<commit_message>
update  paper(v5) add chapter firewall configuration
</commit_message>
<xml_diff>
--- a/Documents/Papers/V5_AutomatisatiePlatform-GerritVanMol.docx
+++ b/Documents/Papers/V5_AutomatisatiePlatform-GerritVanMol.docx
@@ -144,7 +144,7 @@
                 <v:stroke joinstyle="miter"/>
                 <v:path gradientshapeok="t" o:connecttype="rect"/>
               </v:shapetype>
-              <v:shape id="Text Box 8" o:spid="_x0000_s1026" type="#_x0000_t202" style="position:absolute;margin-left:0;margin-top:444.75pt;width:409.75pt;height:145.9pt;z-index:251721728;visibility:visible;mso-wrap-style:square;mso-width-percent:0;mso-height-percent:0;mso-wrap-distance-left:9pt;mso-wrap-distance-top:0;mso-wrap-distance-right:9pt;mso-wrap-distance-bottom:0;mso-position-horizontal:center;mso-position-horizontal-relative:margin;mso-position-vertical:absolute;mso-position-vertical-relative:text;mso-width-percent:0;mso-height-percent:0;mso-width-relative:margin;mso-height-relative:margin;v-text-anchor:bottom" o:gfxdata="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" filled="f" stroked="f">
+              <v:shape id="Text Box 8" o:spid="_x0000_s1026" type="#_x0000_t202" style="position:absolute;margin-left:0;margin-top:444.75pt;width:409.75pt;height:145.9pt;z-index:251721728;visibility:visible;mso-wrap-style:square;mso-width-percent:0;mso-height-percent:0;mso-wrap-distance-left:9pt;mso-wrap-distance-top:0;mso-wrap-distance-right:9pt;mso-wrap-distance-bottom:0;mso-position-horizontal:center;mso-position-horizontal-relative:margin;mso-position-vertical:absolute;mso-position-vertical-relative:text;mso-width-percent:0;mso-height-percent:0;mso-width-relative:margin;mso-height-relative:margin;v-text-anchor:bottom" o:gfxdata="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" filled="f" stroked="f">
                 <v:textbox>
                   <w:txbxContent>
                     <w:p>
@@ -462,7 +462,7 @@
           </mc:Choice>
           <mc:Fallback>
             <w:pict>
-              <v:shape w14:anchorId="1FD4CB26" id="Text Box 3" o:spid="_x0000_s1027" type="#_x0000_t202" style="position:absolute;margin-left:9.75pt;margin-top:-.15pt;width:428.35pt;height:81pt;z-index:251718656;visibility:visible;mso-wrap-style:square;mso-width-percent:0;mso-wrap-distance-left:9pt;mso-wrap-distance-top:0;mso-wrap-distance-right:9pt;mso-wrap-distance-bottom:0;mso-position-horizontal:absolute;mso-position-horizontal-relative:text;mso-position-vertical:absolute;mso-position-vertical-relative:text;mso-width-percent:0;mso-width-relative:margin;v-text-anchor:top" o:gfxdata="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" filled="f" stroked="f">
+              <v:shape w14:anchorId="1FD4CB26" id="Text Box 3" o:spid="_x0000_s1027" type="#_x0000_t202" style="position:absolute;margin-left:9.75pt;margin-top:-.15pt;width:428.35pt;height:81pt;z-index:251718656;visibility:visible;mso-wrap-style:square;mso-width-percent:0;mso-wrap-distance-left:9pt;mso-wrap-distance-top:0;mso-wrap-distance-right:9pt;mso-wrap-distance-bottom:0;mso-position-horizontal:absolute;mso-position-horizontal-relative:text;mso-position-vertical:absolute;mso-position-vertical-relative:text;mso-width-percent:0;mso-width-relative:margin;v-text-anchor:top" o:gfxdata="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" filled="f" stroked="f">
                 <v:textbox>
                   <w:txbxContent>
                     <w:p>
@@ -733,7 +733,7 @@
           </mc:Choice>
           <mc:Fallback>
             <w:pict>
-              <v:shape w14:anchorId="39186B6F" id="Text Box 4" o:spid="_x0000_s1028" type="#_x0000_t202" style="position:absolute;margin-left:0;margin-top:210.1pt;width:449.65pt;height:163.95pt;z-index:251719680;visibility:visible;mso-wrap-style:square;mso-width-percent:0;mso-height-percent:0;mso-wrap-distance-left:9pt;mso-wrap-distance-top:0;mso-wrap-distance-right:9pt;mso-wrap-distance-bottom:0;mso-position-horizontal:absolute;mso-position-horizontal-relative:margin;mso-position-vertical:absolute;mso-position-vertical-relative:text;mso-width-percent:0;mso-height-percent:0;mso-width-relative:margin;mso-height-relative:margin;v-text-anchor:top" o:gfxdata="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" filled="f" stroked="f">
+              <v:shape w14:anchorId="39186B6F" id="Text Box 4" o:spid="_x0000_s1028" type="#_x0000_t202" style="position:absolute;margin-left:0;margin-top:210.1pt;width:449.65pt;height:163.95pt;z-index:251719680;visibility:visible;mso-wrap-style:square;mso-width-percent:0;mso-height-percent:0;mso-wrap-distance-left:9pt;mso-wrap-distance-top:0;mso-wrap-distance-right:9pt;mso-wrap-distance-bottom:0;mso-position-horizontal:absolute;mso-position-horizontal-relative:margin;mso-position-vertical:absolute;mso-position-vertical-relative:text;mso-width-percent:0;mso-height-percent:0;mso-width-relative:margin;mso-height-relative:margin;v-text-anchor:top" o:gfxdata="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" filled="f" stroked="f">
                 <v:textbox>
                   <w:txbxContent>
                     <w:p>
@@ -1005,7 +1005,7 @@
           </mc:Choice>
           <mc:Fallback>
             <w:pict>
-              <v:shape w14:anchorId="00866F32" id="_x0000_s1029" type="#_x0000_t202" style="position:absolute;margin-left:0;margin-top:224.5pt;width:449.65pt;height:163.95pt;z-index:251714560;visibility:visible;mso-wrap-style:square;mso-width-percent:0;mso-height-percent:0;mso-wrap-distance-left:9pt;mso-wrap-distance-top:0;mso-wrap-distance-right:9pt;mso-wrap-distance-bottom:0;mso-position-horizontal:left;mso-position-horizontal-relative:margin;mso-position-vertical:absolute;mso-position-vertical-relative:text;mso-width-percent:0;mso-height-percent:0;mso-width-relative:margin;mso-height-relative:margin;v-text-anchor:top" o:gfxdata="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" filled="f" stroked="f">
+              <v:shape w14:anchorId="00866F32" id="_x0000_s1029" type="#_x0000_t202" style="position:absolute;margin-left:0;margin-top:224.5pt;width:449.65pt;height:163.95pt;z-index:251714560;visibility:visible;mso-wrap-style:square;mso-width-percent:0;mso-height-percent:0;mso-wrap-distance-left:9pt;mso-wrap-distance-top:0;mso-wrap-distance-right:9pt;mso-wrap-distance-bottom:0;mso-position-horizontal:left;mso-position-horizontal-relative:margin;mso-position-vertical:absolute;mso-position-vertical-relative:text;mso-width-percent:0;mso-height-percent:0;mso-width-relative:margin;mso-height-relative:margin;v-text-anchor:top" o:gfxdata="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" filled="f" stroked="f">
                 <v:textbox>
                   <w:txbxContent>
                     <w:p>
@@ -8869,7 +8869,13 @@
         <w:t xml:space="preserve">aten van verschillenden </w:t>
       </w:r>
       <w:r>
-        <w:t>verdorren</w:t>
+        <w:t>ve</w:t>
+      </w:r>
+      <w:r>
+        <w:t>n</w:t>
+      </w:r>
+      <w:r>
+        <w:t>doren</w:t>
       </w:r>
       <w:r>
         <w:t xml:space="preserve"> </w:t>
@@ -9407,7 +9413,7 @@
           </mc:Choice>
           <mc:Fallback>
             <w:pict>
-              <v:shape w14:anchorId="36D8855C" id="Text Box 48" o:spid="_x0000_s1030" type="#_x0000_t202" style="position:absolute;margin-left:47.65pt;margin-top:333.35pt;width:344.25pt;height:.05pt;z-index:251808768;visibility:visible;mso-wrap-style:square;mso-width-percent:0;mso-wrap-distance-left:9pt;mso-wrap-distance-top:0;mso-wrap-distance-right:9pt;mso-wrap-distance-bottom:0;mso-position-horizontal:absolute;mso-position-horizontal-relative:text;mso-position-vertical:absolute;mso-position-vertical-relative:text;mso-width-percent:0;mso-width-relative:margin;v-text-anchor:top" o:gfxdata="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" stroked="f">
+              <v:shape w14:anchorId="36D8855C" id="Text Box 48" o:spid="_x0000_s1030" type="#_x0000_t202" style="position:absolute;margin-left:47.65pt;margin-top:333.35pt;width:344.25pt;height:.05pt;z-index:251808768;visibility:visible;mso-wrap-style:square;mso-width-percent:0;mso-wrap-distance-left:9pt;mso-wrap-distance-top:0;mso-wrap-distance-right:9pt;mso-wrap-distance-bottom:0;mso-position-horizontal:absolute;mso-position-horizontal-relative:text;mso-position-vertical:absolute;mso-position-vertical-relative:text;mso-width-percent:0;mso-width-relative:margin;v-text-anchor:top" o:gfxdata="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" stroked="f">
                 <v:textbox style="mso-fit-shape-to-text:t" inset="0,0,0,0">
                   <w:txbxContent>
                     <w:p>
@@ -9425,27 +9431,14 @@
                       <w:r>
                         <w:t xml:space="preserve">Figuur </w:t>
                       </w:r>
-                      <w:r>
-                        <w:fldChar w:fldCharType="begin"/>
-                      </w:r>
-                      <w:r>
-                        <w:instrText xml:space="preserve"> SEQ Figuur \* ARABIC </w:instrText>
-                      </w:r>
-                      <w:r>
-                        <w:fldChar w:fldCharType="separate"/>
-                      </w:r>
-                      <w:r>
-                        <w:rPr>
-                          <w:noProof/>
-                        </w:rPr>
-                        <w:t>1</w:t>
-                      </w:r>
-                      <w:r>
-                        <w:rPr>
-                          <w:noProof/>
-                        </w:rPr>
-                        <w:fldChar w:fldCharType="end"/>
-                      </w:r>
+                      <w:fldSimple w:instr=" SEQ Figuur \* ARABIC ">
+                        <w:r>
+                          <w:rPr>
+                            <w:noProof/>
+                          </w:rPr>
+                          <w:t>1</w:t>
+                        </w:r>
+                      </w:fldSimple>
                       <w:r>
                         <w:t xml:space="preserve">: Huidig </w:t>
                       </w:r>
@@ -9697,7 +9690,7 @@
           </mc:Choice>
           <mc:Fallback>
             <w:pict>
-              <v:shape w14:anchorId="369B5440" id="Text Box 55" o:spid="_x0000_s1031" type="#_x0000_t202" style="position:absolute;margin-left:46.55pt;margin-top:383.7pt;width:344.25pt;height:.05pt;z-index:251813888;visibility:visible;mso-wrap-style:square;mso-wrap-distance-left:9pt;mso-wrap-distance-top:0;mso-wrap-distance-right:9pt;mso-wrap-distance-bottom:0;mso-position-horizontal:absolute;mso-position-horizontal-relative:text;mso-position-vertical:absolute;mso-position-vertical-relative:text;v-text-anchor:top" o:gfxdata="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" stroked="f">
+              <v:shape w14:anchorId="369B5440" id="Text Box 55" o:spid="_x0000_s1031" type="#_x0000_t202" style="position:absolute;margin-left:46.55pt;margin-top:383.7pt;width:344.25pt;height:.05pt;z-index:251813888;visibility:visible;mso-wrap-style:square;mso-wrap-distance-left:9pt;mso-wrap-distance-top:0;mso-wrap-distance-right:9pt;mso-wrap-distance-bottom:0;mso-position-horizontal:absolute;mso-position-horizontal-relative:text;mso-position-vertical:absolute;mso-position-vertical-relative:text;v-text-anchor:top" o:gfxdata="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" stroked="f">
                 <v:textbox style="mso-fit-shape-to-text:t" inset="0,0,0,0">
                   <w:txbxContent>
                     <w:p>
@@ -9716,27 +9709,14 @@
                       <w:r>
                         <w:t xml:space="preserve">Figuur </w:t>
                       </w:r>
-                      <w:r>
-                        <w:fldChar w:fldCharType="begin"/>
-                      </w:r>
-                      <w:r>
-                        <w:instrText xml:space="preserve"> SEQ Figuur \* ARABIC </w:instrText>
-                      </w:r>
-                      <w:r>
-                        <w:fldChar w:fldCharType="separate"/>
-                      </w:r>
-                      <w:r>
-                        <w:rPr>
-                          <w:noProof/>
-                        </w:rPr>
-                        <w:t>2</w:t>
-                      </w:r>
-                      <w:r>
-                        <w:rPr>
-                          <w:noProof/>
-                        </w:rPr>
-                        <w:fldChar w:fldCharType="end"/>
-                      </w:r>
+                      <w:fldSimple w:instr=" SEQ Figuur \* ARABIC ">
+                        <w:r>
+                          <w:rPr>
+                            <w:noProof/>
+                          </w:rPr>
+                          <w:t>2</w:t>
+                        </w:r>
+                      </w:fldSimple>
                       <w:r>
                         <w:t>: Nieuwe werkwijze a.d.h.v. platform</w:t>
                       </w:r>
@@ -10195,11 +10175,7 @@
           </mc:Choice>
           <mc:Fallback>
             <w:pict>
-              <v:shapetype w14:anchorId="6362C213" id="_x0000_t202" coordsize="21600,21600" o:spt="202" path="m,l,21600r21600,l21600,xe">
-                <v:stroke joinstyle="miter"/>
-                <v:path gradientshapeok="t" o:connecttype="rect"/>
-              </v:shapetype>
-              <v:shape id="Text Box 15" o:spid="_x0000_s1032" type="#_x0000_t202" style="position:absolute;margin-left:16.6pt;margin-top:654.5pt;width:414.5pt;height:.05pt;z-index:251816960;visibility:visible;mso-wrap-style:square;mso-width-percent:0;mso-wrap-distance-left:9pt;mso-wrap-distance-top:0;mso-wrap-distance-right:9pt;mso-wrap-distance-bottom:0;mso-position-horizontal:absolute;mso-position-horizontal-relative:text;mso-position-vertical:absolute;mso-position-vertical-relative:text;mso-width-percent:0;mso-width-relative:margin;v-text-anchor:top" o:gfxdata="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" stroked="f">
+              <v:shape w14:anchorId="6362C213" id="Text Box 15" o:spid="_x0000_s1032" type="#_x0000_t202" style="position:absolute;margin-left:16.6pt;margin-top:654.5pt;width:414.5pt;height:.05pt;z-index:251816960;visibility:visible;mso-wrap-style:square;mso-width-percent:0;mso-wrap-distance-left:9pt;mso-wrap-distance-top:0;mso-wrap-distance-right:9pt;mso-wrap-distance-bottom:0;mso-position-horizontal:absolute;mso-position-horizontal-relative:text;mso-position-vertical:absolute;mso-position-vertical-relative:text;mso-width-percent:0;mso-width-relative:margin;v-text-anchor:top" o:gfxdata="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" stroked="f">
                 <v:textbox style="mso-fit-shape-to-text:t" inset="0,0,0,0">
                   <w:txbxContent>
                     <w:p>
@@ -10211,37 +10187,24 @@
                           <w:szCs w:val="22"/>
                         </w:rPr>
                       </w:pPr>
-                      <w:bookmarkStart w:id="21" w:name="_Ref104012106"/>
-                      <w:bookmarkStart w:id="22" w:name="_Toc104240850"/>
+                      <w:bookmarkStart w:id="28" w:name="_Ref104012106"/>
+                      <w:bookmarkStart w:id="29" w:name="_Toc104240850"/>
                       <w:r>
                         <w:t xml:space="preserve">Figuur </w:t>
                       </w:r>
-                      <w:r>
-                        <w:fldChar w:fldCharType="begin"/>
-                      </w:r>
-                      <w:r>
-                        <w:instrText xml:space="preserve"> SEQ Figuur \* ARABIC </w:instrText>
-                      </w:r>
-                      <w:r>
-                        <w:fldChar w:fldCharType="separate"/>
-                      </w:r>
-                      <w:r>
-                        <w:rPr>
-                          <w:noProof/>
-                        </w:rPr>
-                        <w:t>3</w:t>
-                      </w:r>
-                      <w:r>
-                        <w:rPr>
-                          <w:noProof/>
-                        </w:rPr>
-                        <w:fldChar w:fldCharType="end"/>
-                      </w:r>
+                      <w:fldSimple w:instr=" SEQ Figuur \* ARABIC ">
+                        <w:r>
+                          <w:rPr>
+                            <w:noProof/>
+                          </w:rPr>
+                          <w:t>3</w:t>
+                        </w:r>
+                      </w:fldSimple>
                       <w:r>
                         <w:t>: Django platform pagina structuur</w:t>
                       </w:r>
-                      <w:bookmarkEnd w:id="21"/>
-                      <w:bookmarkEnd w:id="22"/>
+                      <w:bookmarkEnd w:id="28"/>
+                      <w:bookmarkEnd w:id="29"/>
                     </w:p>
                   </w:txbxContent>
                 </v:textbox>
@@ -10443,7 +10406,7 @@
       <w:pPr>
         <w:pStyle w:val="Heading1"/>
       </w:pPr>
-      <w:bookmarkStart w:id="23" w:name="_Toc104240740"/>
+      <w:bookmarkStart w:id="21" w:name="_Toc104240740"/>
       <w:r>
         <w:lastRenderedPageBreak/>
         <w:t>3</w:t>
@@ -10454,7 +10417,7 @@
       <w:r>
         <w:t>Framework</w:t>
       </w:r>
-      <w:bookmarkEnd w:id="23"/>
+      <w:bookmarkEnd w:id="21"/>
     </w:p>
     <w:p>
       <w:r>
@@ -10609,7 +10572,7 @@
         <w:pStyle w:val="Heading2"/>
         <w:ind w:firstLine="360"/>
       </w:pPr>
-      <w:bookmarkStart w:id="24" w:name="_Toc104240741"/>
+      <w:bookmarkStart w:id="22" w:name="_Toc104240741"/>
       <w:r>
         <w:t>3</w:t>
       </w:r>
@@ -10622,7 +10585,7 @@
       <w:r>
         <w:t xml:space="preserve"> Django geschiedenis</w:t>
       </w:r>
-      <w:bookmarkEnd w:id="24"/>
+      <w:bookmarkEnd w:id="22"/>
     </w:p>
     <w:p>
       <w:r>
@@ -10772,7 +10735,7 @@
                                 <w:sz w:val="20"/>
                               </w:rPr>
                             </w:pPr>
-                            <w:bookmarkStart w:id="25" w:name="_Toc104240851"/>
+                            <w:bookmarkStart w:id="23" w:name="_Toc104240851"/>
                             <w:r>
                               <w:t xml:space="preserve">Figuur </w:t>
                             </w:r>
@@ -10780,10 +10743,7 @@
                               <w:fldChar w:fldCharType="begin"/>
                             </w:r>
                             <w:r>
-                              <w:instrText xml:space="preserve"> SEQ Figuur </w:instrText>
-                            </w:r>
-                            <w:r>
-                              <w:instrText xml:space="preserve">\* ARABIC </w:instrText>
+                              <w:instrText xml:space="preserve"> SEQ Figuur \* ARABIC </w:instrText>
                             </w:r>
                             <w:r>
                               <w:fldChar w:fldCharType="separate"/>
@@ -10836,7 +10796,7 @@
                                 </w:r>
                               </w:sdtContent>
                             </w:sdt>
-                            <w:bookmarkEnd w:id="25"/>
+                            <w:bookmarkEnd w:id="23"/>
                           </w:p>
                         </w:txbxContent>
                       </wps:txbx>
@@ -10854,7 +10814,7 @@
           </mc:Choice>
           <mc:Fallback>
             <w:pict>
-              <v:shape w14:anchorId="60AF02B7" id="Text Box 7" o:spid="_x0000_s1033" type="#_x0000_t202" style="position:absolute;margin-left:0;margin-top:262.15pt;width:453.6pt;height:.05pt;z-index:251767808;visibility:visible;mso-wrap-style:square;mso-wrap-distance-left:9pt;mso-wrap-distance-top:0;mso-wrap-distance-right:9pt;mso-wrap-distance-bottom:0;mso-position-horizontal:left;mso-position-horizontal-relative:margin;mso-position-vertical:absolute;mso-position-vertical-relative:text;v-text-anchor:top" o:gfxdata="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" stroked="f">
+              <v:shape w14:anchorId="60AF02B7" id="Text Box 7" o:spid="_x0000_s1033" type="#_x0000_t202" style="position:absolute;margin-left:0;margin-top:262.15pt;width:453.6pt;height:.05pt;z-index:251767808;visibility:visible;mso-wrap-style:square;mso-wrap-distance-left:9pt;mso-wrap-distance-top:0;mso-wrap-distance-right:9pt;mso-wrap-distance-bottom:0;mso-position-horizontal:left;mso-position-horizontal-relative:margin;mso-position-vertical:absolute;mso-position-vertical-relative:text;v-text-anchor:top" o:gfxdata="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" stroked="f">
                 <v:textbox style="mso-fit-shape-to-text:t" inset="0,0,0,0">
                   <w:txbxContent>
                     <w:p>
@@ -10869,27 +10829,14 @@
                       <w:r>
                         <w:t xml:space="preserve">Figuur </w:t>
                       </w:r>
-                      <w:r>
-                        <w:fldChar w:fldCharType="begin"/>
-                      </w:r>
-                      <w:r>
-                        <w:instrText xml:space="preserve"> SEQ Figuur \* ARABIC </w:instrText>
-                      </w:r>
-                      <w:r>
-                        <w:fldChar w:fldCharType="separate"/>
-                      </w:r>
-                      <w:r>
-                        <w:rPr>
-                          <w:noProof/>
-                        </w:rPr>
-                        <w:t>4</w:t>
-                      </w:r>
-                      <w:r>
-                        <w:rPr>
-                          <w:noProof/>
-                        </w:rPr>
-                        <w:fldChar w:fldCharType="end"/>
-                      </w:r>
+                      <w:fldSimple w:instr=" SEQ Figuur \* ARABIC ">
+                        <w:r>
+                          <w:rPr>
+                            <w:noProof/>
+                          </w:rPr>
+                          <w:t>4</w:t>
+                        </w:r>
+                      </w:fldSimple>
                       <w:r>
                         <w:t>: Django tijdlijn</w:t>
                       </w:r>
@@ -11011,7 +10958,7 @@
         <w:pStyle w:val="Heading2"/>
         <w:ind w:firstLine="708"/>
       </w:pPr>
-      <w:bookmarkStart w:id="26" w:name="_Toc104240742"/>
+      <w:bookmarkStart w:id="24" w:name="_Toc104240742"/>
       <w:r>
         <w:lastRenderedPageBreak/>
         <w:t>3</w:t>
@@ -11025,7 +10972,7 @@
       <w:r>
         <w:t>Django framework</w:t>
       </w:r>
-      <w:bookmarkEnd w:id="26"/>
+      <w:bookmarkEnd w:id="24"/>
     </w:p>
     <w:p>
       <w:r>
@@ -11109,7 +11056,7 @@
         <w:pStyle w:val="Heading2"/>
         <w:ind w:firstLine="708"/>
       </w:pPr>
-      <w:bookmarkStart w:id="27" w:name="_Toc104240743"/>
+      <w:bookmarkStart w:id="25" w:name="_Toc104240743"/>
       <w:r>
         <w:t>3</w:t>
       </w:r>
@@ -11122,7 +11069,7 @@
       <w:r>
         <w:t>MVT)</w:t>
       </w:r>
-      <w:bookmarkEnd w:id="27"/>
+      <w:bookmarkEnd w:id="25"/>
     </w:p>
     <w:p>
       <w:r>
@@ -11185,9 +11132,9 @@
                                 <w:szCs w:val="22"/>
                               </w:rPr>
                             </w:pPr>
-                            <w:bookmarkStart w:id="28" w:name="_Ref104153835"/>
-                            <w:bookmarkStart w:id="29" w:name="_Ref104225449"/>
-                            <w:bookmarkStart w:id="30" w:name="_Toc104240852"/>
+                            <w:bookmarkStart w:id="26" w:name="_Ref104153835"/>
+                            <w:bookmarkStart w:id="27" w:name="_Ref104225449"/>
+                            <w:bookmarkStart w:id="28" w:name="_Toc104240852"/>
                             <w:r>
                               <w:t xml:space="preserve">Figuur </w:t>
                             </w:r>
@@ -11254,9 +11201,9 @@
                                 </w:r>
                               </w:sdtContent>
                             </w:sdt>
+                            <w:bookmarkEnd w:id="26"/>
+                            <w:bookmarkEnd w:id="27"/>
                             <w:bookmarkEnd w:id="28"/>
-                            <w:bookmarkEnd w:id="29"/>
-                            <w:bookmarkEnd w:id="30"/>
                           </w:p>
                         </w:txbxContent>
                       </wps:txbx>
@@ -11274,7 +11221,7 @@
           </mc:Choice>
           <mc:Fallback>
             <w:pict>
-              <v:shape w14:anchorId="132B77BA" id="Text Box 47" o:spid="_x0000_s1034" type="#_x0000_t202" style="position:absolute;margin-left:81.1pt;margin-top:224pt;width:279.75pt;height:.05pt;z-index:251820032;visibility:visible;mso-wrap-style:square;mso-wrap-distance-left:9pt;mso-wrap-distance-top:0;mso-wrap-distance-right:9pt;mso-wrap-distance-bottom:0;mso-position-horizontal:absolute;mso-position-horizontal-relative:text;mso-position-vertical:absolute;mso-position-vertical-relative:text;v-text-anchor:top" o:gfxdata="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" stroked="f">
+              <v:shape w14:anchorId="132B77BA" id="Text Box 47" o:spid="_x0000_s1034" type="#_x0000_t202" style="position:absolute;margin-left:81.1pt;margin-top:224pt;width:279.75pt;height:.05pt;z-index:251820032;visibility:visible;mso-wrap-style:square;mso-wrap-distance-left:9pt;mso-wrap-distance-top:0;mso-wrap-distance-right:9pt;mso-wrap-distance-bottom:0;mso-position-horizontal:absolute;mso-position-horizontal-relative:text;mso-position-vertical:absolute;mso-position-vertical-relative:text;v-text-anchor:top" o:gfxdata="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" stroked="f">
                 <v:textbox style="mso-fit-shape-to-text:t" inset="0,0,0,0">
                   <w:txbxContent>
                     <w:p>
@@ -11291,27 +11238,14 @@
                       <w:r>
                         <w:t xml:space="preserve">Figuur </w:t>
                       </w:r>
-                      <w:r>
-                        <w:fldChar w:fldCharType="begin"/>
-                      </w:r>
-                      <w:r>
-                        <w:instrText xml:space="preserve"> SEQ Figuur \* ARABIC </w:instrText>
-                      </w:r>
-                      <w:r>
-                        <w:fldChar w:fldCharType="separate"/>
-                      </w:r>
-                      <w:r>
-                        <w:rPr>
-                          <w:noProof/>
-                        </w:rPr>
-                        <w:t>5</w:t>
-                      </w:r>
-                      <w:r>
-                        <w:rPr>
-                          <w:noProof/>
-                        </w:rPr>
-                        <w:fldChar w:fldCharType="end"/>
-                      </w:r>
+                      <w:fldSimple w:instr=" SEQ Figuur \* ARABIC ">
+                        <w:r>
+                          <w:rPr>
+                            <w:noProof/>
+                          </w:rPr>
+                          <w:t>5</w:t>
+                        </w:r>
+                      </w:fldSimple>
                       <w:r>
                         <w:t>: Django MVT</w:t>
                       </w:r>
@@ -11547,7 +11481,7 @@
         <w:pStyle w:val="Heading3"/>
         <w:ind w:firstLine="708"/>
       </w:pPr>
-      <w:bookmarkStart w:id="31" w:name="_Toc104240744"/>
+      <w:bookmarkStart w:id="29" w:name="_Toc104240744"/>
       <w:r>
         <w:lastRenderedPageBreak/>
         <w:t>3</w:t>
@@ -11555,7 +11489,7 @@
       <w:r>
         <w:t>.3.1 Models</w:t>
       </w:r>
-      <w:bookmarkEnd w:id="31"/>
+      <w:bookmarkEnd w:id="29"/>
     </w:p>
     <w:p>
       <w:r>
@@ -11634,8 +11568,8 @@
         <w:t>voorbeeld kan in onderstaand codefragment worden geraadpleegd.</w:t>
       </w:r>
     </w:p>
-    <w:bookmarkStart w:id="32" w:name="_MON_1714738781"/>
-    <w:bookmarkEnd w:id="32"/>
+    <w:bookmarkStart w:id="30" w:name="_MON_1714738781"/>
+    <w:bookmarkEnd w:id="30"/>
     <w:p>
       <w:pPr>
         <w:keepNext/>
@@ -11644,7 +11578,7 @@
         <w:rPr>
           <w:noProof/>
         </w:rPr>
-        <w:object w:dxaOrig="9260" w:dyaOrig="1780" w14:anchorId="40620234">
+        <w:object w:dxaOrig="9260" w:dyaOrig="1780" w14:anchorId="55FEFE44">
           <v:shapetype id="_x0000_t75" coordsize="21600,21600" o:spt="75" o:preferrelative="t" path="m@4@5l@4@11@9@11@9@5xe" filled="f" stroked="f">
             <v:stroke joinstyle="miter"/>
             <v:formulas>
@@ -11667,7 +11601,7 @@
           <v:shape id="_x0000_i1030" type="#_x0000_t75" alt="" style="width:463pt;height:88.8pt;mso-width-percent:0;mso-height-percent:0;mso-width-percent:0;mso-height-percent:0" o:ole="">
             <v:imagedata r:id="rId36" o:title=""/>
           </v:shape>
-          <o:OLEObject Type="Embed" ProgID="Word.Document.12" ShapeID="_x0000_i1030" DrawAspect="Content" ObjectID="_1714911518" r:id="rId37">
+          <o:OLEObject Type="Embed" ProgID="Word.Document.12" ShapeID="_x0000_i1030" DrawAspect="Content" ObjectID="_1714918832" r:id="rId37">
             <o:FieldCodes>\s</o:FieldCodes>
           </o:OLEObject>
         </w:object>
@@ -11677,7 +11611,7 @@
       <w:pPr>
         <w:pStyle w:val="Caption"/>
       </w:pPr>
-      <w:bookmarkStart w:id="33" w:name="_Toc104240723"/>
+      <w:bookmarkStart w:id="31" w:name="_Toc104240723"/>
       <w:r>
         <w:t xml:space="preserve">Codefragment </w:t>
       </w:r>
@@ -11738,7 +11672,7 @@
           </w:r>
         </w:sdtContent>
       </w:sdt>
-      <w:bookmarkEnd w:id="33"/>
+      <w:bookmarkEnd w:id="31"/>
     </w:p>
     <w:p>
       <w:r>
@@ -11851,8 +11785,8 @@
                                 <w:szCs w:val="22"/>
                               </w:rPr>
                             </w:pPr>
-                            <w:bookmarkStart w:id="34" w:name="_Ref104153798"/>
-                            <w:bookmarkStart w:id="35" w:name="_Toc104240853"/>
+                            <w:bookmarkStart w:id="32" w:name="_Ref104153798"/>
+                            <w:bookmarkStart w:id="33" w:name="_Toc104240853"/>
                             <w:r>
                               <w:t xml:space="preserve">Figuur </w:t>
                             </w:r>
@@ -11916,8 +11850,8 @@
                                 </w:r>
                               </w:sdtContent>
                             </w:sdt>
-                            <w:bookmarkEnd w:id="34"/>
-                            <w:bookmarkEnd w:id="35"/>
+                            <w:bookmarkEnd w:id="32"/>
+                            <w:bookmarkEnd w:id="33"/>
                           </w:p>
                         </w:txbxContent>
                       </wps:txbx>
@@ -11935,7 +11869,7 @@
           </mc:Choice>
           <mc:Fallback>
             <w:pict>
-              <v:shape w14:anchorId="764653B0" id="Text Box 30" o:spid="_x0000_s1035" type="#_x0000_t202" style="position:absolute;margin-left:115.2pt;margin-top:193.6pt;width:248.05pt;height:.05pt;z-index:251823104;visibility:visible;mso-wrap-style:square;mso-wrap-distance-left:9pt;mso-wrap-distance-top:0;mso-wrap-distance-right:9pt;mso-wrap-distance-bottom:0;mso-position-horizontal:absolute;mso-position-horizontal-relative:text;mso-position-vertical:absolute;mso-position-vertical-relative:text;v-text-anchor:top" o:gfxdata="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" stroked="f">
+              <v:shape w14:anchorId="764653B0" id="Text Box 30" o:spid="_x0000_s1035" type="#_x0000_t202" style="position:absolute;margin-left:115.2pt;margin-top:193.6pt;width:248.05pt;height:.05pt;z-index:251823104;visibility:visible;mso-wrap-style:square;mso-wrap-distance-left:9pt;mso-wrap-distance-top:0;mso-wrap-distance-right:9pt;mso-wrap-distance-bottom:0;mso-position-horizontal:absolute;mso-position-horizontal-relative:text;mso-position-vertical:absolute;mso-position-vertical-relative:text;v-text-anchor:top" o:gfxdata="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" stroked="f">
                 <v:textbox style="mso-fit-shape-to-text:t" inset="0,0,0,0">
                   <w:txbxContent>
                     <w:p>
@@ -11952,27 +11886,14 @@
                       <w:r>
                         <w:t xml:space="preserve">Figuur </w:t>
                       </w:r>
-                      <w:r>
-                        <w:fldChar w:fldCharType="begin"/>
-                      </w:r>
-                      <w:r>
-                        <w:instrText xml:space="preserve"> SEQ Figuur \* ARABIC </w:instrText>
-                      </w:r>
-                      <w:r>
-                        <w:fldChar w:fldCharType="separate"/>
-                      </w:r>
-                      <w:r>
-                        <w:rPr>
-                          <w:noProof/>
-                        </w:rPr>
-                        <w:t>6</w:t>
-                      </w:r>
-                      <w:r>
-                        <w:rPr>
-                          <w:noProof/>
-                        </w:rPr>
-                        <w:fldChar w:fldCharType="end"/>
-                      </w:r>
+                      <w:fldSimple w:instr=" SEQ Figuur \* ARABIC ">
+                        <w:r>
+                          <w:rPr>
+                            <w:noProof/>
+                          </w:rPr>
+                          <w:t>6</w:t>
+                        </w:r>
+                      </w:fldSimple>
                       <w:r>
                         <w:t xml:space="preserve">: </w:t>
                       </w:r>
@@ -12138,7 +12059,7 @@
         <w:pStyle w:val="Heading3"/>
         <w:ind w:firstLine="708"/>
       </w:pPr>
-      <w:bookmarkStart w:id="36" w:name="_Toc104240745"/>
+      <w:bookmarkStart w:id="34" w:name="_Toc104240745"/>
       <w:r>
         <w:lastRenderedPageBreak/>
         <w:t>3</w:t>
@@ -12146,7 +12067,7 @@
       <w:r>
         <w:t>.3.2 Views</w:t>
       </w:r>
-      <w:bookmarkEnd w:id="36"/>
+      <w:bookmarkEnd w:id="34"/>
     </w:p>
     <w:p>
       <w:r>
@@ -12287,8 +12208,8 @@
                                 <w:lang w:val="en-US"/>
                               </w:rPr>
                             </w:pPr>
-                            <w:bookmarkStart w:id="37" w:name="_Ref104153707"/>
-                            <w:bookmarkStart w:id="38" w:name="_Toc104240854"/>
+                            <w:bookmarkStart w:id="35" w:name="_Ref104153707"/>
+                            <w:bookmarkStart w:id="36" w:name="_Toc104240854"/>
                             <w:proofErr w:type="spellStart"/>
                             <w:r>
                               <w:rPr>
@@ -12376,8 +12297,8 @@
                                 </w:r>
                               </w:sdtContent>
                             </w:sdt>
-                            <w:bookmarkEnd w:id="37"/>
-                            <w:bookmarkEnd w:id="38"/>
+                            <w:bookmarkEnd w:id="35"/>
+                            <w:bookmarkEnd w:id="36"/>
                           </w:p>
                         </w:txbxContent>
                       </wps:txbx>
@@ -12398,7 +12319,7 @@
           </mc:Choice>
           <mc:Fallback>
             <w:pict>
-              <v:shape w14:anchorId="1ECB195B" id="Text Box 1" o:spid="_x0000_s1036" type="#_x0000_t202" style="position:absolute;margin-left:86.15pt;margin-top:339.8pt;width:277.25pt;height:.05pt;z-index:251828224;visibility:visible;mso-wrap-style:square;mso-width-percent:0;mso-wrap-distance-left:9pt;mso-wrap-distance-top:0;mso-wrap-distance-right:9pt;mso-wrap-distance-bottom:0;mso-position-horizontal:absolute;mso-position-horizontal-relative:text;mso-position-vertical:absolute;mso-position-vertical-relative:text;mso-width-percent:0;mso-width-relative:margin;v-text-anchor:top" o:gfxdata="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" stroked="f">
+              <v:shape w14:anchorId="1ECB195B" id="Text Box 1" o:spid="_x0000_s1036" type="#_x0000_t202" style="position:absolute;margin-left:86.15pt;margin-top:339.8pt;width:277.25pt;height:.05pt;z-index:251828224;visibility:visible;mso-wrap-style:square;mso-width-percent:0;mso-wrap-distance-left:9pt;mso-wrap-distance-top:0;mso-wrap-distance-right:9pt;mso-wrap-distance-bottom:0;mso-position-horizontal:absolute;mso-position-horizontal-relative:text;mso-position-vertical:absolute;mso-position-vertical-relative:text;mso-width-percent:0;mso-width-relative:margin;v-text-anchor:top" o:gfxdata="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" stroked="f">
                 <v:textbox style="mso-fit-shape-to-text:t" inset="0,0,0,0">
                   <w:txbxContent>
                     <w:p>
@@ -12738,8 +12659,8 @@
                                 <w:szCs w:val="22"/>
                               </w:rPr>
                             </w:pPr>
-                            <w:bookmarkStart w:id="39" w:name="_Ref104154487"/>
-                            <w:bookmarkStart w:id="40" w:name="_Toc104240724"/>
+                            <w:bookmarkStart w:id="37" w:name="_Ref104154487"/>
+                            <w:bookmarkStart w:id="38" w:name="_Toc104240724"/>
                             <w:r>
                               <w:t xml:space="preserve">Codefragment </w:t>
                             </w:r>
@@ -12767,7 +12688,7 @@
                             <w:r>
                               <w:t>: Voorbeeld inhoud views.py (datetime functie)</w:t>
                             </w:r>
-                            <w:bookmarkEnd w:id="39"/>
+                            <w:bookmarkEnd w:id="37"/>
                             <w:sdt>
                               <w:sdtPr>
                                 <w:id w:val="-958719393"/>
@@ -12801,7 +12722,7 @@
                                 </w:r>
                               </w:sdtContent>
                             </w:sdt>
-                            <w:bookmarkEnd w:id="40"/>
+                            <w:bookmarkEnd w:id="38"/>
                           </w:p>
                         </w:txbxContent>
                       </wps:txbx>
@@ -12825,7 +12746,7 @@
           </mc:Choice>
           <mc:Fallback>
             <w:pict>
-              <v:shape w14:anchorId="62B7AB2C" id="Text Box 58" o:spid="_x0000_s1037" type="#_x0000_t202" style="position:absolute;margin-left:4.9pt;margin-top:249.35pt;width:429pt;height:22pt;z-index:-251484160;visibility:visible;mso-wrap-style:square;mso-width-percent:0;mso-height-percent:0;mso-wrap-distance-left:9pt;mso-wrap-distance-top:0;mso-wrap-distance-right:9pt;mso-wrap-distance-bottom:0;mso-position-horizontal:absolute;mso-position-horizontal-relative:text;mso-position-vertical:absolute;mso-position-vertical-relative:text;mso-width-percent:0;mso-height-percent:0;mso-width-relative:margin;mso-height-relative:margin;v-text-anchor:top" o:gfxdata="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" stroked="f">
+              <v:shape w14:anchorId="62B7AB2C" id="Text Box 58" o:spid="_x0000_s1037" type="#_x0000_t202" style="position:absolute;margin-left:4.9pt;margin-top:249.35pt;width:429pt;height:22pt;z-index:-251484160;visibility:visible;mso-wrap-style:square;mso-width-percent:0;mso-height-percent:0;mso-wrap-distance-left:9pt;mso-wrap-distance-top:0;mso-wrap-distance-right:9pt;mso-wrap-distance-bottom:0;mso-position-horizontal:absolute;mso-position-horizontal-relative:text;mso-position-vertical:absolute;mso-position-vertical-relative:text;mso-width-percent:0;mso-height-percent:0;mso-width-relative:margin;mso-height-relative:margin;v-text-anchor:top" o:gfxdata="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" stroked="f">
                 <v:textbox inset="0,0,0,0">
                   <w:txbxContent>
                     <w:p>
@@ -12842,27 +12763,14 @@
                       <w:r>
                         <w:t xml:space="preserve">Codefragment </w:t>
                       </w:r>
-                      <w:r>
-                        <w:fldChar w:fldCharType="begin"/>
-                      </w:r>
-                      <w:r>
-                        <w:instrText xml:space="preserve"> SEQ Codefragment \* ARABIC </w:instrText>
-                      </w:r>
-                      <w:r>
-                        <w:fldChar w:fldCharType="separate"/>
-                      </w:r>
-                      <w:r>
-                        <w:rPr>
-                          <w:noProof/>
-                        </w:rPr>
-                        <w:t>2</w:t>
-                      </w:r>
-                      <w:r>
-                        <w:rPr>
-                          <w:noProof/>
-                        </w:rPr>
-                        <w:fldChar w:fldCharType="end"/>
-                      </w:r>
+                      <w:fldSimple w:instr=" SEQ Codefragment \* ARABIC ">
+                        <w:r>
+                          <w:rPr>
+                            <w:noProof/>
+                          </w:rPr>
+                          <w:t>2</w:t>
+                        </w:r>
+                      </w:fldSimple>
                       <w:r>
                         <w:t>: Voorbeeld inhoud views.py (datetime functie)</w:t>
                       </w:r>
@@ -12913,12 +12821,12 @@
         <w:rPr>
           <w:noProof/>
         </w:rPr>
-        <w:object w:dxaOrig="1440" w:dyaOrig="1440" w14:anchorId="36459A26">
+        <w:object w:dxaOrig="1440" w:dyaOrig="1440" w14:anchorId="4AC43AED">
           <v:shape id="_x0000_s2050" type="#_x0000_t75" alt="" style="position:absolute;margin-left:-.75pt;margin-top:61.95pt;width:463pt;height:192pt;z-index:251830272;mso-wrap-edited:f;mso-width-percent:0;mso-height-percent:0;mso-position-horizontal-relative:text;mso-position-vertical-relative:text;mso-width-percent:0;mso-height-percent:0">
             <v:imagedata r:id="rId40" o:title=""/>
             <w10:wrap type="topAndBottom"/>
           </v:shape>
-          <o:OLEObject Type="Embed" ProgID="Word.Document.12" ShapeID="_x0000_s2050" DrawAspect="Content" ObjectID="_1714911523" r:id="rId41">
+          <o:OLEObject Type="Embed" ProgID="Word.Document.12" ShapeID="_x0000_s2050" DrawAspect="Content" ObjectID="_1714918837" r:id="rId41">
             <o:FieldCodes>\s</o:FieldCodes>
           </o:OLEObject>
         </w:object>
@@ -12989,8 +12897,8 @@
       <w:r>
         <w:br/>
       </w:r>
-      <w:bookmarkStart w:id="41" w:name="_MON_1714767839"/>
-      <w:bookmarkEnd w:id="41"/>
+      <w:bookmarkStart w:id="39" w:name="_MON_1714767839"/>
+      <w:bookmarkEnd w:id="39"/>
       <w:r>
         <w:rPr>
           <w:rFonts w:asciiTheme="majorHAnsi" w:eastAsiaTheme="minorEastAsia" w:hAnsiTheme="majorHAnsi" w:cstheme="majorHAnsi"/>
@@ -13000,11 +12908,11 @@
           <w:szCs w:val="48"/>
           <w:lang w:val="en-BE" w:eastAsia="en-GB"/>
         </w:rPr>
-        <w:object w:dxaOrig="9260" w:dyaOrig="2660" w14:anchorId="60299837">
+        <w:object w:dxaOrig="9260" w:dyaOrig="2660" w14:anchorId="16718B48">
           <v:shape id="_x0000_i1028" type="#_x0000_t75" alt="" style="width:463pt;height:133.25pt;mso-width-percent:0;mso-height-percent:0;mso-width-percent:0;mso-height-percent:0" o:ole="">
             <v:imagedata r:id="rId42" o:title=""/>
           </v:shape>
-          <o:OLEObject Type="Embed" ProgID="Word.Document.12" ShapeID="_x0000_i1028" DrawAspect="Content" ObjectID="_1714911519" r:id="rId43">
+          <o:OLEObject Type="Embed" ProgID="Word.Document.12" ShapeID="_x0000_i1028" DrawAspect="Content" ObjectID="_1714918833" r:id="rId43">
             <o:FieldCodes>\s</o:FieldCodes>
           </o:OLEObject>
         </w:object>
@@ -13014,7 +12922,7 @@
       <w:pPr>
         <w:pStyle w:val="Caption"/>
       </w:pPr>
-      <w:bookmarkStart w:id="42" w:name="_Toc104240725"/>
+      <w:bookmarkStart w:id="40" w:name="_Toc104240725"/>
       <w:r>
         <w:t xml:space="preserve">Codefragment </w:t>
       </w:r>
@@ -13075,7 +12983,7 @@
           </w:r>
         </w:sdtContent>
       </w:sdt>
-      <w:bookmarkEnd w:id="42"/>
+      <w:bookmarkEnd w:id="40"/>
     </w:p>
     <w:p>
       <w:r>
@@ -13127,7 +13035,7 @@
                                 <w:szCs w:val="22"/>
                               </w:rPr>
                             </w:pPr>
-                            <w:bookmarkStart w:id="43" w:name="_Toc104240855"/>
+                            <w:bookmarkStart w:id="41" w:name="_Toc104240855"/>
                             <w:r>
                               <w:t xml:space="preserve">Figuur </w:t>
                             </w:r>
@@ -13188,7 +13096,7 @@
                                 </w:r>
                               </w:sdtContent>
                             </w:sdt>
-                            <w:bookmarkEnd w:id="43"/>
+                            <w:bookmarkEnd w:id="41"/>
                           </w:p>
                         </w:txbxContent>
                       </wps:txbx>
@@ -13206,7 +13114,7 @@
           </mc:Choice>
           <mc:Fallback>
             <w:pict>
-              <v:shape w14:anchorId="2C42D90A" id="Text Box 63" o:spid="_x0000_s1038" type="#_x0000_t202" style="position:absolute;margin-left:124.2pt;margin-top:137.25pt;width:188.2pt;height:.05pt;z-index:251835392;visibility:visible;mso-wrap-style:square;mso-wrap-distance-left:9pt;mso-wrap-distance-top:0;mso-wrap-distance-right:9pt;mso-wrap-distance-bottom:0;mso-position-horizontal:absolute;mso-position-horizontal-relative:text;mso-position-vertical:absolute;mso-position-vertical-relative:text;v-text-anchor:top" o:gfxdata="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" stroked="f">
+              <v:shape w14:anchorId="2C42D90A" id="Text Box 63" o:spid="_x0000_s1038" type="#_x0000_t202" style="position:absolute;margin-left:124.2pt;margin-top:137.25pt;width:188.2pt;height:.05pt;z-index:251835392;visibility:visible;mso-wrap-style:square;mso-wrap-distance-left:9pt;mso-wrap-distance-top:0;mso-wrap-distance-right:9pt;mso-wrap-distance-bottom:0;mso-position-horizontal:absolute;mso-position-horizontal-relative:text;mso-position-vertical:absolute;mso-position-vertical-relative:text;v-text-anchor:top" o:gfxdata="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" stroked="f">
                 <v:textbox style="mso-fit-shape-to-text:t" inset="0,0,0,0">
                   <w:txbxContent>
                     <w:p>
@@ -13237,6 +13145,9 @@
                         <w:t>8</w:t>
                       </w:r>
                       <w:r>
+                        <w:rPr>
+                          <w:noProof/>
+                        </w:rPr>
                         <w:fldChar w:fldCharType="end"/>
                       </w:r>
                       <w:r>
@@ -13374,14 +13285,14 @@
         <w:pStyle w:val="Heading3"/>
         <w:ind w:firstLine="708"/>
       </w:pPr>
-      <w:bookmarkStart w:id="44" w:name="_Toc104240746"/>
+      <w:bookmarkStart w:id="42" w:name="_Toc104240746"/>
       <w:r>
         <w:t>3</w:t>
       </w:r>
       <w:r>
         <w:t>.3.3 Templates</w:t>
       </w:r>
-      <w:bookmarkEnd w:id="44"/>
+      <w:bookmarkEnd w:id="42"/>
     </w:p>
     <w:p>
       <w:r>
@@ -13537,8 +13448,8 @@
         <w:t xml:space="preserve"> is een voorbeeld zichtbaar.</w:t>
       </w:r>
     </w:p>
-    <w:bookmarkStart w:id="45" w:name="_MON_1714850622"/>
-    <w:bookmarkEnd w:id="45"/>
+    <w:bookmarkStart w:id="43" w:name="_MON_1714850622"/>
+    <w:bookmarkEnd w:id="43"/>
     <w:p>
       <w:pPr>
         <w:keepNext/>
@@ -13552,11 +13463,11 @@
           <w:szCs w:val="48"/>
           <w:lang w:val="en-BE" w:eastAsia="en-GB"/>
         </w:rPr>
-        <w:object w:dxaOrig="9260" w:dyaOrig="3520" w14:anchorId="184EF631">
+        <w:object w:dxaOrig="9260" w:dyaOrig="3520" w14:anchorId="7C8F1BC2">
           <v:shape id="_x0000_i1027" type="#_x0000_t75" alt="" style="width:463pt;height:176.35pt;mso-width-percent:0;mso-height-percent:0;mso-width-percent:0;mso-height-percent:0" o:ole="">
             <v:imagedata r:id="rId45" o:title=""/>
           </v:shape>
-          <o:OLEObject Type="Embed" ProgID="Word.Document.12" ShapeID="_x0000_i1027" DrawAspect="Content" ObjectID="_1714911520" r:id="rId46">
+          <o:OLEObject Type="Embed" ProgID="Word.Document.12" ShapeID="_x0000_i1027" DrawAspect="Content" ObjectID="_1714918834" r:id="rId46">
             <o:FieldCodes>\s</o:FieldCodes>
           </o:OLEObject>
         </w:object>
@@ -13574,8 +13485,8 @@
           <w:lang w:val="en-US" w:eastAsia="en-GB"/>
         </w:rPr>
       </w:pPr>
-      <w:bookmarkStart w:id="46" w:name="_Ref104239654"/>
-      <w:bookmarkStart w:id="47" w:name="_Toc104240726"/>
+      <w:bookmarkStart w:id="44" w:name="_Ref104239654"/>
+      <w:bookmarkStart w:id="45" w:name="_Toc104240726"/>
       <w:proofErr w:type="spellStart"/>
       <w:r>
         <w:rPr>
@@ -13661,8 +13572,8 @@
           </w:r>
         </w:sdtContent>
       </w:sdt>
-      <w:bookmarkEnd w:id="46"/>
-      <w:bookmarkEnd w:id="47"/>
+      <w:bookmarkEnd w:id="44"/>
+      <w:bookmarkEnd w:id="45"/>
     </w:p>
     <w:p>
       <w:r>
@@ -13675,8 +13586,8 @@
         <w:t xml:space="preserve"> opgeroepen, waarna de tekst achter deze variabelen zal worden afgebeeld.</w:t>
       </w:r>
     </w:p>
-    <w:bookmarkStart w:id="48" w:name="_MON_1714852677"/>
-    <w:bookmarkEnd w:id="48"/>
+    <w:bookmarkStart w:id="46" w:name="_MON_1714852677"/>
+    <w:bookmarkEnd w:id="46"/>
     <w:p>
       <w:pPr>
         <w:keepNext/>
@@ -13690,11 +13601,11 @@
           <w:szCs w:val="48"/>
           <w:lang w:val="en-BE" w:eastAsia="en-GB"/>
         </w:rPr>
-        <w:object w:dxaOrig="9260" w:dyaOrig="4060" w14:anchorId="29E6DDF2">
+        <w:object w:dxaOrig="9260" w:dyaOrig="4060" w14:anchorId="5A5CE913">
           <v:shape id="_x0000_i1026" type="#_x0000_t75" alt="" style="width:463pt;height:203.2pt;mso-width-percent:0;mso-height-percent:0;mso-width-percent:0;mso-height-percent:0" o:ole="">
             <v:imagedata r:id="rId47" o:title=""/>
           </v:shape>
-          <o:OLEObject Type="Embed" ProgID="Word.Document.12" ShapeID="_x0000_i1026" DrawAspect="Content" ObjectID="_1714911521" r:id="rId48">
+          <o:OLEObject Type="Embed" ProgID="Word.Document.12" ShapeID="_x0000_i1026" DrawAspect="Content" ObjectID="_1714918835" r:id="rId48">
             <o:FieldCodes>\s</o:FieldCodes>
           </o:OLEObject>
         </w:object>
@@ -13704,7 +13615,7 @@
       <w:pPr>
         <w:pStyle w:val="Caption"/>
       </w:pPr>
-      <w:bookmarkStart w:id="49" w:name="_Toc104240727"/>
+      <w:bookmarkStart w:id="47" w:name="_Toc104240727"/>
       <w:r>
         <w:t xml:space="preserve">Codefragment </w:t>
       </w:r>
@@ -13732,7 +13643,7 @@
       <w:r>
         <w:t>: Template voorbeeld</w:t>
       </w:r>
-      <w:bookmarkEnd w:id="49"/>
+      <w:bookmarkEnd w:id="47"/>
       <w:sdt>
         <w:sdtPr>
           <w:id w:val="2134046735"/>
@@ -13878,8 +13789,8 @@
                                 <w:szCs w:val="22"/>
                               </w:rPr>
                             </w:pPr>
-                            <w:bookmarkStart w:id="50" w:name="_Ref104240829"/>
-                            <w:bookmarkStart w:id="51" w:name="_Toc104240856"/>
+                            <w:bookmarkStart w:id="48" w:name="_Ref104240829"/>
+                            <w:bookmarkStart w:id="49" w:name="_Toc104240856"/>
                             <w:r>
                               <w:t xml:space="preserve">Figuur </w:t>
                             </w:r>
@@ -13907,8 +13818,8 @@
                             <w:r>
                               <w:t>: Template output voorbeeld</w:t>
                             </w:r>
-                            <w:bookmarkEnd w:id="50"/>
-                            <w:bookmarkEnd w:id="51"/>
+                            <w:bookmarkEnd w:id="48"/>
+                            <w:bookmarkEnd w:id="49"/>
                           </w:p>
                         </w:txbxContent>
                       </wps:txbx>
@@ -13926,7 +13837,7 @@
           </mc:Choice>
           <mc:Fallback>
             <w:pict>
-              <v:shape w14:anchorId="5C1C782B" id="Text Box 32" o:spid="_x0000_s1039" type="#_x0000_t202" style="position:absolute;margin-left:115.35pt;margin-top:162.8pt;width:210.95pt;height:.05pt;z-index:251838464;visibility:visible;mso-wrap-style:square;mso-wrap-distance-left:9pt;mso-wrap-distance-top:0;mso-wrap-distance-right:9pt;mso-wrap-distance-bottom:0;mso-position-horizontal:absolute;mso-position-horizontal-relative:text;mso-position-vertical:absolute;mso-position-vertical-relative:text;v-text-anchor:top" o:gfxdata="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" stroked="f">
+              <v:shape w14:anchorId="5C1C782B" id="Text Box 32" o:spid="_x0000_s1039" type="#_x0000_t202" style="position:absolute;margin-left:115.35pt;margin-top:162.8pt;width:210.95pt;height:.05pt;z-index:251838464;visibility:visible;mso-wrap-style:square;mso-wrap-distance-left:9pt;mso-wrap-distance-top:0;mso-wrap-distance-right:9pt;mso-wrap-distance-bottom:0;mso-position-horizontal:absolute;mso-position-horizontal-relative:text;mso-position-vertical:absolute;mso-position-vertical-relative:text;v-text-anchor:top" o:gfxdata="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" stroked="f">
                 <v:textbox style="mso-fit-shape-to-text:t" inset="0,0,0,0">
                   <w:txbxContent>
                     <w:p>
@@ -13959,6 +13870,9 @@
                         <w:t>9</w:t>
                       </w:r>
                       <w:r>
+                        <w:rPr>
+                          <w:noProof/>
+                        </w:rPr>
                         <w:fldChar w:fldCharType="end"/>
                       </w:r>
                       <w:r>
@@ -14622,20 +14536,21 @@
         <w:rPr>
           <w:lang w:val="nl-NL"/>
         </w:rPr>
-        <w:t xml:space="preserve"> </w:t>
+        <w:t xml:space="preserve"> dat zal zijn</w:t>
       </w:r>
       <w:r>
         <w:rPr>
           <w:lang w:val="nl-NL"/>
         </w:rPr>
-        <w:t>dat zal zijn</w:t>
-      </w:r>
-      <w:r>
+        <w:t>.</w:t>
+      </w:r>
+    </w:p>
+    <w:p>
+      <w:pPr>
         <w:rPr>
           <w:lang w:val="nl-NL"/>
         </w:rPr>
-        <w:t>.</w:t>
-      </w:r>
+      </w:pPr>
     </w:p>
     <w:p>
       <w:pPr>
@@ -14685,18 +14600,389 @@
           <w:lang w:val="nl-NL"/>
         </w:rPr>
       </w:pPr>
+    </w:p>
+    <w:p>
+      <w:pPr>
+        <w:rPr>
+          <w:lang w:val="nl-NL"/>
+        </w:rPr>
+      </w:pPr>
+    </w:p>
+    <w:p>
+      <w:pPr>
+        <w:rPr>
+          <w:lang w:val="nl-NL"/>
+        </w:rPr>
+      </w:pPr>
+    </w:p>
+    <w:p>
+      <w:pPr>
+        <w:rPr>
+          <w:lang w:val="nl-NL"/>
+        </w:rPr>
+      </w:pPr>
+    </w:p>
+    <w:p>
+      <w:pPr>
+        <w:rPr>
+          <w:lang w:val="nl-NL"/>
+        </w:rPr>
+      </w:pPr>
+    </w:p>
+    <w:p>
+      <w:pPr>
+        <w:rPr>
+          <w:lang w:val="nl-NL"/>
+        </w:rPr>
+      </w:pPr>
+    </w:p>
+    <w:p>
+      <w:pPr>
+        <w:pStyle w:val="Heading1"/>
+        <w:rPr>
+          <w:lang w:val="nl-NL"/>
+        </w:rPr>
+      </w:pPr>
+      <w:r>
+        <w:rPr>
+          <w:lang w:val="nl-NL"/>
+        </w:rPr>
+        <w:lastRenderedPageBreak/>
+        <w:t xml:space="preserve">4 Firewall </w:t>
+      </w:r>
+      <w:r>
+        <w:rPr>
+          <w:lang w:val="nl-NL"/>
+        </w:rPr>
+        <w:t>configuratie</w:t>
+      </w:r>
+    </w:p>
+    <w:p>
+      <w:pPr>
+        <w:rPr>
+          <w:lang w:val="nl-NL"/>
+        </w:rPr>
+      </w:pPr>
+      <w:r>
+        <w:rPr>
+          <w:lang w:val="nl-NL"/>
+        </w:rPr>
+        <w:t>Om verschillende firewall</w:t>
+      </w:r>
+      <w:r>
+        <w:rPr>
+          <w:lang w:val="nl-NL"/>
+        </w:rPr>
+        <w:t xml:space="preserve">s van andere </w:t>
+      </w:r>
+      <w:proofErr w:type="spellStart"/>
+      <w:r>
+        <w:rPr>
+          <w:lang w:val="nl-NL"/>
+        </w:rPr>
+        <w:t>ve</w:t>
+      </w:r>
+      <w:r>
+        <w:rPr>
+          <w:lang w:val="nl-NL"/>
+        </w:rPr>
+        <w:t>n</w:t>
+      </w:r>
+      <w:r>
+        <w:rPr>
+          <w:lang w:val="nl-NL"/>
+        </w:rPr>
+        <w:t>dor</w:t>
+      </w:r>
+      <w:r>
+        <w:rPr>
+          <w:lang w:val="nl-NL"/>
+        </w:rPr>
+        <w:t>e</w:t>
+      </w:r>
+      <w:r>
+        <w:rPr>
+          <w:lang w:val="nl-NL"/>
+        </w:rPr>
+        <w:t>n</w:t>
+      </w:r>
+      <w:proofErr w:type="spellEnd"/>
+      <w:r>
+        <w:rPr>
+          <w:lang w:val="nl-NL"/>
+        </w:rPr>
+        <w:t xml:space="preserve"> te kunnen configureren/updaten moet er een manier zijn om deze aan te spreken. Omdat er tussen fabrikanten geen gedefinieerde standaard is van hoe </w:t>
+      </w:r>
+      <w:r>
+        <w:rPr>
+          <w:lang w:val="nl-NL"/>
+        </w:rPr>
+        <w:t xml:space="preserve">er met </w:t>
+      </w:r>
+      <w:r>
+        <w:rPr>
+          <w:lang w:val="nl-NL"/>
+        </w:rPr>
+        <w:t>firewalls k</w:t>
+      </w:r>
+      <w:r>
+        <w:rPr>
+          <w:lang w:val="nl-NL"/>
+        </w:rPr>
+        <w:t>an</w:t>
+      </w:r>
+      <w:r>
+        <w:rPr>
+          <w:lang w:val="nl-NL"/>
+        </w:rPr>
+        <w:t xml:space="preserve"> worden g</w:t>
+      </w:r>
+      <w:r>
+        <w:rPr>
+          <w:lang w:val="nl-NL"/>
+        </w:rPr>
+        <w:t>ecommuniceerd</w:t>
+      </w:r>
+      <w:r>
+        <w:rPr>
+          <w:lang w:val="nl-NL"/>
+        </w:rPr>
+        <w:t xml:space="preserve"> (buiten SSH)</w:t>
+      </w:r>
+      <w:r>
+        <w:rPr>
+          <w:lang w:val="nl-NL"/>
+        </w:rPr>
+        <w:t>, is er een automatisatie engine, API</w:t>
+      </w:r>
+      <w:r>
+        <w:rPr>
+          <w:lang w:val="nl-NL"/>
+        </w:rPr>
+        <w:t xml:space="preserve">-aanspreekpunt </w:t>
+      </w:r>
+      <w:r>
+        <w:rPr>
+          <w:lang w:val="nl-NL"/>
+        </w:rPr>
+        <w:t>of ander alternatief nodig om dit te kunnen realiseren.</w:t>
+      </w:r>
+      <w:r>
+        <w:rPr>
+          <w:lang w:val="nl-NL"/>
+        </w:rPr>
+        <w:t xml:space="preserve"> Het is zo dat een gebruiker bij het toevoegen van een firewall op het Django platform moet kunnen aanduiden van </w:t>
+      </w:r>
+      <w:r>
+        <w:rPr>
+          <w:lang w:val="nl-NL"/>
+        </w:rPr>
+        <w:t xml:space="preserve">welke </w:t>
+      </w:r>
+      <w:proofErr w:type="spellStart"/>
+      <w:r>
+        <w:rPr>
+          <w:lang w:val="nl-NL"/>
+        </w:rPr>
+        <w:t>vendor</w:t>
+      </w:r>
+      <w:proofErr w:type="spellEnd"/>
+      <w:r>
+        <w:rPr>
+          <w:lang w:val="nl-NL"/>
+        </w:rPr>
+        <w:t xml:space="preserve"> het product is. </w:t>
+      </w:r>
+      <w:r>
+        <w:rPr>
+          <w:lang w:val="nl-NL"/>
+        </w:rPr>
+        <w:t>Op basis daarvan kan er achterliggend een andere connectie of basis configuratie worden opgesteld.</w:t>
+      </w:r>
+    </w:p>
+    <w:p>
+      <w:r>
+        <w:rPr>
+          <w:lang w:val="nl-NL"/>
+        </w:rPr>
+        <w:t xml:space="preserve">De reden dat er een mogelijkheid moet zijn om meerdere firewall </w:t>
+      </w:r>
+      <w:proofErr w:type="spellStart"/>
+      <w:r>
+        <w:rPr>
+          <w:lang w:val="nl-NL"/>
+        </w:rPr>
+        <w:t>vendors</w:t>
+      </w:r>
+      <w:proofErr w:type="spellEnd"/>
+      <w:r>
+        <w:rPr>
+          <w:lang w:val="nl-NL"/>
+        </w:rPr>
+        <w:t xml:space="preserve"> te kunnen configureren is als volgt; Indien de gebruiker ooit van </w:t>
+      </w:r>
+      <w:proofErr w:type="spellStart"/>
+      <w:r>
+        <w:rPr>
+          <w:lang w:val="nl-NL"/>
+        </w:rPr>
+        <w:t>vendor</w:t>
+      </w:r>
+      <w:proofErr w:type="spellEnd"/>
+      <w:r>
+        <w:rPr>
+          <w:lang w:val="nl-NL"/>
+        </w:rPr>
+        <w:t xml:space="preserve"> wisselt</w:t>
+      </w:r>
+      <w:r>
+        <w:rPr>
+          <w:lang w:val="nl-NL"/>
+        </w:rPr>
+        <w:t>,</w:t>
+      </w:r>
+      <w:r>
+        <w:rPr>
+          <w:lang w:val="nl-NL"/>
+        </w:rPr>
+        <w:t xml:space="preserve"> is het platform nog steeds bruikbaar. </w:t>
+      </w:r>
+      <w:r>
+        <w:rPr>
+          <w:lang w:val="nl-NL"/>
+        </w:rPr>
+        <w:t>Daarnaast</w:t>
+      </w:r>
+      <w:r>
+        <w:rPr>
+          <w:lang w:val="nl-NL"/>
+        </w:rPr>
+        <w:t xml:space="preserve"> hangt de gebruiker niet vast om te kiezen voor een specifieke </w:t>
+      </w:r>
+      <w:proofErr w:type="spellStart"/>
+      <w:r>
+        <w:rPr>
+          <w:lang w:val="nl-NL"/>
+        </w:rPr>
+        <w:t>vendor</w:t>
+      </w:r>
+      <w:proofErr w:type="spellEnd"/>
+      <w:r>
+        <w:rPr>
+          <w:lang w:val="nl-NL"/>
+        </w:rPr>
+        <w:t>,</w:t>
+      </w:r>
+      <w:r>
+        <w:rPr>
+          <w:lang w:val="nl-NL"/>
+        </w:rPr>
+        <w:t xml:space="preserve"> omdat het platform </w:t>
+      </w:r>
+      <w:r>
+        <w:rPr>
+          <w:lang w:val="nl-NL"/>
+        </w:rPr>
+        <w:t xml:space="preserve">enkel die </w:t>
+      </w:r>
+      <w:proofErr w:type="spellStart"/>
+      <w:r>
+        <w:rPr>
+          <w:lang w:val="nl-NL"/>
+        </w:rPr>
+        <w:t>vendor</w:t>
+      </w:r>
+      <w:proofErr w:type="spellEnd"/>
+      <w:r>
+        <w:rPr>
+          <w:lang w:val="nl-NL"/>
+        </w:rPr>
+        <w:t xml:space="preserve"> ondersteunt. </w:t>
+      </w:r>
+      <w:r>
+        <w:t xml:space="preserve">Er werd bij aanvang van het project voorgesteld om </w:t>
+      </w:r>
+      <w:r>
+        <w:t>het platform samen te laten werken met Fortimanager. Hoe dan ook als Fortimanager in gebruik wordt genomen komt men in de voorgaand</w:t>
+      </w:r>
+      <w:r>
+        <w:t xml:space="preserve"> vernoemde</w:t>
+      </w:r>
+      <w:r>
+        <w:t xml:space="preserve"> situatie terecht waarbij de gebruiker vast hangt aan een vendor (Fortinet in dit geval).</w:t>
+      </w:r>
+    </w:p>
+    <w:p/>
+    <w:p>
+      <w:pPr>
+        <w:rPr>
+          <w:color w:val="FF0000"/>
+          <w:lang w:val="en-US"/>
+        </w:rPr>
+      </w:pPr>
+      <w:r>
+        <w:rPr>
+          <w:color w:val="FF0000"/>
+          <w:lang w:val="en-US"/>
+        </w:rPr>
+        <w:t xml:space="preserve">Logica </w:t>
+      </w:r>
+      <w:proofErr w:type="gramStart"/>
+      <w:r>
+        <w:rPr>
+          <w:color w:val="FF0000"/>
+          <w:lang w:val="en-US"/>
+        </w:rPr>
+        <w:t>diagram</w:t>
+      </w:r>
+      <w:r>
+        <w:rPr>
+          <w:color w:val="FF0000"/>
+          <w:lang w:val="en-US"/>
+        </w:rPr>
+        <w:t xml:space="preserve"> ?</w:t>
+      </w:r>
+      <w:proofErr w:type="gramEnd"/>
+      <w:r>
+        <w:rPr>
+          <w:color w:val="FF0000"/>
+          <w:lang w:val="en-US"/>
+        </w:rPr>
+        <w:t>; vendor x =&gt; connect using API-request</w:t>
+      </w:r>
+      <w:r>
+        <w:rPr>
+          <w:color w:val="FF0000"/>
+          <w:lang w:val="en-US"/>
+        </w:rPr>
+        <w:br/>
+      </w:r>
+      <w:r>
+        <w:rPr>
+          <w:color w:val="FF0000"/>
+          <w:lang w:val="en-US"/>
+        </w:rPr>
+        <w:tab/>
+      </w:r>
+      <w:r>
+        <w:rPr>
+          <w:color w:val="FF0000"/>
+          <w:lang w:val="en-US"/>
+        </w:rPr>
+        <w:tab/>
+        <w:t xml:space="preserve">    vendor y =&gt; connect using SSH</w:t>
+      </w:r>
     </w:p>
     <w:p>
       <w:pPr>
         <w:pStyle w:val="Heading2"/>
         <w:ind w:firstLine="708"/>
       </w:pPr>
-      <w:bookmarkStart w:id="52" w:name="_Toc104240747"/>
-      <w:r>
-        <w:lastRenderedPageBreak/>
+      <w:bookmarkStart w:id="50" w:name="_Toc104240747"/>
+      <w:r>
         <w:t>3.1 Netwerk diagram</w:t>
       </w:r>
-      <w:bookmarkEnd w:id="52"/>
+      <w:bookmarkEnd w:id="50"/>
     </w:p>
     <w:p>
       <w:pPr>
@@ -14885,7 +15171,7 @@
       <w:pPr>
         <w:pStyle w:val="Heading3"/>
       </w:pPr>
-      <w:bookmarkStart w:id="53" w:name="_Toc104240748"/>
+      <w:bookmarkStart w:id="51" w:name="_Toc104240748"/>
       <w:r>
         <w:t>3.3.2</w:t>
       </w:r>
@@ -14895,7 +15181,7 @@
       <w:r>
         <w:t>Conclusie framework verschillen</w:t>
       </w:r>
-      <w:bookmarkEnd w:id="53"/>
+      <w:bookmarkEnd w:id="51"/>
     </w:p>
     <w:p>
       <w:pPr>
@@ -15357,9 +15643,8 @@
       <w:pPr>
         <w:pStyle w:val="Heading1"/>
       </w:pPr>
-      <w:bookmarkStart w:id="54" w:name="_Toc104240749"/>
-      <w:r>
-        <w:lastRenderedPageBreak/>
+      <w:bookmarkStart w:id="52" w:name="_Toc104240749"/>
+      <w:r>
         <w:t>5</w:t>
       </w:r>
       <w:r>
@@ -15374,7 +15659,7 @@
       <w:r>
         <w:t>omgevingen</w:t>
       </w:r>
-      <w:bookmarkEnd w:id="54"/>
+      <w:bookmarkEnd w:id="52"/>
     </w:p>
     <w:p>
       <w:r>
@@ -15426,9 +15711,9 @@
                                 <w:sz w:val="20"/>
                               </w:rPr>
                             </w:pPr>
-                            <w:bookmarkStart w:id="55" w:name="_Ref103418716"/>
-                            <w:bookmarkStart w:id="56" w:name="_Ref103419282"/>
-                            <w:bookmarkStart w:id="57" w:name="_Toc104240857"/>
+                            <w:bookmarkStart w:id="53" w:name="_Ref103418716"/>
+                            <w:bookmarkStart w:id="54" w:name="_Ref103419282"/>
+                            <w:bookmarkStart w:id="55" w:name="_Toc104240857"/>
                             <w:r>
                               <w:t xml:space="preserve">Figuur </w:t>
                             </w:r>
@@ -15462,7 +15747,7 @@
                             <w:r>
                               <w:t xml:space="preserve"> visueel voorbeeld</w:t>
                             </w:r>
-                            <w:bookmarkEnd w:id="55"/>
+                            <w:bookmarkEnd w:id="53"/>
                             <w:sdt>
                               <w:sdtPr>
                                 <w:id w:val="-1622064408"/>
@@ -15496,8 +15781,8 @@
                                 </w:r>
                               </w:sdtContent>
                             </w:sdt>
-                            <w:bookmarkEnd w:id="56"/>
-                            <w:bookmarkEnd w:id="57"/>
+                            <w:bookmarkEnd w:id="54"/>
+                            <w:bookmarkEnd w:id="55"/>
                           </w:p>
                         </w:txbxContent>
                       </wps:txbx>
@@ -15515,7 +15800,7 @@
           </mc:Choice>
           <mc:Fallback>
             <w:pict>
-              <v:shape w14:anchorId="13BC3B7B" id="Tekstvak 36" o:spid="_x0000_s1040" type="#_x0000_t202" style="position:absolute;margin-left:-2.4pt;margin-top:318.65pt;width:455.5pt;height:.05pt;z-index:251793408;visibility:visible;mso-wrap-style:square;mso-wrap-distance-left:9pt;mso-wrap-distance-top:0;mso-wrap-distance-right:9pt;mso-wrap-distance-bottom:0;mso-position-horizontal:absolute;mso-position-horizontal-relative:text;mso-position-vertical:absolute;mso-position-vertical-relative:text;v-text-anchor:top" o:gfxdata="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" stroked="f">
+              <v:shape w14:anchorId="13BC3B7B" id="Tekstvak 36" o:spid="_x0000_s1040" type="#_x0000_t202" style="position:absolute;margin-left:-2.4pt;margin-top:318.65pt;width:455.5pt;height:.05pt;z-index:251793408;visibility:visible;mso-wrap-style:square;mso-wrap-distance-left:9pt;mso-wrap-distance-top:0;mso-wrap-distance-right:9pt;mso-wrap-distance-bottom:0;mso-position-horizontal:absolute;mso-position-horizontal-relative:text;mso-position-vertical:absolute;mso-position-vertical-relative:text;v-text-anchor:top" o:gfxdata="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" stroked="f">
                 <v:textbox style="mso-fit-shape-to-text:t" inset="0,0,0,0">
                   <w:txbxContent>
                     <w:p>
@@ -15854,7 +16139,7 @@
         <w:pStyle w:val="Heading2"/>
         <w:ind w:firstLine="708"/>
       </w:pPr>
-      <w:bookmarkStart w:id="58" w:name="_Toc104240750"/>
+      <w:bookmarkStart w:id="56" w:name="_Toc104240750"/>
       <w:r>
         <w:t>5</w:t>
       </w:r>
@@ -15870,7 +16155,7 @@
       <w:r>
         <w:t>virtuele omgevingen</w:t>
       </w:r>
-      <w:bookmarkEnd w:id="58"/>
+      <w:bookmarkEnd w:id="56"/>
     </w:p>
     <w:p>
       <w:r>
@@ -15885,7 +16170,6 @@
     </w:p>
     <w:p>
       <w:r>
-        <w:lastRenderedPageBreak/>
         <w:t>Virtuele Python omgevingen creëren afgezonderde contexten</w:t>
       </w:r>
       <w:r>
@@ -16062,8 +16346,8 @@
         <w:t>).</w:t>
       </w:r>
     </w:p>
-    <w:bookmarkStart w:id="59" w:name="_MON_1714131400"/>
-    <w:bookmarkEnd w:id="59"/>
+    <w:bookmarkStart w:id="57" w:name="_MON_1714131400"/>
+    <w:bookmarkEnd w:id="57"/>
     <w:p>
       <w:pPr>
         <w:jc w:val="center"/>
@@ -16072,11 +16356,11 @@
         <w:rPr>
           <w:noProof/>
         </w:rPr>
-        <w:object w:dxaOrig="9026" w:dyaOrig="10513" w14:anchorId="049155BA">
+        <w:object w:dxaOrig="9026" w:dyaOrig="10513" w14:anchorId="0D50D453">
           <v:shape id="_x0000_i1025" type="#_x0000_t75" alt="" style="width:231.95pt;height:271.25pt;mso-width-percent:0;mso-height-percent:0;mso-width-percent:0;mso-height-percent:0" o:ole="">
             <v:imagedata r:id="rId52" o:title=""/>
           </v:shape>
-          <o:OLEObject Type="Embed" ProgID="Word.OpenDocumentText.12" ShapeID="_x0000_i1025" DrawAspect="Content" ObjectID="_1714911522" r:id="rId53"/>
+          <o:OLEObject Type="Embed" ProgID="Word.OpenDocumentText.12" ShapeID="_x0000_i1025" DrawAspect="Content" ObjectID="_1714918836" r:id="rId53"/>
         </w:object>
       </w:r>
     </w:p>
@@ -16085,8 +16369,8 @@
         <w:pStyle w:val="Caption"/>
         <w:jc w:val="center"/>
       </w:pPr>
-      <w:bookmarkStart w:id="60" w:name="_Ref103519205"/>
-      <w:bookmarkStart w:id="61" w:name="_Toc104240728"/>
+      <w:bookmarkStart w:id="58" w:name="_Ref103519205"/>
+      <w:bookmarkStart w:id="59" w:name="_Toc104240728"/>
       <w:r>
         <w:t xml:space="preserve">Codefragment </w:t>
       </w:r>
@@ -16114,51 +16398,51 @@
       <w:r>
         <w:t>: Folder structuur virtuele omgeving</w:t>
       </w:r>
+      <w:bookmarkEnd w:id="58"/>
+      <w:bookmarkEnd w:id="59"/>
+    </w:p>
+    <w:p>
+      <w:pPr>
+        <w:pStyle w:val="Heading1"/>
+      </w:pPr>
+      <w:bookmarkStart w:id="60" w:name="_Toc104240751"/>
+      <w:r>
+        <w:t>6</w:t>
+      </w:r>
+      <w:r>
+        <w:t xml:space="preserve"> </w:t>
+      </w:r>
+      <w:r>
+        <w:t>Forti</w:t>
+      </w:r>
+      <w:r>
+        <w:t>M</w:t>
+      </w:r>
+      <w:r>
+        <w:t>anager</w:t>
+      </w:r>
       <w:bookmarkEnd w:id="60"/>
-      <w:bookmarkEnd w:id="61"/>
-    </w:p>
-    <w:p>
-      <w:pPr>
-        <w:pStyle w:val="Heading1"/>
-      </w:pPr>
-      <w:bookmarkStart w:id="62" w:name="_Toc104240751"/>
-      <w:r>
-        <w:t>6</w:t>
+    </w:p>
+    <w:p>
+      <w:r>
+        <w:t>FortiManager is een</w:t>
       </w:r>
       <w:r>
         <w:t xml:space="preserve"> </w:t>
       </w:r>
       <w:r>
-        <w:t>Forti</w:t>
-      </w:r>
-      <w:r>
-        <w:t>M</w:t>
-      </w:r>
-      <w:r>
-        <w:t>anager</w:t>
-      </w:r>
-      <w:bookmarkEnd w:id="62"/>
-    </w:p>
-    <w:p>
-      <w:r>
-        <w:t>FortiManager is een</w:t>
-      </w:r>
-      <w:r>
-        <w:t xml:space="preserve"> </w:t>
-      </w:r>
-      <w:r>
         <w:t xml:space="preserve">platform gemaakt om gecentraliseerd en automatisch beheer te kunnen voorzien voor meerdere FortiGate toestellen. Het platform voorziet controle, segmentatie en algemeen consistente bescherming voor toestellen, applicaties en gebruikers. Dit platform werd </w:t>
       </w:r>
-      <w:commentRangeStart w:id="63"/>
+      <w:commentRangeStart w:id="61"/>
       <w:r>
         <w:t xml:space="preserve">gekozen </w:t>
       </w:r>
-      <w:commentRangeEnd w:id="63"/>
+      <w:commentRangeEnd w:id="61"/>
       <w:r>
         <w:rPr>
           <w:rStyle w:val="CommentReference"/>
         </w:rPr>
-        <w:commentReference w:id="63"/>
+        <w:commentReference w:id="61"/>
       </w:r>
       <w:r>
         <w:t xml:space="preserve">door de klant omdat het product specifiek is (Fortinet) en meer functionaliteit integreert dan andere alternatieven zoals IBM Security Guardium en WatchGuard Dimension. Het FortiManager platform voorziet ondersteuning om één tot honderdduizend toestellen te configureren vanuit één centrale console. </w:t>
@@ -16175,11 +16459,7 @@
         <w:t xml:space="preserve"> toestellen</w:t>
       </w:r>
       <w:r>
-        <w:t xml:space="preserve"> via de FortiGate. Om de zero touch-configuratie te ondersteunen, maakt </w:t>
-      </w:r>
-      <w:r>
-        <w:lastRenderedPageBreak/>
-        <w:t>FortiManager gebruik van de functie "Add Model Device" waarmee gebruiker</w:t>
+        <w:t xml:space="preserve"> via de FortiGate. Om de zero touch-configuratie te ondersteunen, maakt FortiManager gebruik van de functie "Add Model Device" waarmee gebruiker</w:t>
       </w:r>
       <w:r>
         <w:t>s</w:t>
@@ -16230,14 +16510,14 @@
         <w:pStyle w:val="Heading2"/>
         <w:ind w:firstLine="708"/>
       </w:pPr>
-      <w:bookmarkStart w:id="64" w:name="_Toc104240752"/>
+      <w:bookmarkStart w:id="62" w:name="_Toc104240752"/>
       <w:r>
         <w:t>6</w:t>
       </w:r>
       <w:r>
         <w:t>.1 Zero Touch provisioning</w:t>
       </w:r>
-      <w:bookmarkEnd w:id="64"/>
+      <w:bookmarkEnd w:id="62"/>
     </w:p>
     <w:p>
       <w:r>
@@ -16326,7 +16606,11 @@
         <w:t xml:space="preserve">, </w:t>
       </w:r>
       <w:r>
-        <w:t>lagedrukomgeving om vooraf een configuratie goed te plannen en toe te passen, vergroot de kansen op een succesvolle implementatie enorm. In zekere zin geeft deze functie een kort moment tijdens de implementatie waar de engineer de "handen van het stuur" kan halen terwijl de configuratie naar het apparaat wordt geüpload.</w:t>
+        <w:t xml:space="preserve">lagedrukomgeving om vooraf een configuratie goed te plannen en toe te passen, vergroot de kansen op een succesvolle implementatie </w:t>
+      </w:r>
+      <w:r>
+        <w:lastRenderedPageBreak/>
+        <w:t>enorm. In zekere zin geeft deze functie een kort moment tijdens de implementatie waar de engineer de "handen van het stuur" kan halen terwijl de configuratie naar het apparaat wordt geüpload.</w:t>
       </w:r>
     </w:p>
     <w:p>
@@ -16379,7 +16663,7 @@
                                 <w:lang w:val="en-US"/>
                               </w:rPr>
                             </w:pPr>
-                            <w:bookmarkStart w:id="65" w:name="_Toc104240858"/>
+                            <w:bookmarkStart w:id="63" w:name="_Toc104240858"/>
                             <w:proofErr w:type="spellStart"/>
                             <w:r>
                               <w:rPr>
@@ -16481,7 +16765,7 @@
                                 </w:r>
                               </w:sdtContent>
                             </w:sdt>
-                            <w:bookmarkEnd w:id="65"/>
+                            <w:bookmarkEnd w:id="63"/>
                           </w:p>
                         </w:txbxContent>
                       </wps:txbx>
@@ -16502,7 +16786,7 @@
           </mc:Choice>
           <mc:Fallback>
             <w:pict>
-              <v:shape w14:anchorId="2F7D89C4" id="Tekstvak 23" o:spid="_x0000_s1041" type="#_x0000_t202" style="position:absolute;margin-left:0;margin-top:214.6pt;width:449.3pt;height:.05pt;z-index:251786240;visibility:visible;mso-wrap-style:square;mso-width-percent:0;mso-wrap-distance-left:9pt;mso-wrap-distance-top:0;mso-wrap-distance-right:9pt;mso-wrap-distance-bottom:0;mso-position-horizontal:center;mso-position-horizontal-relative:margin;mso-position-vertical:absolute;mso-position-vertical-relative:text;mso-width-percent:0;mso-width-relative:margin;v-text-anchor:top" o:gfxdata="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" stroked="f">
+              <v:shape w14:anchorId="2F7D89C4" id="Tekstvak 23" o:spid="_x0000_s1041" type="#_x0000_t202" style="position:absolute;margin-left:0;margin-top:214.6pt;width:449.3pt;height:.05pt;z-index:251786240;visibility:visible;mso-wrap-style:square;mso-width-percent:0;mso-wrap-distance-left:9pt;mso-wrap-distance-top:0;mso-wrap-distance-right:9pt;mso-wrap-distance-bottom:0;mso-position-horizontal:center;mso-position-horizontal-relative:margin;mso-position-vertical:absolute;mso-position-vertical-relative:text;mso-width-percent:0;mso-width-relative:margin;v-text-anchor:top" o:gfxdata="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" stroked="f">
                 <v:textbox style="mso-fit-shape-to-text:t" inset="0,0,0,0">
                   <w:txbxContent>
                     <w:p>
@@ -16756,7 +17040,7 @@
           <w:lang w:val="en-US"/>
         </w:rPr>
       </w:pPr>
-      <w:bookmarkStart w:id="66" w:name="_Toc104240753"/>
+      <w:bookmarkStart w:id="64" w:name="_Toc104240753"/>
       <w:r>
         <w:rPr>
           <w:color w:val="FF0000"/>
@@ -16779,7 +17063,7 @@
         </w:rPr>
         <w:t>automatisatie</w:t>
       </w:r>
-      <w:bookmarkEnd w:id="66"/>
+      <w:bookmarkEnd w:id="64"/>
       <w:proofErr w:type="spellEnd"/>
     </w:p>
     <w:p>
@@ -16816,7 +17100,7 @@
           <w:lang w:val="en-US"/>
         </w:rPr>
       </w:pPr>
-      <w:bookmarkStart w:id="67" w:name="_Toc104240754"/>
+      <w:bookmarkStart w:id="65" w:name="_Toc104240754"/>
       <w:r>
         <w:rPr>
           <w:color w:val="FF0000"/>
@@ -16831,7 +17115,7 @@
         </w:rPr>
         <w:t>.3 Central management</w:t>
       </w:r>
-      <w:bookmarkEnd w:id="67"/>
+      <w:bookmarkEnd w:id="65"/>
     </w:p>
     <w:p>
       <w:pPr>
@@ -16942,7 +17226,7 @@
           <w:lang w:val="en-US"/>
         </w:rPr>
       </w:pPr>
-      <w:bookmarkStart w:id="68" w:name="_Toc104240755"/>
+      <w:bookmarkStart w:id="66" w:name="_Toc104240755"/>
       <w:r>
         <w:rPr>
           <w:lang w:val="en-US"/>
@@ -16961,7 +17245,7 @@
         </w:rPr>
         <w:t>Front-end frameworks</w:t>
       </w:r>
-      <w:bookmarkEnd w:id="68"/>
+      <w:bookmarkEnd w:id="66"/>
     </w:p>
     <w:p>
       <w:pPr>
@@ -17063,7 +17347,7 @@
       <w:pPr>
         <w:pStyle w:val="Heading1"/>
       </w:pPr>
-      <w:bookmarkStart w:id="69" w:name="_Toc104240756"/>
+      <w:bookmarkStart w:id="67" w:name="_Toc104240756"/>
       <w:r>
         <w:t>8</w:t>
       </w:r>
@@ -17073,18 +17357,14 @@
       <w:r>
         <w:t>Ansible</w:t>
       </w:r>
-      <w:bookmarkEnd w:id="69"/>
+      <w:bookmarkEnd w:id="67"/>
     </w:p>
     <w:p>
       <w:r>
         <w:t>Ansible is een open source automatisatie engine</w:t>
       </w:r>
       <w:r>
-        <w:t xml:space="preserve"> die repetitieve taken zoals configureren van servers of uitrol van applicaties kan gaan automatiseren. Aan de hand van CI/CD kunnen snel vernieuwde versies van een applicatie online gebracht worden zonder enige downtime. Ansible is vooral gekend in de tak van “infrastructure as code” en is vergelijkbaar met het zero touch provisioning principe van FortiManager. Het verschil met FortiManager en Ansible is dan dat Ansible zo goed als alle soorten toestellen kan configureren, waarbij FortiManager specifiek is voor Fortinet producten. Ansible brengt </w:t>
-      </w:r>
-      <w:r>
-        <w:lastRenderedPageBreak/>
-        <w:t xml:space="preserve">meer consistentie, betrouwbaarheid en schaalbaarheid naar eender welke IT-omgeving. Met de YAML-taal is het ook gemakkelijker om scripts/configuraties te lezen en schrijven als standaard Engels. </w:t>
+        <w:t xml:space="preserve"> die repetitieve taken zoals configureren van servers of uitrol van applicaties kan gaan automatiseren. Aan de hand van CI/CD kunnen snel vernieuwde versies van een applicatie online gebracht worden zonder enige downtime. Ansible is vooral gekend in de tak van “infrastructure as code” en is vergelijkbaar met het zero touch provisioning principe van FortiManager. Het verschil met FortiManager en Ansible is dan dat Ansible zo goed als alle soorten toestellen kan configureren, waarbij FortiManager specifiek is voor Fortinet producten. Ansible brengt meer consistentie, betrouwbaarheid en schaalbaarheid naar eender welke IT-omgeving. Met de YAML-taal is het ook gemakkelijker om scripts/configuraties te lezen en schrijven als standaard Engels. </w:t>
       </w:r>
     </w:p>
     <w:p>
@@ -17179,7 +17459,7 @@
                                 <w:lang w:val="en-GB"/>
                               </w:rPr>
                             </w:pPr>
-                            <w:bookmarkStart w:id="70" w:name="_Toc104240859"/>
+                            <w:bookmarkStart w:id="68" w:name="_Toc104240859"/>
                             <w:r>
                               <w:t xml:space="preserve">Figuur </w:t>
                             </w:r>
@@ -17240,7 +17520,7 @@
                                 </w:r>
                               </w:sdtContent>
                             </w:sdt>
-                            <w:bookmarkEnd w:id="70"/>
+                            <w:bookmarkEnd w:id="68"/>
                           </w:p>
                         </w:txbxContent>
                       </wps:txbx>
@@ -17258,7 +17538,7 @@
           </mc:Choice>
           <mc:Fallback>
             <w:pict>
-              <v:shape w14:anchorId="24B1C984" id="Tekstvak 25" o:spid="_x0000_s1042" type="#_x0000_t202" style="position:absolute;margin-left:0;margin-top:123.3pt;width:453.6pt;height:.05pt;z-index:251789312;visibility:visible;mso-wrap-style:square;mso-wrap-distance-left:9pt;mso-wrap-distance-top:0;mso-wrap-distance-right:9pt;mso-wrap-distance-bottom:0;mso-position-horizontal:left;mso-position-horizontal-relative:margin;mso-position-vertical:absolute;mso-position-vertical-relative:text;v-text-anchor:top" o:gfxdata="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" stroked="f">
+              <v:shape w14:anchorId="24B1C984" id="Tekstvak 25" o:spid="_x0000_s1042" type="#_x0000_t202" style="position:absolute;margin-left:0;margin-top:123.3pt;width:453.6pt;height:.05pt;z-index:251789312;visibility:visible;mso-wrap-style:square;mso-wrap-distance-left:9pt;mso-wrap-distance-top:0;mso-wrap-distance-right:9pt;mso-wrap-distance-bottom:0;mso-position-horizontal:left;mso-position-horizontal-relative:margin;mso-position-vertical:absolute;mso-position-vertical-relative:text;v-text-anchor:top" o:gfxdata="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" stroked="f">
                 <v:textbox style="mso-fit-shape-to-text:t" inset="0,0,0,0">
                   <w:txbxContent>
                     <w:p>
@@ -17274,27 +17554,14 @@
                       <w:r>
                         <w:t xml:space="preserve">Figuur </w:t>
                       </w:r>
-                      <w:r>
-                        <w:fldChar w:fldCharType="begin"/>
-                      </w:r>
-                      <w:r>
-                        <w:instrText xml:space="preserve"> SEQ Figuur \* ARABIC </w:instrText>
-                      </w:r>
-                      <w:r>
-                        <w:fldChar w:fldCharType="separate"/>
-                      </w:r>
-                      <w:r>
-                        <w:rPr>
-                          <w:noProof/>
-                        </w:rPr>
-                        <w:t>12</w:t>
-                      </w:r>
-                      <w:r>
-                        <w:rPr>
-                          <w:noProof/>
-                        </w:rPr>
-                        <w:fldChar w:fldCharType="end"/>
-                      </w:r>
+                      <w:fldSimple w:instr=" SEQ Figuur \* ARABIC ">
+                        <w:r>
+                          <w:rPr>
+                            <w:noProof/>
+                          </w:rPr>
+                          <w:t>12</w:t>
+                        </w:r>
+                      </w:fldSimple>
                       <w:r>
                         <w:t>: Ansible stage levenscyclus</w:t>
                       </w:r>
@@ -17415,19 +17682,19 @@
         <w:pStyle w:val="Heading2"/>
         <w:ind w:firstLine="708"/>
       </w:pPr>
-      <w:bookmarkStart w:id="71" w:name="_Toc104240757"/>
-      <w:commentRangeStart w:id="72"/>
+      <w:bookmarkStart w:id="69" w:name="_Toc104240757"/>
+      <w:commentRangeStart w:id="70"/>
       <w:r>
         <w:t>9</w:t>
       </w:r>
-      <w:commentRangeEnd w:id="72"/>
+      <w:commentRangeEnd w:id="70"/>
       <w:r>
         <w:rPr>
           <w:rStyle w:val="CommentReference"/>
           <w:rFonts w:eastAsiaTheme="minorHAnsi" w:cstheme="minorBidi"/>
           <w:color w:val="auto"/>
         </w:rPr>
-        <w:commentReference w:id="72"/>
+        <w:commentReference w:id="70"/>
       </w:r>
       <w:r>
         <w:t>.1</w:t>
@@ -17441,14 +17708,14 @@
       <w:r>
         <w:t>nsible toepassingen</w:t>
       </w:r>
-      <w:bookmarkEnd w:id="71"/>
+      <w:bookmarkEnd w:id="69"/>
     </w:p>
     <w:p>
       <w:pPr>
         <w:pStyle w:val="Heading3"/>
         <w:ind w:firstLine="708"/>
       </w:pPr>
-      <w:bookmarkStart w:id="73" w:name="_Toc104240758"/>
+      <w:bookmarkStart w:id="71" w:name="_Toc104240758"/>
       <w:r>
         <w:t>9</w:t>
       </w:r>
@@ -17458,7 +17725,7 @@
       <w:r>
         <w:t xml:space="preserve"> Provisioning</w:t>
       </w:r>
-      <w:bookmarkEnd w:id="73"/>
+      <w:bookmarkEnd w:id="71"/>
     </w:p>
     <w:p>
       <w:r>
@@ -17624,7 +17891,7 @@
         <w:pStyle w:val="Heading3"/>
         <w:ind w:firstLine="708"/>
       </w:pPr>
-      <w:bookmarkStart w:id="74" w:name="_Toc104240759"/>
+      <w:bookmarkStart w:id="72" w:name="_Toc104240759"/>
       <w:r>
         <w:t>9</w:t>
       </w:r>
@@ -17634,7 +17901,7 @@
       <w:r>
         <w:t xml:space="preserve"> Configuratie management</w:t>
       </w:r>
-      <w:bookmarkEnd w:id="74"/>
+      <w:bookmarkEnd w:id="72"/>
     </w:p>
     <w:p>
       <w:r>
@@ -17695,9 +17962,8 @@
         <w:pStyle w:val="Heading3"/>
         <w:ind w:firstLine="708"/>
       </w:pPr>
-      <w:bookmarkStart w:id="75" w:name="_Toc104240760"/>
-      <w:r>
-        <w:lastRenderedPageBreak/>
+      <w:bookmarkStart w:id="73" w:name="_Toc104240760"/>
+      <w:r>
         <w:t>9</w:t>
       </w:r>
       <w:r>
@@ -17715,7 +17981,7 @@
       <w:r>
         <w:t xml:space="preserve"> deployment</w:t>
       </w:r>
-      <w:bookmarkEnd w:id="75"/>
+      <w:bookmarkEnd w:id="73"/>
     </w:p>
     <w:p>
       <w:r>
@@ -17821,6 +18087,7 @@
           <w:noProof/>
           <w:lang w:val="en-GB"/>
         </w:rPr>
+        <w:lastRenderedPageBreak/>
         <w:drawing>
           <wp:anchor distT="0" distB="0" distL="114300" distR="114300" simplePos="0" relativeHeight="251759616" behindDoc="0" locked="0" layoutInCell="1" allowOverlap="1" wp14:anchorId="20DEE035" wp14:editId="15CA6C41">
             <wp:simplePos x="0" y="0"/>
@@ -17927,8 +18194,8 @@
                                 <w:lang w:val="en-GB"/>
                               </w:rPr>
                             </w:pPr>
-                            <w:bookmarkStart w:id="76" w:name="_Ref99127305"/>
-                            <w:bookmarkStart w:id="77" w:name="_Toc104240860"/>
+                            <w:bookmarkStart w:id="74" w:name="_Ref99127305"/>
+                            <w:bookmarkStart w:id="75" w:name="_Toc104240860"/>
                             <w:r>
                               <w:t xml:space="preserve">Figuur </w:t>
                             </w:r>
@@ -17953,7 +18220,7 @@
                               </w:rPr>
                               <w:fldChar w:fldCharType="end"/>
                             </w:r>
-                            <w:bookmarkEnd w:id="76"/>
+                            <w:bookmarkEnd w:id="74"/>
                             <w:r>
                               <w:t xml:space="preserve">: </w:t>
                             </w:r>
@@ -17999,7 +18266,7 @@
                                 </w:r>
                               </w:sdtContent>
                             </w:sdt>
-                            <w:bookmarkEnd w:id="77"/>
+                            <w:bookmarkEnd w:id="75"/>
                           </w:p>
                         </w:txbxContent>
                       </wps:txbx>
@@ -18017,7 +18284,7 @@
           </mc:Choice>
           <mc:Fallback>
             <w:pict>
-              <v:shape w14:anchorId="28D2F813" id="Tekstvak 27" o:spid="_x0000_s1043" type="#_x0000_t202" style="position:absolute;margin-left:61.8pt;margin-top:329.85pt;width:330pt;height:.05pt;z-index:251761664;visibility:visible;mso-wrap-style:square;mso-wrap-distance-left:9pt;mso-wrap-distance-top:0;mso-wrap-distance-right:9pt;mso-wrap-distance-bottom:0;mso-position-horizontal:absolute;mso-position-horizontal-relative:text;mso-position-vertical:absolute;mso-position-vertical-relative:text;v-text-anchor:top" o:gfxdata="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" stroked="f">
+              <v:shape w14:anchorId="28D2F813" id="Tekstvak 27" o:spid="_x0000_s1043" type="#_x0000_t202" style="position:absolute;margin-left:61.8pt;margin-top:329.85pt;width:330pt;height:.05pt;z-index:251761664;visibility:visible;mso-wrap-style:square;mso-wrap-distance-left:9pt;mso-wrap-distance-top:0;mso-wrap-distance-right:9pt;mso-wrap-distance-bottom:0;mso-position-horizontal:absolute;mso-position-horizontal-relative:text;mso-position-vertical:absolute;mso-position-vertical-relative:text;v-text-anchor:top" o:gfxdata="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" stroked="f">
                 <v:textbox style="mso-fit-shape-to-text:t" inset="0,0,0,0">
                   <w:txbxContent>
                     <w:p>
@@ -18034,27 +18301,14 @@
                       <w:r>
                         <w:t xml:space="preserve">Figuur </w:t>
                       </w:r>
-                      <w:r>
-                        <w:fldChar w:fldCharType="begin"/>
-                      </w:r>
-                      <w:r>
-                        <w:instrText xml:space="preserve"> SEQ Figuur \* ARABIC </w:instrText>
-                      </w:r>
-                      <w:r>
-                        <w:fldChar w:fldCharType="separate"/>
-                      </w:r>
-                      <w:r>
-                        <w:rPr>
-                          <w:noProof/>
-                        </w:rPr>
-                        <w:t>13</w:t>
-                      </w:r>
-                      <w:r>
-                        <w:rPr>
-                          <w:noProof/>
-                        </w:rPr>
-                        <w:fldChar w:fldCharType="end"/>
-                      </w:r>
+                      <w:fldSimple w:instr=" SEQ Figuur \* ARABIC ">
+                        <w:r>
+                          <w:rPr>
+                            <w:noProof/>
+                          </w:rPr>
+                          <w:t>13</w:t>
+                        </w:r>
+                      </w:fldSimple>
                       <w:bookmarkEnd w:id="103"/>
                       <w:r>
                         <w:t xml:space="preserve">: </w:t>
@@ -18415,11 +18669,7 @@
         <w:t xml:space="preserve">, </w:t>
       </w:r>
       <w:r>
-        <w:t xml:space="preserve">kunnen mail services </w:t>
-      </w:r>
-      <w:r>
-        <w:lastRenderedPageBreak/>
-        <w:t xml:space="preserve">worden opgesteld </w:t>
+        <w:t xml:space="preserve">kunnen mail services worden opgesteld </w:t>
       </w:r>
       <w:r>
         <w:t xml:space="preserve">of een pushnotificatie </w:t>
@@ -18448,7 +18698,7 @@
         <w:pStyle w:val="Heading2"/>
         <w:ind w:firstLine="360"/>
       </w:pPr>
-      <w:bookmarkStart w:id="78" w:name="_Toc104240761"/>
+      <w:bookmarkStart w:id="76" w:name="_Toc104240761"/>
       <w:r>
         <w:t>9</w:t>
       </w:r>
@@ -18464,7 +18714,7 @@
       <w:r>
         <w:t xml:space="preserve"> delivery</w:t>
       </w:r>
-      <w:bookmarkEnd w:id="78"/>
+      <w:bookmarkEnd w:id="76"/>
     </w:p>
     <w:p>
       <w:r>
@@ -18510,7 +18760,11 @@
         <w:t>play</w:t>
       </w:r>
       <w:r>
-        <w:t xml:space="preserve">" klaar is, kan het worden getest op de </w:t>
+        <w:t xml:space="preserve">" klaar is, kan het worden </w:t>
+      </w:r>
+      <w:r>
+        <w:lastRenderedPageBreak/>
+        <w:t xml:space="preserve">getest op de </w:t>
       </w:r>
       <w:r>
         <w:t>staging</w:t>
@@ -18757,7 +19011,7 @@
         <w:pStyle w:val="Heading2"/>
         <w:ind w:firstLine="360"/>
       </w:pPr>
-      <w:bookmarkStart w:id="79" w:name="_Toc104240762"/>
+      <w:bookmarkStart w:id="77" w:name="_Toc104240762"/>
       <w:r>
         <w:t>9</w:t>
       </w:r>
@@ -18767,7 +19021,7 @@
       <w:r>
         <w:t>Ansible</w:t>
       </w:r>
-      <w:bookmarkEnd w:id="79"/>
+      <w:bookmarkEnd w:id="77"/>
     </w:p>
     <w:p>
       <w:r>
@@ -18779,16 +19033,16 @@
       <w:r>
         <w:t xml:space="preserve">Ansible </w:t>
       </w:r>
-      <w:commentRangeStart w:id="80"/>
+      <w:commentRangeStart w:id="78"/>
       <w:r>
         <w:t>een groter spectrum aan mogelijkheden naar boven brengt vergeleken met FortiManager</w:t>
       </w:r>
-      <w:commentRangeEnd w:id="80"/>
+      <w:commentRangeEnd w:id="78"/>
       <w:r>
         <w:rPr>
           <w:rStyle w:val="CommentReference"/>
         </w:rPr>
-        <w:commentReference w:id="80"/>
+        <w:commentReference w:id="78"/>
       </w:r>
       <w:r>
         <w:t xml:space="preserve">. </w:t>
@@ -18814,16 +19068,16 @@
       <w:r>
         <w:t xml:space="preserve">aar er kan met zekerheid wordt gezegd dat het niet voor CI/CD zal zijn en eerder </w:t>
       </w:r>
-      <w:commentRangeStart w:id="81"/>
+      <w:commentRangeStart w:id="79"/>
       <w:r>
         <w:t>voor pure firewall deployment</w:t>
       </w:r>
-      <w:commentRangeEnd w:id="81"/>
+      <w:commentRangeEnd w:id="79"/>
       <w:r>
         <w:rPr>
           <w:rStyle w:val="CommentReference"/>
         </w:rPr>
-        <w:commentReference w:id="81"/>
+        <w:commentReference w:id="79"/>
       </w:r>
       <w:r>
         <w:t>. Daarvoor zal een ander automation tool voor worden gebruikt genaamd Jenkins.</w:t>
@@ -18842,215 +19096,221 @@
       <w:pPr>
         <w:pStyle w:val="Heading1"/>
       </w:pPr>
-      <w:bookmarkStart w:id="82" w:name="_Toc104240763"/>
-      <w:r>
+      <w:bookmarkStart w:id="80" w:name="_Toc104240763"/>
+      <w:r>
+        <w:t>10</w:t>
+      </w:r>
+      <w:r>
+        <w:t xml:space="preserve"> </w:t>
+      </w:r>
+      <w:r>
+        <w:t>Jenkins</w:t>
+      </w:r>
+      <w:bookmarkEnd w:id="80"/>
+    </w:p>
+    <w:p>
+      <w:r>
+        <w:t>Het enige constante in technologie is verandering, dus het hele proces begint opnieuw zodra er een release, nieuwe functie, update is zullen veranderingen uiteindelijk in productie worden gesteld. Daarom is er zoiets als CI/CD</w:t>
+      </w:r>
+      <w:r>
+        <w:t>, a</w:t>
+      </w:r>
+      <w:r>
+        <w:t xml:space="preserve">ls er wordt gedacht om CI/CD te implementeren zijn er meerdere oplossingen die dit kunnen bieden. Daaronder vallen automatisatie </w:t>
+      </w:r>
+      <w:r>
+        <w:t>tools</w:t>
+      </w:r>
+      <w:r>
+        <w:t xml:space="preserve"> zoals Jenkins, GitLab CI/CD, Ansible, TeamCity, etc. Het doel achter </w:t>
+      </w:r>
+      <w:r>
+        <w:t>continuous</w:t>
+      </w:r>
+      <w:r>
+        <w:t xml:space="preserve"> delivery</w:t>
+      </w:r>
+      <w:r>
+        <w:t xml:space="preserve"> is dat projecten en ideeën </w:t>
+      </w:r>
+      <w:r>
+        <w:t xml:space="preserve">uiteindelijk in </w:t>
+      </w:r>
+      <w:r>
+        <w:t>gebruik</w:t>
+      </w:r>
+      <w:r>
+        <w:t xml:space="preserve"> worden genomen door de eindgebruiker, wanneer een update </w:t>
+      </w:r>
+      <w:r>
+        <w:t>gebeurt</w:t>
+      </w:r>
+      <w:r>
+        <w:t xml:space="preserve"> dat ze deze niet opmerken en het project beschikbaar blijft. </w:t>
+      </w:r>
+    </w:p>
+    <w:p>
+      <w:pPr>
+        <w:rPr>
+          <w:lang w:val="nl-NL"/>
+        </w:rPr>
+      </w:pPr>
+      <w:r>
+        <w:rPr>
+          <w:lang w:val="nl-NL"/>
+        </w:rPr>
+        <w:t>Het maakt</w:t>
+      </w:r>
+      <w:r>
+        <w:rPr>
+          <w:lang w:val="en-BE"/>
+        </w:rPr>
+        <w:t xml:space="preserve"> externe </w:t>
+      </w:r>
+      <w:r>
+        <w:rPr>
+          <w:lang w:val="nl-NL"/>
+        </w:rPr>
+        <w:t>gebruikers</w:t>
+      </w:r>
+      <w:r>
+        <w:rPr>
+          <w:lang w:val="en-BE"/>
+        </w:rPr>
+        <w:t xml:space="preserve"> niet uit hoe </w:t>
+      </w:r>
+      <w:r>
+        <w:rPr>
+          <w:lang w:val="nl-NL"/>
+        </w:rPr>
+        <w:t>een product of idee</w:t>
+      </w:r>
+      <w:r>
+        <w:rPr>
+          <w:lang w:val="en-BE"/>
+        </w:rPr>
+        <w:t xml:space="preserve"> </w:t>
+      </w:r>
+      <w:r>
+        <w:rPr>
+          <w:lang w:val="nl-NL"/>
+        </w:rPr>
+        <w:t>werd</w:t>
+      </w:r>
+      <w:r>
+        <w:rPr>
+          <w:lang w:val="en-BE"/>
+        </w:rPr>
+        <w:t xml:space="preserve"> afgeleverd</w:t>
+      </w:r>
+      <w:r>
+        <w:rPr>
+          <w:lang w:val="nl-NL"/>
+        </w:rPr>
+        <w:t xml:space="preserve">, zo lang </w:t>
+      </w:r>
+      <w:r>
+        <w:rPr>
+          <w:lang w:val="en-BE"/>
+        </w:rPr>
+        <w:t>ze eenmaal toegang hebben tot de functie</w:t>
+      </w:r>
+      <w:r>
+        <w:rPr>
+          <w:lang w:val="nl-NL"/>
+        </w:rPr>
+        <w:t xml:space="preserve"> of applicatie</w:t>
+      </w:r>
+      <w:r>
+        <w:rPr>
+          <w:lang w:val="en-BE"/>
+        </w:rPr>
+        <w:t xml:space="preserve">. </w:t>
+      </w:r>
+      <w:r>
+        <w:rPr>
+          <w:lang w:val="nl-NL"/>
+        </w:rPr>
+        <w:t xml:space="preserve">Voor het interne team zoals een </w:t>
+      </w:r>
+      <w:r>
+        <w:rPr>
+          <w:lang w:val="en-BE"/>
+        </w:rPr>
+        <w:t xml:space="preserve">DevOps-engineer, </w:t>
+      </w:r>
+      <w:r>
+        <w:rPr>
+          <w:lang w:val="nl-NL"/>
+        </w:rPr>
+        <w:t>is</w:t>
+      </w:r>
+      <w:r>
+        <w:rPr>
+          <w:lang w:val="en-BE"/>
+        </w:rPr>
+        <w:t xml:space="preserve"> </w:t>
+      </w:r>
+      <w:r>
+        <w:rPr>
+          <w:lang w:val="nl-NL"/>
+        </w:rPr>
+        <w:t>het wel belangrijk</w:t>
+      </w:r>
+      <w:r>
+        <w:rPr>
+          <w:lang w:val="nl-NL"/>
+        </w:rPr>
+        <w:t xml:space="preserve"> </w:t>
+      </w:r>
+      <w:r>
+        <w:rPr>
+          <w:lang w:val="en-BE"/>
+        </w:rPr>
+        <w:t xml:space="preserve">hoe </w:t>
+      </w:r>
+      <w:r>
+        <w:rPr>
+          <w:lang w:val="nl-NL"/>
+        </w:rPr>
+        <w:t>een product</w:t>
+      </w:r>
+      <w:r>
+        <w:rPr>
+          <w:lang w:val="en-BE"/>
+        </w:rPr>
+        <w:t xml:space="preserve"> wordt geleverd</w:t>
+      </w:r>
+      <w:r>
+        <w:rPr>
+          <w:lang w:val="nl-NL"/>
+        </w:rPr>
+        <w:t>, o</w:t>
+      </w:r>
+      <w:r>
+        <w:rPr>
+          <w:lang w:val="en-BE"/>
+        </w:rPr>
+        <w:t xml:space="preserve">mdat </w:t>
+      </w:r>
+      <w:r>
+        <w:rPr>
+          <w:lang w:val="nl-NL"/>
+        </w:rPr>
+        <w:t>het</w:t>
+      </w:r>
+      <w:r>
+        <w:rPr>
+          <w:lang w:val="en-BE"/>
+        </w:rPr>
+        <w:t xml:space="preserve"> </w:t>
+      </w:r>
+      <w:r>
+        <w:rPr>
+          <w:lang w:val="en-BE"/>
+        </w:rPr>
         <w:lastRenderedPageBreak/>
-        <w:t>10</w:t>
-      </w:r>
-      <w:r>
-        <w:t xml:space="preserve"> </w:t>
-      </w:r>
-      <w:r>
-        <w:t>Jenkins</w:t>
-      </w:r>
-      <w:bookmarkEnd w:id="82"/>
-    </w:p>
-    <w:p>
-      <w:r>
-        <w:t>Het enige constante in technologie is verandering, dus het hele proces begint opnieuw zodra er een release, nieuwe functie, update is zullen veranderingen uiteindelijk in productie worden gesteld. Daarom is er zoiets als CI/CD</w:t>
-      </w:r>
-      <w:r>
-        <w:t>, a</w:t>
-      </w:r>
-      <w:r>
-        <w:t xml:space="preserve">ls er wordt gedacht om CI/CD te implementeren zijn er meerdere oplossingen die dit kunnen bieden. Daaronder vallen automatisatie </w:t>
-      </w:r>
-      <w:r>
-        <w:t>tools</w:t>
-      </w:r>
-      <w:r>
-        <w:t xml:space="preserve"> zoals Jenkins, GitLab CI/CD, Ansible, TeamCity, etc. Het doel achter </w:t>
-      </w:r>
-      <w:r>
-        <w:t>continuous</w:t>
-      </w:r>
-      <w:r>
-        <w:t xml:space="preserve"> delivery</w:t>
-      </w:r>
-      <w:r>
-        <w:t xml:space="preserve"> is dat projecten en ideeën </w:t>
-      </w:r>
-      <w:r>
-        <w:t xml:space="preserve">uiteindelijk in </w:t>
-      </w:r>
-      <w:r>
-        <w:t>gebruik</w:t>
-      </w:r>
-      <w:r>
-        <w:t xml:space="preserve"> worden genomen door de eindgebruiker, wanneer een update </w:t>
-      </w:r>
-      <w:r>
-        <w:t>gebeurt</w:t>
-      </w:r>
-      <w:r>
-        <w:t xml:space="preserve"> dat ze deze niet opmerken en het project beschikbaar blijft. </w:t>
-      </w:r>
-    </w:p>
-    <w:p>
-      <w:pPr>
-        <w:rPr>
-          <w:lang w:val="nl-NL"/>
-        </w:rPr>
-      </w:pPr>
-      <w:r>
-        <w:rPr>
-          <w:lang w:val="nl-NL"/>
-        </w:rPr>
-        <w:t>Het maakt</w:t>
-      </w:r>
-      <w:r>
-        <w:rPr>
-          <w:lang w:val="en-BE"/>
-        </w:rPr>
-        <w:t xml:space="preserve"> externe </w:t>
-      </w:r>
-      <w:r>
-        <w:rPr>
-          <w:lang w:val="nl-NL"/>
-        </w:rPr>
-        <w:t>gebruikers</w:t>
-      </w:r>
-      <w:r>
-        <w:rPr>
-          <w:lang w:val="en-BE"/>
-        </w:rPr>
-        <w:t xml:space="preserve"> niet uit hoe </w:t>
-      </w:r>
-      <w:r>
-        <w:rPr>
-          <w:lang w:val="nl-NL"/>
-        </w:rPr>
-        <w:t>een product of idee</w:t>
-      </w:r>
-      <w:r>
-        <w:rPr>
-          <w:lang w:val="en-BE"/>
-        </w:rPr>
-        <w:t xml:space="preserve"> </w:t>
-      </w:r>
-      <w:r>
-        <w:rPr>
-          <w:lang w:val="nl-NL"/>
-        </w:rPr>
-        <w:t>werd</w:t>
-      </w:r>
-      <w:r>
-        <w:rPr>
-          <w:lang w:val="en-BE"/>
-        </w:rPr>
-        <w:t xml:space="preserve"> afgeleverd</w:t>
-      </w:r>
-      <w:r>
-        <w:rPr>
-          <w:lang w:val="nl-NL"/>
-        </w:rPr>
-        <w:t xml:space="preserve">, zo lang </w:t>
-      </w:r>
-      <w:r>
-        <w:rPr>
-          <w:lang w:val="en-BE"/>
-        </w:rPr>
-        <w:t>ze eenmaal toegang hebben tot de functie</w:t>
-      </w:r>
-      <w:r>
-        <w:rPr>
-          <w:lang w:val="nl-NL"/>
-        </w:rPr>
-        <w:t xml:space="preserve"> of applicatie</w:t>
-      </w:r>
-      <w:r>
-        <w:rPr>
-          <w:lang w:val="en-BE"/>
-        </w:rPr>
-        <w:t xml:space="preserve">. </w:t>
-      </w:r>
-      <w:r>
-        <w:rPr>
-          <w:lang w:val="nl-NL"/>
-        </w:rPr>
-        <w:t xml:space="preserve">Voor het interne team zoals een </w:t>
-      </w:r>
-      <w:r>
-        <w:rPr>
-          <w:lang w:val="en-BE"/>
-        </w:rPr>
-        <w:t xml:space="preserve">DevOps-engineer, </w:t>
-      </w:r>
-      <w:r>
-        <w:rPr>
-          <w:lang w:val="nl-NL"/>
-        </w:rPr>
-        <w:t>is</w:t>
-      </w:r>
-      <w:r>
-        <w:rPr>
-          <w:lang w:val="en-BE"/>
-        </w:rPr>
-        <w:t xml:space="preserve"> </w:t>
-      </w:r>
-      <w:r>
-        <w:rPr>
-          <w:lang w:val="nl-NL"/>
-        </w:rPr>
-        <w:t>het wel belangrijk</w:t>
-      </w:r>
-      <w:r>
-        <w:rPr>
-          <w:lang w:val="nl-NL"/>
-        </w:rPr>
-        <w:t xml:space="preserve"> </w:t>
-      </w:r>
-      <w:r>
-        <w:rPr>
-          <w:lang w:val="en-BE"/>
-        </w:rPr>
-        <w:t xml:space="preserve">hoe </w:t>
-      </w:r>
-      <w:r>
-        <w:rPr>
-          <w:lang w:val="nl-NL"/>
-        </w:rPr>
-        <w:t>een product</w:t>
-      </w:r>
-      <w:r>
-        <w:rPr>
-          <w:lang w:val="en-BE"/>
-        </w:rPr>
-        <w:t xml:space="preserve"> wordt geleverd</w:t>
-      </w:r>
-      <w:r>
-        <w:rPr>
-          <w:lang w:val="nl-NL"/>
-        </w:rPr>
-        <w:t>, o</w:t>
-      </w:r>
-      <w:r>
-        <w:rPr>
-          <w:lang w:val="en-BE"/>
-        </w:rPr>
-        <w:t xml:space="preserve">mdat </w:t>
-      </w:r>
-      <w:r>
-        <w:rPr>
-          <w:lang w:val="nl-NL"/>
-        </w:rPr>
-        <w:t>het</w:t>
-      </w:r>
-      <w:r>
-        <w:rPr>
-          <w:lang w:val="en-BE"/>
-        </w:rPr>
-        <w:t xml:space="preserve"> proces </w:t>
+        <w:t xml:space="preserve">proces </w:t>
       </w:r>
       <w:r>
         <w:rPr>
@@ -19159,8 +19419,8 @@
                                 <w:sz w:val="20"/>
                               </w:rPr>
                             </w:pPr>
-                            <w:bookmarkStart w:id="83" w:name="_Ref103508571"/>
-                            <w:bookmarkStart w:id="84" w:name="_Toc104240861"/>
+                            <w:bookmarkStart w:id="81" w:name="_Ref103508571"/>
+                            <w:bookmarkStart w:id="82" w:name="_Toc104240861"/>
                             <w:r>
                               <w:t xml:space="preserve">Figuur </w:t>
                             </w:r>
@@ -19221,8 +19481,8 @@
                                 </w:r>
                               </w:sdtContent>
                             </w:sdt>
-                            <w:bookmarkEnd w:id="83"/>
-                            <w:bookmarkEnd w:id="84"/>
+                            <w:bookmarkEnd w:id="81"/>
+                            <w:bookmarkEnd w:id="82"/>
                           </w:p>
                         </w:txbxContent>
                       </wps:txbx>
@@ -19240,7 +19500,7 @@
           </mc:Choice>
           <mc:Fallback>
             <w:pict>
-              <v:shape w14:anchorId="0A031179" id="Tekstvak 40" o:spid="_x0000_s1044" type="#_x0000_t202" style="position:absolute;margin-left:0;margin-top:384.75pt;width:298.35pt;height:.05pt;z-index:251801600;visibility:visible;mso-wrap-style:square;mso-wrap-distance-left:9pt;mso-wrap-distance-top:0;mso-wrap-distance-right:9pt;mso-wrap-distance-bottom:0;mso-position-horizontal:center;mso-position-horizontal-relative:margin;mso-position-vertical:absolute;mso-position-vertical-relative:text;v-text-anchor:top" o:gfxdata="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" stroked="f">
+              <v:shape w14:anchorId="0A031179" id="Tekstvak 40" o:spid="_x0000_s1044" type="#_x0000_t202" style="position:absolute;margin-left:0;margin-top:384.75pt;width:298.35pt;height:.05pt;z-index:251801600;visibility:visible;mso-wrap-style:square;mso-wrap-distance-left:9pt;mso-wrap-distance-top:0;mso-wrap-distance-right:9pt;mso-wrap-distance-bottom:0;mso-position-horizontal:center;mso-position-horizontal-relative:margin;mso-position-vertical:absolute;mso-position-vertical-relative:text;v-text-anchor:top" o:gfxdata="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" stroked="f">
                 <v:textbox style="mso-fit-shape-to-text:t" inset="0,0,0,0">
                   <w:txbxContent>
                     <w:p>
@@ -19256,27 +19516,14 @@
                       <w:r>
                         <w:t xml:space="preserve">Figuur </w:t>
                       </w:r>
-                      <w:r>
-                        <w:fldChar w:fldCharType="begin"/>
-                      </w:r>
-                      <w:r>
-                        <w:instrText xml:space="preserve"> SEQ Figuur \* ARABIC </w:instrText>
-                      </w:r>
-                      <w:r>
-                        <w:fldChar w:fldCharType="separate"/>
-                      </w:r>
-                      <w:r>
-                        <w:rPr>
-                          <w:noProof/>
-                        </w:rPr>
-                        <w:t>14</w:t>
-                      </w:r>
-                      <w:r>
-                        <w:rPr>
-                          <w:noProof/>
-                        </w:rPr>
-                        <w:fldChar w:fldCharType="end"/>
-                      </w:r>
+                      <w:fldSimple w:instr=" SEQ Figuur \* ARABIC ">
+                        <w:r>
+                          <w:rPr>
+                            <w:noProof/>
+                          </w:rPr>
+                          <w:t>14</w:t>
+                        </w:r>
+                      </w:fldSimple>
                       <w:r>
                         <w:t>: Jenkins master-slave architectuur</w:t>
                       </w:r>
@@ -19454,16 +19701,16 @@
       <w:r>
         <w:t xml:space="preserve"> te voorzien, zelfs voor complexe projecten. De reden dat </w:t>
       </w:r>
-      <w:commentRangeStart w:id="85"/>
+      <w:commentRangeStart w:id="83"/>
       <w:r>
         <w:t xml:space="preserve">maar één server </w:t>
       </w:r>
-      <w:commentRangeEnd w:id="85"/>
+      <w:commentRangeEnd w:id="83"/>
       <w:r>
         <w:rPr>
           <w:rStyle w:val="CommentReference"/>
         </w:rPr>
-        <w:commentReference w:id="85"/>
+        <w:commentReference w:id="83"/>
       </w:r>
       <w:r>
         <w:t xml:space="preserve">nodig is, is omdat </w:t>
@@ -19609,57 +19856,57 @@
     </w:p>
     <w:p>
       <w:r>
+        <w:t xml:space="preserve">De reden achter het gebruik van Jenkins in plaats van </w:t>
+      </w:r>
+      <w:r>
+        <w:t>de ingebouwde CI/CD-service van GitLab</w:t>
+      </w:r>
+      <w:r>
+        <w:t>,</w:t>
+      </w:r>
+      <w:r>
+        <w:t xml:space="preserve"> is dat er later nog steeds zonder problemen kan worden gewisseld </w:t>
+      </w:r>
+      <w:r>
+        <w:t xml:space="preserve">van </w:t>
+      </w:r>
+      <w:r>
+        <w:t>DVCS</w:t>
+      </w:r>
+      <w:r>
+        <w:t>-</w:t>
+      </w:r>
+      <w:r>
+        <w:t>service of platform.</w:t>
+      </w:r>
+      <w:r>
+        <w:t xml:space="preserve"> Enige aanpassingen </w:t>
+      </w:r>
+      <w:r>
+        <w:t>die</w:t>
+      </w:r>
+      <w:r>
+        <w:t xml:space="preserve"> moeten gebeuren in Jenkins om </w:t>
+      </w:r>
+      <w:r>
+        <w:t xml:space="preserve">pipeline(s) </w:t>
+      </w:r>
+      <w:r>
+        <w:t xml:space="preserve">operationeel/actief te houden is de </w:t>
+      </w:r>
+      <w:r>
+        <w:t>repository bron URL-aanpassen.</w:t>
+      </w:r>
+      <w:r>
+        <w:t xml:space="preserve"> </w:t>
+      </w:r>
+    </w:p>
+    <w:p>
+      <w:r>
+        <w:rPr>
+          <w:noProof/>
+        </w:rPr>
         <w:lastRenderedPageBreak/>
-        <w:t xml:space="preserve">De reden achter het gebruik van Jenkins in plaats van </w:t>
-      </w:r>
-      <w:r>
-        <w:t>de ingebouwde CI/CD-service van GitLab</w:t>
-      </w:r>
-      <w:r>
-        <w:t>,</w:t>
-      </w:r>
-      <w:r>
-        <w:t xml:space="preserve"> is dat er later nog steeds zonder problemen kan worden gewisseld </w:t>
-      </w:r>
-      <w:r>
-        <w:t xml:space="preserve">van </w:t>
-      </w:r>
-      <w:r>
-        <w:t>DVCS</w:t>
-      </w:r>
-      <w:r>
-        <w:t>-</w:t>
-      </w:r>
-      <w:r>
-        <w:t>service of platform.</w:t>
-      </w:r>
-      <w:r>
-        <w:t xml:space="preserve"> Enige aanpassingen </w:t>
-      </w:r>
-      <w:r>
-        <w:t>die</w:t>
-      </w:r>
-      <w:r>
-        <w:t xml:space="preserve"> moeten gebeuren in Jenkins om </w:t>
-      </w:r>
-      <w:r>
-        <w:t xml:space="preserve">pipeline(s) </w:t>
-      </w:r>
-      <w:r>
-        <w:t xml:space="preserve">operationeel/actief te houden is de </w:t>
-      </w:r>
-      <w:r>
-        <w:t>repository bron URL-aanpassen.</w:t>
-      </w:r>
-      <w:r>
-        <w:t xml:space="preserve"> </w:t>
-      </w:r>
-    </w:p>
-    <w:p>
-      <w:r>
-        <w:rPr>
-          <w:noProof/>
-        </w:rPr>
         <w:drawing>
           <wp:anchor distT="0" distB="0" distL="114300" distR="114300" simplePos="0" relativeHeight="251796480" behindDoc="0" locked="0" layoutInCell="1" allowOverlap="1" wp14:anchorId="74C263D7" wp14:editId="39D63219">
             <wp:simplePos x="0" y="0"/>
@@ -19774,7 +20021,7 @@
                                 <w:sz w:val="20"/>
                               </w:rPr>
                             </w:pPr>
-                            <w:bookmarkStart w:id="86" w:name="_Toc104240862"/>
+                            <w:bookmarkStart w:id="84" w:name="_Toc104240862"/>
                             <w:r>
                               <w:t xml:space="preserve">Figuur </w:t>
                             </w:r>
@@ -19782,10 +20029,7 @@
                               <w:fldChar w:fldCharType="begin"/>
                             </w:r>
                             <w:r>
-                              <w:instrText xml:space="preserve"> SEQ Figuur \</w:instrText>
-                            </w:r>
-                            <w:r>
-                              <w:instrText xml:space="preserve">* ARABIC </w:instrText>
+                              <w:instrText xml:space="preserve"> SEQ Figuur \* ARABIC </w:instrText>
                             </w:r>
                             <w:r>
                               <w:fldChar w:fldCharType="separate"/>
@@ -19838,7 +20082,7 @@
                                 </w:r>
                               </w:sdtContent>
                             </w:sdt>
-                            <w:bookmarkEnd w:id="86"/>
+                            <w:bookmarkEnd w:id="84"/>
                           </w:p>
                         </w:txbxContent>
                       </wps:txbx>
@@ -19859,7 +20103,7 @@
           </mc:Choice>
           <mc:Fallback>
             <w:pict>
-              <v:shape w14:anchorId="241F5885" id="Tekstvak 38" o:spid="_x0000_s1045" type="#_x0000_t202" style="position:absolute;margin-left:0;margin-top:258.25pt;width:416.05pt;height:.05pt;z-index:251798528;visibility:visible;mso-wrap-style:square;mso-width-percent:0;mso-wrap-distance-left:9pt;mso-wrap-distance-top:0;mso-wrap-distance-right:9pt;mso-wrap-distance-bottom:0;mso-position-horizontal:center;mso-position-horizontal-relative:margin;mso-position-vertical:absolute;mso-position-vertical-relative:text;mso-width-percent:0;mso-width-relative:margin;v-text-anchor:top" o:gfxdata="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" stroked="f">
+              <v:shape w14:anchorId="241F5885" id="Tekstvak 38" o:spid="_x0000_s1045" type="#_x0000_t202" style="position:absolute;margin-left:0;margin-top:258.25pt;width:416.05pt;height:.05pt;z-index:251798528;visibility:visible;mso-wrap-style:square;mso-width-percent:0;mso-wrap-distance-left:9pt;mso-wrap-distance-top:0;mso-wrap-distance-right:9pt;mso-wrap-distance-bottom:0;mso-position-horizontal:center;mso-position-horizontal-relative:margin;mso-position-vertical:absolute;mso-position-vertical-relative:text;mso-width-percent:0;mso-width-relative:margin;v-text-anchor:top" o:gfxdata="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" stroked="f">
                 <v:textbox style="mso-fit-shape-to-text:t" inset="0,0,0,0">
                   <w:txbxContent>
                     <w:p>
@@ -19874,27 +20118,14 @@
                       <w:r>
                         <w:t xml:space="preserve">Figuur </w:t>
                       </w:r>
-                      <w:r>
-                        <w:fldChar w:fldCharType="begin"/>
-                      </w:r>
-                      <w:r>
-                        <w:instrText xml:space="preserve"> SEQ Figuur \* ARABIC </w:instrText>
-                      </w:r>
-                      <w:r>
-                        <w:fldChar w:fldCharType="separate"/>
-                      </w:r>
-                      <w:r>
-                        <w:rPr>
-                          <w:noProof/>
-                        </w:rPr>
-                        <w:t>15</w:t>
-                      </w:r>
-                      <w:r>
-                        <w:rPr>
-                          <w:noProof/>
-                        </w:rPr>
-                        <w:fldChar w:fldCharType="end"/>
-                      </w:r>
+                      <w:fldSimple w:instr=" SEQ Figuur \* ARABIC ">
+                        <w:r>
+                          <w:rPr>
+                            <w:noProof/>
+                          </w:rPr>
+                          <w:t>15</w:t>
+                        </w:r>
+                      </w:fldSimple>
                       <w:r>
                         <w:t>: Jenkins visuele werking</w:t>
                       </w:r>
@@ -19951,24 +20182,24 @@
         <w:pStyle w:val="Heading2"/>
         <w:ind w:firstLine="708"/>
       </w:pPr>
-      <w:bookmarkStart w:id="87" w:name="_Toc104240764"/>
+      <w:bookmarkStart w:id="85" w:name="_Toc104240764"/>
       <w:r>
         <w:t xml:space="preserve">10.1 Jenkins </w:t>
       </w:r>
-      <w:commentRangeStart w:id="88"/>
+      <w:commentRangeStart w:id="86"/>
       <w:r>
         <w:t>minimumvoorwaarden</w:t>
       </w:r>
-      <w:commentRangeEnd w:id="88"/>
+      <w:commentRangeEnd w:id="86"/>
       <w:r>
         <w:rPr>
           <w:rStyle w:val="CommentReference"/>
           <w:rFonts w:eastAsiaTheme="minorHAnsi" w:cstheme="minorBidi"/>
           <w:color w:val="auto"/>
         </w:rPr>
-        <w:commentReference w:id="88"/>
-      </w:r>
-      <w:bookmarkEnd w:id="87"/>
+        <w:commentReference w:id="86"/>
+      </w:r>
+      <w:bookmarkEnd w:id="85"/>
     </w:p>
     <w:tbl>
       <w:tblPr>
@@ -20149,7 +20380,7 @@
         <w:pStyle w:val="Caption"/>
         <w:framePr w:hSpace="141" w:wrap="around" w:vAnchor="text" w:hAnchor="page" w:x="1435" w:y="712"/>
       </w:pPr>
-      <w:bookmarkStart w:id="89" w:name="_Toc104131043"/>
+      <w:bookmarkStart w:id="87" w:name="_Toc104131043"/>
       <w:r>
         <w:t xml:space="preserve">Tabel </w:t>
       </w:r>
@@ -20180,7 +20411,7 @@
       <w:r>
         <w:t>Jenkins minimum hardware voorwaarden</w:t>
       </w:r>
-      <w:bookmarkEnd w:id="89"/>
+      <w:bookmarkEnd w:id="87"/>
     </w:p>
     <w:p/>
     <w:p/>
@@ -20254,7 +20485,6 @@
     </w:p>
     <w:p>
       <w:r>
-        <w:lastRenderedPageBreak/>
         <w:t xml:space="preserve">Naast hardware voorwaarden </w:t>
       </w:r>
       <w:r>
@@ -20392,6 +20622,7 @@
                 <w:b/>
                 <w:bCs/>
               </w:rPr>
+              <w:lastRenderedPageBreak/>
               <w:t>S</w:t>
             </w:r>
             <w:r>
@@ -20592,8 +20823,8 @@
         <w:pStyle w:val="Caption"/>
         <w:keepNext/>
       </w:pPr>
-      <w:bookmarkStart w:id="90" w:name="_Ref103438413"/>
-      <w:bookmarkStart w:id="91" w:name="_Toc104131044"/>
+      <w:bookmarkStart w:id="88" w:name="_Ref103438413"/>
+      <w:bookmarkStart w:id="89" w:name="_Toc104131044"/>
       <w:r>
         <w:t xml:space="preserve">Tabel </w:t>
       </w:r>
@@ -20621,7 +20852,7 @@
       <w:r>
         <w:t>: Jenkins minimumsoftware voorwaarden</w:t>
       </w:r>
-      <w:bookmarkEnd w:id="90"/>
+      <w:bookmarkEnd w:id="88"/>
       <w:sdt>
         <w:sdtPr>
           <w:id w:val="-444234611"/>
@@ -20655,7 +20886,7 @@
           </w:r>
         </w:sdtContent>
       </w:sdt>
-      <w:bookmarkEnd w:id="91"/>
+      <w:bookmarkEnd w:id="89"/>
     </w:p>
     <w:p>
       <w:r>
@@ -20745,14 +20976,14 @@
       <w:pPr>
         <w:ind w:firstLine="708"/>
       </w:pPr>
-      <w:bookmarkStart w:id="92" w:name="_Toc104240765"/>
+      <w:bookmarkStart w:id="90" w:name="_Toc104240765"/>
       <w:r>
         <w:rPr>
           <w:rStyle w:val="Heading2Char"/>
         </w:rPr>
         <w:t>10.2 Jenkins best practices</w:t>
       </w:r>
-      <w:bookmarkEnd w:id="92"/>
+      <w:bookmarkEnd w:id="90"/>
     </w:p>
     <w:p>
       <w:r>
@@ -20827,16 +21058,16 @@
       <w:r>
         <w:t xml:space="preserve"> </w:t>
       </w:r>
-      <w:commentRangeStart w:id="93"/>
+      <w:commentRangeStart w:id="91"/>
       <w:r>
         <w:t>in eender welke situatie</w:t>
       </w:r>
-      <w:commentRangeEnd w:id="93"/>
+      <w:commentRangeEnd w:id="91"/>
       <w:r>
         <w:rPr>
           <w:rStyle w:val="CommentReference"/>
         </w:rPr>
-        <w:commentReference w:id="93"/>
+        <w:commentReference w:id="91"/>
       </w:r>
       <w:r>
         <w:t>.</w:t>
@@ -21022,9 +21253,8 @@
       <w:pPr>
         <w:pStyle w:val="Heading1"/>
       </w:pPr>
-      <w:bookmarkStart w:id="94" w:name="_Toc104240766"/>
-      <w:r>
-        <w:lastRenderedPageBreak/>
+      <w:bookmarkStart w:id="92" w:name="_Toc104240766"/>
+      <w:r>
         <w:t>11</w:t>
       </w:r>
       <w:r>
@@ -21033,7 +21263,7 @@
       <w:r>
         <w:t>Praktische uitwerking</w:t>
       </w:r>
-      <w:bookmarkEnd w:id="94"/>
+      <w:bookmarkEnd w:id="92"/>
     </w:p>
     <w:p>
       <w:r>
@@ -21076,6 +21306,7 @@
         </w:numPr>
       </w:pPr>
       <w:r>
+        <w:lastRenderedPageBreak/>
         <w:t xml:space="preserve">Installeren/exporteren </w:t>
       </w:r>
       <w:r>
@@ -21144,49 +21375,52 @@
       <w:pPr>
         <w:pStyle w:val="Heading1"/>
       </w:pPr>
-      <w:bookmarkStart w:id="95" w:name="_Toc104240767"/>
+      <w:bookmarkStart w:id="93" w:name="_Toc104240767"/>
+      <w:r>
+        <w:t>1</w:t>
+      </w:r>
+      <w:r>
+        <w:t>2</w:t>
+      </w:r>
+      <w:r>
+        <w:t xml:space="preserve"> </w:t>
+      </w:r>
+      <w:r>
+        <w:t>H</w:t>
+      </w:r>
+      <w:r>
+        <w:t>osting</w:t>
+      </w:r>
+      <w:bookmarkEnd w:id="93"/>
+    </w:p>
+    <w:p>
+      <w:r>
+        <w:t>Hoe kan dit platform meerdere malen gaan opstellen op andere locaties</w:t>
+      </w:r>
+      <w:r>
+        <w:t xml:space="preserve"> en de configuratie automatiseren</w:t>
+      </w:r>
+      <w:r>
+        <w:t>?</w:t>
+      </w:r>
+      <w:r>
+        <w:t xml:space="preserve"> Is dat mogelijk met Ansible</w:t>
+      </w:r>
+      <w:r>
+        <w:t xml:space="preserve"> en</w:t>
+      </w:r>
+      <w:r>
+        <w:t xml:space="preserve"> w</w:t>
+      </w:r>
+      <w:r>
+        <w:t>at voor</w:t>
+      </w:r>
+      <w:r>
+        <w:t xml:space="preserve"> servers of services </w:t>
+      </w:r>
       <w:r>
         <w:lastRenderedPageBreak/>
-        <w:t>1</w:t>
-      </w:r>
-      <w:r>
-        <w:t>2</w:t>
-      </w:r>
-      <w:r>
-        <w:t xml:space="preserve"> </w:t>
-      </w:r>
-      <w:r>
-        <w:t>H</w:t>
-      </w:r>
-      <w:r>
-        <w:t>osting</w:t>
-      </w:r>
-      <w:bookmarkEnd w:id="95"/>
-    </w:p>
-    <w:p>
-      <w:r>
-        <w:t>Hoe kan dit platform meerdere malen gaan opstellen op andere locaties</w:t>
-      </w:r>
-      <w:r>
-        <w:t xml:space="preserve"> en de configuratie automatiseren</w:t>
-      </w:r>
-      <w:r>
-        <w:t>?</w:t>
-      </w:r>
-      <w:r>
-        <w:t xml:space="preserve"> Is dat mogelijk met Ansible</w:t>
-      </w:r>
-      <w:r>
-        <w:t xml:space="preserve"> en</w:t>
-      </w:r>
-      <w:r>
-        <w:t xml:space="preserve"> w</w:t>
-      </w:r>
-      <w:r>
-        <w:t>at voor</w:t>
-      </w:r>
-      <w:r>
-        <w:t xml:space="preserve"> servers of services zijn </w:t>
+        <w:t xml:space="preserve">zijn </w:t>
       </w:r>
       <w:r>
         <w:t>no</w:t>
@@ -21243,9 +21477,8 @@
       <w:pPr>
         <w:pStyle w:val="Heading1"/>
       </w:pPr>
-      <w:bookmarkStart w:id="96" w:name="_Toc104240768"/>
-      <w:r>
-        <w:lastRenderedPageBreak/>
+      <w:bookmarkStart w:id="94" w:name="_Toc104240768"/>
+      <w:r>
         <w:t>1</w:t>
       </w:r>
       <w:r>
@@ -21257,7 +21490,7 @@
       <w:r>
         <w:t>Handleiding</w:t>
       </w:r>
-      <w:bookmarkEnd w:id="96"/>
+      <w:bookmarkEnd w:id="94"/>
     </w:p>
     <w:p>
       <w:r>
@@ -21292,12 +21525,12 @@
       <w:pPr>
         <w:pStyle w:val="Heading1"/>
       </w:pPr>
-      <w:bookmarkStart w:id="97" w:name="_Toc104240769"/>
+      <w:bookmarkStart w:id="95" w:name="_Toc104240769"/>
       <w:r>
         <w:lastRenderedPageBreak/>
         <w:t>Conclusie</w:t>
       </w:r>
-      <w:bookmarkEnd w:id="97"/>
+      <w:bookmarkEnd w:id="95"/>
     </w:p>
     <w:p>
       <w:r>
@@ -21367,12 +21600,12 @@
       <w:pPr>
         <w:pStyle w:val="Heading1"/>
       </w:pPr>
-      <w:bookmarkStart w:id="98" w:name="_Toc104240770"/>
+      <w:bookmarkStart w:id="96" w:name="_Toc104240770"/>
       <w:r>
         <w:lastRenderedPageBreak/>
         <w:t>Nawoord</w:t>
       </w:r>
-      <w:bookmarkEnd w:id="98"/>
+      <w:bookmarkEnd w:id="96"/>
     </w:p>
     <w:p>
       <w:r>
@@ -21430,7 +21663,7 @@
         <w:br w:type="page"/>
       </w:r>
     </w:p>
-    <w:bookmarkStart w:id="99" w:name="_Toc104240771" w:displacedByCustomXml="next"/>
+    <w:bookmarkStart w:id="97" w:name="_Toc104240771" w:displacedByCustomXml="next"/>
     <w:sdt>
       <w:sdtPr>
         <w:rPr>
@@ -21459,7 +21692,7 @@
           <w:r>
             <w:t>Literatuurlijst</w:t>
           </w:r>
-          <w:bookmarkEnd w:id="99"/>
+          <w:bookmarkEnd w:id="97"/>
         </w:p>
         <w:sdt>
           <w:sdtPr>
@@ -23054,14 +23287,14 @@
       <w:pPr>
         <w:pStyle w:val="Heading1"/>
       </w:pPr>
-      <w:bookmarkStart w:id="100" w:name="_Toc104240772"/>
+      <w:bookmarkStart w:id="98" w:name="_Toc104240772"/>
       <w:r>
         <w:t>Bijlagen</w:t>
       </w:r>
       <w:r>
         <w:t>overzicht</w:t>
       </w:r>
-      <w:bookmarkEnd w:id="100"/>
+      <w:bookmarkEnd w:id="98"/>
     </w:p>
     <w:p>
       <w:r>
@@ -23090,7 +23323,7 @@
       <w:pPr>
         <w:pStyle w:val="Heading2"/>
       </w:pPr>
-      <w:bookmarkStart w:id="101" w:name="_Toc104240773"/>
+      <w:bookmarkStart w:id="99" w:name="_Toc104240773"/>
       <w:r>
         <w:rPr>
           <w:noProof/>
@@ -23162,13 +23395,13 @@
       <w:r>
         <w:t>Bijlage 1: Platform flowchart</w:t>
       </w:r>
-      <w:bookmarkEnd w:id="101"/>
+      <w:bookmarkEnd w:id="99"/>
     </w:p>
     <w:p>
       <w:pPr>
         <w:pStyle w:val="Heading2"/>
       </w:pPr>
-      <w:bookmarkStart w:id="102" w:name="_Toc104240774"/>
+      <w:bookmarkStart w:id="100" w:name="_Toc104240774"/>
       <w:r>
         <w:rPr>
           <w:noProof/>
@@ -23240,18 +23473,18 @@
       <w:r>
         <w:t>Bijlage 2: Relatie diagram</w:t>
       </w:r>
-      <w:bookmarkEnd w:id="102"/>
+      <w:bookmarkEnd w:id="100"/>
     </w:p>
     <w:p>
       <w:pPr>
         <w:pStyle w:val="Heading2"/>
       </w:pPr>
-      <w:bookmarkStart w:id="103" w:name="_Toc104240775"/>
+      <w:bookmarkStart w:id="101" w:name="_Toc104240775"/>
       <w:r>
         <w:lastRenderedPageBreak/>
         <w:t>Bijlage 3: Netwerk diagram</w:t>
       </w:r>
-      <w:bookmarkEnd w:id="103"/>
+      <w:bookmarkEnd w:id="101"/>
     </w:p>
     <w:p>
       <w:r>
@@ -23330,7 +23563,7 @@
 
 <file path=word/comments.xml><?xml version="1.0" encoding="utf-8"?>
 <w:comments xmlns:wpc="http://schemas.microsoft.com/office/word/2010/wordprocessingCanvas" xmlns:cx="http://schemas.microsoft.com/office/drawing/2014/chartex" xmlns:cx1="http://schemas.microsoft.com/office/drawing/2015/9/8/chartex" xmlns:cx2="http://schemas.microsoft.com/office/drawing/2015/10/21/chartex" xmlns:cx3="http://schemas.microsoft.com/office/drawing/2016/5/9/chartex" xmlns:cx4="http://schemas.microsoft.com/office/drawing/2016/5/10/chartex" xmlns:cx5="http://schemas.microsoft.com/office/drawing/2016/5/11/chartex" xmlns:cx6="http://schemas.microsoft.com/office/drawing/2016/5/12/chartex" xmlns:cx7="http://schemas.microsoft.com/office/drawing/2016/5/13/chartex" xmlns:cx8="http://schemas.microsoft.com/office/drawing/2016/5/14/chartex" xmlns:mc="http://schemas.openxmlformats.org/markup-compatibility/2006" xmlns:aink="http://schemas.microsoft.com/office/drawing/2016/ink" xmlns:am3d="http://schemas.microsoft.com/office/drawing/2017/model3d" xmlns:o="urn:schemas-microsoft-com:office:office" xmlns:oel="http://schemas.microsoft.com/office/2019/extlst" xmlns:r="http://schemas.openxmlformats.org/officeDocument/2006/relationships" xmlns:m="http://schemas.openxmlformats.org/officeDocument/2006/math" xmlns:v="urn:schemas-microsoft-com:vml" xmlns:wp14="http://schemas.microsoft.com/office/word/2010/wordprocessingDrawing" xmlns:wp="http://schemas.openxmlformats.org/drawingml/2006/wordprocessingDrawing" xmlns:w10="urn:schemas-microsoft-com:office:word" xmlns:w="http://schemas.openxmlformats.org/wordprocessingml/2006/main" xmlns:w14="http://schemas.microsoft.com/office/word/2010/wordml" xmlns:w15="http://schemas.microsoft.com/office/word/2012/wordml" xmlns:w16cex="http://schemas.microsoft.com/office/word/2018/wordml/cex" xmlns:w16cid="http://schemas.microsoft.com/office/word/2016/wordml/cid" xmlns:w16="http://schemas.microsoft.com/office/word/2018/wordml" xmlns:w16sdtdh="http://schemas.microsoft.com/office/word/2020/wordml/sdtdatahash" xmlns:w16se="http://schemas.microsoft.com/office/word/2015/wordml/symex" xmlns:wpg="http://schemas.microsoft.com/office/word/2010/wordprocessingGroup" xmlns:wpi="http://schemas.microsoft.com/office/word/2010/wordprocessingInk" xmlns:wne="http://schemas.microsoft.com/office/word/2006/wordml" xmlns:wps="http://schemas.microsoft.com/office/word/2010/wordprocessingShape" mc:Ignorable="w14 w15 w16se w16cid w16 w16cex w16sdtdh wp14">
-  <w:comment w:id="63" w:author="Sven Sanders" w:date="2022-05-17T11:12:00Z" w:initials="SS">
+  <w:comment w:id="61" w:author="Sven Sanders" w:date="2022-05-17T11:12:00Z" w:initials="SS">
     <w:p>
       <w:pPr>
         <w:pStyle w:val="CommentText"/>
@@ -23349,7 +23582,7 @@
       </w:r>
     </w:p>
   </w:comment>
-  <w:comment w:id="72" w:author="Sven Sanders" w:date="2022-05-17T11:18:00Z" w:initials="SS">
+  <w:comment w:id="70" w:author="Sven Sanders" w:date="2022-05-17T11:18:00Z" w:initials="SS">
     <w:p>
       <w:pPr>
         <w:pStyle w:val="CommentText"/>
@@ -23368,7 +23601,7 @@
       </w:r>
     </w:p>
   </w:comment>
-  <w:comment w:id="80" w:author="Sven Sanders" w:date="2022-05-17T11:23:00Z" w:initials="SS">
+  <w:comment w:id="78" w:author="Sven Sanders" w:date="2022-05-17T11:23:00Z" w:initials="SS">
     <w:p>
       <w:pPr>
         <w:pStyle w:val="CommentText"/>
@@ -23384,7 +23617,7 @@
       </w:r>
     </w:p>
   </w:comment>
-  <w:comment w:id="81" w:author="Sven Sanders" w:date="2022-05-17T11:25:00Z" w:initials="SS">
+  <w:comment w:id="79" w:author="Sven Sanders" w:date="2022-05-17T11:25:00Z" w:initials="SS">
     <w:p>
       <w:pPr>
         <w:pStyle w:val="CommentText"/>
@@ -23403,7 +23636,7 @@
       </w:r>
     </w:p>
   </w:comment>
-  <w:comment w:id="85" w:author="Sven Sanders" w:date="2022-05-17T11:29:00Z" w:initials="SS">
+  <w:comment w:id="83" w:author="Sven Sanders" w:date="2022-05-17T11:29:00Z" w:initials="SS">
     <w:p>
       <w:pPr>
         <w:pStyle w:val="CommentText"/>
@@ -23419,7 +23652,7 @@
       </w:r>
     </w:p>
   </w:comment>
-  <w:comment w:id="88" w:author="Sven Sanders" w:date="2022-05-17T11:30:00Z" w:initials="SS">
+  <w:comment w:id="86" w:author="Sven Sanders" w:date="2022-05-17T11:30:00Z" w:initials="SS">
     <w:p>
       <w:pPr>
         <w:pStyle w:val="CommentText"/>
@@ -23435,7 +23668,7 @@
       </w:r>
     </w:p>
   </w:comment>
-  <w:comment w:id="93" w:author="Sven Sanders" w:date="2022-05-17T11:31:00Z" w:initials="SS">
+  <w:comment w:id="91" w:author="Sven Sanders" w:date="2022-05-17T11:31:00Z" w:initials="SS">
     <w:p>
       <w:pPr>
         <w:pStyle w:val="CommentText"/>
@@ -23992,7 +24225,7 @@
               <v:stroke joinstyle="miter"/>
               <v:path gradientshapeok="t" o:connecttype="rect"/>
             </v:shapetype>
-            <v:shape id="Text Box 2" o:spid="_x0000_s1046" type="#_x0000_t202" style="position:absolute;margin-left:236.75pt;margin-top:-46.55pt;width:287.95pt;height:53.85pt;z-index:251664384;visibility:visible;mso-wrap-style:square;mso-width-percent:0;mso-height-percent:0;mso-wrap-distance-left:9pt;mso-wrap-distance-top:0;mso-wrap-distance-right:9pt;mso-wrap-distance-bottom:0;mso-position-horizontal:right;mso-position-horizontal-relative:margin;mso-position-vertical:absolute;mso-position-vertical-relative:text;mso-width-percent:0;mso-height-percent:0;mso-width-relative:margin;mso-height-relative:margin;v-text-anchor:top" o:gfxdata="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" filled="f" stroked="f">
+            <v:shape id="Text Box 2" o:spid="_x0000_s1046" type="#_x0000_t202" style="position:absolute;margin-left:236.75pt;margin-top:-46.55pt;width:287.95pt;height:53.85pt;z-index:251664384;visibility:visible;mso-wrap-style:square;mso-width-percent:0;mso-height-percent:0;mso-wrap-distance-left:9pt;mso-wrap-distance-top:0;mso-wrap-distance-right:9pt;mso-wrap-distance-bottom:0;mso-position-horizontal:right;mso-position-horizontal-relative:margin;mso-position-vertical:absolute;mso-position-vertical-relative:text;mso-width-percent:0;mso-height-percent:0;mso-width-relative:margin;mso-height-relative:margin;v-text-anchor:top" o:gfxdata="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" filled="f" stroked="f">
               <v:textbox>
                 <w:txbxContent>
                   <w:p>
@@ -24262,7 +24495,7 @@
               <v:stroke joinstyle="miter"/>
               <v:path gradientshapeok="t" o:connecttype="rect"/>
             </v:shapetype>
-            <v:shape id="_x0000_s1047" type="#_x0000_t202" style="position:absolute;margin-left:236.75pt;margin-top:-46.55pt;width:287.95pt;height:53.85pt;z-index:251659264;visibility:visible;mso-wrap-style:square;mso-width-percent:0;mso-height-percent:0;mso-wrap-distance-left:9pt;mso-wrap-distance-top:0;mso-wrap-distance-right:9pt;mso-wrap-distance-bottom:0;mso-position-horizontal:right;mso-position-horizontal-relative:margin;mso-position-vertical:absolute;mso-position-vertical-relative:text;mso-width-percent:0;mso-height-percent:0;mso-width-relative:margin;mso-height-relative:margin;v-text-anchor:top" o:gfxdata="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" filled="f" stroked="f">
+            <v:shape id="_x0000_s1047" type="#_x0000_t202" style="position:absolute;margin-left:236.75pt;margin-top:-46.55pt;width:287.95pt;height:53.85pt;z-index:251659264;visibility:visible;mso-wrap-style:square;mso-width-percent:0;mso-height-percent:0;mso-wrap-distance-left:9pt;mso-wrap-distance-top:0;mso-wrap-distance-right:9pt;mso-wrap-distance-bottom:0;mso-position-horizontal:right;mso-position-horizontal-relative:margin;mso-position-vertical:absolute;mso-position-vertical-relative:text;mso-width-percent:0;mso-height-percent:0;mso-width-relative:margin;mso-height-relative:margin;v-text-anchor:top" o:gfxdata="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" filled="f" stroked="f">
               <v:textbox>
                 <w:txbxContent>
                   <w:p>

</xml_diff>

<commit_message>
update  paper(v5) update chapter Fortimanager/Ansible
</commit_message>
<xml_diff>
--- a/Documents/Papers/V5_AutomatisatiePlatform-GerritVanMol.docx
+++ b/Documents/Papers/V5_AutomatisatiePlatform-GerritVanMol.docx
@@ -9333,14 +9333,27 @@
                       <w:r>
                         <w:t xml:space="preserve">Figuur </w:t>
                       </w:r>
-                      <w:fldSimple w:instr=" SEQ Figuur \* ARABIC ">
-                        <w:r>
-                          <w:rPr>
-                            <w:noProof/>
-                          </w:rPr>
-                          <w:t>1</w:t>
-                        </w:r>
-                      </w:fldSimple>
+                      <w:r>
+                        <w:fldChar w:fldCharType="begin"/>
+                      </w:r>
+                      <w:r>
+                        <w:instrText xml:space="preserve"> SEQ Figuur \* ARABIC </w:instrText>
+                      </w:r>
+                      <w:r>
+                        <w:fldChar w:fldCharType="separate"/>
+                      </w:r>
+                      <w:r>
+                        <w:rPr>
+                          <w:noProof/>
+                        </w:rPr>
+                        <w:t>1</w:t>
+                      </w:r>
+                      <w:r>
+                        <w:rPr>
+                          <w:noProof/>
+                        </w:rPr>
+                        <w:fldChar w:fldCharType="end"/>
+                      </w:r>
                       <w:r>
                         <w:t xml:space="preserve">: Huidig </w:t>
                       </w:r>
@@ -9447,7 +9460,7 @@
         <w:pStyle w:val="Heading2"/>
         <w:ind w:firstLine="708"/>
       </w:pPr>
-      <w:bookmarkStart w:id="12" w:name="_Toc104240737"/>
+      <w:bookmarkStart w:id="15" w:name="_Toc104240737"/>
       <w:r>
         <w:lastRenderedPageBreak/>
         <w:t xml:space="preserve">1.2 </w:t>
@@ -9458,7 +9471,7 @@
       <w:r>
         <w:t xml:space="preserve"> werkwijze</w:t>
       </w:r>
-      <w:bookmarkEnd w:id="12"/>
+      <w:bookmarkEnd w:id="15"/>
     </w:p>
     <w:p>
       <w:r>
@@ -9516,10 +9529,10 @@
                                 <w:szCs w:val="22"/>
                               </w:rPr>
                             </w:pPr>
-                            <w:bookmarkStart w:id="13" w:name="_Ref103872874"/>
-                            <w:bookmarkStart w:id="14" w:name="_Ref103873442"/>
-                            <w:bookmarkStart w:id="15" w:name="_Ref103873528"/>
-                            <w:bookmarkStart w:id="16" w:name="_Toc104240849"/>
+                            <w:bookmarkStart w:id="16" w:name="_Ref103872874"/>
+                            <w:bookmarkStart w:id="17" w:name="_Ref103873442"/>
+                            <w:bookmarkStart w:id="18" w:name="_Ref103873528"/>
+                            <w:bookmarkStart w:id="19" w:name="_Toc104240849"/>
                             <w:r>
                               <w:t xml:space="preserve">Figuur </w:t>
                             </w:r>
@@ -9565,16 +9578,16 @@
                               </w:rPr>
                               <w:t>interface</w:t>
                             </w:r>
-                            <w:bookmarkEnd w:id="13"/>
-                            <w:bookmarkEnd w:id="14"/>
+                            <w:bookmarkEnd w:id="16"/>
+                            <w:bookmarkEnd w:id="17"/>
                             <w:r>
                               <w:rPr>
                                 <w:noProof/>
                               </w:rPr>
                               <w:t>”</w:t>
                             </w:r>
-                            <w:bookmarkEnd w:id="15"/>
-                            <w:bookmarkEnd w:id="16"/>
+                            <w:bookmarkEnd w:id="18"/>
+                            <w:bookmarkEnd w:id="19"/>
                           </w:p>
                         </w:txbxContent>
                       </wps:txbx>
@@ -9611,14 +9624,27 @@
                       <w:r>
                         <w:t xml:space="preserve">Figuur </w:t>
                       </w:r>
-                      <w:fldSimple w:instr=" SEQ Figuur \* ARABIC ">
-                        <w:r>
-                          <w:rPr>
-                            <w:noProof/>
-                          </w:rPr>
-                          <w:t>2</w:t>
-                        </w:r>
-                      </w:fldSimple>
+                      <w:r>
+                        <w:fldChar w:fldCharType="begin"/>
+                      </w:r>
+                      <w:r>
+                        <w:instrText xml:space="preserve"> SEQ Figuur \* ARABIC </w:instrText>
+                      </w:r>
+                      <w:r>
+                        <w:fldChar w:fldCharType="separate"/>
+                      </w:r>
+                      <w:r>
+                        <w:rPr>
+                          <w:noProof/>
+                        </w:rPr>
+                        <w:t>2</w:t>
+                      </w:r>
+                      <w:r>
+                        <w:rPr>
+                          <w:noProof/>
+                        </w:rPr>
+                        <w:fldChar w:fldCharType="end"/>
+                      </w:r>
                       <w:r>
                         <w:t>: Nieuwe werkwijze a.d.h.v. platform</w:t>
                       </w:r>
@@ -9786,7 +9812,7 @@
       <w:r>
         <w:br w:type="page"/>
       </w:r>
-      <w:bookmarkStart w:id="17" w:name="_Toc104240738"/>
+      <w:bookmarkStart w:id="24" w:name="_Toc104240738"/>
       <w:r>
         <w:rPr>
           <w:rStyle w:val="Heading1Char"/>
@@ -9812,7 +9838,7 @@
         </w:rPr>
         <w:t>structuur</w:t>
       </w:r>
-      <w:bookmarkEnd w:id="17"/>
+      <w:bookmarkEnd w:id="24"/>
     </w:p>
     <w:p>
       <w:r>
@@ -9831,11 +9857,11 @@
         <w:pStyle w:val="Heading2"/>
         <w:ind w:firstLine="708"/>
       </w:pPr>
-      <w:bookmarkStart w:id="18" w:name="_Toc104240739"/>
+      <w:bookmarkStart w:id="25" w:name="_Toc104240739"/>
       <w:r>
         <w:t>2.1 Platform logica</w:t>
       </w:r>
-      <w:bookmarkEnd w:id="18"/>
+      <w:bookmarkEnd w:id="25"/>
     </w:p>
     <w:p>
       <w:r>
@@ -10026,8 +10052,8 @@
                                 <w:szCs w:val="22"/>
                               </w:rPr>
                             </w:pPr>
-                            <w:bookmarkStart w:id="19" w:name="_Ref104012106"/>
-                            <w:bookmarkStart w:id="20" w:name="_Toc104240850"/>
+                            <w:bookmarkStart w:id="26" w:name="_Ref104012106"/>
+                            <w:bookmarkStart w:id="27" w:name="_Toc104240850"/>
                             <w:r>
                               <w:t xml:space="preserve">Figuur </w:t>
                             </w:r>
@@ -10058,8 +10084,8 @@
                             <w:r>
                               <w:t>: Django platform pagina structuur</w:t>
                             </w:r>
-                            <w:bookmarkEnd w:id="19"/>
-                            <w:bookmarkEnd w:id="20"/>
+                            <w:bookmarkEnd w:id="26"/>
+                            <w:bookmarkEnd w:id="27"/>
                           </w:p>
                         </w:txbxContent>
                       </wps:txbx>
@@ -10097,14 +10123,30 @@
                       <w:r>
                         <w:t xml:space="preserve">Figuur </w:t>
                       </w:r>
-                      <w:fldSimple w:instr=" SEQ Figuur \* ARABIC ">
-                        <w:r>
-                          <w:rPr>
-                            <w:noProof/>
-                          </w:rPr>
-                          <w:t>3</w:t>
-                        </w:r>
-                      </w:fldSimple>
+                      <w:r>
+                        <w:fldChar w:fldCharType="begin"/>
+                      </w:r>
+                      <w:r>
+                        <w:instrText xml:space="preserve"> SEQ Figuur </w:instrText>
+                      </w:r>
+                      <w:r>
+                        <w:instrText xml:space="preserve">\* ARABIC </w:instrText>
+                      </w:r>
+                      <w:r>
+                        <w:fldChar w:fldCharType="separate"/>
+                      </w:r>
+                      <w:r>
+                        <w:rPr>
+                          <w:noProof/>
+                        </w:rPr>
+                        <w:t>3</w:t>
+                      </w:r>
+                      <w:r>
+                        <w:rPr>
+                          <w:noProof/>
+                        </w:rPr>
+                        <w:fldChar w:fldCharType="end"/>
+                      </w:r>
                       <w:r>
                         <w:t>: Django platform pagina structuur</w:t>
                       </w:r>
@@ -10311,7 +10353,7 @@
       <w:pPr>
         <w:pStyle w:val="Heading1"/>
       </w:pPr>
-      <w:bookmarkStart w:id="21" w:name="_Toc104240740"/>
+      <w:bookmarkStart w:id="30" w:name="_Toc104240740"/>
       <w:r>
         <w:lastRenderedPageBreak/>
         <w:t>3</w:t>
@@ -10322,7 +10364,7 @@
       <w:r>
         <w:t>Framework</w:t>
       </w:r>
-      <w:bookmarkEnd w:id="21"/>
+      <w:bookmarkEnd w:id="30"/>
     </w:p>
     <w:p>
       <w:r>
@@ -10477,7 +10519,7 @@
         <w:pStyle w:val="Heading2"/>
         <w:ind w:firstLine="360"/>
       </w:pPr>
-      <w:bookmarkStart w:id="22" w:name="_Toc104240741"/>
+      <w:bookmarkStart w:id="31" w:name="_Toc104240741"/>
       <w:r>
         <w:t>3</w:t>
       </w:r>
@@ -10490,7 +10532,7 @@
       <w:r>
         <w:t xml:space="preserve"> Django geschiedenis</w:t>
       </w:r>
-      <w:bookmarkEnd w:id="22"/>
+      <w:bookmarkEnd w:id="31"/>
     </w:p>
     <w:p>
       <w:r>
@@ -10640,7 +10682,7 @@
                                 <w:sz w:val="20"/>
                               </w:rPr>
                             </w:pPr>
-                            <w:bookmarkStart w:id="23" w:name="_Toc104240851"/>
+                            <w:bookmarkStart w:id="32" w:name="_Toc104240851"/>
                             <w:r>
                               <w:t xml:space="preserve">Figuur </w:t>
                             </w:r>
@@ -10701,7 +10743,7 @@
                                 </w:r>
                               </w:sdtContent>
                             </w:sdt>
-                            <w:bookmarkEnd w:id="23"/>
+                            <w:bookmarkEnd w:id="32"/>
                           </w:p>
                         </w:txbxContent>
                       </wps:txbx>
@@ -10734,14 +10776,27 @@
                       <w:r>
                         <w:t xml:space="preserve">Figuur </w:t>
                       </w:r>
-                      <w:fldSimple w:instr=" SEQ Figuur \* ARABIC ">
-                        <w:r>
-                          <w:rPr>
-                            <w:noProof/>
-                          </w:rPr>
-                          <w:t>4</w:t>
-                        </w:r>
-                      </w:fldSimple>
+                      <w:r>
+                        <w:fldChar w:fldCharType="begin"/>
+                      </w:r>
+                      <w:r>
+                        <w:instrText xml:space="preserve"> SEQ Figuur \* ARABIC </w:instrText>
+                      </w:r>
+                      <w:r>
+                        <w:fldChar w:fldCharType="separate"/>
+                      </w:r>
+                      <w:r>
+                        <w:rPr>
+                          <w:noProof/>
+                        </w:rPr>
+                        <w:t>4</w:t>
+                      </w:r>
+                      <w:r>
+                        <w:rPr>
+                          <w:noProof/>
+                        </w:rPr>
+                        <w:fldChar w:fldCharType="end"/>
+                      </w:r>
                       <w:r>
                         <w:t>: Django tijdlijn</w:t>
                       </w:r>
@@ -10863,7 +10918,7 @@
         <w:pStyle w:val="Heading2"/>
         <w:ind w:firstLine="708"/>
       </w:pPr>
-      <w:bookmarkStart w:id="24" w:name="_Toc104240742"/>
+      <w:bookmarkStart w:id="34" w:name="_Toc104240742"/>
       <w:r>
         <w:lastRenderedPageBreak/>
         <w:t>3</w:t>
@@ -10877,7 +10932,7 @@
       <w:r>
         <w:t>Django framework</w:t>
       </w:r>
-      <w:bookmarkEnd w:id="24"/>
+      <w:bookmarkEnd w:id="34"/>
     </w:p>
     <w:p>
       <w:r>
@@ -10961,7 +11016,7 @@
         <w:pStyle w:val="Heading2"/>
         <w:ind w:firstLine="708"/>
       </w:pPr>
-      <w:bookmarkStart w:id="25" w:name="_Toc104240743"/>
+      <w:bookmarkStart w:id="35" w:name="_Toc104240743"/>
       <w:r>
         <w:t>3</w:t>
       </w:r>
@@ -10974,7 +11029,7 @@
       <w:r>
         <w:t>MVT)</w:t>
       </w:r>
-      <w:bookmarkEnd w:id="25"/>
+      <w:bookmarkEnd w:id="35"/>
     </w:p>
     <w:p>
       <w:r>
@@ -11037,9 +11092,9 @@
                                 <w:szCs w:val="22"/>
                               </w:rPr>
                             </w:pPr>
-                            <w:bookmarkStart w:id="26" w:name="_Ref104153835"/>
-                            <w:bookmarkStart w:id="27" w:name="_Ref104225449"/>
-                            <w:bookmarkStart w:id="28" w:name="_Toc104240852"/>
+                            <w:bookmarkStart w:id="36" w:name="_Ref104153835"/>
+                            <w:bookmarkStart w:id="37" w:name="_Ref104225449"/>
+                            <w:bookmarkStart w:id="38" w:name="_Toc104240852"/>
                             <w:r>
                               <w:t xml:space="preserve">Figuur </w:t>
                             </w:r>
@@ -11106,9 +11161,9 @@
                                 </w:r>
                               </w:sdtContent>
                             </w:sdt>
-                            <w:bookmarkEnd w:id="26"/>
-                            <w:bookmarkEnd w:id="27"/>
-                            <w:bookmarkEnd w:id="28"/>
+                            <w:bookmarkEnd w:id="36"/>
+                            <w:bookmarkEnd w:id="37"/>
+                            <w:bookmarkEnd w:id="38"/>
                           </w:p>
                         </w:txbxContent>
                       </wps:txbx>
@@ -11143,14 +11198,27 @@
                       <w:r>
                         <w:t xml:space="preserve">Figuur </w:t>
                       </w:r>
-                      <w:fldSimple w:instr=" SEQ Figuur \* ARABIC ">
-                        <w:r>
-                          <w:rPr>
-                            <w:noProof/>
-                          </w:rPr>
-                          <w:t>5</w:t>
-                        </w:r>
-                      </w:fldSimple>
+                      <w:r>
+                        <w:fldChar w:fldCharType="begin"/>
+                      </w:r>
+                      <w:r>
+                        <w:instrText xml:space="preserve"> SEQ Figuur \* ARABIC </w:instrText>
+                      </w:r>
+                      <w:r>
+                        <w:fldChar w:fldCharType="separate"/>
+                      </w:r>
+                      <w:r>
+                        <w:rPr>
+                          <w:noProof/>
+                        </w:rPr>
+                        <w:t>5</w:t>
+                      </w:r>
+                      <w:r>
+                        <w:rPr>
+                          <w:noProof/>
+                        </w:rPr>
+                        <w:fldChar w:fldCharType="end"/>
+                      </w:r>
                       <w:r>
                         <w:t>: Django MVT</w:t>
                       </w:r>
@@ -11386,7 +11454,7 @@
         <w:pStyle w:val="Heading3"/>
         <w:ind w:firstLine="708"/>
       </w:pPr>
-      <w:bookmarkStart w:id="29" w:name="_Toc104240744"/>
+      <w:bookmarkStart w:id="42" w:name="_Toc104240744"/>
       <w:r>
         <w:lastRenderedPageBreak/>
         <w:t>3</w:t>
@@ -11394,7 +11462,7 @@
       <w:r>
         <w:t>.3.1 Models</w:t>
       </w:r>
-      <w:bookmarkEnd w:id="29"/>
+      <w:bookmarkEnd w:id="42"/>
     </w:p>
     <w:p>
       <w:r>
@@ -11473,8 +11541,8 @@
         <w:t>voorbeeld kan in onderstaand codefragment worden geraadpleegd.</w:t>
       </w:r>
     </w:p>
-    <w:bookmarkStart w:id="30" w:name="_MON_1714738781"/>
-    <w:bookmarkEnd w:id="30"/>
+    <w:bookmarkStart w:id="43" w:name="_MON_1714738781"/>
+    <w:bookmarkEnd w:id="43"/>
     <w:p>
       <w:pPr>
         <w:keepNext/>
@@ -11483,7 +11551,7 @@
         <w:rPr>
           <w:noProof/>
         </w:rPr>
-        <w:object w:dxaOrig="9260" w:dyaOrig="1780" w14:anchorId="3148F56D">
+        <w:object w:dxaOrig="9260" w:dyaOrig="1780" w14:anchorId="10757AEB">
           <v:shapetype id="_x0000_t75" coordsize="21600,21600" o:spt="75" o:preferrelative="t" path="m@4@5l@4@11@9@11@9@5xe" filled="f" stroked="f">
             <v:stroke joinstyle="miter"/>
             <v:formulas>
@@ -11506,7 +11574,7 @@
           <v:shape id="_x0000_i1030" type="#_x0000_t75" alt="" style="width:463pt;height:89pt;mso-width-percent:0;mso-height-percent:0;mso-width-percent:0;mso-height-percent:0" o:ole="">
             <v:imagedata r:id="rId36" o:title=""/>
           </v:shape>
-          <o:OLEObject Type="Embed" ProgID="Word.Document.12" ShapeID="_x0000_i1030" DrawAspect="Content" ObjectID="_1714982079" r:id="rId37">
+          <o:OLEObject Type="Embed" ProgID="Word.Document.12" ShapeID="_x0000_i1030" DrawAspect="Content" ObjectID="_1715007193" r:id="rId37">
             <o:FieldCodes>\s</o:FieldCodes>
           </o:OLEObject>
         </w:object>
@@ -11516,7 +11584,7 @@
       <w:pPr>
         <w:pStyle w:val="Caption"/>
       </w:pPr>
-      <w:bookmarkStart w:id="31" w:name="_Toc104240723"/>
+      <w:bookmarkStart w:id="44" w:name="_Toc104240723"/>
       <w:r>
         <w:t xml:space="preserve">Codefragment </w:t>
       </w:r>
@@ -11577,7 +11645,7 @@
           </w:r>
         </w:sdtContent>
       </w:sdt>
-      <w:bookmarkEnd w:id="31"/>
+      <w:bookmarkEnd w:id="44"/>
     </w:p>
     <w:p>
       <w:r>
@@ -11690,8 +11758,8 @@
                                 <w:szCs w:val="22"/>
                               </w:rPr>
                             </w:pPr>
-                            <w:bookmarkStart w:id="32" w:name="_Ref104153798"/>
-                            <w:bookmarkStart w:id="33" w:name="_Toc104240853"/>
+                            <w:bookmarkStart w:id="45" w:name="_Ref104153798"/>
+                            <w:bookmarkStart w:id="46" w:name="_Toc104240853"/>
                             <w:r>
                               <w:t xml:space="preserve">Figuur </w:t>
                             </w:r>
@@ -11755,8 +11823,8 @@
                                 </w:r>
                               </w:sdtContent>
                             </w:sdt>
-                            <w:bookmarkEnd w:id="32"/>
-                            <w:bookmarkEnd w:id="33"/>
+                            <w:bookmarkEnd w:id="45"/>
+                            <w:bookmarkEnd w:id="46"/>
                           </w:p>
                         </w:txbxContent>
                       </wps:txbx>
@@ -11791,14 +11859,27 @@
                       <w:r>
                         <w:t xml:space="preserve">Figuur </w:t>
                       </w:r>
-                      <w:fldSimple w:instr=" SEQ Figuur \* ARABIC ">
-                        <w:r>
-                          <w:rPr>
-                            <w:noProof/>
-                          </w:rPr>
-                          <w:t>6</w:t>
-                        </w:r>
-                      </w:fldSimple>
+                      <w:r>
+                        <w:fldChar w:fldCharType="begin"/>
+                      </w:r>
+                      <w:r>
+                        <w:instrText xml:space="preserve"> SEQ Figuur \* ARABIC </w:instrText>
+                      </w:r>
+                      <w:r>
+                        <w:fldChar w:fldCharType="separate"/>
+                      </w:r>
+                      <w:r>
+                        <w:rPr>
+                          <w:noProof/>
+                        </w:rPr>
+                        <w:t>6</w:t>
+                      </w:r>
+                      <w:r>
+                        <w:rPr>
+                          <w:noProof/>
+                        </w:rPr>
+                        <w:fldChar w:fldCharType="end"/>
+                      </w:r>
                       <w:r>
                         <w:t xml:space="preserve">: </w:t>
                       </w:r>
@@ -11964,7 +12045,7 @@
         <w:pStyle w:val="Heading3"/>
         <w:ind w:firstLine="708"/>
       </w:pPr>
-      <w:bookmarkStart w:id="34" w:name="_Toc104240745"/>
+      <w:bookmarkStart w:id="49" w:name="_Toc104240745"/>
       <w:r>
         <w:lastRenderedPageBreak/>
         <w:t>3</w:t>
@@ -11972,7 +12053,7 @@
       <w:r>
         <w:t>.3.2 Views</w:t>
       </w:r>
-      <w:bookmarkEnd w:id="34"/>
+      <w:bookmarkEnd w:id="49"/>
     </w:p>
     <w:p>
       <w:r>
@@ -12113,8 +12194,8 @@
                                 <w:lang w:val="en-US"/>
                               </w:rPr>
                             </w:pPr>
-                            <w:bookmarkStart w:id="35" w:name="_Ref104153707"/>
-                            <w:bookmarkStart w:id="36" w:name="_Toc104240854"/>
+                            <w:bookmarkStart w:id="50" w:name="_Ref104153707"/>
+                            <w:bookmarkStart w:id="51" w:name="_Toc104240854"/>
                             <w:proofErr w:type="spellStart"/>
                             <w:r>
                               <w:rPr>
@@ -12202,8 +12283,8 @@
                                 </w:r>
                               </w:sdtContent>
                             </w:sdt>
-                            <w:bookmarkEnd w:id="35"/>
-                            <w:bookmarkEnd w:id="36"/>
+                            <w:bookmarkEnd w:id="50"/>
+                            <w:bookmarkEnd w:id="51"/>
                           </w:p>
                         </w:txbxContent>
                       </wps:txbx>
@@ -12564,8 +12645,8 @@
                                 <w:szCs w:val="22"/>
                               </w:rPr>
                             </w:pPr>
-                            <w:bookmarkStart w:id="37" w:name="_Ref104154487"/>
-                            <w:bookmarkStart w:id="38" w:name="_Toc104240724"/>
+                            <w:bookmarkStart w:id="54" w:name="_Ref104154487"/>
+                            <w:bookmarkStart w:id="55" w:name="_Toc104240724"/>
                             <w:r>
                               <w:t xml:space="preserve">Codefragment </w:t>
                             </w:r>
@@ -12593,7 +12674,7 @@
                             <w:r>
                               <w:t>: Voorbeeld inhoud views.py (datetime functie)</w:t>
                             </w:r>
-                            <w:bookmarkEnd w:id="37"/>
+                            <w:bookmarkEnd w:id="54"/>
                             <w:sdt>
                               <w:sdtPr>
                                 <w:id w:val="-958719393"/>
@@ -12627,7 +12708,7 @@
                                 </w:r>
                               </w:sdtContent>
                             </w:sdt>
-                            <w:bookmarkEnd w:id="38"/>
+                            <w:bookmarkEnd w:id="55"/>
                           </w:p>
                         </w:txbxContent>
                       </wps:txbx>
@@ -12668,14 +12749,27 @@
                       <w:r>
                         <w:t xml:space="preserve">Codefragment </w:t>
                       </w:r>
-                      <w:fldSimple w:instr=" SEQ Codefragment \* ARABIC ">
-                        <w:r>
-                          <w:rPr>
-                            <w:noProof/>
-                          </w:rPr>
-                          <w:t>2</w:t>
-                        </w:r>
-                      </w:fldSimple>
+                      <w:r>
+                        <w:fldChar w:fldCharType="begin"/>
+                      </w:r>
+                      <w:r>
+                        <w:instrText xml:space="preserve"> SEQ Codefragment \* ARABIC </w:instrText>
+                      </w:r>
+                      <w:r>
+                        <w:fldChar w:fldCharType="separate"/>
+                      </w:r>
+                      <w:r>
+                        <w:rPr>
+                          <w:noProof/>
+                        </w:rPr>
+                        <w:t>2</w:t>
+                      </w:r>
+                      <w:r>
+                        <w:rPr>
+                          <w:noProof/>
+                        </w:rPr>
+                        <w:fldChar w:fldCharType="end"/>
+                      </w:r>
                       <w:r>
                         <w:t>: Voorbeeld inhoud views.py (datetime functie)</w:t>
                       </w:r>
@@ -12726,12 +12820,12 @@
         <w:rPr>
           <w:noProof/>
         </w:rPr>
-        <w:object w:dxaOrig="1440" w:dyaOrig="1440" w14:anchorId="26EFAEE9">
+        <w:object w:dxaOrig="1440" w:dyaOrig="1440" w14:anchorId="2429AA37">
           <v:shape id="_x0000_s2050" type="#_x0000_t75" alt="" style="position:absolute;margin-left:-.75pt;margin-top:61.95pt;width:463pt;height:192pt;z-index:251830272;mso-wrap-edited:f;mso-width-percent:0;mso-height-percent:0;mso-position-horizontal-relative:text;mso-position-vertical-relative:text;mso-width-percent:0;mso-height-percent:0">
             <v:imagedata r:id="rId40" o:title=""/>
             <w10:wrap type="topAndBottom"/>
           </v:shape>
-          <o:OLEObject Type="Embed" ProgID="Word.Document.12" ShapeID="_x0000_s2050" DrawAspect="Content" ObjectID="_1714982084" r:id="rId41">
+          <o:OLEObject Type="Embed" ProgID="Word.Document.12" ShapeID="_x0000_s2050" DrawAspect="Content" ObjectID="_1715007198" r:id="rId41">
             <o:FieldCodes>\s</o:FieldCodes>
           </o:OLEObject>
         </w:object>
@@ -12802,8 +12896,8 @@
       <w:r>
         <w:br/>
       </w:r>
-      <w:bookmarkStart w:id="39" w:name="_MON_1714767839"/>
-      <w:bookmarkEnd w:id="39"/>
+      <w:bookmarkStart w:id="58" w:name="_MON_1714767839"/>
+      <w:bookmarkEnd w:id="58"/>
       <w:r>
         <w:rPr>
           <w:rFonts w:asciiTheme="majorHAnsi" w:eastAsiaTheme="minorEastAsia" w:hAnsiTheme="majorHAnsi" w:cstheme="majorHAnsi"/>
@@ -12813,11 +12907,11 @@
           <w:szCs w:val="48"/>
           <w:lang w:val="en-BE" w:eastAsia="en-GB"/>
         </w:rPr>
-        <w:object w:dxaOrig="9260" w:dyaOrig="2660" w14:anchorId="339C6D63">
+        <w:object w:dxaOrig="9260" w:dyaOrig="2660" w14:anchorId="62DB5983">
           <v:shape id="_x0000_i1028" type="#_x0000_t75" alt="" style="width:463pt;height:133pt;mso-width-percent:0;mso-height-percent:0;mso-width-percent:0;mso-height-percent:0" o:ole="">
             <v:imagedata r:id="rId42" o:title=""/>
           </v:shape>
-          <o:OLEObject Type="Embed" ProgID="Word.Document.12" ShapeID="_x0000_i1028" DrawAspect="Content" ObjectID="_1714982080" r:id="rId43">
+          <o:OLEObject Type="Embed" ProgID="Word.Document.12" ShapeID="_x0000_i1028" DrawAspect="Content" ObjectID="_1715007194" r:id="rId43">
             <o:FieldCodes>\s</o:FieldCodes>
           </o:OLEObject>
         </w:object>
@@ -12827,7 +12921,7 @@
       <w:pPr>
         <w:pStyle w:val="Caption"/>
       </w:pPr>
-      <w:bookmarkStart w:id="40" w:name="_Toc104240725"/>
+      <w:bookmarkStart w:id="59" w:name="_Toc104240725"/>
       <w:r>
         <w:t xml:space="preserve">Codefragment </w:t>
       </w:r>
@@ -12888,7 +12982,7 @@
           </w:r>
         </w:sdtContent>
       </w:sdt>
-      <w:bookmarkEnd w:id="40"/>
+      <w:bookmarkEnd w:id="59"/>
     </w:p>
     <w:p>
       <w:r>
@@ -12940,7 +13034,7 @@
                                 <w:szCs w:val="22"/>
                               </w:rPr>
                             </w:pPr>
-                            <w:bookmarkStart w:id="41" w:name="_Toc104240855"/>
+                            <w:bookmarkStart w:id="60" w:name="_Toc104240855"/>
                             <w:r>
                               <w:t xml:space="preserve">Figuur </w:t>
                             </w:r>
@@ -13001,7 +13095,7 @@
                                 </w:r>
                               </w:sdtContent>
                             </w:sdt>
-                            <w:bookmarkEnd w:id="41"/>
+                            <w:bookmarkEnd w:id="60"/>
                           </w:p>
                         </w:txbxContent>
                       </wps:txbx>
@@ -13190,14 +13284,14 @@
         <w:pStyle w:val="Heading3"/>
         <w:ind w:firstLine="708"/>
       </w:pPr>
-      <w:bookmarkStart w:id="42" w:name="_Toc104240746"/>
+      <w:bookmarkStart w:id="62" w:name="_Toc104240746"/>
       <w:r>
         <w:t>3</w:t>
       </w:r>
       <w:r>
         <w:t>.3.3 Templates</w:t>
       </w:r>
-      <w:bookmarkEnd w:id="42"/>
+      <w:bookmarkEnd w:id="62"/>
     </w:p>
     <w:p>
       <w:r>
@@ -13353,8 +13447,8 @@
         <w:t xml:space="preserve"> is een voorbeeld zichtbaar.</w:t>
       </w:r>
     </w:p>
-    <w:bookmarkStart w:id="43" w:name="_MON_1714850622"/>
-    <w:bookmarkEnd w:id="43"/>
+    <w:bookmarkStart w:id="63" w:name="_MON_1714850622"/>
+    <w:bookmarkEnd w:id="63"/>
     <w:p>
       <w:pPr>
         <w:keepNext/>
@@ -13368,11 +13462,11 @@
           <w:szCs w:val="48"/>
           <w:lang w:val="en-BE" w:eastAsia="en-GB"/>
         </w:rPr>
-        <w:object w:dxaOrig="9260" w:dyaOrig="3520" w14:anchorId="4634FD1B">
+        <w:object w:dxaOrig="9260" w:dyaOrig="3520" w14:anchorId="3FB1837D">
           <v:shape id="_x0000_i1027" type="#_x0000_t75" alt="" style="width:463pt;height:176pt;mso-width-percent:0;mso-height-percent:0;mso-width-percent:0;mso-height-percent:0" o:ole="">
             <v:imagedata r:id="rId45" o:title=""/>
           </v:shape>
-          <o:OLEObject Type="Embed" ProgID="Word.Document.12" ShapeID="_x0000_i1027" DrawAspect="Content" ObjectID="_1714982081" r:id="rId46">
+          <o:OLEObject Type="Embed" ProgID="Word.Document.12" ShapeID="_x0000_i1027" DrawAspect="Content" ObjectID="_1715007195" r:id="rId46">
             <o:FieldCodes>\s</o:FieldCodes>
           </o:OLEObject>
         </w:object>
@@ -13390,8 +13484,8 @@
           <w:lang w:val="en-US" w:eastAsia="en-GB"/>
         </w:rPr>
       </w:pPr>
-      <w:bookmarkStart w:id="44" w:name="_Ref104239654"/>
-      <w:bookmarkStart w:id="45" w:name="_Toc104240726"/>
+      <w:bookmarkStart w:id="64" w:name="_Ref104239654"/>
+      <w:bookmarkStart w:id="65" w:name="_Toc104240726"/>
       <w:proofErr w:type="spellStart"/>
       <w:r>
         <w:rPr>
@@ -13477,8 +13571,8 @@
           </w:r>
         </w:sdtContent>
       </w:sdt>
-      <w:bookmarkEnd w:id="44"/>
-      <w:bookmarkEnd w:id="45"/>
+      <w:bookmarkEnd w:id="64"/>
+      <w:bookmarkEnd w:id="65"/>
     </w:p>
     <w:p>
       <w:r>
@@ -13491,8 +13585,8 @@
         <w:t xml:space="preserve"> opgeroepen, waarna de tekst achter deze variabelen zal worden afgebeeld.</w:t>
       </w:r>
     </w:p>
-    <w:bookmarkStart w:id="46" w:name="_MON_1714852677"/>
-    <w:bookmarkEnd w:id="46"/>
+    <w:bookmarkStart w:id="66" w:name="_MON_1714852677"/>
+    <w:bookmarkEnd w:id="66"/>
     <w:p>
       <w:pPr>
         <w:keepNext/>
@@ -13506,11 +13600,11 @@
           <w:szCs w:val="48"/>
           <w:lang w:val="en-BE" w:eastAsia="en-GB"/>
         </w:rPr>
-        <w:object w:dxaOrig="9260" w:dyaOrig="4060" w14:anchorId="0B6DD79F">
+        <w:object w:dxaOrig="9260" w:dyaOrig="4060" w14:anchorId="786ECC68">
           <v:shape id="_x0000_i1026" type="#_x0000_t75" alt="" style="width:463pt;height:203pt;mso-width-percent:0;mso-height-percent:0;mso-width-percent:0;mso-height-percent:0" o:ole="">
             <v:imagedata r:id="rId47" o:title=""/>
           </v:shape>
-          <o:OLEObject Type="Embed" ProgID="Word.Document.12" ShapeID="_x0000_i1026" DrawAspect="Content" ObjectID="_1714982082" r:id="rId48">
+          <o:OLEObject Type="Embed" ProgID="Word.Document.12" ShapeID="_x0000_i1026" DrawAspect="Content" ObjectID="_1715007196" r:id="rId48">
             <o:FieldCodes>\s</o:FieldCodes>
           </o:OLEObject>
         </w:object>
@@ -13520,7 +13614,7 @@
       <w:pPr>
         <w:pStyle w:val="Caption"/>
       </w:pPr>
-      <w:bookmarkStart w:id="47" w:name="_Toc104240727"/>
+      <w:bookmarkStart w:id="67" w:name="_Toc104240727"/>
       <w:r>
         <w:t xml:space="preserve">Codefragment </w:t>
       </w:r>
@@ -13548,7 +13642,7 @@
       <w:r>
         <w:t>: Template voorbeeld</w:t>
       </w:r>
-      <w:bookmarkEnd w:id="47"/>
+      <w:bookmarkEnd w:id="67"/>
       <w:sdt>
         <w:sdtPr>
           <w:id w:val="2134046735"/>
@@ -13694,8 +13788,8 @@
                                 <w:szCs w:val="22"/>
                               </w:rPr>
                             </w:pPr>
-                            <w:bookmarkStart w:id="48" w:name="_Ref104240829"/>
-                            <w:bookmarkStart w:id="49" w:name="_Toc104240856"/>
+                            <w:bookmarkStart w:id="68" w:name="_Ref104240829"/>
+                            <w:bookmarkStart w:id="69" w:name="_Toc104240856"/>
                             <w:r>
                               <w:t xml:space="preserve">Figuur </w:t>
                             </w:r>
@@ -13723,8 +13817,8 @@
                             <w:r>
                               <w:t>: Template output voorbeeld</w:t>
                             </w:r>
-                            <w:bookmarkEnd w:id="48"/>
-                            <w:bookmarkEnd w:id="49"/>
+                            <w:bookmarkEnd w:id="68"/>
+                            <w:bookmarkEnd w:id="69"/>
                           </w:p>
                         </w:txbxContent>
                       </wps:txbx>
@@ -14849,164 +14943,7 @@
     </w:p>
     <w:p>
       <w:r>
-        <w:t>Bij het uitwerken van dit project zal worden gebruik gemaakt van API-calls voor het configureren van firewalls, en niet van Fortimanager, Ansible of een ander alternatief.</w:t>
-      </w:r>
-    </w:p>
-    <w:p>
-      <w:r>
-        <w:t>Voor de</w:t>
-      </w:r>
-      <w:r>
-        <w:t xml:space="preserve"> reden achter deze beslising wordt verduidelijkt</w:t>
-      </w:r>
-      <w:r>
-        <w:t>,</w:t>
-      </w:r>
-      <w:r>
-        <w:t xml:space="preserve"> is het belangrijk te weten wat deze twee technologien zijn en wa</w:t>
-      </w:r>
-      <w:r>
-        <w:t>ar ze toe instaat zijn.</w:t>
-      </w:r>
-    </w:p>
-    <w:p>
-      <w:pPr>
-        <w:rPr>
-          <w:color w:val="FF0000"/>
-        </w:rPr>
-      </w:pPr>
-      <w:r>
-        <w:rPr>
-          <w:color w:val="FF0000"/>
-        </w:rPr>
-        <w:t>Conclusie van hoofdstuk</w:t>
-      </w:r>
-    </w:p>
-    <w:p>
-      <w:r>
-        <w:t xml:space="preserve">Door gebruik te maken </w:t>
-      </w:r>
-      <w:r>
-        <w:t xml:space="preserve">van API-calls kunnen toestellen van verschillende vendoren ook worden aangesproken. Hiervoor </w:t>
-      </w:r>
-      <w:r>
-        <w:t xml:space="preserve">moeten er weinig tot geen extra packages </w:t>
-      </w:r>
-      <w:r>
-        <w:t xml:space="preserve">worden </w:t>
-      </w:r>
-      <w:r>
-        <w:t xml:space="preserve">geinstalleerd </w:t>
-      </w:r>
-      <w:r>
-        <w:t xml:space="preserve">op de Django server </w:t>
-      </w:r>
-      <w:r>
-        <w:t>om succesvolle API-requests werkende te krijgen.</w:t>
-      </w:r>
-      <w:r>
-        <w:t xml:space="preserve"> A</w:t>
-      </w:r>
-      <w:r>
-        <w:t xml:space="preserve">an de hand van </w:t>
-      </w:r>
-      <w:r>
-        <w:t>Python</w:t>
-      </w:r>
-      <w:r>
-        <w:t>-functies</w:t>
-      </w:r>
-      <w:r>
-        <w:t xml:space="preserve"> in de “view”</w:t>
-      </w:r>
-      <w:r>
-        <w:t xml:space="preserve"> </w:t>
-      </w:r>
-      <w:r>
-        <w:t xml:space="preserve">kan het </w:t>
-      </w:r>
-      <w:r>
-        <w:t xml:space="preserve">Django platform </w:t>
-      </w:r>
-      <w:r>
-        <w:t>rechtstreeks</w:t>
-      </w:r>
-      <w:r>
-        <w:t xml:space="preserve"> API-calls</w:t>
-      </w:r>
-      <w:r>
-        <w:t xml:space="preserve"> uitsturen naar één of meerdere firewalls</w:t>
-      </w:r>
-      <w:r>
-        <w:t>.</w:t>
-      </w:r>
-    </w:p>
-    <w:p>
-      <w:r>
-        <w:t>Fortimanager of Ansible worden niet verkozen</w:t>
-      </w:r>
-      <w:r>
-        <w:t xml:space="preserve"> om twee eenvoudige redenen</w:t>
-      </w:r>
-      <w:r>
-        <w:t xml:space="preserve">; </w:t>
-      </w:r>
-      <w:r>
-        <w:br/>
-        <w:t>Z</w:t>
-      </w:r>
-      <w:r>
-        <w:t>oals eerder vermeld</w:t>
-      </w:r>
-      <w:r>
-        <w:t xml:space="preserve"> is</w:t>
-      </w:r>
-      <w:r>
-        <w:t xml:space="preserve"> Fortimanager vendor specifiek, waardoor compati</w:t>
-      </w:r>
-      <w:r>
-        <w:t>biliteit met andere firewalls beperkt is of gewoonweg niet bestaat. Daarnaast beperkt het de gebruiker opniew toekomst gericht</w:t>
-      </w:r>
-      <w:r>
-        <w:t>, wanneer er eventueel gewiseld wordt van vendor/leverancier.</w:t>
-      </w:r>
-    </w:p>
-    <w:p>
-      <w:r>
-        <w:t xml:space="preserve">Ansible was </w:t>
-      </w:r>
-      <w:r>
-        <w:t xml:space="preserve">ook </w:t>
-      </w:r>
-      <w:r>
-        <w:t xml:space="preserve">een </w:t>
-      </w:r>
-      <w:r>
-        <w:t>uitstekend</w:t>
-      </w:r>
-      <w:r>
-        <w:t xml:space="preserve">e </w:t>
-      </w:r>
-      <w:r>
-        <w:t>c</w:t>
-      </w:r>
-      <w:r>
-        <w:t xml:space="preserve">andidaat geweest maar wordt niet in gebruik genomen </w:t>
-      </w:r>
-      <w:r>
-        <w:t xml:space="preserve">gewoonweg </w:t>
-      </w:r>
-      <w:r>
-        <w:t>omdat het de opstelling enorm complex zou maken</w:t>
-      </w:r>
-      <w:r>
-        <w:t>, waardoor de tijd van ontwikkeling en ingebruikname van het platform enorm zou achteruit geschoven worden</w:t>
-      </w:r>
-      <w:r>
-        <w:t>.</w:t>
-      </w:r>
-      <w:r>
-        <w:t xml:space="preserve"> </w:t>
+        <w:t>Daarom zijn er een aantal alternatieven die eventueel een oplossing kunnen bieden, zoals Ansible of rechtstreekse API-calls vanaf het Django platform. Hoe dan ook is belangrijk te weten wat de verschillende technologien zijn en waar ze toe instaat zijn.</w:t>
       </w:r>
     </w:p>
     <w:p>
@@ -15069,124 +15006,143 @@
         <w:t xml:space="preserve">    vendor y =&gt; connect using SSH</w:t>
       </w:r>
     </w:p>
-    <w:p>
-      <w:pPr>
-        <w:pStyle w:val="Heading1"/>
-      </w:pPr>
-      <w:bookmarkStart w:id="50" w:name="_Toc104240751"/>
-      <w:r>
-        <w:t>6</w:t>
-      </w:r>
-      <w:r>
-        <w:t xml:space="preserve"> </w:t>
-      </w:r>
-      <w:r>
-        <w:t>Forti</w:t>
-      </w:r>
-      <w:r>
-        <w:t>M</w:t>
-      </w:r>
-      <w:r>
-        <w:t>anager</w:t>
-      </w:r>
-      <w:bookmarkEnd w:id="50"/>
-    </w:p>
-    <w:p>
-      <w:r>
-        <w:t>FortiManager is een</w:t>
-      </w:r>
-      <w:r>
-        <w:t xml:space="preserve"> </w:t>
-      </w:r>
-      <w:r>
-        <w:t xml:space="preserve">platform gemaakt om gecentraliseerd en automatisch beheer te kunnen voorzien voor meerdere FortiGate toestellen. Het platform voorziet controle, segmentatie en algemeen consistente bescherming voor toestellen, applicaties en gebruikers. Dit platform werd </w:t>
-      </w:r>
-      <w:commentRangeStart w:id="51"/>
-      <w:r>
-        <w:t xml:space="preserve">gekozen </w:t>
-      </w:r>
-      <w:commentRangeEnd w:id="51"/>
-      <w:r>
-        <w:rPr>
-          <w:rStyle w:val="CommentReference"/>
-        </w:rPr>
-        <w:commentReference w:id="51"/>
-      </w:r>
-      <w:r>
-        <w:t xml:space="preserve">door de klant omdat het product specifiek is (Fortinet) en meer functionaliteit integreert dan andere alternatieven zoals IBM Security Guardium en WatchGuard Dimension. Het FortiManager platform voorziet ondersteuning om één tot honderdduizend toestellen te configureren vanuit één centrale console. </w:t>
-      </w:r>
-    </w:p>
-    <w:p>
-      <w:r>
-        <w:lastRenderedPageBreak/>
-        <w:t>FortiManager</w:t>
-      </w:r>
-      <w:r>
-        <w:t xml:space="preserve"> beheert indirect de FortiAP, FortiSwitches en andere Secure Access</w:t>
-      </w:r>
-      <w:r>
-        <w:t xml:space="preserve"> toestellen</w:t>
-      </w:r>
-      <w:r>
-        <w:t xml:space="preserve"> via de FortiGate. Om de zero touch-configuratie te ondersteunen, maakt FortiManager gebruik van de functie "Add Model Device" waarmee gebruiker</w:t>
-      </w:r>
-      <w:r>
-        <w:t>s</w:t>
-      </w:r>
-      <w:r>
-        <w:t xml:space="preserve"> een </w:t>
-      </w:r>
-      <w:r>
-        <w:t>toestel</w:t>
-      </w:r>
-      <w:r>
-        <w:t xml:space="preserve"> </w:t>
-      </w:r>
-      <w:r>
-        <w:t>kunnen</w:t>
-      </w:r>
-      <w:r>
-        <w:t xml:space="preserve"> </w:t>
-      </w:r>
-      <w:r>
-        <w:t>toevoegen. Eenmaal</w:t>
-      </w:r>
-      <w:r>
-        <w:t xml:space="preserve"> een FortiGate met een overeenkomende </w:t>
-      </w:r>
-      <w:r>
-        <w:t xml:space="preserve">ID </w:t>
-      </w:r>
-      <w:r>
-        <w:t>is geregistreerd bij de FortiManager</w:t>
-      </w:r>
-      <w:r>
-        <w:t xml:space="preserve"> wordt er</w:t>
-      </w:r>
-      <w:r>
-        <w:t xml:space="preserve"> automatisch de configuratie </w:t>
-      </w:r>
-      <w:r>
-        <w:t>toegepast op dat specifieke toestel</w:t>
-      </w:r>
-      <w:r>
-        <w:t>.</w:t>
-      </w:r>
-    </w:p>
-    <w:p/>
     <w:p>
       <w:pPr>
         <w:pStyle w:val="Heading2"/>
         <w:ind w:firstLine="708"/>
       </w:pPr>
-      <w:bookmarkStart w:id="52" w:name="_Toc104240752"/>
-      <w:r>
-        <w:t>6</w:t>
-      </w:r>
-      <w:r>
-        <w:t>.1 Zero Touch provisioning</w:t>
-      </w:r>
-      <w:bookmarkEnd w:id="52"/>
+      <w:bookmarkStart w:id="72" w:name="_Toc104240751"/>
+      <w:r>
+        <w:t>4.1</w:t>
+      </w:r>
+      <w:r>
+        <w:t xml:space="preserve"> </w:t>
+      </w:r>
+      <w:r>
+        <w:t>Forti</w:t>
+      </w:r>
+      <w:r>
+        <w:t>M</w:t>
+      </w:r>
+      <w:r>
+        <w:t>anager</w:t>
+      </w:r>
+      <w:bookmarkEnd w:id="72"/>
+    </w:p>
+    <w:p>
+      <w:r>
+        <w:t>FortiManager is een</w:t>
+      </w:r>
+      <w:r>
+        <w:t xml:space="preserve"> </w:t>
+      </w:r>
+      <w:r>
+        <w:t xml:space="preserve">platform gemaakt om gecentraliseerd en automatisch beheer te kunnen voorzien voor meerdere FortiGate toestellen. Het platform voorziet controle, segmentatie en algemeen consistente bescherming voor toestellen, applicaties en gebruikers. Dit platform </w:t>
+      </w:r>
+      <w:r>
+        <w:t>is een voorkeur van</w:t>
+      </w:r>
+      <w:r>
+        <w:t xml:space="preserve"> klant omdat het product specifiek is (Fortinet) en meer functionaliteit integreert dan andere alternatieven zoals IBM Security Guardium en WatchGuard Dimension. Het FortiManager platform voorziet ondersteuning om één tot honderdduizend toestellen te configureren vanuit één centrale console. </w:t>
+      </w:r>
+    </w:p>
+    <w:p>
+      <w:r>
+        <w:t>FortiManager</w:t>
+      </w:r>
+      <w:r>
+        <w:t xml:space="preserve"> beheert indirect de FortiAP, FortiSwitches en andere Secure Access</w:t>
+      </w:r>
+      <w:r>
+        <w:t xml:space="preserve"> toestellen</w:t>
+      </w:r>
+      <w:r>
+        <w:t xml:space="preserve"> via de FortiGate. Om zero touch-configuratie</w:t>
+      </w:r>
+      <w:r>
+        <w:t xml:space="preserve">s </w:t>
+      </w:r>
+      <w:r>
+        <w:t>te ondersteunen, maakt FortiManager gebruik van de functie "Add Model Device" waarmee gebruiker</w:t>
+      </w:r>
+      <w:r>
+        <w:t>s</w:t>
+      </w:r>
+      <w:r>
+        <w:t xml:space="preserve"> een </w:t>
+      </w:r>
+      <w:r>
+        <w:t>toestel</w:t>
+      </w:r>
+      <w:r>
+        <w:t xml:space="preserve"> </w:t>
+      </w:r>
+      <w:r>
+        <w:t>kunnen</w:t>
+      </w:r>
+      <w:r>
+        <w:t xml:space="preserve"> </w:t>
+      </w:r>
+      <w:r>
+        <w:t>toevoegen. Eenmaal</w:t>
+      </w:r>
+      <w:r>
+        <w:t xml:space="preserve"> een FortiGate met een overeenkomende </w:t>
+      </w:r>
+      <w:r>
+        <w:t xml:space="preserve">ID </w:t>
+      </w:r>
+      <w:r>
+        <w:t>is geregistreerd bij de FortiManager</w:t>
+      </w:r>
+      <w:r>
+        <w:t xml:space="preserve"> wordt er</w:t>
+      </w:r>
+      <w:r>
+        <w:t xml:space="preserve"> automatisch de configuratie </w:t>
+      </w:r>
+      <w:r>
+        <w:t>toegepast op dat specifieke toestel</w:t>
+      </w:r>
+      <w:r>
+        <w:t>.</w:t>
+      </w:r>
+      <w:r>
+        <w:t xml:space="preserve"> De klant heeft een voorkeur voor </w:t>
+      </w:r>
+      <w:r>
+        <w:t>FortiManager</w:t>
+      </w:r>
+      <w:r>
+        <w:t xml:space="preserve"> </w:t>
+      </w:r>
+      <w:r>
+        <w:t>omdat er tijdens aanvang van het project wordt samengewerkt met Fortinet als leverancier.</w:t>
+      </w:r>
+    </w:p>
+    <w:p/>
+    <w:p/>
+    <w:p/>
+    <w:p/>
+    <w:p/>
+    <w:p/>
+    <w:p>
+      <w:pPr>
+        <w:pStyle w:val="Heading2"/>
+        <w:ind w:firstLine="708"/>
+      </w:pPr>
+      <w:bookmarkStart w:id="73" w:name="_Toc104240752"/>
+      <w:r>
+        <w:lastRenderedPageBreak/>
+        <w:t>4.</w:t>
+      </w:r>
+      <w:r>
+        <w:t>2</w:t>
+      </w:r>
+      <w:r>
+        <w:t xml:space="preserve"> Zero Touch provisioning</w:t>
+      </w:r>
+      <w:bookmarkEnd w:id="73"/>
     </w:p>
     <w:p>
       <w:r>
@@ -15243,7 +15199,13 @@
         <w:t>tress en tijdsdruk</w:t>
       </w:r>
       <w:r>
-        <w:t xml:space="preserve">, er is altijd kans dat de persoon die de configuratie installeert een </w:t>
+        <w:t xml:space="preserve">, er is altijd kans dat de persoon die de configuratie </w:t>
+      </w:r>
+      <w:r>
+        <w:t>uitrolt</w:t>
+      </w:r>
+      <w:r>
+        <w:t xml:space="preserve"> een </w:t>
       </w:r>
       <w:r>
         <w:rPr>
@@ -15286,13 +15248,13 @@
         <mc:AlternateContent>
           <mc:Choice Requires="wps">
             <w:drawing>
-              <wp:anchor distT="0" distB="0" distL="114300" distR="114300" simplePos="0" relativeHeight="251786240" behindDoc="0" locked="0" layoutInCell="1" allowOverlap="1" wp14:anchorId="2F7D89C4" wp14:editId="53467434">
+              <wp:anchor distT="0" distB="0" distL="114300" distR="114300" simplePos="0" relativeHeight="251786240" behindDoc="0" locked="0" layoutInCell="1" allowOverlap="1" wp14:anchorId="2F7D89C4" wp14:editId="47649B88">
                 <wp:simplePos x="0" y="0"/>
                 <wp:positionH relativeFrom="margin">
-                  <wp:align>center</wp:align>
+                  <wp:posOffset>22860</wp:posOffset>
                 </wp:positionH>
                 <wp:positionV relativeFrom="paragraph">
-                  <wp:posOffset>2725420</wp:posOffset>
+                  <wp:posOffset>2870331</wp:posOffset>
                 </wp:positionV>
                 <wp:extent cx="5706110" cy="635"/>
                 <wp:effectExtent l="0" t="0" r="8890" b="635"/>
@@ -15328,7 +15290,7 @@
                                 <w:lang w:val="en-US"/>
                               </w:rPr>
                             </w:pPr>
-                            <w:bookmarkStart w:id="53" w:name="_Toc104240858"/>
+                            <w:bookmarkStart w:id="74" w:name="_Toc104240858"/>
                             <w:proofErr w:type="spellStart"/>
                             <w:r>
                               <w:rPr>
@@ -15430,7 +15392,7 @@
                                 </w:r>
                               </w:sdtContent>
                             </w:sdt>
-                            <w:bookmarkEnd w:id="53"/>
+                            <w:bookmarkEnd w:id="74"/>
                           </w:p>
                         </w:txbxContent>
                       </wps:txbx>
@@ -15451,7 +15413,7 @@
           </mc:Choice>
           <mc:Fallback>
             <w:pict>
-              <v:shape w14:anchorId="2F7D89C4" id="Tekstvak 23" o:spid="_x0000_s1040" type="#_x0000_t202" style="position:absolute;margin-left:0;margin-top:214.6pt;width:449.3pt;height:.05pt;z-index:251786240;visibility:visible;mso-wrap-style:square;mso-width-percent:0;mso-wrap-distance-left:9pt;mso-wrap-distance-top:0;mso-wrap-distance-right:9pt;mso-wrap-distance-bottom:0;mso-position-horizontal:center;mso-position-horizontal-relative:margin;mso-position-vertical:absolute;mso-position-vertical-relative:text;mso-width-percent:0;mso-width-relative:margin;v-text-anchor:top" o:gfxdata="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" stroked="f">
+              <v:shape w14:anchorId="2F7D89C4" id="Tekstvak 23" o:spid="_x0000_s1040" type="#_x0000_t202" style="position:absolute;margin-left:1.8pt;margin-top:226pt;width:449.3pt;height:.05pt;z-index:251786240;visibility:visible;mso-wrap-style:square;mso-width-percent:0;mso-wrap-distance-left:9pt;mso-wrap-distance-top:0;mso-wrap-distance-right:9pt;mso-wrap-distance-bottom:0;mso-position-horizontal:absolute;mso-position-horizontal-relative:margin;mso-position-vertical:absolute;mso-position-vertical-relative:text;mso-width-percent:0;mso-width-relative:margin;v-text-anchor:top" o:gfxdata="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" stroked="f">
                 <v:textbox style="mso-fit-shape-to-text:t" inset="0,0,0,0">
                   <w:txbxContent>
                     <w:p>
@@ -15462,7 +15424,7 @@
                           <w:lang w:val="en-US"/>
                         </w:rPr>
                       </w:pPr>
-                      <w:bookmarkStart w:id="76" w:name="_Toc104240858"/>
+                      <w:bookmarkStart w:id="75" w:name="_Toc104240858"/>
                       <w:proofErr w:type="spellStart"/>
                       <w:r>
                         <w:rPr>
@@ -15564,7 +15526,7 @@
                           </w:r>
                         </w:sdtContent>
                       </w:sdt>
-                      <w:bookmarkEnd w:id="76"/>
+                      <w:bookmarkEnd w:id="75"/>
                     </w:p>
                   </w:txbxContent>
                 </v:textbox>
@@ -15579,13 +15541,13 @@
           <w:noProof/>
         </w:rPr>
         <w:drawing>
-          <wp:anchor distT="0" distB="0" distL="114300" distR="114300" simplePos="0" relativeHeight="251785216" behindDoc="0" locked="0" layoutInCell="1" allowOverlap="1" wp14:anchorId="64E26CF0" wp14:editId="5000A7E4">
+          <wp:anchor distT="0" distB="0" distL="114300" distR="114300" simplePos="0" relativeHeight="251785216" behindDoc="0" locked="0" layoutInCell="1" allowOverlap="1" wp14:anchorId="64E26CF0" wp14:editId="4844EA3A">
             <wp:simplePos x="0" y="0"/>
             <wp:positionH relativeFrom="margin">
-              <wp:align>right</wp:align>
+              <wp:posOffset>-11430</wp:posOffset>
             </wp:positionH>
             <wp:positionV relativeFrom="paragraph">
-              <wp:posOffset>938628</wp:posOffset>
+              <wp:posOffset>1031080</wp:posOffset>
             </wp:positionV>
             <wp:extent cx="5767705" cy="1787525"/>
             <wp:effectExtent l="0" t="0" r="4445" b="3175"/>
@@ -15602,7 +15564,7 @@
                     <pic:cNvPicPr/>
                   </pic:nvPicPr>
                   <pic:blipFill>
-                    <a:blip r:embed="rId54">
+                    <a:blip r:embed="rId50">
                       <a:extLst>
                         <a:ext uri="{28A0092B-C50C-407E-A947-70E740481C1C}">
                           <a14:useLocalDpi xmlns:a14="http://schemas.microsoft.com/office/drawing/2010/main" val="0"/>
@@ -15677,265 +15639,110 @@
     <w:p/>
     <w:p>
       <w:pPr>
-        <w:tabs>
-          <w:tab w:val="left" w:pos="6937"/>
-        </w:tabs>
-      </w:pPr>
-      <w:hyperlink r:id="rId55" w:history="1">
-        <w:r>
-          <w:rPr>
-            <w:rStyle w:val="Hyperlink"/>
-          </w:rPr>
-          <w:t>https://www.avfirewalls.com/FortiManager-Series.asp</w:t>
-        </w:r>
-      </w:hyperlink>
-      <w:r>
-        <w:t xml:space="preserve"> </w:t>
-      </w:r>
-      <w:r>
-        <w:tab/>
-      </w:r>
-    </w:p>
-    <w:p>
-      <w:pPr>
         <w:pStyle w:val="Heading2"/>
         <w:ind w:firstLine="708"/>
+      </w:pPr>
+      <w:r>
+        <w:t>4.2 Conclusie FortiManager</w:t>
+      </w:r>
+    </w:p>
+    <w:p>
+      <w:r>
+        <w:t xml:space="preserve">Er kan met zekerheid worden gezegd dat FortiManager veel </w:t>
+      </w:r>
+      <w:r>
+        <w:t xml:space="preserve">mogelijkheden en </w:t>
+      </w:r>
+      <w:r>
+        <w:t>moeiteloosheid</w:t>
+      </w:r>
+      <w:r>
+        <w:t xml:space="preserve"> naar voren brengt. Hoe dan ook is er opnieuw het probleem van de compatitbiliteit met andere toestellen/vendoren. Wanneer er bijvoorbeeld een contract werd getekend door de klant, om een minimum aantal jaar bij Fortinet te blijven als leverancier is er geen twijfel om voor Fortimanager te kiezen. Maar</w:t>
+      </w:r>
+      <w:r>
+        <w:t xml:space="preserve">, </w:t>
+      </w:r>
+      <w:r>
+        <w:t xml:space="preserve">indien de klant steeds de vrijheid heeft om te wisselen van leverancier, is FortiManager een limiterende optie op vlak van compatibiliteit en uitbreidbaarheid </w:t>
+      </w:r>
+      <w:r>
+        <w:t>naar</w:t>
+      </w:r>
+      <w:r>
+        <w:t xml:space="preserve"> toekomstige </w:t>
+      </w:r>
+      <w:r>
+        <w:t xml:space="preserve">firewall </w:t>
+      </w:r>
+      <w:r>
+        <w:t>installaties</w:t>
+      </w:r>
+      <w:r>
+        <w:t>.</w:t>
+      </w:r>
+    </w:p>
+    <w:p>
+      <w:pPr>
         <w:rPr>
           <w:color w:val="FF0000"/>
-          <w:lang w:val="en-US"/>
         </w:rPr>
       </w:pPr>
-      <w:bookmarkStart w:id="54" w:name="_Toc104240753"/>
       <w:r>
         <w:rPr>
           <w:color w:val="FF0000"/>
-          <w:lang w:val="en-US"/>
-        </w:rPr>
-        <w:t>6</w:t>
+        </w:rPr>
+        <w:t>W</w:t>
       </w:r>
       <w:r>
         <w:rPr>
           <w:color w:val="FF0000"/>
-          <w:lang w:val="en-US"/>
-        </w:rPr>
-        <w:t xml:space="preserve">.2 Network </w:t>
-      </w:r>
-      <w:proofErr w:type="spellStart"/>
-      <w:r>
+        </w:rPr>
+        <w:t>at als FortiManager toch wordt gebruikt?</w:t>
+      </w:r>
+    </w:p>
+    <w:p>
+      <w:pPr>
         <w:rPr>
           <w:color w:val="FF0000"/>
-          <w:lang w:val="en-US"/>
-        </w:rPr>
-        <w:t>automatisatie</w:t>
-      </w:r>
-      <w:bookmarkEnd w:id="54"/>
-      <w:proofErr w:type="spellEnd"/>
-    </w:p>
-    <w:p>
-      <w:pPr>
+        </w:rPr>
+      </w:pPr>
+      <w:r>
         <w:rPr>
           <w:color w:val="FF0000"/>
-          <w:lang w:val="en-US"/>
-        </w:rPr>
-      </w:pPr>
-      <w:hyperlink r:id="rId56" w:history="1">
-        <w:r>
-          <w:rPr>
-            <w:rStyle w:val="Hyperlink"/>
-            <w:color w:val="FF0000"/>
-            <w:lang w:val="en-US"/>
-          </w:rPr>
-          <w:t>https://www.avfirewalls.com/FortiManager-Series.asp</w:t>
-        </w:r>
-      </w:hyperlink>
-      <w:r>
-        <w:rPr>
-          <w:color w:val="FF0000"/>
-          <w:lang w:val="en-US"/>
-        </w:rPr>
-        <w:t xml:space="preserve"> </w:t>
-      </w:r>
-    </w:p>
-    <w:p>
-      <w:pPr>
-        <w:pStyle w:val="Heading2"/>
-        <w:ind w:firstLine="708"/>
-        <w:rPr>
-          <w:color w:val="FF0000"/>
-          <w:lang w:val="en-US"/>
-        </w:rPr>
-      </w:pPr>
-      <w:bookmarkStart w:id="55" w:name="_Toc104240754"/>
-      <w:r>
-        <w:rPr>
-          <w:color w:val="FF0000"/>
-          <w:lang w:val="en-US"/>
-        </w:rPr>
-        <w:t>6</w:t>
-      </w:r>
-      <w:r>
-        <w:rPr>
-          <w:color w:val="FF0000"/>
-          <w:lang w:val="en-US"/>
-        </w:rPr>
-        <w:t>.3 Central management</w:t>
-      </w:r>
-      <w:bookmarkEnd w:id="55"/>
-    </w:p>
-    <w:p>
-      <w:pPr>
-        <w:rPr>
-          <w:color w:val="FF0000"/>
-          <w:lang w:val="en-US"/>
-        </w:rPr>
-      </w:pPr>
-      <w:hyperlink r:id="rId57" w:history="1">
-        <w:r>
-          <w:rPr>
-            <w:rStyle w:val="Hyperlink"/>
-            <w:color w:val="FF0000"/>
-            <w:lang w:val="en-US"/>
-          </w:rPr>
-          <w:t>https://www.avfirewalls.com/FortiManager-Series.asp</w:t>
-        </w:r>
-      </w:hyperlink>
-      <w:r>
-        <w:rPr>
-          <w:color w:val="FF0000"/>
-          <w:lang w:val="en-US"/>
-        </w:rPr>
-        <w:t xml:space="preserve"> </w:t>
-      </w:r>
-    </w:p>
-    <w:p>
-      <w:pPr>
-        <w:rPr>
-          <w:lang w:val="en-US"/>
-        </w:rPr>
-      </w:pPr>
-    </w:p>
-    <w:p>
-      <w:pPr>
-        <w:rPr>
-          <w:lang w:val="en-US"/>
-        </w:rPr>
-      </w:pPr>
-    </w:p>
-    <w:p>
-      <w:pPr>
-        <w:rPr>
-          <w:lang w:val="en-US"/>
-        </w:rPr>
-      </w:pPr>
-    </w:p>
-    <w:p>
-      <w:pPr>
-        <w:rPr>
-          <w:lang w:val="en-US"/>
-        </w:rPr>
-      </w:pPr>
-    </w:p>
-    <w:p>
-      <w:pPr>
-        <w:rPr>
-          <w:lang w:val="en-US"/>
-        </w:rPr>
-      </w:pPr>
-    </w:p>
-    <w:p>
-      <w:pPr>
-        <w:rPr>
-          <w:lang w:val="en-US"/>
-        </w:rPr>
-      </w:pPr>
-    </w:p>
-    <w:p>
-      <w:pPr>
-        <w:rPr>
-          <w:lang w:val="en-US"/>
-        </w:rPr>
-      </w:pPr>
-    </w:p>
-    <w:p>
-      <w:pPr>
-        <w:rPr>
-          <w:lang w:val="en-US"/>
-        </w:rPr>
-      </w:pPr>
-    </w:p>
-    <w:p>
-      <w:pPr>
-        <w:rPr>
-          <w:lang w:val="en-US"/>
-        </w:rPr>
-      </w:pPr>
-    </w:p>
-    <w:p>
-      <w:pPr>
-        <w:rPr>
-          <w:lang w:val="en-US"/>
-        </w:rPr>
-      </w:pPr>
-    </w:p>
-    <w:p>
-      <w:pPr>
-        <w:rPr>
-          <w:lang w:val="en-US"/>
-        </w:rPr>
-      </w:pPr>
-    </w:p>
-    <w:p>
-      <w:pPr>
-        <w:rPr>
-          <w:lang w:val="en-US"/>
-        </w:rPr>
-      </w:pPr>
-    </w:p>
-    <w:p>
-      <w:pPr>
-        <w:rPr>
-          <w:lang w:val="en-US"/>
-        </w:rPr>
-      </w:pPr>
-    </w:p>
-    <w:p>
-      <w:pPr>
-        <w:rPr>
-          <w:lang w:val="en-US"/>
-        </w:rPr>
-      </w:pPr>
-    </w:p>
+        </w:rPr>
+        <w:t>Applicatie/connectie in diagram weergeven?</w:t>
+      </w:r>
+    </w:p>
+    <w:p/>
     <w:p>
       <w:pPr>
         <w:pStyle w:val="Heading1"/>
-        <w:rPr>
-          <w:lang w:val="en-US"/>
-        </w:rPr>
       </w:pPr>
-      <w:bookmarkStart w:id="56" w:name="_Toc104240756"/>
-      <w:r>
-        <w:rPr>
-          <w:lang w:val="en-US"/>
-        </w:rPr>
-        <w:t>8</w:t>
-      </w:r>
-      <w:r>
-        <w:rPr>
-          <w:lang w:val="en-US"/>
-        </w:rPr>
+      <w:bookmarkStart w:id="76" w:name="_Toc104240756"/>
+      <w:r>
+        <w:lastRenderedPageBreak/>
+        <w:t>5</w:t>
+      </w:r>
+      <w:r>
         <w:t xml:space="preserve"> </w:t>
       </w:r>
       <w:r>
-        <w:rPr>
-          <w:lang w:val="en-US"/>
-        </w:rPr>
         <w:t>Ansible</w:t>
       </w:r>
-      <w:bookmarkEnd w:id="56"/>
-    </w:p>
-    <w:p>
-      <w:r>
-        <w:t>Ansible is een open</w:t>
+      <w:bookmarkEnd w:id="76"/>
+    </w:p>
+    <w:p>
+      <w:r>
+        <w:t xml:space="preserve">Naast Fortimanager is er </w:t>
+      </w:r>
+      <w:r>
+        <w:t>Ansible</w:t>
+      </w:r>
+      <w:r>
+        <w:t>, dit</w:t>
+      </w:r>
+      <w:r>
+        <w:t xml:space="preserve"> is een open</w:t>
       </w:r>
       <w:r>
         <w:t>-</w:t>
@@ -15949,7 +15756,7 @@
     </w:p>
     <w:p>
       <w:r>
-        <w:t>Gebruikmakende van een enkele controle machine kunnen meerdere machines worden aangestuurd. Alle machines die onder de controle machine vallen worden aangesproken via OpenSSH. Met SSH kan de controle machine updates en configuraties uitvoeren op andere machines. Het is mogelijk om naast SSH-authenticatie gebruik te maken van Kerberos, LDAP of andere authenticatie managementsystemen</w:t>
+        <w:t>Gebruikmakende van een enkele controle machine kunnen meerdere machines worden aangestuurd. Alle machines die onder de controle machine vallen worden aangesproken via SSH. Met SSH kan de controle machine updates en configuraties uitvoeren op andere machines. Het is mogelijk om naast SSH-authenticatie gebruik te maken van Kerberos, LDAP of andere authenticatie managementsystemen</w:t>
       </w:r>
       <w:sdt>
         <w:sdtPr>
@@ -16039,7 +15846,7 @@
                                 <w:lang w:val="en-GB"/>
                               </w:rPr>
                             </w:pPr>
-                            <w:bookmarkStart w:id="57" w:name="_Toc104240859"/>
+                            <w:bookmarkStart w:id="77" w:name="_Toc104240859"/>
                             <w:r>
                               <w:t xml:space="preserve">Figuur </w:t>
                             </w:r>
@@ -16100,7 +15907,7 @@
                                 </w:r>
                               </w:sdtContent>
                             </w:sdt>
-                            <w:bookmarkEnd w:id="57"/>
+                            <w:bookmarkEnd w:id="77"/>
                           </w:p>
                         </w:txbxContent>
                       </wps:txbx>
@@ -16130,18 +15937,31 @@
                           <w:lang w:val="en-GB"/>
                         </w:rPr>
                       </w:pPr>
-                      <w:bookmarkStart w:id="81" w:name="_Toc104240859"/>
+                      <w:bookmarkStart w:id="78" w:name="_Toc104240859"/>
                       <w:r>
                         <w:t xml:space="preserve">Figuur </w:t>
                       </w:r>
-                      <w:fldSimple w:instr=" SEQ Figuur \* ARABIC ">
-                        <w:r>
-                          <w:rPr>
-                            <w:noProof/>
-                          </w:rPr>
-                          <w:t>12</w:t>
-                        </w:r>
-                      </w:fldSimple>
+                      <w:r>
+                        <w:fldChar w:fldCharType="begin"/>
+                      </w:r>
+                      <w:r>
+                        <w:instrText xml:space="preserve"> SEQ Figuur \* ARABIC </w:instrText>
+                      </w:r>
+                      <w:r>
+                        <w:fldChar w:fldCharType="separate"/>
+                      </w:r>
+                      <w:r>
+                        <w:rPr>
+                          <w:noProof/>
+                        </w:rPr>
+                        <w:t>12</w:t>
+                      </w:r>
+                      <w:r>
+                        <w:rPr>
+                          <w:noProof/>
+                        </w:rPr>
+                        <w:fldChar w:fldCharType="end"/>
+                      </w:r>
                       <w:r>
                         <w:t>: Ansible stage levenscyclus</w:t>
                       </w:r>
@@ -16178,7 +15998,7 @@
                           </w:r>
                         </w:sdtContent>
                       </w:sdt>
-                      <w:bookmarkEnd w:id="81"/>
+                      <w:bookmarkEnd w:id="78"/>
                     </w:p>
                   </w:txbxContent>
                 </v:textbox>
@@ -16217,7 +16037,7 @@
                     <pic:cNvPicPr/>
                   </pic:nvPicPr>
                   <pic:blipFill>
-                    <a:blip r:embed="rId58">
+                    <a:blip r:embed="rId51">
                       <a:extLst>
                         <a:ext uri="{28A0092B-C50C-407E-A947-70E740481C1C}">
                           <a14:useLocalDpi xmlns:a14="http://schemas.microsoft.com/office/drawing/2010/main" val="0"/>
@@ -16250,7 +16070,19 @@
         </w:drawing>
       </w:r>
       <w:r>
-        <w:t>Ansible kan dus worden gebruikt door meerdere applicaties zoals provisioning van virtuele machines, configuratie management, applicatie uitrol, beveiliging automatisatie en meer. Om de Django applicatie vlot uit te rollen en online te krijgen zal de Ansible engine een belangrijke rol spelen. Mogelijks in samenwerking met andere services of achterliggende Linux machines.</w:t>
+        <w:t>Ansible kan dus worden gebruikt door meerdere applicaties zoals provisioning van virtuele machines, configuratie management, applicatie uitrol, beveiliging automatisatie en meer. Om de Django applicatie</w:t>
+      </w:r>
+      <w:r>
+        <w:t xml:space="preserve"> of firewalls</w:t>
+      </w:r>
+      <w:r>
+        <w:t xml:space="preserve"> vlot uit te rollen en online te krijgen </w:t>
+      </w:r>
+      <w:r>
+        <w:t>kan</w:t>
+      </w:r>
+      <w:r>
+        <w:t xml:space="preserve"> de Ansible engine een belangrijke rol spelen. Mogelijks in samenwerking met andere services of achterliggende Linux machines.</w:t>
       </w:r>
       <w:r>
         <w:br/>
@@ -16262,23 +16094,15 @@
         <w:pStyle w:val="Heading2"/>
         <w:ind w:firstLine="708"/>
       </w:pPr>
-      <w:bookmarkStart w:id="58" w:name="_Toc104240757"/>
-      <w:commentRangeStart w:id="59"/>
-      <w:r>
-        <w:lastRenderedPageBreak/>
-        <w:t>9</w:t>
-      </w:r>
-      <w:commentRangeEnd w:id="59"/>
-      <w:r>
-        <w:rPr>
-          <w:rStyle w:val="CommentReference"/>
-          <w:rFonts w:eastAsiaTheme="minorHAnsi" w:cstheme="minorBidi"/>
-          <w:color w:val="auto"/>
-        </w:rPr>
-        <w:commentReference w:id="59"/>
-      </w:r>
-      <w:r>
-        <w:t>.1</w:t>
+      <w:bookmarkStart w:id="79" w:name="_Toc104240757"/>
+      <w:r>
+        <w:t>5</w:t>
+      </w:r>
+      <w:r>
+        <w:t>.</w:t>
+      </w:r>
+      <w:r>
+        <w:t>1</w:t>
       </w:r>
       <w:r>
         <w:t xml:space="preserve"> </w:t>
@@ -16289,28 +16113,46 @@
       <w:r>
         <w:t>nsible toepassingen</w:t>
       </w:r>
-      <w:bookmarkEnd w:id="58"/>
+      <w:bookmarkEnd w:id="79"/>
     </w:p>
     <w:p>
       <w:pPr>
         <w:pStyle w:val="Heading3"/>
         <w:ind w:firstLine="708"/>
       </w:pPr>
-      <w:bookmarkStart w:id="60" w:name="_Toc104240758"/>
-      <w:r>
-        <w:t>9</w:t>
-      </w:r>
-      <w:r>
-        <w:t>.1.1</w:t>
+      <w:bookmarkStart w:id="80" w:name="_Toc104240758"/>
+      <w:r>
+        <w:t>5</w:t>
+      </w:r>
+      <w:r>
+        <w:t>.</w:t>
+      </w:r>
+      <w:r>
+        <w:t>1</w:t>
+      </w:r>
+      <w:r>
+        <w:t>.1</w:t>
       </w:r>
       <w:r>
         <w:t xml:space="preserve"> Provisioning</w:t>
       </w:r>
-      <w:bookmarkEnd w:id="60"/>
-    </w:p>
-    <w:p>
-      <w:r>
-        <w:t>Bare metal-servers hebben af en toe nood aan provisioning</w:t>
+      <w:bookmarkEnd w:id="80"/>
+    </w:p>
+    <w:p>
+      <w:r>
+        <w:t>Bare</w:t>
+      </w:r>
+      <w:r>
+        <w:t>-</w:t>
+      </w:r>
+      <w:r>
+        <w:t>metal</w:t>
+      </w:r>
+      <w:r>
+        <w:t xml:space="preserve"> </w:t>
+      </w:r>
+      <w:r>
+        <w:t>servers hebben af en toe nood aan provisioning</w:t>
       </w:r>
       <w:r>
         <w:t xml:space="preserve">. Met Ansible kan </w:t>
@@ -16322,10 +16164,22 @@
         <w:t xml:space="preserve"> </w:t>
       </w:r>
       <w:r>
-        <w:t>veel zaken integreren zoals</w:t>
-      </w:r>
-      <w:r>
-        <w:t xml:space="preserve"> datacenterbeheer tools</w:t>
+        <w:t>veel zaken integreren</w:t>
+      </w:r>
+      <w:r>
+        <w:t>,</w:t>
+      </w:r>
+      <w:r>
+        <w:t xml:space="preserve"> zoals</w:t>
+      </w:r>
+      <w:r>
+        <w:t xml:space="preserve"> datacenterbeheer</w:t>
+      </w:r>
+      <w:r>
+        <w:t>-</w:t>
+      </w:r>
+      <w:r>
+        <w:t>tools</w:t>
       </w:r>
       <w:r>
         <w:t xml:space="preserve"> om servers aan te spreken</w:t>
@@ -16384,7 +16238,13 @@
     </w:p>
     <w:p>
       <w:r>
-        <w:t>Naast bare metal servers en hypervisor</w:t>
+        <w:t>Naast bare</w:t>
+      </w:r>
+      <w:r>
+        <w:t>-</w:t>
+      </w:r>
+      <w:r>
+        <w:t>metal servers en hypervisor</w:t>
       </w:r>
       <w:r>
         <w:t>(s)</w:t>
@@ -16472,17 +16332,24 @@
         <w:pStyle w:val="Heading3"/>
         <w:ind w:firstLine="708"/>
       </w:pPr>
-      <w:bookmarkStart w:id="61" w:name="_Toc104240759"/>
-      <w:r>
-        <w:t>9</w:t>
-      </w:r>
-      <w:r>
-        <w:t>.1.2</w:t>
+      <w:bookmarkStart w:id="81" w:name="_Toc104240759"/>
+      <w:r>
+        <w:lastRenderedPageBreak/>
+        <w:t>5</w:t>
+      </w:r>
+      <w:r>
+        <w:t>.</w:t>
+      </w:r>
+      <w:r>
+        <w:t>1</w:t>
+      </w:r>
+      <w:r>
+        <w:t>.2</w:t>
       </w:r>
       <w:r>
         <w:t xml:space="preserve"> Configuratie management</w:t>
       </w:r>
-      <w:bookmarkEnd w:id="61"/>
+      <w:bookmarkEnd w:id="81"/>
     </w:p>
     <w:p>
       <w:r>
@@ -16543,12 +16410,18 @@
         <w:pStyle w:val="Heading3"/>
         <w:ind w:firstLine="708"/>
       </w:pPr>
-      <w:bookmarkStart w:id="62" w:name="_Toc104240760"/>
-      <w:r>
-        <w:t>9</w:t>
-      </w:r>
-      <w:r>
-        <w:t>.1.</w:t>
+      <w:bookmarkStart w:id="82" w:name="_Toc104240760"/>
+      <w:r>
+        <w:t>5</w:t>
+      </w:r>
+      <w:r>
+        <w:t>.</w:t>
+      </w:r>
+      <w:r>
+        <w:t>1</w:t>
+      </w:r>
+      <w:r>
+        <w:t>.</w:t>
       </w:r>
       <w:r>
         <w:t>3</w:t>
@@ -16562,7 +16435,7 @@
       <w:r>
         <w:t xml:space="preserve"> deployment</w:t>
       </w:r>
-      <w:bookmarkEnd w:id="62"/>
+      <w:bookmarkEnd w:id="82"/>
     </w:p>
     <w:p>
       <w:r>
@@ -16668,7 +16541,6 @@
           <w:noProof/>
           <w:lang w:val="en-GB"/>
         </w:rPr>
-        <w:lastRenderedPageBreak/>
         <w:drawing>
           <wp:anchor distT="0" distB="0" distL="114300" distR="114300" simplePos="0" relativeHeight="251759616" behindDoc="0" locked="0" layoutInCell="1" allowOverlap="1" wp14:anchorId="20DEE035" wp14:editId="15CA6C41">
             <wp:simplePos x="0" y="0"/>
@@ -16693,7 +16565,7 @@
                     <pic:cNvPicPr/>
                   </pic:nvPicPr>
                   <pic:blipFill>
-                    <a:blip r:embed="rId59">
+                    <a:blip r:embed="rId52">
                       <a:extLst>
                         <a:ext uri="{28A0092B-C50C-407E-A947-70E740481C1C}">
                           <a14:useLocalDpi xmlns:a14="http://schemas.microsoft.com/office/drawing/2010/main" val="0"/>
@@ -16775,8 +16647,9 @@
                                 <w:lang w:val="en-GB"/>
                               </w:rPr>
                             </w:pPr>
-                            <w:bookmarkStart w:id="63" w:name="_Ref99127305"/>
-                            <w:bookmarkStart w:id="64" w:name="_Toc104240860"/>
+                            <w:bookmarkStart w:id="83" w:name="_Ref99127305"/>
+                            <w:bookmarkStart w:id="84" w:name="_Toc104240860"/>
+                            <w:bookmarkStart w:id="85" w:name="_Ref104379085"/>
                             <w:r>
                               <w:t xml:space="preserve">Figuur </w:t>
                             </w:r>
@@ -16801,7 +16674,7 @@
                               </w:rPr>
                               <w:fldChar w:fldCharType="end"/>
                             </w:r>
-                            <w:bookmarkEnd w:id="63"/>
+                            <w:bookmarkEnd w:id="83"/>
                             <w:r>
                               <w:t xml:space="preserve">: </w:t>
                             </w:r>
@@ -16847,7 +16720,8 @@
                                 </w:r>
                               </w:sdtContent>
                             </w:sdt>
-                            <w:bookmarkEnd w:id="64"/>
+                            <w:bookmarkEnd w:id="84"/>
+                            <w:bookmarkEnd w:id="85"/>
                           </w:p>
                         </w:txbxContent>
                       </wps:txbx>
@@ -16877,20 +16751,34 @@
                           <w:lang w:val="en-GB"/>
                         </w:rPr>
                       </w:pPr>
-                      <w:bookmarkStart w:id="89" w:name="_Ref99127305"/>
-                      <w:bookmarkStart w:id="90" w:name="_Toc104240860"/>
+                      <w:bookmarkStart w:id="86" w:name="_Ref99127305"/>
+                      <w:bookmarkStart w:id="87" w:name="_Toc104240860"/>
+                      <w:bookmarkStart w:id="88" w:name="_Ref104379085"/>
                       <w:r>
                         <w:t xml:space="preserve">Figuur </w:t>
                       </w:r>
-                      <w:fldSimple w:instr=" SEQ Figuur \* ARABIC ">
-                        <w:r>
-                          <w:rPr>
-                            <w:noProof/>
-                          </w:rPr>
-                          <w:t>13</w:t>
-                        </w:r>
-                      </w:fldSimple>
-                      <w:bookmarkEnd w:id="89"/>
+                      <w:r>
+                        <w:fldChar w:fldCharType="begin"/>
+                      </w:r>
+                      <w:r>
+                        <w:instrText xml:space="preserve"> SEQ Figuur \* ARABIC </w:instrText>
+                      </w:r>
+                      <w:r>
+                        <w:fldChar w:fldCharType="separate"/>
+                      </w:r>
+                      <w:r>
+                        <w:rPr>
+                          <w:noProof/>
+                        </w:rPr>
+                        <w:t>13</w:t>
+                      </w:r>
+                      <w:r>
+                        <w:rPr>
+                          <w:noProof/>
+                        </w:rPr>
+                        <w:fldChar w:fldCharType="end"/>
+                      </w:r>
+                      <w:bookmarkEnd w:id="86"/>
                       <w:r>
                         <w:t xml:space="preserve">: </w:t>
                       </w:r>
@@ -16936,7 +16824,8 @@
                           </w:r>
                         </w:sdtContent>
                       </w:sdt>
-                      <w:bookmarkEnd w:id="90"/>
+                      <w:bookmarkEnd w:id="87"/>
+                      <w:bookmarkEnd w:id="88"/>
                     </w:p>
                   </w:txbxContent>
                 </v:textbox>
@@ -16965,10 +16854,13 @@
         <w:t xml:space="preserve"> </w:t>
       </w:r>
       <w:r>
-        <w:t xml:space="preserve">host met de OS-compatibele modules, </w:t>
-      </w:r>
-      <w:r>
-        <w:t>toestel specifieke</w:t>
+        <w:t>host met de OS-compatibele modules</w:t>
+      </w:r>
+      <w:r>
+        <w:t>. T</w:t>
+      </w:r>
+      <w:r>
+        <w:t>oestel specifieke</w:t>
       </w:r>
       <w:r>
         <w:t xml:space="preserve"> modules zijn vergelijkbaar met opdrachten in de </w:t>
@@ -16983,7 +16875,13 @@
         <w:t>oor</w:t>
       </w:r>
       <w:r>
-        <w:t xml:space="preserve"> het besturingssysteem van de doelmachine. Zodra de machine de module heeft ontvangen, worden ze ter plaatse uitgevoerd, </w:t>
+        <w:t xml:space="preserve"> het besturingssysteem van de doelmachine. Zodra de machine </w:t>
+      </w:r>
+      <w:r>
+        <w:t>een</w:t>
+      </w:r>
+      <w:r>
+        <w:t xml:space="preserve"> module heeft ontvangen, worden ze ter plaatse uitgevoerd, </w:t>
       </w:r>
       <w:r>
         <w:t>eenmaal</w:t>
@@ -17061,6 +16959,7 @@
     <w:p/>
     <w:p>
       <w:r>
+        <w:lastRenderedPageBreak/>
         <w:t xml:space="preserve">Zoals </w:t>
       </w:r>
       <w:r>
@@ -17082,7 +16981,7 @@
         <w:fldChar w:fldCharType="begin"/>
       </w:r>
       <w:r>
-        <w:instrText xml:space="preserve"> REF _Ref99127305 \h </w:instrText>
+        <w:instrText xml:space="preserve"> REF _Ref104379085 \h </w:instrText>
       </w:r>
       <w:r>
         <w:fldChar w:fldCharType="separate"/>
@@ -17094,16 +16993,61 @@
         <w:rPr>
           <w:noProof/>
         </w:rPr>
-        <w:t>9</w:t>
-      </w:r>
+        <w:t>13</w:t>
+      </w:r>
+      <w:r>
+        <w:t xml:space="preserve">: </w:t>
+      </w:r>
+      <w:r>
+        <w:t xml:space="preserve">Zero downtime </w:t>
+      </w:r>
+      <w:r>
+        <w:t>applicatie-</w:t>
+      </w:r>
+      <w:r>
+        <w:t>update</w:t>
+      </w:r>
+      <w:sdt>
+        <w:sdtPr>
+          <w:id w:val="421918482"/>
+          <w:citation/>
+        </w:sdtPr>
+        <w:sdtEndPr/>
+        <w:sdtContent>
+          <w:r>
+            <w:fldChar w:fldCharType="begin"/>
+          </w:r>
+          <w:r>
+            <w:instrText xml:space="preserve"> CITATION RHA211 \l 2067 </w:instrText>
+          </w:r>
+          <w:r>
+            <w:fldChar w:fldCharType="separate"/>
+          </w:r>
+          <w:r>
+            <w:rPr>
+              <w:noProof/>
+            </w:rPr>
+            <w:t xml:space="preserve"> </w:t>
+          </w:r>
+          <w:r>
+            <w:rPr>
+              <w:noProof/>
+            </w:rPr>
+            <w:t>[20]</w:t>
+          </w:r>
+          <w:r>
+            <w:fldChar w:fldCharType="end"/>
+          </w:r>
+        </w:sdtContent>
+      </w:sdt>
       <w:r>
         <w:fldChar w:fldCharType="end"/>
       </w:r>
       <w:r>
-        <w:t>)</w:t>
-      </w:r>
-      <w:r>
-        <w:t xml:space="preserve"> is het mogelijk om applicaties en update</w:t>
+        <w:t xml:space="preserve">) </w:t>
+      </w:r>
+      <w:r>
+        <w:t>is het mogelijk om applicaties en update</w:t>
       </w:r>
       <w:r>
         <w:t>s</w:t>
@@ -17250,13 +17194,13 @@
         <w:t xml:space="preserve">, </w:t>
       </w:r>
       <w:r>
-        <w:t xml:space="preserve">kunnen mail services worden opgesteld </w:t>
-      </w:r>
-      <w:r>
-        <w:t xml:space="preserve">of een pushnotificatie </w:t>
-      </w:r>
-      <w:r>
-        <w:t>sturen</w:t>
+        <w:t xml:space="preserve">kunnen mail services </w:t>
+      </w:r>
+      <w:r>
+        <w:t>of een pushnotificatie</w:t>
+      </w:r>
+      <w:r>
+        <w:t xml:space="preserve"> worden opgesteld en verstuurd</w:t>
       </w:r>
       <w:r>
         <w:t>.</w:t>
@@ -17279,9 +17223,9 @@
         <w:pStyle w:val="Heading2"/>
         <w:ind w:firstLine="360"/>
       </w:pPr>
-      <w:bookmarkStart w:id="65" w:name="_Toc104240761"/>
-      <w:r>
-        <w:t>9</w:t>
+      <w:bookmarkStart w:id="89" w:name="_Toc104240761"/>
+      <w:r>
+        <w:t>5</w:t>
       </w:r>
       <w:r>
         <w:t xml:space="preserve">.2 </w:t>
@@ -17295,7 +17239,7 @@
       <w:r>
         <w:t xml:space="preserve"> delivery</w:t>
       </w:r>
-      <w:bookmarkEnd w:id="65"/>
+      <w:bookmarkEnd w:id="89"/>
     </w:p>
     <w:p>
       <w:r>
@@ -17341,11 +17285,7 @@
         <w:t>play</w:t>
       </w:r>
       <w:r>
-        <w:t xml:space="preserve">" klaar is, kan het worden </w:t>
-      </w:r>
-      <w:r>
-        <w:lastRenderedPageBreak/>
-        <w:t xml:space="preserve">getest op de </w:t>
+        <w:t xml:space="preserve">" klaar is, kan het worden getest op de </w:t>
       </w:r>
       <w:r>
         <w:t>staging</w:t>
@@ -17383,24 +17323,21 @@
         <w:t>Weet</w:t>
       </w:r>
       <w:r>
+        <w:t xml:space="preserve"> dat een </w:t>
+      </w:r>
+      <w:r>
+        <w:t>“</w:t>
+      </w:r>
+      <w:r>
+        <w:t>play</w:t>
+      </w:r>
+      <w:r>
+        <w:t>”</w:t>
+      </w:r>
+      <w:r>
         <w:t xml:space="preserve"> </w:t>
       </w:r>
       <w:r>
-        <w:t xml:space="preserve">dat een </w:t>
-      </w:r>
-      <w:r>
-        <w:t>“</w:t>
-      </w:r>
-      <w:r>
-        <w:t>play</w:t>
-      </w:r>
-      <w:r>
-        <w:t>”</w:t>
-      </w:r>
-      <w:r>
-        <w:t xml:space="preserve"> </w:t>
-      </w:r>
-      <w:r>
         <w:t>bestaat uit</w:t>
       </w:r>
       <w:r>
@@ -17432,7 +17369,7 @@
       </w:r>
       <w:r>
         <w:rPr>
-          <w:rFonts w:ascii="Arial" w:hAnsi="Arial" w:cs="Arial"/>
+          <w:rFonts w:cs="Arial"/>
         </w:rPr>
         <w:t xml:space="preserve">gewenste </w:t>
       </w:r>
@@ -17470,7 +17407,10 @@
         <w:t xml:space="preserve"> een CI-systeem </w:t>
       </w:r>
       <w:r>
-        <w:t>waarbij succesvolle bui</w:t>
+        <w:t>waarbij succesvolle</w:t>
+      </w:r>
+      <w:r>
+        <w:t xml:space="preserve"> bui</w:t>
       </w:r>
       <w:r>
         <w:t>l</w:t>
@@ -17586,85 +17526,516 @@
         <w:t>Na publicatie kan de configuratie of applicatieversie worden opgeslagen in een artefact op de CI-server voor latere raadpleging of andere doeleinden.</w:t>
       </w:r>
     </w:p>
-    <w:p/>
     <w:p>
       <w:pPr>
         <w:pStyle w:val="Heading2"/>
         <w:ind w:firstLine="360"/>
       </w:pPr>
-      <w:bookmarkStart w:id="66" w:name="_Toc104240762"/>
-      <w:r>
-        <w:t>9</w:t>
-      </w:r>
-      <w:r>
-        <w:t xml:space="preserve">.3 Conclusie </w:t>
-      </w:r>
-      <w:r>
-        <w:t>Ansible</w:t>
-      </w:r>
-      <w:bookmarkEnd w:id="66"/>
-    </w:p>
-    <w:p>
-      <w:r>
-        <w:t>Nu er een beter zicht is gecreëerd over de functionaliteiten van Ansible, kan er met zekerheid wordt gezegd</w:t>
-      </w:r>
-      <w:r>
+      <w:bookmarkStart w:id="90" w:name="_Toc104240762"/>
+      <w:r>
+        <w:t>5</w:t>
+      </w:r>
+      <w:r>
+        <w:t>.3 Conclusie</w:t>
+      </w:r>
+      <w:bookmarkEnd w:id="90"/>
+      <w:r>
+        <w:t xml:space="preserve"> Ansible</w:t>
+      </w:r>
+    </w:p>
+    <w:p>
+      <w:pPr>
+        <w:rPr>
+          <w:szCs w:val="20"/>
+        </w:rPr>
+      </w:pPr>
+      <w:r>
+        <w:rPr>
+          <w:szCs w:val="20"/>
+        </w:rPr>
+        <w:t xml:space="preserve">Nu er een beter zicht is gecreëerd over de functionaliteiten van Ansible, kan er </w:t>
+      </w:r>
+      <w:r>
+        <w:rPr>
+          <w:szCs w:val="20"/>
+        </w:rPr>
+        <w:t xml:space="preserve">ook hier </w:t>
+      </w:r>
+      <w:r>
+        <w:rPr>
+          <w:szCs w:val="20"/>
+        </w:rPr>
+        <w:t>met zekerheid wordt gezegd</w:t>
+      </w:r>
+      <w:r>
+        <w:rPr>
+          <w:szCs w:val="20"/>
+        </w:rPr>
         <w:t xml:space="preserve"> dat </w:t>
       </w:r>
       <w:r>
+        <w:rPr>
+          <w:szCs w:val="20"/>
+        </w:rPr>
+        <w:t xml:space="preserve">Ansible een groter spectrum aan mogelijkheden naar boven brengt vergeleken met FortiManager. </w:t>
+      </w:r>
+      <w:r>
+        <w:rPr>
+          <w:szCs w:val="20"/>
+        </w:rPr>
+        <w:t xml:space="preserve">Ansible het kan ingezet worden voor het configureren/onderhouden van virtuele en fisyke firewalls maar ook voor applicatie deployment. </w:t>
+      </w:r>
+    </w:p>
+    <w:p>
+      <w:pPr>
+        <w:rPr>
+          <w:szCs w:val="20"/>
+        </w:rPr>
+      </w:pPr>
+      <w:r>
+        <w:rPr>
+          <w:szCs w:val="20"/>
+        </w:rPr>
+        <w:t>Bij aanvang van het project zal</w:t>
+      </w:r>
+      <w:r>
+        <w:rPr>
+          <w:szCs w:val="20"/>
+        </w:rPr>
+        <w:t xml:space="preserve"> </w:t>
+      </w:r>
+      <w:r>
+        <w:rPr>
+          <w:szCs w:val="20"/>
+        </w:rPr>
         <w:t xml:space="preserve">Ansible </w:t>
       </w:r>
-      <w:commentRangeStart w:id="67"/>
-      <w:r>
-        <w:t>een groter spectrum aan mogelijkheden naar boven brengt vergeleken met FortiManager</w:t>
-      </w:r>
-      <w:commentRangeEnd w:id="67"/>
+      <w:r>
+        <w:rPr>
+          <w:szCs w:val="20"/>
+        </w:rPr>
+        <w:t>niet meteen een</w:t>
+      </w:r>
+      <w:r>
+        <w:rPr>
+          <w:szCs w:val="20"/>
+        </w:rPr>
+        <w:t xml:space="preserve"> rol spelen</w:t>
+      </w:r>
       <w:r>
         <w:rPr>
           <w:rStyle w:val="CommentReference"/>
-        </w:rPr>
-        <w:commentReference w:id="67"/>
-      </w:r>
-      <w:r>
+          <w:sz w:val="20"/>
+          <w:szCs w:val="20"/>
+        </w:rPr>
+        <w:t>.</w:t>
+      </w:r>
+      <w:r>
+        <w:rPr>
+          <w:rStyle w:val="CommentReference"/>
+          <w:sz w:val="20"/>
+          <w:szCs w:val="20"/>
+        </w:rPr>
+        <w:t xml:space="preserve"> </w:t>
+      </w:r>
+      <w:r>
+        <w:rPr>
+          <w:szCs w:val="20"/>
+        </w:rPr>
+        <w:t>De reden dat Ansible niet wordt gebruikt bij aanvang van het project is om complexiteit van het project te minimaliseren, en ontwikkeling van de applicatie zelf te bevorderen.</w:t>
+      </w:r>
+      <w:r>
+        <w:rPr>
+          <w:szCs w:val="20"/>
+        </w:rPr>
+        <w:t xml:space="preserve"> </w:t>
+      </w:r>
+      <w:r>
+        <w:rPr>
+          <w:rStyle w:val="CommentReference"/>
+          <w:sz w:val="20"/>
+          <w:szCs w:val="20"/>
+        </w:rPr>
+        <w:t>Indien het wordt gebruikt zal het eerder voor firwalle deployment zijn dan voor CI/CD toepassingen.</w:t>
+      </w:r>
+      <w:r>
+        <w:rPr>
+          <w:szCs w:val="20"/>
+        </w:rPr>
+        <w:t xml:space="preserve"> </w:t>
+      </w:r>
+      <w:r>
+        <w:rPr>
+          <w:szCs w:val="20"/>
+        </w:rPr>
+        <w:br/>
+      </w:r>
+      <w:r>
+        <w:rPr>
+          <w:szCs w:val="20"/>
+        </w:rPr>
+        <w:t>Anderzijds kan Ansible</w:t>
+      </w:r>
+      <w:r>
+        <w:rPr>
+          <w:szCs w:val="20"/>
+        </w:rPr>
+        <w:t xml:space="preserve"> ook</w:t>
+      </w:r>
+      <w:r>
+        <w:rPr>
+          <w:szCs w:val="20"/>
+        </w:rPr>
+        <w:t xml:space="preserve"> worden ingezet voor snelle deployment van de infrastructuur zoals het creeren van een Django server</w:t>
+      </w:r>
+      <w:r>
+        <w:rPr>
+          <w:szCs w:val="20"/>
+        </w:rPr>
+        <w:t xml:space="preserve"> waarop de applicatie draait</w:t>
+      </w:r>
+      <w:r>
+        <w:rPr>
+          <w:szCs w:val="20"/>
+        </w:rPr>
         <w:t xml:space="preserve">. </w:t>
       </w:r>
       <w:r>
-        <w:t>Op</w:t>
-      </w:r>
-      <w:r>
-        <w:t xml:space="preserve"> dit moment is nog niet duidelijk </w:t>
-      </w:r>
-      <w:r>
-        <w:t xml:space="preserve">in welke tak </w:t>
-      </w:r>
-      <w:r>
-        <w:t>Ansible een rol zal spelen in dit project</w:t>
-      </w:r>
-      <w:r>
-        <w:rPr>
-          <w:rStyle w:val="CommentReference"/>
-        </w:rPr>
-        <w:t>, m</w:t>
-      </w:r>
-      <w:r>
-        <w:t xml:space="preserve">aar er kan met zekerheid wordt gezegd dat het niet voor CI/CD zal zijn en eerder </w:t>
-      </w:r>
-      <w:commentRangeStart w:id="68"/>
-      <w:r>
-        <w:t>voor pure firewall deployment</w:t>
-      </w:r>
-      <w:commentRangeEnd w:id="68"/>
-      <w:r>
-        <w:rPr>
-          <w:rStyle w:val="CommentReference"/>
-        </w:rPr>
-        <w:commentReference w:id="68"/>
-      </w:r>
-      <w:r>
-        <w:t>. Daarvoor zal een ander automation tool voor worden gebruikt genaamd Jenkins.</w:t>
-      </w:r>
-      <w:r>
-        <w:t xml:space="preserve"> Hoe dan ook Ansible is een waardige kandidaat voor eender welk project dat men wil gaan automatiseren. De mogelijkheden en ondersteuning van alle verschillende modules maken de beschikbare automatisatie opties eindeloos.</w:t>
+        <w:rPr>
+          <w:szCs w:val="20"/>
+        </w:rPr>
+        <w:t xml:space="preserve">Hierdoor kan er snel op meerdere locaties een Django server worden opgezet </w:t>
+      </w:r>
+      <w:r>
+        <w:rPr>
+          <w:szCs w:val="20"/>
+        </w:rPr>
+        <w:t xml:space="preserve">waardoor </w:t>
+      </w:r>
+      <w:r>
+        <w:rPr>
+          <w:szCs w:val="20"/>
+        </w:rPr>
+        <w:t>in samen werking met een load balancer</w:t>
+      </w:r>
+      <w:r>
+        <w:rPr>
+          <w:szCs w:val="20"/>
+        </w:rPr>
+        <w:t>,</w:t>
+      </w:r>
+      <w:r>
+        <w:rPr>
+          <w:szCs w:val="20"/>
+        </w:rPr>
+        <w:t xml:space="preserve"> reduntatie word</w:t>
+      </w:r>
+      <w:r>
+        <w:rPr>
+          <w:szCs w:val="20"/>
+        </w:rPr>
+        <w:t>t</w:t>
+      </w:r>
+      <w:r>
+        <w:rPr>
+          <w:szCs w:val="20"/>
+        </w:rPr>
+        <w:t xml:space="preserve"> opgebouwd.</w:t>
+      </w:r>
+      <w:r>
+        <w:rPr>
+          <w:szCs w:val="20"/>
+        </w:rPr>
+        <w:t xml:space="preserve"> Met behulp van een load balancer is er steeds een Django server online indien een server faalt</w:t>
+      </w:r>
+      <w:r>
+        <w:rPr>
+          <w:szCs w:val="20"/>
+        </w:rPr>
+        <w:t>.</w:t>
+      </w:r>
+      <w:r>
+        <w:rPr>
+          <w:szCs w:val="20"/>
+        </w:rPr>
+        <w:t xml:space="preserve"> </w:t>
+      </w:r>
+      <w:r>
+        <w:rPr>
+          <w:szCs w:val="20"/>
+        </w:rPr>
+        <w:br/>
+      </w:r>
+    </w:p>
+    <w:p>
+      <w:pPr>
+        <w:rPr>
+          <w:szCs w:val="20"/>
+        </w:rPr>
+      </w:pPr>
+      <w:r>
+        <w:rPr>
+          <w:szCs w:val="20"/>
+        </w:rPr>
+        <w:lastRenderedPageBreak/>
+        <w:t xml:space="preserve">Deployment van </w:t>
+      </w:r>
+      <w:r>
+        <w:rPr>
+          <w:szCs w:val="20"/>
+        </w:rPr>
+        <w:t xml:space="preserve">het Django paltform </w:t>
+      </w:r>
+      <w:r>
+        <w:rPr>
+          <w:szCs w:val="20"/>
+        </w:rPr>
+        <w:t>zal mogelijks via een ander</w:t>
+      </w:r>
+      <w:r>
+        <w:rPr>
+          <w:szCs w:val="20"/>
+        </w:rPr>
+        <w:t xml:space="preserve"> CI/CD</w:t>
+      </w:r>
+      <w:r>
+        <w:rPr>
+          <w:szCs w:val="20"/>
+        </w:rPr>
+        <w:t xml:space="preserve"> automation</w:t>
+      </w:r>
+      <w:r>
+        <w:rPr>
+          <w:szCs w:val="20"/>
+        </w:rPr>
+        <w:t>-</w:t>
+      </w:r>
+      <w:r>
+        <w:rPr>
+          <w:szCs w:val="20"/>
+        </w:rPr>
+        <w:t>tool worden</w:t>
+      </w:r>
+      <w:r>
+        <w:rPr>
+          <w:szCs w:val="20"/>
+        </w:rPr>
+        <w:t xml:space="preserve"> afgehandeld</w:t>
+      </w:r>
+      <w:r>
+        <w:rPr>
+          <w:szCs w:val="20"/>
+        </w:rPr>
+        <w:t>.</w:t>
+      </w:r>
+      <w:r>
+        <w:rPr>
+          <w:szCs w:val="20"/>
+        </w:rPr>
+        <w:t xml:space="preserve"> Hoe dan ook Ansible is een waardige kandidaat voor eender welk project dat </w:t>
+      </w:r>
+      <w:r>
+        <w:rPr>
+          <w:szCs w:val="20"/>
+        </w:rPr>
+        <w:t>iemand</w:t>
+      </w:r>
+      <w:r>
+        <w:rPr>
+          <w:szCs w:val="20"/>
+        </w:rPr>
+        <w:t xml:space="preserve"> wil gaan automatiseren. De mogelijkheden en ondersteuning van alle verschillende modules maken de beschikbare automatisatie opties eindeloos.</w:t>
+      </w:r>
+    </w:p>
+    <w:p>
+      <w:pPr>
+        <w:rPr>
+          <w:color w:val="FF0000"/>
+          <w:szCs w:val="20"/>
+          <w:lang w:val="en-US"/>
+        </w:rPr>
+      </w:pPr>
+      <w:r>
+        <w:rPr>
+          <w:color w:val="FF0000"/>
+          <w:szCs w:val="20"/>
+          <w:lang w:val="en-US"/>
+        </w:rPr>
+        <w:t xml:space="preserve">Python module </w:t>
+      </w:r>
+      <w:hyperlink r:id="rId53" w:anchor="description" w:history="1">
+        <w:proofErr w:type="spellStart"/>
+        <w:r>
+          <w:rPr>
+            <w:rStyle w:val="Hyperlink"/>
+            <w:color w:val="FF0000"/>
+            <w:szCs w:val="20"/>
+            <w:lang w:val="en-US"/>
+          </w:rPr>
+          <w:t>django</w:t>
+        </w:r>
+        <w:proofErr w:type="spellEnd"/>
+        <w:r>
+          <w:rPr>
+            <w:rStyle w:val="Hyperlink"/>
+            <w:color w:val="FF0000"/>
+            <w:szCs w:val="20"/>
+            <w:lang w:val="en-US"/>
+          </w:rPr>
+          <w:t>-ansible</w:t>
+        </w:r>
+      </w:hyperlink>
+      <w:r>
+        <w:rPr>
+          <w:color w:val="FF0000"/>
+          <w:szCs w:val="20"/>
+          <w:lang w:val="en-US"/>
+        </w:rPr>
+        <w:t xml:space="preserve"> </w:t>
+      </w:r>
+      <w:proofErr w:type="spellStart"/>
+      <w:r>
+        <w:rPr>
+          <w:color w:val="FF0000"/>
+          <w:szCs w:val="20"/>
+          <w:lang w:val="en-US"/>
+        </w:rPr>
+        <w:t>bespreken</w:t>
+      </w:r>
+      <w:proofErr w:type="spellEnd"/>
+      <w:r>
+        <w:rPr>
+          <w:color w:val="FF0000"/>
+          <w:szCs w:val="20"/>
+          <w:lang w:val="en-US"/>
+        </w:rPr>
+        <w:t xml:space="preserve"> </w:t>
+      </w:r>
+      <w:proofErr w:type="spellStart"/>
+      <w:r>
+        <w:rPr>
+          <w:color w:val="FF0000"/>
+          <w:szCs w:val="20"/>
+          <w:lang w:val="en-US"/>
+        </w:rPr>
+        <w:t>als</w:t>
+      </w:r>
+      <w:proofErr w:type="spellEnd"/>
+      <w:r>
+        <w:rPr>
+          <w:color w:val="FF0000"/>
+          <w:szCs w:val="20"/>
+          <w:lang w:val="en-US"/>
+        </w:rPr>
+        <w:t xml:space="preserve"> </w:t>
+      </w:r>
+      <w:proofErr w:type="spellStart"/>
+      <w:r>
+        <w:rPr>
+          <w:color w:val="FF0000"/>
+          <w:szCs w:val="20"/>
+          <w:lang w:val="en-US"/>
+        </w:rPr>
+        <w:t>optie</w:t>
+      </w:r>
+      <w:proofErr w:type="spellEnd"/>
+      <w:r>
+        <w:rPr>
+          <w:color w:val="FF0000"/>
+          <w:szCs w:val="20"/>
+          <w:lang w:val="en-US"/>
+        </w:rPr>
+        <w:t>?</w:t>
+      </w:r>
+    </w:p>
+    <w:p>
+      <w:pPr>
+        <w:rPr>
+          <w:szCs w:val="20"/>
+          <w:lang w:val="en-US"/>
+        </w:rPr>
+      </w:pPr>
+    </w:p>
+    <w:p>
+      <w:pPr>
+        <w:pStyle w:val="Heading1"/>
+        <w:rPr>
+          <w:lang w:val="en-US"/>
+        </w:rPr>
+      </w:pPr>
+      <w:r>
+        <w:rPr>
+          <w:lang w:val="en-US"/>
+        </w:rPr>
+        <w:t>6 API-calls</w:t>
+      </w:r>
+    </w:p>
+    <w:p>
+      <w:r>
+        <w:t>Bij het uitwerken van dit project zal worden gebruik gemaakt van API-calls voor het configureren van firewalls, en niet van Fortimanager, Ansible of een ander alternatief.</w:t>
+      </w:r>
+    </w:p>
+    <w:p>
+      <w:r>
+        <w:t>Door gebruik te maken van API-calls kunnen toestellen van verschillende vendoren ook worden aangesproken. Hiervoor moeten er weinig tot geen extra packages worden geinstalleerd op de Django server om succesvolle API-requests werkende te krijgen. Aan de hand van Python-functies in de “view” kan het Django platform rechtstreeks API-calls uitsturen naar één of meerdere firewalls.</w:t>
+      </w:r>
+    </w:p>
+    <w:p>
+      <w:r>
+        <w:t>Fortimanager of Ansible worden niet verkozen</w:t>
+      </w:r>
+      <w:r>
+        <w:t xml:space="preserve"> om twee eenvoudige redenen; </w:t>
+      </w:r>
+      <w:r>
+        <w:br/>
+        <w:t>Z</w:t>
+      </w:r>
+      <w:r>
+        <w:t>oals eerder vermeld</w:t>
+      </w:r>
+      <w:r>
+        <w:t xml:space="preserve"> is</w:t>
+      </w:r>
+      <w:r>
+        <w:t xml:space="preserve"> Fortimanager vendor specifiek, waardoor compati</w:t>
+      </w:r>
+      <w:r>
+        <w:t>biliteit met andere firewalls beperkt is of gewoonweg niet bestaat. Daarnaast beperkt het de gebruiker opniew toekomst gericht, wanneer er eventueel gewiseld wordt van vendor/leverancier.</w:t>
+      </w:r>
+    </w:p>
+    <w:p>
+      <w:r>
+        <w:t xml:space="preserve">Ansible was </w:t>
+      </w:r>
+      <w:r>
+        <w:t xml:space="preserve">ook </w:t>
+      </w:r>
+      <w:r>
+        <w:t xml:space="preserve">een </w:t>
+      </w:r>
+      <w:r>
+        <w:t xml:space="preserve">uitstekende </w:t>
+      </w:r>
+      <w:r>
+        <w:t>c</w:t>
+      </w:r>
+      <w:r>
+        <w:t xml:space="preserve">andidaat geweest maar wordt niet in gebruik genomen gewoonweg omdat het de opstelling enorm complex zou maken, waardoor de tijd van ontwikkeling en ingebruikname van het platform enorm zou achteruit geschoven worden. </w:t>
+      </w:r>
+    </w:p>
+    <w:p/>
+    <w:p>
+      <w:pPr>
+        <w:rPr>
+          <w:color w:val="FF0000"/>
+        </w:rPr>
+      </w:pPr>
+      <w:r>
+        <w:rPr>
+          <w:color w:val="FF0000"/>
+        </w:rPr>
+        <w:t>Opstelling werking met API-calls in diagram weergeven</w:t>
       </w:r>
     </w:p>
     <w:p/>
@@ -17673,12 +18044,21 @@
     <w:p/>
     <w:p/>
     <w:p/>
+    <w:p/>
+    <w:p/>
+    <w:p/>
+    <w:p/>
+    <w:p/>
+    <w:p/>
+    <w:p/>
+    <w:p/>
     <w:p>
       <w:pPr>
         <w:pStyle w:val="Heading1"/>
       </w:pPr>
-      <w:bookmarkStart w:id="69" w:name="_Toc104240763"/>
-      <w:r>
+      <w:bookmarkStart w:id="91" w:name="_Toc104240763"/>
+      <w:r>
+        <w:lastRenderedPageBreak/>
         <w:t>10</w:t>
       </w:r>
       <w:r>
@@ -17687,7 +18067,7 @@
       <w:r>
         <w:t>Jenkins</w:t>
       </w:r>
-      <w:bookmarkEnd w:id="69"/>
+      <w:bookmarkEnd w:id="91"/>
     </w:p>
     <w:p>
       <w:r>
@@ -17884,14 +18264,7 @@
         <w:rPr>
           <w:lang w:val="en-BE"/>
         </w:rPr>
-        <w:t xml:space="preserve"> </w:t>
-      </w:r>
-      <w:r>
-        <w:rPr>
-          <w:lang w:val="en-BE"/>
-        </w:rPr>
-        <w:lastRenderedPageBreak/>
-        <w:t xml:space="preserve">proces </w:t>
+        <w:t xml:space="preserve"> proces </w:t>
       </w:r>
       <w:r>
         <w:rPr>
@@ -18000,8 +18373,8 @@
                                 <w:sz w:val="20"/>
                               </w:rPr>
                             </w:pPr>
-                            <w:bookmarkStart w:id="70" w:name="_Ref103508571"/>
-                            <w:bookmarkStart w:id="71" w:name="_Toc104240861"/>
+                            <w:bookmarkStart w:id="92" w:name="_Ref103508571"/>
+                            <w:bookmarkStart w:id="93" w:name="_Toc104240861"/>
                             <w:r>
                               <w:t xml:space="preserve">Figuur </w:t>
                             </w:r>
@@ -18062,8 +18435,8 @@
                                 </w:r>
                               </w:sdtContent>
                             </w:sdt>
-                            <w:bookmarkEnd w:id="70"/>
-                            <w:bookmarkEnd w:id="71"/>
+                            <w:bookmarkEnd w:id="92"/>
+                            <w:bookmarkEnd w:id="93"/>
                           </w:p>
                         </w:txbxContent>
                       </wps:txbx>
@@ -18092,19 +18465,32 @@
                           <w:sz w:val="20"/>
                         </w:rPr>
                       </w:pPr>
-                      <w:bookmarkStart w:id="98" w:name="_Ref103508571"/>
-                      <w:bookmarkStart w:id="99" w:name="_Toc104240861"/>
+                      <w:bookmarkStart w:id="94" w:name="_Ref103508571"/>
+                      <w:bookmarkStart w:id="95" w:name="_Toc104240861"/>
                       <w:r>
                         <w:t xml:space="preserve">Figuur </w:t>
                       </w:r>
-                      <w:fldSimple w:instr=" SEQ Figuur \* ARABIC ">
-                        <w:r>
-                          <w:rPr>
-                            <w:noProof/>
-                          </w:rPr>
-                          <w:t>14</w:t>
-                        </w:r>
-                      </w:fldSimple>
+                      <w:r>
+                        <w:fldChar w:fldCharType="begin"/>
+                      </w:r>
+                      <w:r>
+                        <w:instrText xml:space="preserve"> SEQ Figuur \* ARABIC </w:instrText>
+                      </w:r>
+                      <w:r>
+                        <w:fldChar w:fldCharType="separate"/>
+                      </w:r>
+                      <w:r>
+                        <w:rPr>
+                          <w:noProof/>
+                        </w:rPr>
+                        <w:t>14</w:t>
+                      </w:r>
+                      <w:r>
+                        <w:rPr>
+                          <w:noProof/>
+                        </w:rPr>
+                        <w:fldChar w:fldCharType="end"/>
+                      </w:r>
                       <w:r>
                         <w:t>: Jenkins master-slave architectuur</w:t>
                       </w:r>
@@ -18141,8 +18527,8 @@
                           </w:r>
                         </w:sdtContent>
                       </w:sdt>
-                      <w:bookmarkEnd w:id="98"/>
-                      <w:bookmarkEnd w:id="99"/>
+                      <w:bookmarkEnd w:id="94"/>
+                      <w:bookmarkEnd w:id="95"/>
                     </w:p>
                   </w:txbxContent>
                 </v:textbox>
@@ -18182,7 +18568,7 @@
                     </pic:cNvPicPr>
                   </pic:nvPicPr>
                   <pic:blipFill rotWithShape="1">
-                    <a:blip r:embed="rId60">
+                    <a:blip r:embed="rId54">
                       <a:extLst>
                         <a:ext uri="{28A0092B-C50C-407E-A947-70E740481C1C}">
                           <a14:useLocalDpi xmlns:a14="http://schemas.microsoft.com/office/drawing/2010/main" val="0"/>
@@ -18282,16 +18668,16 @@
       <w:r>
         <w:t xml:space="preserve"> te voorzien, zelfs voor complexe projecten. De reden dat </w:t>
       </w:r>
-      <w:commentRangeStart w:id="72"/>
+      <w:commentRangeStart w:id="96"/>
       <w:r>
         <w:t xml:space="preserve">maar één server </w:t>
       </w:r>
-      <w:commentRangeEnd w:id="72"/>
+      <w:commentRangeEnd w:id="96"/>
       <w:r>
         <w:rPr>
           <w:rStyle w:val="CommentReference"/>
         </w:rPr>
-        <w:commentReference w:id="72"/>
+        <w:commentReference w:id="96"/>
       </w:r>
       <w:r>
         <w:t xml:space="preserve">nodig is, is omdat </w:t>
@@ -18437,6 +18823,7 @@
     </w:p>
     <w:p>
       <w:r>
+        <w:lastRenderedPageBreak/>
         <w:t xml:space="preserve">De reden achter het gebruik van Jenkins in plaats van </w:t>
       </w:r>
       <w:r>
@@ -18487,7 +18874,6 @@
         <w:rPr>
           <w:noProof/>
         </w:rPr>
-        <w:lastRenderedPageBreak/>
         <w:drawing>
           <wp:anchor distT="0" distB="0" distL="114300" distR="114300" simplePos="0" relativeHeight="251796480" behindDoc="0" locked="0" layoutInCell="1" allowOverlap="1" wp14:anchorId="74C263D7" wp14:editId="39D63219">
             <wp:simplePos x="0" y="0"/>
@@ -18514,7 +18900,7 @@
                     </pic:cNvPicPr>
                   </pic:nvPicPr>
                   <pic:blipFill>
-                    <a:blip r:embed="rId61" cstate="print">
+                    <a:blip r:embed="rId59" cstate="print">
                       <a:extLst>
                         <a:ext uri="{28A0092B-C50C-407E-A947-70E740481C1C}">
                           <a14:useLocalDpi xmlns:a14="http://schemas.microsoft.com/office/drawing/2010/main" val="0"/>
@@ -18602,7 +18988,7 @@
                                 <w:sz w:val="20"/>
                               </w:rPr>
                             </w:pPr>
-                            <w:bookmarkStart w:id="73" w:name="_Toc104240862"/>
+                            <w:bookmarkStart w:id="97" w:name="_Toc104240862"/>
                             <w:r>
                               <w:t xml:space="preserve">Figuur </w:t>
                             </w:r>
@@ -18663,7 +19049,7 @@
                                 </w:r>
                               </w:sdtContent>
                             </w:sdt>
-                            <w:bookmarkEnd w:id="73"/>
+                            <w:bookmarkEnd w:id="97"/>
                           </w:p>
                         </w:txbxContent>
                       </wps:txbx>
@@ -18695,18 +19081,31 @@
                           <w:sz w:val="20"/>
                         </w:rPr>
                       </w:pPr>
-                      <w:bookmarkStart w:id="102" w:name="_Toc104240862"/>
+                      <w:bookmarkStart w:id="98" w:name="_Toc104240862"/>
                       <w:r>
                         <w:t xml:space="preserve">Figuur </w:t>
                       </w:r>
-                      <w:fldSimple w:instr=" SEQ Figuur \* ARABIC ">
-                        <w:r>
-                          <w:rPr>
-                            <w:noProof/>
-                          </w:rPr>
-                          <w:t>15</w:t>
-                        </w:r>
-                      </w:fldSimple>
+                      <w:r>
+                        <w:fldChar w:fldCharType="begin"/>
+                      </w:r>
+                      <w:r>
+                        <w:instrText xml:space="preserve"> SEQ Figuur \* ARABIC </w:instrText>
+                      </w:r>
+                      <w:r>
+                        <w:fldChar w:fldCharType="separate"/>
+                      </w:r>
+                      <w:r>
+                        <w:rPr>
+                          <w:noProof/>
+                        </w:rPr>
+                        <w:t>15</w:t>
+                      </w:r>
+                      <w:r>
+                        <w:rPr>
+                          <w:noProof/>
+                        </w:rPr>
+                        <w:fldChar w:fldCharType="end"/>
+                      </w:r>
                       <w:r>
                         <w:t>: Jenkins visuele werking</w:t>
                       </w:r>
@@ -18743,7 +19142,7 @@
                           </w:r>
                         </w:sdtContent>
                       </w:sdt>
-                      <w:bookmarkEnd w:id="102"/>
+                      <w:bookmarkEnd w:id="98"/>
                     </w:p>
                   </w:txbxContent>
                 </v:textbox>
@@ -18763,24 +19162,24 @@
         <w:pStyle w:val="Heading2"/>
         <w:ind w:firstLine="708"/>
       </w:pPr>
-      <w:bookmarkStart w:id="74" w:name="_Toc104240764"/>
+      <w:bookmarkStart w:id="99" w:name="_Toc104240764"/>
       <w:r>
         <w:t xml:space="preserve">10.1 Jenkins </w:t>
       </w:r>
-      <w:commentRangeStart w:id="75"/>
+      <w:commentRangeStart w:id="100"/>
       <w:r>
         <w:t>minimumvoorwaarden</w:t>
       </w:r>
-      <w:commentRangeEnd w:id="75"/>
+      <w:commentRangeEnd w:id="100"/>
       <w:r>
         <w:rPr>
           <w:rStyle w:val="CommentReference"/>
           <w:rFonts w:eastAsiaTheme="minorHAnsi" w:cstheme="minorBidi"/>
           <w:color w:val="auto"/>
         </w:rPr>
-        <w:commentReference w:id="75"/>
-      </w:r>
-      <w:bookmarkEnd w:id="74"/>
+        <w:commentReference w:id="100"/>
+      </w:r>
+      <w:bookmarkEnd w:id="99"/>
     </w:p>
     <w:tbl>
       <w:tblPr>
@@ -18961,7 +19360,7 @@
         <w:pStyle w:val="Caption"/>
         <w:framePr w:hSpace="141" w:wrap="around" w:vAnchor="text" w:hAnchor="page" w:x="1435" w:y="712"/>
       </w:pPr>
-      <w:bookmarkStart w:id="76" w:name="_Toc104131043"/>
+      <w:bookmarkStart w:id="101" w:name="_Toc104131043"/>
       <w:r>
         <w:t xml:space="preserve">Tabel </w:t>
       </w:r>
@@ -18992,7 +19391,7 @@
       <w:r>
         <w:t>Jenkins minimum hardware voorwaarden</w:t>
       </w:r>
-      <w:bookmarkEnd w:id="76"/>
+      <w:bookmarkEnd w:id="101"/>
     </w:p>
     <w:p/>
     <w:p/>
@@ -19066,6 +19465,7 @@
     </w:p>
     <w:p>
       <w:r>
+        <w:lastRenderedPageBreak/>
         <w:t xml:space="preserve">Naast hardware voorwaarden </w:t>
       </w:r>
       <w:r>
@@ -19203,7 +19603,6 @@
                 <w:b/>
                 <w:bCs/>
               </w:rPr>
-              <w:lastRenderedPageBreak/>
               <w:t>S</w:t>
             </w:r>
             <w:r>
@@ -19264,7 +19663,7 @@
               </w:rPr>
               <w:t>Java Development Kit (</w:t>
             </w:r>
-            <w:hyperlink r:id="rId62" w:history="1">
+            <w:hyperlink r:id="rId60" w:history="1">
               <w:r>
                 <w:rPr>
                   <w:rStyle w:val="Hyperlink"/>
@@ -19404,8 +19803,8 @@
         <w:pStyle w:val="Caption"/>
         <w:keepNext/>
       </w:pPr>
-      <w:bookmarkStart w:id="77" w:name="_Ref103438413"/>
-      <w:bookmarkStart w:id="78" w:name="_Toc104131044"/>
+      <w:bookmarkStart w:id="102" w:name="_Ref103438413"/>
+      <w:bookmarkStart w:id="103" w:name="_Toc104131044"/>
       <w:r>
         <w:t xml:space="preserve">Tabel </w:t>
       </w:r>
@@ -19433,7 +19832,7 @@
       <w:r>
         <w:t>: Jenkins minimumsoftware voorwaarden</w:t>
       </w:r>
-      <w:bookmarkEnd w:id="77"/>
+      <w:bookmarkEnd w:id="102"/>
       <w:sdt>
         <w:sdtPr>
           <w:id w:val="-444234611"/>
@@ -19467,7 +19866,7 @@
           </w:r>
         </w:sdtContent>
       </w:sdt>
-      <w:bookmarkEnd w:id="78"/>
+      <w:bookmarkEnd w:id="103"/>
     </w:p>
     <w:p>
       <w:r>
@@ -19557,14 +19956,14 @@
       <w:pPr>
         <w:ind w:firstLine="708"/>
       </w:pPr>
-      <w:bookmarkStart w:id="79" w:name="_Toc104240765"/>
+      <w:bookmarkStart w:id="104" w:name="_Toc104240765"/>
       <w:r>
         <w:rPr>
           <w:rStyle w:val="Heading2Char"/>
         </w:rPr>
         <w:t>10.2 Jenkins best practices</w:t>
       </w:r>
-      <w:bookmarkEnd w:id="79"/>
+      <w:bookmarkEnd w:id="104"/>
     </w:p>
     <w:p>
       <w:r>
@@ -19820,12 +20219,12 @@
         <w:pStyle w:val="Heading2"/>
         <w:ind w:firstLine="708"/>
       </w:pPr>
-      <w:bookmarkStart w:id="80" w:name="_Toc104240747"/>
+      <w:bookmarkStart w:id="105" w:name="_Toc104240747"/>
       <w:r>
         <w:lastRenderedPageBreak/>
         <w:t>3.1 Netwerk diagram</w:t>
       </w:r>
-      <w:bookmarkEnd w:id="80"/>
+      <w:bookmarkEnd w:id="105"/>
     </w:p>
     <w:p>
       <w:pPr>
@@ -19861,7 +20260,7 @@
                     <pic:cNvPicPr/>
                   </pic:nvPicPr>
                   <pic:blipFill>
-                    <a:blip r:embed="rId63">
+                    <a:blip r:embed="rId61">
                       <a:extLst>
                         <a:ext uri="{28A0092B-C50C-407E-A947-70E740481C1C}">
                           <a14:useLocalDpi xmlns:a14="http://schemas.microsoft.com/office/drawing/2010/main" val="0"/>
@@ -20014,11 +20413,11 @@
       <w:pPr>
         <w:pStyle w:val="Heading3"/>
       </w:pPr>
-      <w:bookmarkStart w:id="81" w:name="_Toc104240748"/>
+      <w:bookmarkStart w:id="106" w:name="_Toc104240748"/>
       <w:r>
         <w:t>3.3.2 Conclusie framework verschillen</w:t>
       </w:r>
-      <w:bookmarkEnd w:id="81"/>
+      <w:bookmarkEnd w:id="106"/>
     </w:p>
     <w:p>
       <w:pPr>
@@ -20356,7 +20755,7 @@
       <w:pPr>
         <w:pStyle w:val="Heading1"/>
       </w:pPr>
-      <w:bookmarkStart w:id="82" w:name="_Toc104240749"/>
+      <w:bookmarkStart w:id="107" w:name="_Toc104240749"/>
       <w:r>
         <w:lastRenderedPageBreak/>
         <w:t>5</w:t>
@@ -20373,7 +20772,7 @@
       <w:r>
         <w:t>omgevingen</w:t>
       </w:r>
-      <w:bookmarkEnd w:id="82"/>
+      <w:bookmarkEnd w:id="107"/>
     </w:p>
     <w:p>
       <w:r>
@@ -20425,9 +20824,9 @@
                                 <w:sz w:val="20"/>
                               </w:rPr>
                             </w:pPr>
-                            <w:bookmarkStart w:id="83" w:name="_Ref103418716"/>
-                            <w:bookmarkStart w:id="84" w:name="_Ref103419282"/>
-                            <w:bookmarkStart w:id="85" w:name="_Toc104240857"/>
+                            <w:bookmarkStart w:id="108" w:name="_Ref103418716"/>
+                            <w:bookmarkStart w:id="109" w:name="_Ref103419282"/>
+                            <w:bookmarkStart w:id="110" w:name="_Toc104240857"/>
                             <w:r>
                               <w:t xml:space="preserve">Figuur </w:t>
                             </w:r>
@@ -20442,7 +20841,7 @@
                             <w:r>
                               <w:t>: Python virtuele omgevingen visueel voorbeeld</w:t>
                             </w:r>
-                            <w:bookmarkEnd w:id="83"/>
+                            <w:bookmarkEnd w:id="108"/>
                             <w:sdt>
                               <w:sdtPr>
                                 <w:id w:val="-1622064408"/>
@@ -20476,8 +20875,8 @@
                                 </w:r>
                               </w:sdtContent>
                             </w:sdt>
-                            <w:bookmarkEnd w:id="84"/>
-                            <w:bookmarkEnd w:id="85"/>
+                            <w:bookmarkEnd w:id="109"/>
+                            <w:bookmarkEnd w:id="110"/>
                           </w:p>
                         </w:txbxContent>
                       </wps:txbx>
@@ -20506,42 +20905,30 @@
                           <w:sz w:val="20"/>
                         </w:rPr>
                       </w:pPr>
-                      <w:bookmarkStart w:id="115" w:name="_Ref103418716"/>
-                      <w:bookmarkStart w:id="116" w:name="_Ref103419282"/>
-                      <w:bookmarkStart w:id="117" w:name="_Toc104240857"/>
+                      <w:bookmarkStart w:id="111" w:name="_Ref103418716"/>
+                      <w:bookmarkStart w:id="112" w:name="_Ref103419282"/>
+                      <w:bookmarkStart w:id="113" w:name="_Toc104240857"/>
                       <w:r>
                         <w:t xml:space="preserve">Figuur </w:t>
                       </w:r>
-                      <w:r>
-                        <w:fldChar w:fldCharType="begin"/>
-                      </w:r>
-                      <w:r>
-                        <w:instrText xml:space="preserve"> SEQ Figuur \* ARABIC </w:instrText>
-                      </w:r>
-                      <w:r>
-                        <w:fldChar w:fldCharType="separate"/>
-                      </w:r>
-                      <w:r>
-                        <w:rPr>
-                          <w:noProof/>
-                        </w:rPr>
-                        <w:t>10</w:t>
-                      </w:r>
-                      <w:r>
-                        <w:rPr>
-                          <w:noProof/>
-                        </w:rPr>
-                        <w:fldChar w:fldCharType="end"/>
-                      </w:r>
+                      <w:fldSimple w:instr=" SEQ Figuur \* ARABIC ">
+                        <w:r>
+                          <w:rPr>
+                            <w:noProof/>
+                          </w:rPr>
+                          <w:t>10</w:t>
+                        </w:r>
+                      </w:fldSimple>
                       <w:r>
                         <w:t>: Python virtuele omgevingen visueel voorbeeld</w:t>
                       </w:r>
-                      <w:bookmarkEnd w:id="115"/>
+                      <w:bookmarkEnd w:id="111"/>
                       <w:sdt>
                         <w:sdtPr>
                           <w:id w:val="-1622064408"/>
                           <w:citation/>
                         </w:sdtPr>
+                        <w:sdtEndPr/>
                         <w:sdtContent>
                           <w:r>
                             <w:fldChar w:fldCharType="begin"/>
@@ -20569,8 +20956,8 @@
                           </w:r>
                         </w:sdtContent>
                       </w:sdt>
-                      <w:bookmarkEnd w:id="116"/>
-                      <w:bookmarkEnd w:id="117"/>
+                      <w:bookmarkEnd w:id="112"/>
+                      <w:bookmarkEnd w:id="113"/>
                     </w:p>
                   </w:txbxContent>
                 </v:textbox>
@@ -20610,7 +20997,7 @@
                     </pic:cNvPicPr>
                   </pic:nvPicPr>
                   <pic:blipFill rotWithShape="1">
-                    <a:blip r:embed="rId64">
+                    <a:blip r:embed="rId62">
                       <a:extLst>
                         <a:ext uri="{28A0092B-C50C-407E-A947-70E740481C1C}">
                           <a14:useLocalDpi xmlns:a14="http://schemas.microsoft.com/office/drawing/2010/main" val="0"/>
@@ -20821,11 +21208,11 @@
         <w:pStyle w:val="Heading2"/>
         <w:ind w:firstLine="708"/>
       </w:pPr>
-      <w:bookmarkStart w:id="86" w:name="_Toc104240750"/>
+      <w:bookmarkStart w:id="114" w:name="_Toc104240750"/>
       <w:r>
         <w:t>5.2 Voordelen Python virtuele omgevingen</w:t>
       </w:r>
-      <w:bookmarkEnd w:id="86"/>
+      <w:bookmarkEnd w:id="114"/>
     </w:p>
     <w:p>
       <w:r>
@@ -20925,8 +21312,8 @@
         <w:t>).</w:t>
       </w:r>
     </w:p>
-    <w:bookmarkStart w:id="87" w:name="_MON_1714131400"/>
-    <w:bookmarkEnd w:id="87"/>
+    <w:bookmarkStart w:id="115" w:name="_MON_1714131400"/>
+    <w:bookmarkEnd w:id="115"/>
     <w:p>
       <w:pPr>
         <w:jc w:val="center"/>
@@ -20935,11 +21322,11 @@
         <w:rPr>
           <w:noProof/>
         </w:rPr>
-        <w:object w:dxaOrig="9026" w:dyaOrig="10513" w14:anchorId="25821896">
+        <w:object w:dxaOrig="9026" w:dyaOrig="10513" w14:anchorId="0588DFED">
           <v:shape id="_x0000_i1025" type="#_x0000_t75" alt="" style="width:231.95pt;height:271.25pt;mso-width-percent:0;mso-height-percent:0;mso-width-percent:0;mso-height-percent:0" o:ole="">
-            <v:imagedata r:id="rId65" o:title=""/>
+            <v:imagedata r:id="rId63" o:title=""/>
           </v:shape>
-          <o:OLEObject Type="Embed" ProgID="Word.OpenDocumentText.12" ShapeID="_x0000_i1025" DrawAspect="Content" ObjectID="_1714982083" r:id="rId66"/>
+          <o:OLEObject Type="Embed" ProgID="Word.OpenDocumentText.12" ShapeID="_x0000_i1025" DrawAspect="Content" ObjectID="_1715007197" r:id="rId64"/>
         </w:object>
       </w:r>
     </w:p>
@@ -20948,8 +21335,8 @@
         <w:pStyle w:val="Caption"/>
         <w:jc w:val="center"/>
       </w:pPr>
-      <w:bookmarkStart w:id="88" w:name="_Ref103519205"/>
-      <w:bookmarkStart w:id="89" w:name="_Toc104240728"/>
+      <w:bookmarkStart w:id="116" w:name="_Ref103519205"/>
+      <w:bookmarkStart w:id="117" w:name="_Toc104240728"/>
       <w:r>
         <w:t xml:space="preserve">Codefragment </w:t>
       </w:r>
@@ -20964,8 +21351,8 @@
       <w:r>
         <w:t>: Folder structuur virtuele omgeving</w:t>
       </w:r>
-      <w:bookmarkEnd w:id="88"/>
-      <w:bookmarkEnd w:id="89"/>
+      <w:bookmarkEnd w:id="116"/>
+      <w:bookmarkEnd w:id="117"/>
     </w:p>
     <w:p/>
     <w:p/>
@@ -20975,7 +21362,7 @@
       <w:pPr>
         <w:pStyle w:val="Heading1"/>
       </w:pPr>
-      <w:bookmarkStart w:id="90" w:name="_Toc104240766"/>
+      <w:bookmarkStart w:id="118" w:name="_Toc104240766"/>
       <w:r>
         <w:t>11</w:t>
       </w:r>
@@ -20985,7 +21372,7 @@
       <w:r>
         <w:t>Praktische uitwerking</w:t>
       </w:r>
-      <w:bookmarkEnd w:id="90"/>
+      <w:bookmarkEnd w:id="118"/>
     </w:p>
     <w:p>
       <w:r>
@@ -21097,7 +21484,7 @@
       <w:pPr>
         <w:pStyle w:val="Heading1"/>
       </w:pPr>
-      <w:bookmarkStart w:id="91" w:name="_Toc104240767"/>
+      <w:bookmarkStart w:id="119" w:name="_Toc104240767"/>
       <w:r>
         <w:t>1</w:t>
       </w:r>
@@ -21113,7 +21500,7 @@
       <w:r>
         <w:t>osting</w:t>
       </w:r>
-      <w:bookmarkEnd w:id="91"/>
+      <w:bookmarkEnd w:id="119"/>
     </w:p>
     <w:p>
       <w:r>
@@ -21199,7 +21586,7 @@
       <w:pPr>
         <w:pStyle w:val="Heading1"/>
       </w:pPr>
-      <w:bookmarkStart w:id="92" w:name="_Toc104240768"/>
+      <w:bookmarkStart w:id="120" w:name="_Toc104240768"/>
       <w:r>
         <w:t>1</w:t>
       </w:r>
@@ -21212,7 +21599,7 @@
       <w:r>
         <w:t>Handleiding</w:t>
       </w:r>
-      <w:bookmarkEnd w:id="92"/>
+      <w:bookmarkEnd w:id="120"/>
     </w:p>
     <w:p>
       <w:r>
@@ -21247,12 +21634,12 @@
       <w:pPr>
         <w:pStyle w:val="Heading1"/>
       </w:pPr>
-      <w:bookmarkStart w:id="93" w:name="_Toc104240769"/>
+      <w:bookmarkStart w:id="121" w:name="_Toc104240769"/>
       <w:r>
         <w:lastRenderedPageBreak/>
         <w:t>Conclusie</w:t>
       </w:r>
-      <w:bookmarkEnd w:id="93"/>
+      <w:bookmarkEnd w:id="121"/>
     </w:p>
     <w:p>
       <w:r>
@@ -21322,12 +21709,12 @@
       <w:pPr>
         <w:pStyle w:val="Heading1"/>
       </w:pPr>
-      <w:bookmarkStart w:id="94" w:name="_Toc104240770"/>
+      <w:bookmarkStart w:id="122" w:name="_Toc104240770"/>
       <w:r>
         <w:lastRenderedPageBreak/>
         <w:t>Nawoord</w:t>
       </w:r>
-      <w:bookmarkEnd w:id="94"/>
+      <w:bookmarkEnd w:id="122"/>
     </w:p>
     <w:p>
       <w:r>
@@ -21385,7 +21772,7 @@
         <w:br w:type="page"/>
       </w:r>
     </w:p>
-    <w:bookmarkStart w:id="95" w:name="_Toc104240771" w:displacedByCustomXml="next"/>
+    <w:bookmarkStart w:id="123" w:name="_Toc104240771" w:displacedByCustomXml="next"/>
     <w:sdt>
       <w:sdtPr>
         <w:rPr>
@@ -21414,7 +21801,7 @@
           <w:r>
             <w:t>Literatuurlijst</w:t>
           </w:r>
-          <w:bookmarkEnd w:id="95"/>
+          <w:bookmarkEnd w:id="123"/>
         </w:p>
         <w:sdt>
           <w:sdtPr>
@@ -22273,7 +22660,6 @@
                       <w:rPr>
                         <w:noProof/>
                       </w:rPr>
-                      <w:lastRenderedPageBreak/>
                       <w:t xml:space="preserve">[16] </w:t>
                     </w:r>
                   </w:p>
@@ -23011,14 +23397,14 @@
       <w:pPr>
         <w:pStyle w:val="Heading1"/>
       </w:pPr>
-      <w:bookmarkStart w:id="96" w:name="_Toc104240772"/>
+      <w:bookmarkStart w:id="124" w:name="_Toc104240772"/>
       <w:r>
         <w:t>Bijlagen</w:t>
       </w:r>
       <w:r>
         <w:t>overzicht</w:t>
       </w:r>
-      <w:bookmarkEnd w:id="96"/>
+      <w:bookmarkEnd w:id="124"/>
     </w:p>
     <w:p>
       <w:r>
@@ -23047,7 +23433,7 @@
       <w:pPr>
         <w:pStyle w:val="Heading2"/>
       </w:pPr>
-      <w:bookmarkStart w:id="97" w:name="_Toc104240773"/>
+      <w:bookmarkStart w:id="125" w:name="_Toc104240773"/>
       <w:r>
         <w:rPr>
           <w:noProof/>
@@ -23119,13 +23505,13 @@
       <w:r>
         <w:t>Bijlage 1: Platform flowchart</w:t>
       </w:r>
-      <w:bookmarkEnd w:id="97"/>
+      <w:bookmarkEnd w:id="125"/>
     </w:p>
     <w:p>
       <w:pPr>
         <w:pStyle w:val="Heading2"/>
       </w:pPr>
-      <w:bookmarkStart w:id="98" w:name="_Toc104240774"/>
+      <w:bookmarkStart w:id="126" w:name="_Toc104240774"/>
       <w:r>
         <w:rPr>
           <w:noProof/>
@@ -23157,7 +23543,7 @@
                     </pic:cNvPicPr>
                   </pic:nvPicPr>
                   <pic:blipFill>
-                    <a:blip r:embed="rId67">
+                    <a:blip r:embed="rId65">
                       <a:extLst>
                         <a:ext uri="{28A0092B-C50C-407E-A947-70E740481C1C}">
                           <a14:useLocalDpi xmlns:a14="http://schemas.microsoft.com/office/drawing/2010/main" val="0"/>
@@ -23197,18 +23583,18 @@
       <w:r>
         <w:t>Bijlage 2: Relatie diagram</w:t>
       </w:r>
-      <w:bookmarkEnd w:id="98"/>
+      <w:bookmarkEnd w:id="126"/>
     </w:p>
     <w:p>
       <w:pPr>
         <w:pStyle w:val="Heading2"/>
       </w:pPr>
-      <w:bookmarkStart w:id="99" w:name="_Toc104240775"/>
+      <w:bookmarkStart w:id="127" w:name="_Toc104240775"/>
       <w:r>
         <w:lastRenderedPageBreak/>
         <w:t>Bijlage 3: Netwerk diagram</w:t>
       </w:r>
-      <w:bookmarkEnd w:id="99"/>
+      <w:bookmarkEnd w:id="127"/>
     </w:p>
     <w:p>
       <w:r>
@@ -23239,7 +23625,7 @@
                     <pic:cNvPicPr/>
                   </pic:nvPicPr>
                   <pic:blipFill>
-                    <a:blip r:embed="rId63">
+                    <a:blip r:embed="rId61">
                       <a:extLst>
                         <a:ext uri="{28A0092B-C50C-407E-A947-70E740481C1C}">
                           <a14:useLocalDpi xmlns:a14="http://schemas.microsoft.com/office/drawing/2010/main" val="0"/>
@@ -23273,8 +23659,8 @@
       </w:r>
     </w:p>
     <w:sectPr>
-      <w:headerReference w:type="default" r:id="rId68"/>
-      <w:footerReference w:type="default" r:id="rId69"/>
+      <w:headerReference w:type="default" r:id="rId66"/>
+      <w:footerReference w:type="default" r:id="rId67"/>
       <w:pgSz w:w="11906" w:h="16838"/>
       <w:pgMar w:top="1417" w:right="1417" w:bottom="1417" w:left="1417" w:header="708" w:footer="708" w:gutter="0"/>
       <w:pgNumType w:start="1"/>
@@ -23287,7 +23673,7 @@
 
 <file path=word/comments.xml><?xml version="1.0" encoding="utf-8"?>
 <w:comments xmlns:wpc="http://schemas.microsoft.com/office/word/2010/wordprocessingCanvas" xmlns:cx="http://schemas.microsoft.com/office/drawing/2014/chartex" xmlns:cx1="http://schemas.microsoft.com/office/drawing/2015/9/8/chartex" xmlns:cx2="http://schemas.microsoft.com/office/drawing/2015/10/21/chartex" xmlns:cx3="http://schemas.microsoft.com/office/drawing/2016/5/9/chartex" xmlns:cx4="http://schemas.microsoft.com/office/drawing/2016/5/10/chartex" xmlns:cx5="http://schemas.microsoft.com/office/drawing/2016/5/11/chartex" xmlns:cx6="http://schemas.microsoft.com/office/drawing/2016/5/12/chartex" xmlns:cx7="http://schemas.microsoft.com/office/drawing/2016/5/13/chartex" xmlns:cx8="http://schemas.microsoft.com/office/drawing/2016/5/14/chartex" xmlns:mc="http://schemas.openxmlformats.org/markup-compatibility/2006" xmlns:aink="http://schemas.microsoft.com/office/drawing/2016/ink" xmlns:am3d="http://schemas.microsoft.com/office/drawing/2017/model3d" xmlns:o="urn:schemas-microsoft-com:office:office" xmlns:oel="http://schemas.microsoft.com/office/2019/extlst" xmlns:r="http://schemas.openxmlformats.org/officeDocument/2006/relationships" xmlns:m="http://schemas.openxmlformats.org/officeDocument/2006/math" xmlns:v="urn:schemas-microsoft-com:vml" xmlns:wp14="http://schemas.microsoft.com/office/word/2010/wordprocessingDrawing" xmlns:wp="http://schemas.openxmlformats.org/drawingml/2006/wordprocessingDrawing" xmlns:w10="urn:schemas-microsoft-com:office:word" xmlns:w="http://schemas.openxmlformats.org/wordprocessingml/2006/main" xmlns:w14="http://schemas.microsoft.com/office/word/2010/wordml" xmlns:w15="http://schemas.microsoft.com/office/word/2012/wordml" xmlns:w16cex="http://schemas.microsoft.com/office/word/2018/wordml/cex" xmlns:w16cid="http://schemas.microsoft.com/office/word/2016/wordml/cid" xmlns:w16="http://schemas.microsoft.com/office/word/2018/wordml" xmlns:w16sdtdh="http://schemas.microsoft.com/office/word/2020/wordml/sdtdatahash" xmlns:w16se="http://schemas.microsoft.com/office/word/2015/wordml/symex" xmlns:wpg="http://schemas.microsoft.com/office/word/2010/wordprocessingGroup" xmlns:wpi="http://schemas.microsoft.com/office/word/2010/wordprocessingInk" xmlns:wne="http://schemas.microsoft.com/office/word/2006/wordml" xmlns:wps="http://schemas.microsoft.com/office/word/2010/wordprocessingShape" mc:Ignorable="w14 w15 w16se w16cid w16 w16cex w16sdtdh wp14">
-  <w:comment w:id="51" w:author="Sven Sanders" w:date="2022-05-17T11:12:00Z" w:initials="SS">
+  <w:comment w:id="96" w:author="Sven Sanders" w:date="2022-05-17T11:29:00Z" w:initials="SS">
     <w:p>
       <w:pPr>
         <w:pStyle w:val="CommentText"/>
@@ -23299,84 +23685,11 @@
         <w:annotationRef/>
       </w:r>
       <w:r>
-        <w:t xml:space="preserve">is ook erg logisch als je consequent met fortigate toestellen werkt (als dat het geval is, is dat relevante context). Wat ik niet weet is of het platform bruikbaar zou zijn om andere </w:t>
-      </w:r>
-      <w:r>
-        <w:t>toestellen te beheren (vermoed eerder dat dat niet het geval is).</w:t>
+        <w:t>Bizar datde uitleg hieronder dan net gaat over hoe meerdere servers gecombineerd worden met de ene master.Hoe zou het zonder Jenkins moeten?</w:t>
       </w:r>
     </w:p>
   </w:comment>
-  <w:comment w:id="59" w:author="Sven Sanders" w:date="2022-05-17T11:18:00Z" w:initials="SS">
-    <w:p>
-      <w:pPr>
-        <w:pStyle w:val="CommentText"/>
-      </w:pPr>
-      <w:r>
-        <w:rPr>
-          <w:rStyle w:val="CommentReference"/>
-        </w:rPr>
-        <w:annotationRef/>
-      </w:r>
-      <w:r>
-        <w:t>8.1</w:t>
-      </w:r>
-      <w:r>
-        <w:t>?</w:t>
-      </w:r>
-    </w:p>
-  </w:comment>
-  <w:comment w:id="67" w:author="Sven Sanders" w:date="2022-05-17T11:23:00Z" w:initials="SS">
-    <w:p>
-      <w:pPr>
-        <w:pStyle w:val="CommentText"/>
-      </w:pPr>
-      <w:r>
-        <w:rPr>
-          <w:rStyle w:val="CommentReference"/>
-        </w:rPr>
-        <w:annotationRef/>
-      </w:r>
-      <w:r>
-        <w:t xml:space="preserve">Maar is het ook bruikbaar met een fysieke firewall? </w:t>
-      </w:r>
-    </w:p>
-  </w:comment>
-  <w:comment w:id="68" w:author="Sven Sanders" w:date="2022-05-17T11:25:00Z" w:initials="SS">
-    <w:p>
-      <w:pPr>
-        <w:pStyle w:val="CommentText"/>
-      </w:pPr>
-      <w:r>
-        <w:rPr>
-          <w:rStyle w:val="CommentReference"/>
-        </w:rPr>
-        <w:annotationRef/>
-      </w:r>
-      <w:r>
-        <w:t xml:space="preserve">Dat lijkt me het fundamentele onderdeel van je BP en ik verwacht daar dan wel een </w:t>
-      </w:r>
-      <w:r>
-        <w:t>doorgehakte knoop: gebruik je fortimanager of ansible en waarom</w:t>
-      </w:r>
-    </w:p>
-  </w:comment>
-  <w:comment w:id="72" w:author="Sven Sanders" w:date="2022-05-17T11:29:00Z" w:initials="SS">
-    <w:p>
-      <w:pPr>
-        <w:pStyle w:val="CommentText"/>
-      </w:pPr>
-      <w:r>
-        <w:rPr>
-          <w:rStyle w:val="CommentReference"/>
-        </w:rPr>
-        <w:annotationRef/>
-      </w:r>
-      <w:r>
-        <w:t>Bizar datde uitleg hieronder dan net gaat over hoe meerdere servers gecombineerd worden met de ene master.Hoe zou het zonder Jenkins moeten?</w:t>
-      </w:r>
-    </w:p>
-  </w:comment>
-  <w:comment w:id="75" w:author="Sven Sanders" w:date="2022-05-17T11:30:00Z" w:initials="SS">
+  <w:comment w:id="100" w:author="Sven Sanders" w:date="2022-05-17T11:30:00Z" w:initials="SS">
     <w:p>
       <w:pPr>
         <w:pStyle w:val="CommentText"/>
@@ -23397,10 +23710,6 @@
 
 <file path=word/commentsExtended.xml><?xml version="1.0" encoding="utf-8"?>
 <w15:commentsEx xmlns:wpc="http://schemas.microsoft.com/office/word/2010/wordprocessingCanvas" xmlns:cx="http://schemas.microsoft.com/office/drawing/2014/chartex" xmlns:cx1="http://schemas.microsoft.com/office/drawing/2015/9/8/chartex" xmlns:cx2="http://schemas.microsoft.com/office/drawing/2015/10/21/chartex" xmlns:cx3="http://schemas.microsoft.com/office/drawing/2016/5/9/chartex" xmlns:cx4="http://schemas.microsoft.com/office/drawing/2016/5/10/chartex" xmlns:cx5="http://schemas.microsoft.com/office/drawing/2016/5/11/chartex" xmlns:cx6="http://schemas.microsoft.com/office/drawing/2016/5/12/chartex" xmlns:cx7="http://schemas.microsoft.com/office/drawing/2016/5/13/chartex" xmlns:cx8="http://schemas.microsoft.com/office/drawing/2016/5/14/chartex" xmlns:mc="http://schemas.openxmlformats.org/markup-compatibility/2006" xmlns:aink="http://schemas.microsoft.com/office/drawing/2016/ink" xmlns:am3d="http://schemas.microsoft.com/office/drawing/2017/model3d" xmlns:o="urn:schemas-microsoft-com:office:office" xmlns:oel="http://schemas.microsoft.com/office/2019/extlst" xmlns:r="http://schemas.openxmlformats.org/officeDocument/2006/relationships" xmlns:m="http://schemas.openxmlformats.org/officeDocument/2006/math" xmlns:v="urn:schemas-microsoft-com:vml" xmlns:wp14="http://schemas.microsoft.com/office/word/2010/wordprocessingDrawing" xmlns:wp="http://schemas.openxmlformats.org/drawingml/2006/wordprocessingDrawing" xmlns:w10="urn:schemas-microsoft-com:office:word" xmlns:w="http://schemas.openxmlformats.org/wordprocessingml/2006/main" xmlns:w14="http://schemas.microsoft.com/office/word/2010/wordml" xmlns:w15="http://schemas.microsoft.com/office/word/2012/wordml" xmlns:w16cex="http://schemas.microsoft.com/office/word/2018/wordml/cex" xmlns:w16cid="http://schemas.microsoft.com/office/word/2016/wordml/cid" xmlns:w16="http://schemas.microsoft.com/office/word/2018/wordml" xmlns:w16sdtdh="http://schemas.microsoft.com/office/word/2020/wordml/sdtdatahash" xmlns:w16se="http://schemas.microsoft.com/office/word/2015/wordml/symex" xmlns:wpg="http://schemas.microsoft.com/office/word/2010/wordprocessingGroup" xmlns:wpi="http://schemas.microsoft.com/office/word/2010/wordprocessingInk" xmlns:wne="http://schemas.microsoft.com/office/word/2006/wordml" xmlns:wps="http://schemas.microsoft.com/office/word/2010/wordprocessingShape" mc:Ignorable="w14 w15 w16se w16cid w16 w16cex w16sdtdh wp14">
-  <w15:commentEx w15:paraId="7CA1CC4B" w15:done="0"/>
-  <w15:commentEx w15:paraId="7DF63532" w15:done="0"/>
-  <w15:commentEx w15:paraId="78B55855" w15:done="0"/>
-  <w15:commentEx w15:paraId="3D7FD304" w15:done="0"/>
   <w15:commentEx w15:paraId="4A9C6F35" w15:done="0"/>
   <w15:commentEx w15:paraId="40719D6E" w15:done="0"/>
 </w15:commentsEx>
@@ -23408,10 +23717,6 @@
 
 <file path=word/commentsExtensible.xml><?xml version="1.0" encoding="utf-8"?>
 <w16cex:commentsExtensible xmlns:wpc="http://schemas.microsoft.com/office/word/2010/wordprocessingCanvas" xmlns:cx="http://schemas.microsoft.com/office/drawing/2014/chartex" xmlns:cx1="http://schemas.microsoft.com/office/drawing/2015/9/8/chartex" xmlns:cx2="http://schemas.microsoft.com/office/drawing/2015/10/21/chartex" xmlns:cx3="http://schemas.microsoft.com/office/drawing/2016/5/9/chartex" xmlns:cx4="http://schemas.microsoft.com/office/drawing/2016/5/10/chartex" xmlns:cx5="http://schemas.microsoft.com/office/drawing/2016/5/11/chartex" xmlns:cx6="http://schemas.microsoft.com/office/drawing/2016/5/12/chartex" xmlns:cx7="http://schemas.microsoft.com/office/drawing/2016/5/13/chartex" xmlns:cx8="http://schemas.microsoft.com/office/drawing/2016/5/14/chartex" xmlns:mc="http://schemas.openxmlformats.org/markup-compatibility/2006" xmlns:aink="http://schemas.microsoft.com/office/drawing/2016/ink" xmlns:am3d="http://schemas.microsoft.com/office/drawing/2017/model3d" xmlns:o="urn:schemas-microsoft-com:office:office" xmlns:oel="http://schemas.microsoft.com/office/2019/extlst" xmlns:r="http://schemas.openxmlformats.org/officeDocument/2006/relationships" xmlns:m="http://schemas.openxmlformats.org/officeDocument/2006/math" xmlns:v="urn:schemas-microsoft-com:vml" xmlns:wp14="http://schemas.microsoft.com/office/word/2010/wordprocessingDrawing" xmlns:wp="http://schemas.openxmlformats.org/drawingml/2006/wordprocessingDrawing" xmlns:w10="urn:schemas-microsoft-com:office:word" xmlns:w="http://schemas.openxmlformats.org/wordprocessingml/2006/main" xmlns:w14="http://schemas.microsoft.com/office/word/2010/wordml" xmlns:w15="http://schemas.microsoft.com/office/word/2012/wordml" xmlns:w16cex="http://schemas.microsoft.com/office/word/2018/wordml/cex" xmlns:w16cid="http://schemas.microsoft.com/office/word/2016/wordml/cid" xmlns:w16="http://schemas.microsoft.com/office/word/2018/wordml" xmlns:w16sdtdh="http://schemas.microsoft.com/office/word/2020/wordml/sdtdatahash" xmlns:w16se="http://schemas.microsoft.com/office/word/2015/wordml/symex" xmlns:wpg="http://schemas.microsoft.com/office/word/2010/wordprocessingGroup" xmlns:wpi="http://schemas.microsoft.com/office/word/2010/wordprocessingInk" xmlns:wne="http://schemas.microsoft.com/office/word/2006/wordml" xmlns:wps="http://schemas.microsoft.com/office/word/2010/wordprocessingShape" mc:Ignorable="w14 w15 w16se w16cid w16 w16cex w16sdtdh wp14">
-  <w16cex:commentExtensible w16cex:durableId="262E018B" w16cex:dateUtc="2022-05-17T09:12:00Z"/>
-  <w16cex:commentExtensible w16cex:durableId="262E02ED" w16cex:dateUtc="2022-05-17T09:18:00Z"/>
-  <w16cex:commentExtensible w16cex:durableId="262E0446" w16cex:dateUtc="2022-05-17T09:23:00Z"/>
-  <w16cex:commentExtensible w16cex:durableId="262E049A" w16cex:dateUtc="2022-05-17T09:25:00Z"/>
   <w16cex:commentExtensible w16cex:durableId="262E058F" w16cex:dateUtc="2022-05-17T09:29:00Z"/>
   <w16cex:commentExtensible w16cex:durableId="262E05D6" w16cex:dateUtc="2022-05-17T09:30:00Z"/>
 </w16cex:commentsExtensible>
@@ -23419,10 +23724,6 @@
 
 <file path=word/commentsIds.xml><?xml version="1.0" encoding="utf-8"?>
 <w16cid:commentsIds xmlns:wpc="http://schemas.microsoft.com/office/word/2010/wordprocessingCanvas" xmlns:cx="http://schemas.microsoft.com/office/drawing/2014/chartex" xmlns:cx1="http://schemas.microsoft.com/office/drawing/2015/9/8/chartex" xmlns:cx2="http://schemas.microsoft.com/office/drawing/2015/10/21/chartex" xmlns:cx3="http://schemas.microsoft.com/office/drawing/2016/5/9/chartex" xmlns:cx4="http://schemas.microsoft.com/office/drawing/2016/5/10/chartex" xmlns:cx5="http://schemas.microsoft.com/office/drawing/2016/5/11/chartex" xmlns:cx6="http://schemas.microsoft.com/office/drawing/2016/5/12/chartex" xmlns:cx7="http://schemas.microsoft.com/office/drawing/2016/5/13/chartex" xmlns:cx8="http://schemas.microsoft.com/office/drawing/2016/5/14/chartex" xmlns:mc="http://schemas.openxmlformats.org/markup-compatibility/2006" xmlns:aink="http://schemas.microsoft.com/office/drawing/2016/ink" xmlns:am3d="http://schemas.microsoft.com/office/drawing/2017/model3d" xmlns:o="urn:schemas-microsoft-com:office:office" xmlns:oel="http://schemas.microsoft.com/office/2019/extlst" xmlns:r="http://schemas.openxmlformats.org/officeDocument/2006/relationships" xmlns:m="http://schemas.openxmlformats.org/officeDocument/2006/math" xmlns:v="urn:schemas-microsoft-com:vml" xmlns:wp14="http://schemas.microsoft.com/office/word/2010/wordprocessingDrawing" xmlns:wp="http://schemas.openxmlformats.org/drawingml/2006/wordprocessingDrawing" xmlns:w10="urn:schemas-microsoft-com:office:word" xmlns:w="http://schemas.openxmlformats.org/wordprocessingml/2006/main" xmlns:w14="http://schemas.microsoft.com/office/word/2010/wordml" xmlns:w15="http://schemas.microsoft.com/office/word/2012/wordml" xmlns:w16cex="http://schemas.microsoft.com/office/word/2018/wordml/cex" xmlns:w16cid="http://schemas.microsoft.com/office/word/2016/wordml/cid" xmlns:w16="http://schemas.microsoft.com/office/word/2018/wordml" xmlns:w16sdtdh="http://schemas.microsoft.com/office/word/2020/wordml/sdtdatahash" xmlns:w16se="http://schemas.microsoft.com/office/word/2015/wordml/symex" xmlns:wpg="http://schemas.microsoft.com/office/word/2010/wordprocessingGroup" xmlns:wpi="http://schemas.microsoft.com/office/word/2010/wordprocessingInk" xmlns:wne="http://schemas.microsoft.com/office/word/2006/wordml" xmlns:wps="http://schemas.microsoft.com/office/word/2010/wordprocessingShape" mc:Ignorable="w14 w15 w16se w16cid w16 w16cex w16sdtdh wp14">
-  <w16cid:commentId w16cid:paraId="7CA1CC4B" w16cid:durableId="262E018B"/>
-  <w16cid:commentId w16cid:paraId="7DF63532" w16cid:durableId="262E02ED"/>
-  <w16cid:commentId w16cid:paraId="78B55855" w16cid:durableId="262E0446"/>
-  <w16cid:commentId w16cid:paraId="3D7FD304" w16cid:durableId="262E049A"/>
   <w16cid:commentId w16cid:paraId="4A9C6F35" w16cid:durableId="262E058F"/>
   <w16cid:commentId w16cid:paraId="40719D6E" w16cid:durableId="262E05D6"/>
 </w16cid:commentsIds>

</xml_diff>

<commit_message>
update  paper(v5) update chapter Ansible conclusion
</commit_message>
<xml_diff>
--- a/Documents/Papers/V5_AutomatisatiePlatform-GerritVanMol.docx
+++ b/Documents/Papers/V5_AutomatisatiePlatform-GerritVanMol.docx
@@ -9256,27 +9256,14 @@
                             <w:r>
                               <w:t xml:space="preserve">Figuur </w:t>
                             </w:r>
-                            <w:r>
-                              <w:fldChar w:fldCharType="begin"/>
-                            </w:r>
-                            <w:r>
-                              <w:instrText xml:space="preserve"> SEQ Figuur \* ARABIC </w:instrText>
-                            </w:r>
-                            <w:r>
-                              <w:fldChar w:fldCharType="separate"/>
-                            </w:r>
-                            <w:r>
-                              <w:rPr>
-                                <w:noProof/>
-                              </w:rPr>
-                              <w:t>1</w:t>
-                            </w:r>
-                            <w:r>
-                              <w:rPr>
-                                <w:noProof/>
-                              </w:rPr>
-                              <w:fldChar w:fldCharType="end"/>
-                            </w:r>
+                            <w:fldSimple w:instr=" SEQ Figuur \* ARABIC ">
+                              <w:r>
+                                <w:rPr>
+                                  <w:noProof/>
+                                </w:rPr>
+                                <w:t>1</w:t>
+                              </w:r>
+                            </w:fldSimple>
                             <w:r>
                               <w:t xml:space="preserve">: Huidig </w:t>
                             </w:r>
@@ -9333,27 +9320,14 @@
                       <w:r>
                         <w:t xml:space="preserve">Figuur </w:t>
                       </w:r>
-                      <w:r>
-                        <w:fldChar w:fldCharType="begin"/>
-                      </w:r>
-                      <w:r>
-                        <w:instrText xml:space="preserve"> SEQ Figuur \* ARABIC </w:instrText>
-                      </w:r>
-                      <w:r>
-                        <w:fldChar w:fldCharType="separate"/>
-                      </w:r>
-                      <w:r>
-                        <w:rPr>
-                          <w:noProof/>
-                        </w:rPr>
-                        <w:t>1</w:t>
-                      </w:r>
-                      <w:r>
-                        <w:rPr>
-                          <w:noProof/>
-                        </w:rPr>
-                        <w:fldChar w:fldCharType="end"/>
-                      </w:r>
+                      <w:fldSimple w:instr=" SEQ Figuur \* ARABIC ">
+                        <w:r>
+                          <w:rPr>
+                            <w:noProof/>
+                          </w:rPr>
+                          <w:t>1</w:t>
+                        </w:r>
+                      </w:fldSimple>
                       <w:r>
                         <w:t xml:space="preserve">: Huidig </w:t>
                       </w:r>
@@ -9536,27 +9510,14 @@
                             <w:r>
                               <w:t xml:space="preserve">Figuur </w:t>
                             </w:r>
-                            <w:r>
-                              <w:fldChar w:fldCharType="begin"/>
-                            </w:r>
-                            <w:r>
-                              <w:instrText xml:space="preserve"> SEQ Figuur \* ARABIC </w:instrText>
-                            </w:r>
-                            <w:r>
-                              <w:fldChar w:fldCharType="separate"/>
-                            </w:r>
-                            <w:r>
-                              <w:rPr>
-                                <w:noProof/>
-                              </w:rPr>
-                              <w:t>2</w:t>
-                            </w:r>
-                            <w:r>
-                              <w:rPr>
-                                <w:noProof/>
-                              </w:rPr>
-                              <w:fldChar w:fldCharType="end"/>
-                            </w:r>
+                            <w:fldSimple w:instr=" SEQ Figuur \* ARABIC ">
+                              <w:r>
+                                <w:rPr>
+                                  <w:noProof/>
+                                </w:rPr>
+                                <w:t>2</w:t>
+                              </w:r>
+                            </w:fldSimple>
                             <w:r>
                               <w:t>: Nieuwe werkwijze a.d.h.v. platform</w:t>
                             </w:r>
@@ -9624,27 +9585,14 @@
                       <w:r>
                         <w:t xml:space="preserve">Figuur </w:t>
                       </w:r>
-                      <w:r>
-                        <w:fldChar w:fldCharType="begin"/>
-                      </w:r>
-                      <w:r>
-                        <w:instrText xml:space="preserve"> SEQ Figuur \* ARABIC </w:instrText>
-                      </w:r>
-                      <w:r>
-                        <w:fldChar w:fldCharType="separate"/>
-                      </w:r>
-                      <w:r>
-                        <w:rPr>
-                          <w:noProof/>
-                        </w:rPr>
-                        <w:t>2</w:t>
-                      </w:r>
-                      <w:r>
-                        <w:rPr>
-                          <w:noProof/>
-                        </w:rPr>
-                        <w:fldChar w:fldCharType="end"/>
-                      </w:r>
+                      <w:fldSimple w:instr=" SEQ Figuur \* ARABIC ">
+                        <w:r>
+                          <w:rPr>
+                            <w:noProof/>
+                          </w:rPr>
+                          <w:t>2</w:t>
+                        </w:r>
+                      </w:fldSimple>
                       <w:r>
                         <w:t>: Nieuwe werkwijze a.d.h.v. platform</w:t>
                       </w:r>
@@ -10057,30 +10005,14 @@
                             <w:r>
                               <w:t xml:space="preserve">Figuur </w:t>
                             </w:r>
-                            <w:r>
-                              <w:fldChar w:fldCharType="begin"/>
-                            </w:r>
-                            <w:r>
-                              <w:instrText xml:space="preserve"> SEQ Figuur </w:instrText>
-                            </w:r>
-                            <w:r>
-                              <w:instrText xml:space="preserve">\* ARABIC </w:instrText>
-                            </w:r>
-                            <w:r>
-                              <w:fldChar w:fldCharType="separate"/>
-                            </w:r>
-                            <w:r>
-                              <w:rPr>
-                                <w:noProof/>
-                              </w:rPr>
-                              <w:t>3</w:t>
-                            </w:r>
-                            <w:r>
-                              <w:rPr>
-                                <w:noProof/>
-                              </w:rPr>
-                              <w:fldChar w:fldCharType="end"/>
-                            </w:r>
+                            <w:fldSimple w:instr=" SEQ Figuur \* ARABIC ">
+                              <w:r>
+                                <w:rPr>
+                                  <w:noProof/>
+                                </w:rPr>
+                                <w:t>3</w:t>
+                              </w:r>
+                            </w:fldSimple>
                             <w:r>
                               <w:t>: Django platform pagina structuur</w:t>
                             </w:r>
@@ -10123,30 +10055,14 @@
                       <w:r>
                         <w:t xml:space="preserve">Figuur </w:t>
                       </w:r>
-                      <w:r>
-                        <w:fldChar w:fldCharType="begin"/>
-                      </w:r>
-                      <w:r>
-                        <w:instrText xml:space="preserve"> SEQ Figuur </w:instrText>
-                      </w:r>
-                      <w:r>
-                        <w:instrText xml:space="preserve">\* ARABIC </w:instrText>
-                      </w:r>
-                      <w:r>
-                        <w:fldChar w:fldCharType="separate"/>
-                      </w:r>
-                      <w:r>
-                        <w:rPr>
-                          <w:noProof/>
-                        </w:rPr>
-                        <w:t>3</w:t>
-                      </w:r>
-                      <w:r>
-                        <w:rPr>
-                          <w:noProof/>
-                        </w:rPr>
-                        <w:fldChar w:fldCharType="end"/>
-                      </w:r>
+                      <w:fldSimple w:instr=" SEQ Figuur \* ARABIC ">
+                        <w:r>
+                          <w:rPr>
+                            <w:noProof/>
+                          </w:rPr>
+                          <w:t>3</w:t>
+                        </w:r>
+                      </w:fldSimple>
                       <w:r>
                         <w:t>: Django platform pagina structuur</w:t>
                       </w:r>
@@ -10686,27 +10602,14 @@
                             <w:r>
                               <w:t xml:space="preserve">Figuur </w:t>
                             </w:r>
-                            <w:r>
-                              <w:fldChar w:fldCharType="begin"/>
-                            </w:r>
-                            <w:r>
-                              <w:instrText xml:space="preserve"> SEQ Figuur \* ARABIC </w:instrText>
-                            </w:r>
-                            <w:r>
-                              <w:fldChar w:fldCharType="separate"/>
-                            </w:r>
-                            <w:r>
-                              <w:rPr>
-                                <w:noProof/>
-                              </w:rPr>
-                              <w:t>4</w:t>
-                            </w:r>
-                            <w:r>
-                              <w:rPr>
-                                <w:noProof/>
-                              </w:rPr>
-                              <w:fldChar w:fldCharType="end"/>
-                            </w:r>
+                            <w:fldSimple w:instr=" SEQ Figuur \* ARABIC ">
+                              <w:r>
+                                <w:rPr>
+                                  <w:noProof/>
+                                </w:rPr>
+                                <w:t>4</w:t>
+                              </w:r>
+                            </w:fldSimple>
                             <w:r>
                               <w:t>: Django tijdlijn</w:t>
                             </w:r>
@@ -10776,27 +10679,14 @@
                       <w:r>
                         <w:t xml:space="preserve">Figuur </w:t>
                       </w:r>
-                      <w:r>
-                        <w:fldChar w:fldCharType="begin"/>
-                      </w:r>
-                      <w:r>
-                        <w:instrText xml:space="preserve"> SEQ Figuur \* ARABIC </w:instrText>
-                      </w:r>
-                      <w:r>
-                        <w:fldChar w:fldCharType="separate"/>
-                      </w:r>
-                      <w:r>
-                        <w:rPr>
-                          <w:noProof/>
-                        </w:rPr>
-                        <w:t>4</w:t>
-                      </w:r>
-                      <w:r>
-                        <w:rPr>
-                          <w:noProof/>
-                        </w:rPr>
-                        <w:fldChar w:fldCharType="end"/>
-                      </w:r>
+                      <w:fldSimple w:instr=" SEQ Figuur \* ARABIC ">
+                        <w:r>
+                          <w:rPr>
+                            <w:noProof/>
+                          </w:rPr>
+                          <w:t>4</w:t>
+                        </w:r>
+                      </w:fldSimple>
                       <w:r>
                         <w:t>: Django tijdlijn</w:t>
                       </w:r>
@@ -11098,27 +10988,14 @@
                             <w:r>
                               <w:t xml:space="preserve">Figuur </w:t>
                             </w:r>
-                            <w:r>
-                              <w:fldChar w:fldCharType="begin"/>
-                            </w:r>
-                            <w:r>
-                              <w:instrText xml:space="preserve"> SEQ Figuur \* ARABIC </w:instrText>
-                            </w:r>
-                            <w:r>
-                              <w:fldChar w:fldCharType="separate"/>
-                            </w:r>
-                            <w:r>
-                              <w:rPr>
-                                <w:noProof/>
-                              </w:rPr>
-                              <w:t>5</w:t>
-                            </w:r>
-                            <w:r>
-                              <w:rPr>
-                                <w:noProof/>
-                              </w:rPr>
-                              <w:fldChar w:fldCharType="end"/>
-                            </w:r>
+                            <w:fldSimple w:instr=" SEQ Figuur \* ARABIC ">
+                              <w:r>
+                                <w:rPr>
+                                  <w:noProof/>
+                                </w:rPr>
+                                <w:t>5</w:t>
+                              </w:r>
+                            </w:fldSimple>
                             <w:r>
                               <w:t>: Django MVT</w:t>
                             </w:r>
@@ -11198,27 +11075,14 @@
                       <w:r>
                         <w:t xml:space="preserve">Figuur </w:t>
                       </w:r>
-                      <w:r>
-                        <w:fldChar w:fldCharType="begin"/>
-                      </w:r>
-                      <w:r>
-                        <w:instrText xml:space="preserve"> SEQ Figuur \* ARABIC </w:instrText>
-                      </w:r>
-                      <w:r>
-                        <w:fldChar w:fldCharType="separate"/>
-                      </w:r>
-                      <w:r>
-                        <w:rPr>
-                          <w:noProof/>
-                        </w:rPr>
-                        <w:t>5</w:t>
-                      </w:r>
-                      <w:r>
-                        <w:rPr>
-                          <w:noProof/>
-                        </w:rPr>
-                        <w:fldChar w:fldCharType="end"/>
-                      </w:r>
+                      <w:fldSimple w:instr=" SEQ Figuur \* ARABIC ">
+                        <w:r>
+                          <w:rPr>
+                            <w:noProof/>
+                          </w:rPr>
+                          <w:t>5</w:t>
+                        </w:r>
+                      </w:fldSimple>
                       <w:r>
                         <w:t>: Django MVT</w:t>
                       </w:r>
@@ -11574,7 +11438,7 @@
           <v:shape id="_x0000_i1030" type="#_x0000_t75" alt="" style="width:463pt;height:89pt;mso-width-percent:0;mso-height-percent:0;mso-width-percent:0;mso-height-percent:0" o:ole="">
             <v:imagedata r:id="rId36" o:title=""/>
           </v:shape>
-          <o:OLEObject Type="Embed" ProgID="Word.Document.12" ShapeID="_x0000_i1030" DrawAspect="Content" ObjectID="_1715007193" r:id="rId37">
+          <o:OLEObject Type="Embed" ProgID="Word.Document.12" ShapeID="_x0000_i1030" DrawAspect="Content" ObjectID="_1715015096" r:id="rId37">
             <o:FieldCodes>\s</o:FieldCodes>
           </o:OLEObject>
         </w:object>
@@ -11763,27 +11627,14 @@
                             <w:r>
                               <w:t xml:space="preserve">Figuur </w:t>
                             </w:r>
-                            <w:r>
-                              <w:fldChar w:fldCharType="begin"/>
-                            </w:r>
-                            <w:r>
-                              <w:instrText xml:space="preserve"> SEQ Figuur \* ARABIC </w:instrText>
-                            </w:r>
-                            <w:r>
-                              <w:fldChar w:fldCharType="separate"/>
-                            </w:r>
-                            <w:r>
-                              <w:rPr>
-                                <w:noProof/>
-                              </w:rPr>
-                              <w:t>6</w:t>
-                            </w:r>
-                            <w:r>
-                              <w:rPr>
-                                <w:noProof/>
-                              </w:rPr>
-                              <w:fldChar w:fldCharType="end"/>
-                            </w:r>
+                            <w:fldSimple w:instr=" SEQ Figuur \* ARABIC ">
+                              <w:r>
+                                <w:rPr>
+                                  <w:noProof/>
+                                </w:rPr>
+                                <w:t>6</w:t>
+                              </w:r>
+                            </w:fldSimple>
                             <w:r>
                               <w:t xml:space="preserve">: </w:t>
                             </w:r>
@@ -11859,27 +11710,14 @@
                       <w:r>
                         <w:t xml:space="preserve">Figuur </w:t>
                       </w:r>
-                      <w:r>
-                        <w:fldChar w:fldCharType="begin"/>
-                      </w:r>
-                      <w:r>
-                        <w:instrText xml:space="preserve"> SEQ Figuur \* ARABIC </w:instrText>
-                      </w:r>
-                      <w:r>
-                        <w:fldChar w:fldCharType="separate"/>
-                      </w:r>
-                      <w:r>
-                        <w:rPr>
-                          <w:noProof/>
-                        </w:rPr>
-                        <w:t>6</w:t>
-                      </w:r>
-                      <w:r>
-                        <w:rPr>
-                          <w:noProof/>
-                        </w:rPr>
-                        <w:fldChar w:fldCharType="end"/>
-                      </w:r>
+                      <w:fldSimple w:instr=" SEQ Figuur \* ARABIC ">
+                        <w:r>
+                          <w:rPr>
+                            <w:noProof/>
+                          </w:rPr>
+                          <w:t>6</w:t>
+                        </w:r>
+                      </w:fldSimple>
                       <w:r>
                         <w:t xml:space="preserve">: </w:t>
                       </w:r>
@@ -12650,27 +12488,14 @@
                             <w:r>
                               <w:t xml:space="preserve">Codefragment </w:t>
                             </w:r>
-                            <w:r>
-                              <w:fldChar w:fldCharType="begin"/>
-                            </w:r>
-                            <w:r>
-                              <w:instrText xml:space="preserve"> SEQ Codefragment \* ARABIC </w:instrText>
-                            </w:r>
-                            <w:r>
-                              <w:fldChar w:fldCharType="separate"/>
-                            </w:r>
-                            <w:r>
-                              <w:rPr>
-                                <w:noProof/>
-                              </w:rPr>
-                              <w:t>2</w:t>
-                            </w:r>
-                            <w:r>
-                              <w:rPr>
-                                <w:noProof/>
-                              </w:rPr>
-                              <w:fldChar w:fldCharType="end"/>
-                            </w:r>
+                            <w:fldSimple w:instr=" SEQ Codefragment \* ARABIC ">
+                              <w:r>
+                                <w:rPr>
+                                  <w:noProof/>
+                                </w:rPr>
+                                <w:t>2</w:t>
+                              </w:r>
+                            </w:fldSimple>
                             <w:r>
                               <w:t>: Voorbeeld inhoud views.py (datetime functie)</w:t>
                             </w:r>
@@ -12749,27 +12574,14 @@
                       <w:r>
                         <w:t xml:space="preserve">Codefragment </w:t>
                       </w:r>
-                      <w:r>
-                        <w:fldChar w:fldCharType="begin"/>
-                      </w:r>
-                      <w:r>
-                        <w:instrText xml:space="preserve"> SEQ Codefragment \* ARABIC </w:instrText>
-                      </w:r>
-                      <w:r>
-                        <w:fldChar w:fldCharType="separate"/>
-                      </w:r>
-                      <w:r>
-                        <w:rPr>
-                          <w:noProof/>
-                        </w:rPr>
-                        <w:t>2</w:t>
-                      </w:r>
-                      <w:r>
-                        <w:rPr>
-                          <w:noProof/>
-                        </w:rPr>
-                        <w:fldChar w:fldCharType="end"/>
-                      </w:r>
+                      <w:fldSimple w:instr=" SEQ Codefragment \* ARABIC ">
+                        <w:r>
+                          <w:rPr>
+                            <w:noProof/>
+                          </w:rPr>
+                          <w:t>2</w:t>
+                        </w:r>
+                      </w:fldSimple>
                       <w:r>
                         <w:t>: Voorbeeld inhoud views.py (datetime functie)</w:t>
                       </w:r>
@@ -12825,7 +12637,7 @@
             <v:imagedata r:id="rId40" o:title=""/>
             <w10:wrap type="topAndBottom"/>
           </v:shape>
-          <o:OLEObject Type="Embed" ProgID="Word.Document.12" ShapeID="_x0000_s2050" DrawAspect="Content" ObjectID="_1715007198" r:id="rId41">
+          <o:OLEObject Type="Embed" ProgID="Word.Document.12" ShapeID="_x0000_s2050" DrawAspect="Content" ObjectID="_1715015101" r:id="rId41">
             <o:FieldCodes>\s</o:FieldCodes>
           </o:OLEObject>
         </w:object>
@@ -12911,7 +12723,7 @@
           <v:shape id="_x0000_i1028" type="#_x0000_t75" alt="" style="width:463pt;height:133pt;mso-width-percent:0;mso-height-percent:0;mso-width-percent:0;mso-height-percent:0" o:ole="">
             <v:imagedata r:id="rId42" o:title=""/>
           </v:shape>
-          <o:OLEObject Type="Embed" ProgID="Word.Document.12" ShapeID="_x0000_i1028" DrawAspect="Content" ObjectID="_1715007194" r:id="rId43">
+          <o:OLEObject Type="Embed" ProgID="Word.Document.12" ShapeID="_x0000_i1028" DrawAspect="Content" ObjectID="_1715015097" r:id="rId43">
             <o:FieldCodes>\s</o:FieldCodes>
           </o:OLEObject>
         </w:object>
@@ -13466,7 +13278,7 @@
           <v:shape id="_x0000_i1027" type="#_x0000_t75" alt="" style="width:463pt;height:176pt;mso-width-percent:0;mso-height-percent:0;mso-width-percent:0;mso-height-percent:0" o:ole="">
             <v:imagedata r:id="rId45" o:title=""/>
           </v:shape>
-          <o:OLEObject Type="Embed" ProgID="Word.Document.12" ShapeID="_x0000_i1027" DrawAspect="Content" ObjectID="_1715007195" r:id="rId46">
+          <o:OLEObject Type="Embed" ProgID="Word.Document.12" ShapeID="_x0000_i1027" DrawAspect="Content" ObjectID="_1715015098" r:id="rId46">
             <o:FieldCodes>\s</o:FieldCodes>
           </o:OLEObject>
         </w:object>
@@ -13604,7 +13416,7 @@
           <v:shape id="_x0000_i1026" type="#_x0000_t75" alt="" style="width:463pt;height:203pt;mso-width-percent:0;mso-height-percent:0;mso-width-percent:0;mso-height-percent:0" o:ole="">
             <v:imagedata r:id="rId47" o:title=""/>
           </v:shape>
-          <o:OLEObject Type="Embed" ProgID="Word.Document.12" ShapeID="_x0000_i1026" DrawAspect="Content" ObjectID="_1715007196" r:id="rId48">
+          <o:OLEObject Type="Embed" ProgID="Word.Document.12" ShapeID="_x0000_i1026" DrawAspect="Content" ObjectID="_1715015099" r:id="rId48">
             <o:FieldCodes>\s</o:FieldCodes>
           </o:OLEObject>
         </w:object>
@@ -15657,7 +15469,16 @@
         <w:t>moeiteloosheid</w:t>
       </w:r>
       <w:r>
-        <w:t xml:space="preserve"> naar voren brengt. Hoe dan ook is er opnieuw het probleem van de compatitbiliteit met andere toestellen/vendoren. Wanneer er bijvoorbeeld een contract werd getekend door de klant, om een minimum aantal jaar bij Fortinet te blijven als leverancier is er geen twijfel om voor Fortimanager te kiezen. Maar</w:t>
+        <w:t xml:space="preserve"> naar voren brengt. Hoe dan ook is er opnieuw het probleem van de </w:t>
+      </w:r>
+      <w:r>
+        <w:t>compatibiliteit</w:t>
+      </w:r>
+      <w:r>
+        <w:t xml:space="preserve"> </w:t>
+      </w:r>
+      <w:r>
+        <w:t>met andere toestellen/vendoren. Wanneer er bijvoorbeeld een contract werd getekend door de klant, om een minimum aantal jaar bij Fortinet te blijven als leverancier is er geen twijfel om voor Fortimanager te kiezen. Maar</w:t>
       </w:r>
       <w:r>
         <w:t xml:space="preserve">, </w:t>
@@ -15691,13 +15512,7 @@
         <w:rPr>
           <w:color w:val="FF0000"/>
         </w:rPr>
-        <w:t>W</w:t>
-      </w:r>
-      <w:r>
-        <w:rPr>
-          <w:color w:val="FF0000"/>
-        </w:rPr>
-        <w:t>at als FortiManager toch wordt gebruikt?</w:t>
+        <w:t>Wat als FortiManager toch wordt gebruikt?</w:t>
       </w:r>
     </w:p>
     <w:p>
@@ -15850,27 +15665,14 @@
                             <w:r>
                               <w:t xml:space="preserve">Figuur </w:t>
                             </w:r>
-                            <w:r>
-                              <w:fldChar w:fldCharType="begin"/>
-                            </w:r>
-                            <w:r>
-                              <w:instrText xml:space="preserve"> SEQ Figuur \* ARABIC </w:instrText>
-                            </w:r>
-                            <w:r>
-                              <w:fldChar w:fldCharType="separate"/>
-                            </w:r>
-                            <w:r>
-                              <w:rPr>
-                                <w:noProof/>
-                              </w:rPr>
-                              <w:t>12</w:t>
-                            </w:r>
-                            <w:r>
-                              <w:rPr>
-                                <w:noProof/>
-                              </w:rPr>
-                              <w:fldChar w:fldCharType="end"/>
-                            </w:r>
+                            <w:fldSimple w:instr=" SEQ Figuur \* ARABIC ">
+                              <w:r>
+                                <w:rPr>
+                                  <w:noProof/>
+                                </w:rPr>
+                                <w:t>12</w:t>
+                              </w:r>
+                            </w:fldSimple>
                             <w:r>
                               <w:t>: Ansible stage levenscyclus</w:t>
                             </w:r>
@@ -15941,27 +15743,14 @@
                       <w:r>
                         <w:t xml:space="preserve">Figuur </w:t>
                       </w:r>
-                      <w:r>
-                        <w:fldChar w:fldCharType="begin"/>
-                      </w:r>
-                      <w:r>
-                        <w:instrText xml:space="preserve"> SEQ Figuur \* ARABIC </w:instrText>
-                      </w:r>
-                      <w:r>
-                        <w:fldChar w:fldCharType="separate"/>
-                      </w:r>
-                      <w:r>
-                        <w:rPr>
-                          <w:noProof/>
-                        </w:rPr>
-                        <w:t>12</w:t>
-                      </w:r>
-                      <w:r>
-                        <w:rPr>
-                          <w:noProof/>
-                        </w:rPr>
-                        <w:fldChar w:fldCharType="end"/>
-                      </w:r>
+                      <w:fldSimple w:instr=" SEQ Figuur \* ARABIC ">
+                        <w:r>
+                          <w:rPr>
+                            <w:noProof/>
+                          </w:rPr>
+                          <w:t>12</w:t>
+                        </w:r>
+                      </w:fldSimple>
                       <w:r>
                         <w:t>: Ansible stage levenscyclus</w:t>
                       </w:r>
@@ -16082,7 +15871,13 @@
         <w:t>kan</w:t>
       </w:r>
       <w:r>
-        <w:t xml:space="preserve"> de Ansible engine een belangrijke rol spelen. Mogelijks in samenwerking met andere services of achterliggende Linux machines.</w:t>
+        <w:t xml:space="preserve"> de Ansible engine een belangrijke rol spelen. Mogelijks in samenwerking met andere services of achterliggende Linux</w:t>
+      </w:r>
+      <w:r>
+        <w:t>-</w:t>
+      </w:r>
+      <w:r>
+        <w:t>machines.</w:t>
       </w:r>
       <w:r>
         <w:br/>
@@ -16253,7 +16048,10 @@
         <w:t xml:space="preserve"> is het ook mogelijk om netwerkinfrastructuur en cloudoplossingen te leveren. De netwerk</w:t>
       </w:r>
       <w:r>
-        <w:t xml:space="preserve"> automatiseringsmogelijkheden</w:t>
+        <w:t>-</w:t>
+      </w:r>
+      <w:r>
+        <w:t>automatiseringsmogelijkheden</w:t>
       </w:r>
       <w:r>
         <w:t xml:space="preserve"> zorgen voor validatie en continue werking van fysieke netwerkapparaten.</w:t>
@@ -16359,7 +16157,13 @@
         <w:t>is niet relevant</w:t>
       </w:r>
       <w:r>
-        <w:t xml:space="preserve">, aangezien Ansible de status van de machine naar wens zal transformeren. Dit leidt tot minder potentiële fouten in vergelijking met script gebaseerde oplossingen, omdat deze vaak onomkeerbare acties veroorzaken. Ansible heeft ook de mogelijkheid om de configuratie te valideren </w:t>
+        <w:t>, aangezien Ansible de status van de machine naar wens zal transformeren. Dit leidt tot minder potentiële fouten in vergelijking met script</w:t>
+      </w:r>
+      <w:r>
+        <w:t>-</w:t>
+      </w:r>
+      <w:r>
+        <w:t xml:space="preserve">gebaseerde oplossingen, omdat deze vaak onomkeerbare acties veroorzaken. Ansible heeft ook de mogelijkheid om de configuratie te valideren </w:t>
       </w:r>
       <w:r>
         <w:t>op</w:t>
@@ -16653,27 +16457,14 @@
                             <w:r>
                               <w:t xml:space="preserve">Figuur </w:t>
                             </w:r>
-                            <w:r>
-                              <w:fldChar w:fldCharType="begin"/>
-                            </w:r>
-                            <w:r>
-                              <w:instrText xml:space="preserve"> SEQ Figuur \* ARABIC </w:instrText>
-                            </w:r>
-                            <w:r>
-                              <w:fldChar w:fldCharType="separate"/>
-                            </w:r>
-                            <w:r>
-                              <w:rPr>
-                                <w:noProof/>
-                              </w:rPr>
-                              <w:t>13</w:t>
-                            </w:r>
-                            <w:r>
-                              <w:rPr>
-                                <w:noProof/>
-                              </w:rPr>
-                              <w:fldChar w:fldCharType="end"/>
-                            </w:r>
+                            <w:fldSimple w:instr=" SEQ Figuur \* ARABIC ">
+                              <w:r>
+                                <w:rPr>
+                                  <w:noProof/>
+                                </w:rPr>
+                                <w:t>13</w:t>
+                              </w:r>
+                            </w:fldSimple>
                             <w:bookmarkEnd w:id="83"/>
                             <w:r>
                               <w:t xml:space="preserve">: </w:t>
@@ -16757,27 +16548,14 @@
                       <w:r>
                         <w:t xml:space="preserve">Figuur </w:t>
                       </w:r>
-                      <w:r>
-                        <w:fldChar w:fldCharType="begin"/>
-                      </w:r>
-                      <w:r>
-                        <w:instrText xml:space="preserve"> SEQ Figuur \* ARABIC </w:instrText>
-                      </w:r>
-                      <w:r>
-                        <w:fldChar w:fldCharType="separate"/>
-                      </w:r>
-                      <w:r>
-                        <w:rPr>
-                          <w:noProof/>
-                        </w:rPr>
-                        <w:t>13</w:t>
-                      </w:r>
-                      <w:r>
-                        <w:rPr>
-                          <w:noProof/>
-                        </w:rPr>
-                        <w:fldChar w:fldCharType="end"/>
-                      </w:r>
+                      <w:fldSimple w:instr=" SEQ Figuur \* ARABIC ">
+                        <w:r>
+                          <w:rPr>
+                            <w:noProof/>
+                          </w:rPr>
+                          <w:t>13</w:t>
+                        </w:r>
+                      </w:fldSimple>
                       <w:bookmarkEnd w:id="86"/>
                       <w:r>
                         <w:t xml:space="preserve">: </w:t>
@@ -16902,13 +16680,7 @@
         <w:t>üpdatet</w:t>
       </w:r>
       <w:r>
-        <w:t>) wordt de module verwijderd van de doel</w:t>
-      </w:r>
-      <w:r>
-        <w:t xml:space="preserve"> </w:t>
-      </w:r>
-      <w:r>
-        <w:t>host</w:t>
+        <w:t>) wordt de module verwijderd van de doelhost</w:t>
       </w:r>
       <w:sdt>
         <w:sdtPr>
@@ -17212,10 +16984,22 @@
         <w:t xml:space="preserve">Op die manier is de ontwikkelaar steeds </w:t>
       </w:r>
       <w:r>
-        <w:t>up-to-date en weet hij/zij</w:t>
-      </w:r>
-      <w:r>
-        <w:t xml:space="preserve"> of de aanpassing al is doorgevoerd of niet. </w:t>
+        <w:t>up-to-date en weet hij</w:t>
+      </w:r>
+      <w:r>
+        <w:t xml:space="preserve"> of </w:t>
+      </w:r>
+      <w:r>
+        <w:t>zij</w:t>
+      </w:r>
+      <w:r>
+        <w:t xml:space="preserve"> </w:t>
+      </w:r>
+      <w:r>
+        <w:t>dat d</w:t>
+      </w:r>
+      <w:r>
+        <w:t xml:space="preserve">e aanpassing is doorgevoerd of niet. </w:t>
       </w:r>
     </w:p>
     <w:p>
@@ -17642,13 +17426,7 @@
         <w:rPr>
           <w:szCs w:val="20"/>
         </w:rPr>
-        <w:t>De reden dat Ansible niet wordt gebruikt bij aanvang van het project is om complexiteit van het project te minimaliseren, en ontwikkeling van de applicatie zelf te bevorderen.</w:t>
-      </w:r>
-      <w:r>
-        <w:rPr>
-          <w:szCs w:val="20"/>
-        </w:rPr>
-        <w:t xml:space="preserve"> </w:t>
+        <w:t xml:space="preserve">De reden dat Ansible niet wordt gebruikt bij aanvang van het project is om complexiteit van het project te minimaliseren, en ontwikkeling van de applicatie zelf te bevorderen. </w:t>
       </w:r>
       <w:r>
         <w:rPr>
@@ -17656,12 +17434,28 @@
           <w:sz w:val="20"/>
           <w:szCs w:val="20"/>
         </w:rPr>
-        <w:t>Indien het wordt gebruikt zal het eerder voor firwalle deployment zijn dan voor CI/CD toepassingen.</w:t>
-      </w:r>
-      <w:r>
-        <w:rPr>
+        <w:t>Indien het wordt gebruikt zal het eerder voor firwalle deployment zijn dan voor CI/CD</w:t>
+      </w:r>
+      <w:r>
+        <w:rPr>
+          <w:rStyle w:val="CommentReference"/>
+          <w:sz w:val="20"/>
           <w:szCs w:val="20"/>
         </w:rPr>
+        <w:t>-</w:t>
+      </w:r>
+      <w:r>
+        <w:rPr>
+          <w:rStyle w:val="CommentReference"/>
+          <w:sz w:val="20"/>
+          <w:szCs w:val="20"/>
+        </w:rPr>
+        <w:t>toepassingen.</w:t>
+      </w:r>
+      <w:r>
+        <w:rPr>
+          <w:szCs w:val="20"/>
+        </w:rPr>
         <w:t xml:space="preserve"> </w:t>
       </w:r>
       <w:r>
@@ -17710,25 +17504,31 @@
         <w:rPr>
           <w:szCs w:val="20"/>
         </w:rPr>
-        <w:t xml:space="preserve">waardoor </w:t>
+        <w:t>waardoor in samen werking met een load balancer,</w:t>
       </w:r>
       <w:r>
         <w:rPr>
           <w:szCs w:val="20"/>
         </w:rPr>
-        <w:t>in samen werking met een load balancer</w:t>
+        <w:t xml:space="preserve"> </w:t>
       </w:r>
       <w:r>
         <w:rPr>
           <w:szCs w:val="20"/>
         </w:rPr>
-        <w:t>,</w:t>
+        <w:t>redundantie</w:t>
       </w:r>
       <w:r>
         <w:rPr>
           <w:szCs w:val="20"/>
         </w:rPr>
-        <w:t xml:space="preserve"> reduntatie word</w:t>
+        <w:t xml:space="preserve"> </w:t>
+      </w:r>
+      <w:r>
+        <w:rPr>
+          <w:szCs w:val="20"/>
+        </w:rPr>
+        <w:t>word</w:t>
       </w:r>
       <w:r>
         <w:rPr>
@@ -17802,7 +17602,13 @@
         <w:rPr>
           <w:szCs w:val="20"/>
         </w:rPr>
-        <w:t xml:space="preserve"> automation</w:t>
+        <w:t>-</w:t>
+      </w:r>
+      <w:r>
+        <w:rPr>
+          <w:szCs w:val="20"/>
+        </w:rPr>
+        <w:t>automation</w:t>
       </w:r>
       <w:r>
         <w:rPr>
@@ -17977,7 +17783,16 @@
     </w:p>
     <w:p>
       <w:r>
-        <w:t>Door gebruik te maken van API-calls kunnen toestellen van verschillende vendoren ook worden aangesproken. Hiervoor moeten er weinig tot geen extra packages worden geinstalleerd op de Django server om succesvolle API-requests werkende te krijgen. Aan de hand van Python-functies in de “view” kan het Django platform rechtstreeks API-calls uitsturen naar één of meerdere firewalls.</w:t>
+        <w:t xml:space="preserve">Door gebruik te maken van API-calls kunnen toestellen van verschillende vendoren ook worden aangesproken. Hiervoor moeten er weinig tot geen extra packages worden </w:t>
+      </w:r>
+      <w:r>
+        <w:t>geïnstalleerd</w:t>
+      </w:r>
+      <w:r>
+        <w:t xml:space="preserve"> </w:t>
+      </w:r>
+      <w:r>
+        <w:t>op de Django server om succesvolle API-requests werkende te krijgen. Aan de hand van Python-functies in de “view” kan het Django platform rechtstreeks API-calls uitsturen naar één of meerdere firewalls.</w:t>
       </w:r>
     </w:p>
     <w:p>
@@ -18001,7 +17816,16 @@
         <w:t xml:space="preserve"> Fortimanager vendor specifiek, waardoor compati</w:t>
       </w:r>
       <w:r>
-        <w:t>biliteit met andere firewalls beperkt is of gewoonweg niet bestaat. Daarnaast beperkt het de gebruiker opniew toekomst gericht, wanneer er eventueel gewiseld wordt van vendor/leverancier.</w:t>
+        <w:t xml:space="preserve">biliteit met andere firewalls beperkt is of gewoonweg niet bestaat. Daarnaast beperkt het de gebruiker </w:t>
+      </w:r>
+      <w:r>
+        <w:t>opnieuw</w:t>
+      </w:r>
+      <w:r>
+        <w:t xml:space="preserve"> </w:t>
+      </w:r>
+      <w:r>
+        <w:t>toekomst gericht, wanneer er eventueel gewiseld wordt van vendor/leverancier.</w:t>
       </w:r>
     </w:p>
     <w:p>
@@ -18018,10 +17842,19 @@
         <w:t xml:space="preserve">uitstekende </w:t>
       </w:r>
       <w:r>
-        <w:t>c</w:t>
-      </w:r>
-      <w:r>
-        <w:t xml:space="preserve">andidaat geweest maar wordt niet in gebruik genomen gewoonweg omdat het de opstelling enorm complex zou maken, waardoor de tijd van ontwikkeling en ingebruikname van het platform enorm zou achteruit geschoven worden. </w:t>
+        <w:t>kandidaat</w:t>
+      </w:r>
+      <w:r>
+        <w:t xml:space="preserve"> </w:t>
+      </w:r>
+      <w:r>
+        <w:t>geweest</w:t>
+      </w:r>
+      <w:r>
+        <w:t>,</w:t>
+      </w:r>
+      <w:r>
+        <w:t xml:space="preserve"> maar wordt niet in gebruik genomen gewoonweg omdat het de opstelling enorm complex zou maken, waardoor de tijd van ontwikkeling en ingebruikname van het platform enorm zou achteruit geschoven worden. </w:t>
       </w:r>
     </w:p>
     <w:p/>
@@ -18378,27 +18211,14 @@
                             <w:r>
                               <w:t xml:space="preserve">Figuur </w:t>
                             </w:r>
-                            <w:r>
-                              <w:fldChar w:fldCharType="begin"/>
-                            </w:r>
-                            <w:r>
-                              <w:instrText xml:space="preserve"> SEQ Figuur \* ARABIC </w:instrText>
-                            </w:r>
-                            <w:r>
-                              <w:fldChar w:fldCharType="separate"/>
-                            </w:r>
-                            <w:r>
-                              <w:rPr>
-                                <w:noProof/>
-                              </w:rPr>
-                              <w:t>14</w:t>
-                            </w:r>
-                            <w:r>
-                              <w:rPr>
-                                <w:noProof/>
-                              </w:rPr>
-                              <w:fldChar w:fldCharType="end"/>
-                            </w:r>
+                            <w:fldSimple w:instr=" SEQ Figuur \* ARABIC ">
+                              <w:r>
+                                <w:rPr>
+                                  <w:noProof/>
+                                </w:rPr>
+                                <w:t>14</w:t>
+                              </w:r>
+                            </w:fldSimple>
                             <w:r>
                               <w:t>: Jenkins master-slave architectuur</w:t>
                             </w:r>
@@ -18470,27 +18290,14 @@
                       <w:r>
                         <w:t xml:space="preserve">Figuur </w:t>
                       </w:r>
-                      <w:r>
-                        <w:fldChar w:fldCharType="begin"/>
-                      </w:r>
-                      <w:r>
-                        <w:instrText xml:space="preserve"> SEQ Figuur \* ARABIC </w:instrText>
-                      </w:r>
-                      <w:r>
-                        <w:fldChar w:fldCharType="separate"/>
-                      </w:r>
-                      <w:r>
-                        <w:rPr>
-                          <w:noProof/>
-                        </w:rPr>
-                        <w:t>14</w:t>
-                      </w:r>
-                      <w:r>
-                        <w:rPr>
-                          <w:noProof/>
-                        </w:rPr>
-                        <w:fldChar w:fldCharType="end"/>
-                      </w:r>
+                      <w:fldSimple w:instr=" SEQ Figuur \* ARABIC ">
+                        <w:r>
+                          <w:rPr>
+                            <w:noProof/>
+                          </w:rPr>
+                          <w:t>14</w:t>
+                        </w:r>
+                      </w:fldSimple>
                       <w:r>
                         <w:t>: Jenkins master-slave architectuur</w:t>
                       </w:r>
@@ -18992,27 +18799,14 @@
                             <w:r>
                               <w:t xml:space="preserve">Figuur </w:t>
                             </w:r>
-                            <w:r>
-                              <w:fldChar w:fldCharType="begin"/>
-                            </w:r>
-                            <w:r>
-                              <w:instrText xml:space="preserve"> SEQ Figuur \* ARABIC </w:instrText>
-                            </w:r>
-                            <w:r>
-                              <w:fldChar w:fldCharType="separate"/>
-                            </w:r>
-                            <w:r>
-                              <w:rPr>
-                                <w:noProof/>
-                              </w:rPr>
-                              <w:t>15</w:t>
-                            </w:r>
-                            <w:r>
-                              <w:rPr>
-                                <w:noProof/>
-                              </w:rPr>
-                              <w:fldChar w:fldCharType="end"/>
-                            </w:r>
+                            <w:fldSimple w:instr=" SEQ Figuur \* ARABIC ">
+                              <w:r>
+                                <w:rPr>
+                                  <w:noProof/>
+                                </w:rPr>
+                                <w:t>15</w:t>
+                              </w:r>
+                            </w:fldSimple>
                             <w:r>
                               <w:t>: Jenkins visuele werking</w:t>
                             </w:r>
@@ -19085,27 +18879,14 @@
                       <w:r>
                         <w:t xml:space="preserve">Figuur </w:t>
                       </w:r>
-                      <w:r>
-                        <w:fldChar w:fldCharType="begin"/>
-                      </w:r>
-                      <w:r>
-                        <w:instrText xml:space="preserve"> SEQ Figuur \* ARABIC </w:instrText>
-                      </w:r>
-                      <w:r>
-                        <w:fldChar w:fldCharType="separate"/>
-                      </w:r>
-                      <w:r>
-                        <w:rPr>
-                          <w:noProof/>
-                        </w:rPr>
-                        <w:t>15</w:t>
-                      </w:r>
-                      <w:r>
-                        <w:rPr>
-                          <w:noProof/>
-                        </w:rPr>
-                        <w:fldChar w:fldCharType="end"/>
-                      </w:r>
+                      <w:fldSimple w:instr=" SEQ Figuur \* ARABIC ">
+                        <w:r>
+                          <w:rPr>
+                            <w:noProof/>
+                          </w:rPr>
+                          <w:t>15</w:t>
+                        </w:r>
+                      </w:fldSimple>
                       <w:r>
                         <w:t>: Jenkins visuele werking</w:t>
                       </w:r>
@@ -19364,27 +19145,14 @@
       <w:r>
         <w:t xml:space="preserve">Tabel </w:t>
       </w:r>
-      <w:r>
-        <w:fldChar w:fldCharType="begin"/>
-      </w:r>
-      <w:r>
-        <w:instrText xml:space="preserve"> SEQ Tabel \* ARABIC </w:instrText>
-      </w:r>
-      <w:r>
-        <w:fldChar w:fldCharType="separate"/>
-      </w:r>
-      <w:r>
-        <w:rPr>
-          <w:noProof/>
-        </w:rPr>
-        <w:t>1</w:t>
-      </w:r>
-      <w:r>
-        <w:rPr>
-          <w:noProof/>
-        </w:rPr>
-        <w:fldChar w:fldCharType="end"/>
-      </w:r>
+      <w:fldSimple w:instr=" SEQ Tabel \* ARABIC ">
+        <w:r>
+          <w:rPr>
+            <w:noProof/>
+          </w:rPr>
+          <w:t>1</w:t>
+        </w:r>
+      </w:fldSimple>
       <w:r>
         <w:t xml:space="preserve">: </w:t>
       </w:r>
@@ -20830,14 +20598,27 @@
                             <w:r>
                               <w:t xml:space="preserve">Figuur </w:t>
                             </w:r>
-                            <w:fldSimple w:instr=" SEQ Figuur \* ARABIC ">
-                              <w:r>
-                                <w:rPr>
-                                  <w:noProof/>
-                                </w:rPr>
-                                <w:t>10</w:t>
-                              </w:r>
-                            </w:fldSimple>
+                            <w:r>
+                              <w:fldChar w:fldCharType="begin"/>
+                            </w:r>
+                            <w:r>
+                              <w:instrText xml:space="preserve"> SEQ Figuur \* ARABIC </w:instrText>
+                            </w:r>
+                            <w:r>
+                              <w:fldChar w:fldCharType="separate"/>
+                            </w:r>
+                            <w:r>
+                              <w:rPr>
+                                <w:noProof/>
+                              </w:rPr>
+                              <w:t>10</w:t>
+                            </w:r>
+                            <w:r>
+                              <w:rPr>
+                                <w:noProof/>
+                              </w:rPr>
+                              <w:fldChar w:fldCharType="end"/>
+                            </w:r>
                             <w:r>
                               <w:t>: Python virtuele omgevingen visueel voorbeeld</w:t>
                             </w:r>
@@ -20911,14 +20692,27 @@
                       <w:r>
                         <w:t xml:space="preserve">Figuur </w:t>
                       </w:r>
-                      <w:fldSimple w:instr=" SEQ Figuur \* ARABIC ">
-                        <w:r>
-                          <w:rPr>
-                            <w:noProof/>
-                          </w:rPr>
-                          <w:t>10</w:t>
-                        </w:r>
-                      </w:fldSimple>
+                      <w:r>
+                        <w:fldChar w:fldCharType="begin"/>
+                      </w:r>
+                      <w:r>
+                        <w:instrText xml:space="preserve"> SEQ Figuur \* ARABIC </w:instrText>
+                      </w:r>
+                      <w:r>
+                        <w:fldChar w:fldCharType="separate"/>
+                      </w:r>
+                      <w:r>
+                        <w:rPr>
+                          <w:noProof/>
+                        </w:rPr>
+                        <w:t>10</w:t>
+                      </w:r>
+                      <w:r>
+                        <w:rPr>
+                          <w:noProof/>
+                        </w:rPr>
+                        <w:fldChar w:fldCharType="end"/>
+                      </w:r>
                       <w:r>
                         <w:t>: Python virtuele omgevingen visueel voorbeeld</w:t>
                       </w:r>
@@ -21326,7 +21120,7 @@
           <v:shape id="_x0000_i1025" type="#_x0000_t75" alt="" style="width:231.95pt;height:271.25pt;mso-width-percent:0;mso-height-percent:0;mso-width-percent:0;mso-height-percent:0" o:ole="">
             <v:imagedata r:id="rId63" o:title=""/>
           </v:shape>
-          <o:OLEObject Type="Embed" ProgID="Word.OpenDocumentText.12" ShapeID="_x0000_i1025" DrawAspect="Content" ObjectID="_1715007197" r:id="rId64"/>
+          <o:OLEObject Type="Embed" ProgID="Word.OpenDocumentText.12" ShapeID="_x0000_i1025" DrawAspect="Content" ObjectID="_1715015100" r:id="rId64"/>
         </w:object>
       </w:r>
     </w:p>
@@ -21340,14 +21134,27 @@
       <w:r>
         <w:t xml:space="preserve">Codefragment </w:t>
       </w:r>
-      <w:fldSimple w:instr=" SEQ Codefragment \* ARABIC ">
-        <w:r>
-          <w:rPr>
-            <w:noProof/>
-          </w:rPr>
-          <w:t>6</w:t>
-        </w:r>
-      </w:fldSimple>
+      <w:r>
+        <w:fldChar w:fldCharType="begin"/>
+      </w:r>
+      <w:r>
+        <w:instrText xml:space="preserve"> SEQ Codefragment \* ARABIC </w:instrText>
+      </w:r>
+      <w:r>
+        <w:fldChar w:fldCharType="separate"/>
+      </w:r>
+      <w:r>
+        <w:rPr>
+          <w:noProof/>
+        </w:rPr>
+        <w:t>6</w:t>
+      </w:r>
+      <w:r>
+        <w:rPr>
+          <w:noProof/>
+        </w:rPr>
+        <w:fldChar w:fldCharType="end"/>
+      </w:r>
       <w:r>
         <w:t>: Folder structuur virtuele omgeving</w:t>
       </w:r>
@@ -22660,6 +22467,7 @@
                       <w:rPr>
                         <w:noProof/>
                       </w:rPr>
+                      <w:lastRenderedPageBreak/>
                       <w:t xml:space="preserve">[16] </w:t>
                     </w:r>
                   </w:p>

</xml_diff>

<commit_message>
update  paper(v5) update chapter lab configuration
</commit_message>
<xml_diff>
--- a/Documents/Papers/V5_AutomatisatiePlatform-GerritVanMol.docx
+++ b/Documents/Papers/V5_AutomatisatiePlatform-GerritVanMol.docx
@@ -5787,13 +5787,13 @@
       <w:pPr>
         <w:pStyle w:val="Heading1"/>
       </w:pPr>
-      <w:bookmarkStart w:id="0" w:name="_Toc85098256"/>
-      <w:bookmarkStart w:id="1" w:name="_Toc104411335"/>
+      <w:bookmarkStart w:id="0" w:name="_Toc104411335"/>
+      <w:bookmarkStart w:id="1" w:name="_Toc85098256"/>
       <w:r>
         <w:lastRenderedPageBreak/>
         <w:t>Codefragmentlijst</w:t>
       </w:r>
-      <w:bookmarkEnd w:id="1"/>
+      <w:bookmarkEnd w:id="0"/>
     </w:p>
     <w:p>
       <w:pPr>
@@ -7473,7 +7473,7 @@
         <w:pStyle w:val="Heading1"/>
       </w:pPr>
       <w:bookmarkStart w:id="3" w:name="_Toc104411337"/>
-      <w:bookmarkEnd w:id="0"/>
+      <w:bookmarkEnd w:id="1"/>
       <w:r>
         <w:lastRenderedPageBreak/>
         <w:t>Tabellenlijst</w:t>
@@ -9399,27 +9399,14 @@
                             <w:r>
                               <w:t xml:space="preserve">Figuur </w:t>
                             </w:r>
-                            <w:r>
-                              <w:fldChar w:fldCharType="begin"/>
-                            </w:r>
-                            <w:r>
-                              <w:instrText xml:space="preserve"> SEQ Figuur \* ARABIC </w:instrText>
-                            </w:r>
-                            <w:r>
-                              <w:fldChar w:fldCharType="separate"/>
-                            </w:r>
-                            <w:r>
-                              <w:rPr>
-                                <w:noProof/>
-                              </w:rPr>
-                              <w:t>1</w:t>
-                            </w:r>
-                            <w:r>
-                              <w:rPr>
-                                <w:noProof/>
-                              </w:rPr>
-                              <w:fldChar w:fldCharType="end"/>
-                            </w:r>
+                            <w:fldSimple w:instr=" SEQ Figuur \* ARABIC ">
+                              <w:r>
+                                <w:rPr>
+                                  <w:noProof/>
+                                </w:rPr>
+                                <w:t>1</w:t>
+                              </w:r>
+                            </w:fldSimple>
                             <w:r>
                               <w:t xml:space="preserve">: Huidig </w:t>
                             </w:r>
@@ -9458,11 +9445,7 @@
           </mc:Choice>
           <mc:Fallback>
             <w:pict>
-              <v:shapetype w14:anchorId="36D8855C" id="_x0000_t202" coordsize="21600,21600" o:spt="202" path="m,l,21600r21600,l21600,xe">
-                <v:stroke joinstyle="miter"/>
-                <v:path gradientshapeok="t" o:connecttype="rect"/>
-              </v:shapetype>
-              <v:shape id="Text Box 48" o:spid="_x0000_s1030" type="#_x0000_t202" style="position:absolute;margin-left:47.65pt;margin-top:333.35pt;width:344.25pt;height:.05pt;z-index:251808768;visibility:visible;mso-wrap-style:square;mso-width-percent:0;mso-wrap-distance-left:9pt;mso-wrap-distance-top:0;mso-wrap-distance-right:9pt;mso-wrap-distance-bottom:0;mso-position-horizontal:absolute;mso-position-horizontal-relative:text;mso-position-vertical:absolute;mso-position-vertical-relative:text;mso-width-percent:0;mso-width-relative:margin;v-text-anchor:top" o:gfxdata="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" stroked="f">
+              <v:shape w14:anchorId="36D8855C" id="Text Box 48" o:spid="_x0000_s1030" type="#_x0000_t202" style="position:absolute;margin-left:47.65pt;margin-top:333.35pt;width:344.25pt;height:.05pt;z-index:251808768;visibility:visible;mso-wrap-style:square;mso-width-percent:0;mso-wrap-distance-left:9pt;mso-wrap-distance-top:0;mso-wrap-distance-right:9pt;mso-wrap-distance-bottom:0;mso-position-horizontal:absolute;mso-position-horizontal-relative:text;mso-position-vertical:absolute;mso-position-vertical-relative:text;mso-width-percent:0;mso-width-relative:margin;v-text-anchor:top" o:gfxdata="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" stroked="f">
                 <v:textbox style="mso-fit-shape-to-text:t" inset="0,0,0,0">
                   <w:txbxContent>
                     <w:p>
@@ -9480,27 +9463,14 @@
                       <w:r>
                         <w:t xml:space="preserve">Figuur </w:t>
                       </w:r>
-                      <w:r>
-                        <w:fldChar w:fldCharType="begin"/>
-                      </w:r>
-                      <w:r>
-                        <w:instrText xml:space="preserve"> SEQ Figuur \* ARABIC </w:instrText>
-                      </w:r>
-                      <w:r>
-                        <w:fldChar w:fldCharType="separate"/>
-                      </w:r>
-                      <w:r>
-                        <w:rPr>
-                          <w:noProof/>
-                        </w:rPr>
-                        <w:t>1</w:t>
-                      </w:r>
-                      <w:r>
-                        <w:rPr>
-                          <w:noProof/>
-                        </w:rPr>
-                        <w:fldChar w:fldCharType="end"/>
-                      </w:r>
+                      <w:fldSimple w:instr=" SEQ Figuur \* ARABIC ">
+                        <w:r>
+                          <w:rPr>
+                            <w:noProof/>
+                          </w:rPr>
+                          <w:t>1</w:t>
+                        </w:r>
+                      </w:fldSimple>
                       <w:r>
                         <w:t xml:space="preserve">: Huidig </w:t>
                       </w:r>
@@ -9683,27 +9653,14 @@
                             <w:r>
                               <w:t xml:space="preserve">Figuur </w:t>
                             </w:r>
-                            <w:r>
-                              <w:fldChar w:fldCharType="begin"/>
-                            </w:r>
-                            <w:r>
-                              <w:instrText xml:space="preserve"> SEQ Figuur \* ARABIC </w:instrText>
-                            </w:r>
-                            <w:r>
-                              <w:fldChar w:fldCharType="separate"/>
-                            </w:r>
-                            <w:r>
-                              <w:rPr>
-                                <w:noProof/>
-                              </w:rPr>
-                              <w:t>2</w:t>
-                            </w:r>
-                            <w:r>
-                              <w:rPr>
-                                <w:noProof/>
-                              </w:rPr>
-                              <w:fldChar w:fldCharType="end"/>
-                            </w:r>
+                            <w:fldSimple w:instr=" SEQ Figuur \* ARABIC ">
+                              <w:r>
+                                <w:rPr>
+                                  <w:noProof/>
+                                </w:rPr>
+                                <w:t>2</w:t>
+                              </w:r>
+                            </w:fldSimple>
                             <w:r>
                               <w:t>: Nieuwe werkwijze a.d.h.v. platform</w:t>
                             </w:r>
@@ -9771,27 +9728,14 @@
                       <w:r>
                         <w:t xml:space="preserve">Figuur </w:t>
                       </w:r>
-                      <w:r>
-                        <w:fldChar w:fldCharType="begin"/>
-                      </w:r>
-                      <w:r>
-                        <w:instrText xml:space="preserve"> SEQ Figuur \* ARABIC </w:instrText>
-                      </w:r>
-                      <w:r>
-                        <w:fldChar w:fldCharType="separate"/>
-                      </w:r>
-                      <w:r>
-                        <w:rPr>
-                          <w:noProof/>
-                        </w:rPr>
-                        <w:t>2</w:t>
-                      </w:r>
-                      <w:r>
-                        <w:rPr>
-                          <w:noProof/>
-                        </w:rPr>
-                        <w:fldChar w:fldCharType="end"/>
-                      </w:r>
+                      <w:fldSimple w:instr=" SEQ Figuur \* ARABIC ">
+                        <w:r>
+                          <w:rPr>
+                            <w:noProof/>
+                          </w:rPr>
+                          <w:t>2</w:t>
+                        </w:r>
+                      </w:fldSimple>
                       <w:r>
                         <w:t>: Nieuwe werkwijze a.d.h.v. platform</w:t>
                       </w:r>
@@ -10204,30 +10148,14 @@
                             <w:r>
                               <w:t xml:space="preserve">Figuur </w:t>
                             </w:r>
-                            <w:r>
-                              <w:fldChar w:fldCharType="begin"/>
-                            </w:r>
-                            <w:r>
-                              <w:instrText xml:space="preserve"> SEQ Figuur </w:instrText>
-                            </w:r>
-                            <w:r>
-                              <w:instrText xml:space="preserve">\* ARABIC </w:instrText>
-                            </w:r>
-                            <w:r>
-                              <w:fldChar w:fldCharType="separate"/>
-                            </w:r>
-                            <w:r>
-                              <w:rPr>
-                                <w:noProof/>
-                              </w:rPr>
-                              <w:t>3</w:t>
-                            </w:r>
-                            <w:r>
-                              <w:rPr>
-                                <w:noProof/>
-                              </w:rPr>
-                              <w:fldChar w:fldCharType="end"/>
-                            </w:r>
+                            <w:fldSimple w:instr=" SEQ Figuur \* ARABIC ">
+                              <w:r>
+                                <w:rPr>
+                                  <w:noProof/>
+                                </w:rPr>
+                                <w:t>3</w:t>
+                              </w:r>
+                            </w:fldSimple>
                             <w:r>
                               <w:t>: Django platform pagina structuur</w:t>
                             </w:r>
@@ -10270,30 +10198,14 @@
                       <w:r>
                         <w:t xml:space="preserve">Figuur </w:t>
                       </w:r>
-                      <w:r>
-                        <w:fldChar w:fldCharType="begin"/>
-                      </w:r>
-                      <w:r>
-                        <w:instrText xml:space="preserve"> SEQ Figuur </w:instrText>
-                      </w:r>
-                      <w:r>
-                        <w:instrText xml:space="preserve">\* ARABIC </w:instrText>
-                      </w:r>
-                      <w:r>
-                        <w:fldChar w:fldCharType="separate"/>
-                      </w:r>
-                      <w:r>
-                        <w:rPr>
-                          <w:noProof/>
-                        </w:rPr>
-                        <w:t>3</w:t>
-                      </w:r>
-                      <w:r>
-                        <w:rPr>
-                          <w:noProof/>
-                        </w:rPr>
-                        <w:fldChar w:fldCharType="end"/>
-                      </w:r>
+                      <w:fldSimple w:instr=" SEQ Figuur \* ARABIC ">
+                        <w:r>
+                          <w:rPr>
+                            <w:noProof/>
+                          </w:rPr>
+                          <w:t>3</w:t>
+                        </w:r>
+                      </w:fldSimple>
                       <w:r>
                         <w:t>: Django platform pagina structuur</w:t>
                       </w:r>
@@ -10833,27 +10745,14 @@
                             <w:r>
                               <w:t xml:space="preserve">Figuur </w:t>
                             </w:r>
-                            <w:r>
-                              <w:fldChar w:fldCharType="begin"/>
-                            </w:r>
-                            <w:r>
-                              <w:instrText xml:space="preserve"> SEQ Figuur \* ARABIC </w:instrText>
-                            </w:r>
-                            <w:r>
-                              <w:fldChar w:fldCharType="separate"/>
-                            </w:r>
-                            <w:r>
-                              <w:rPr>
-                                <w:noProof/>
-                              </w:rPr>
-                              <w:t>4</w:t>
-                            </w:r>
-                            <w:r>
-                              <w:rPr>
-                                <w:noProof/>
-                              </w:rPr>
-                              <w:fldChar w:fldCharType="end"/>
-                            </w:r>
+                            <w:fldSimple w:instr=" SEQ Figuur \* ARABIC ">
+                              <w:r>
+                                <w:rPr>
+                                  <w:noProof/>
+                                </w:rPr>
+                                <w:t>4</w:t>
+                              </w:r>
+                            </w:fldSimple>
                             <w:r>
                               <w:t>: Django tijdlijn</w:t>
                             </w:r>
@@ -10923,27 +10822,14 @@
                       <w:r>
                         <w:t xml:space="preserve">Figuur </w:t>
                       </w:r>
-                      <w:r>
-                        <w:fldChar w:fldCharType="begin"/>
-                      </w:r>
-                      <w:r>
-                        <w:instrText xml:space="preserve"> SEQ Figuur \* ARABIC </w:instrText>
-                      </w:r>
-                      <w:r>
-                        <w:fldChar w:fldCharType="separate"/>
-                      </w:r>
-                      <w:r>
-                        <w:rPr>
-                          <w:noProof/>
-                        </w:rPr>
-                        <w:t>4</w:t>
-                      </w:r>
-                      <w:r>
-                        <w:rPr>
-                          <w:noProof/>
-                        </w:rPr>
-                        <w:fldChar w:fldCharType="end"/>
-                      </w:r>
+                      <w:fldSimple w:instr=" SEQ Figuur \* ARABIC ">
+                        <w:r>
+                          <w:rPr>
+                            <w:noProof/>
+                          </w:rPr>
+                          <w:t>4</w:t>
+                        </w:r>
+                      </w:fldSimple>
                       <w:r>
                         <w:t>: Django tijdlijn</w:t>
                       </w:r>
@@ -11245,27 +11131,14 @@
                             <w:r>
                               <w:t xml:space="preserve">Figuur </w:t>
                             </w:r>
-                            <w:r>
-                              <w:fldChar w:fldCharType="begin"/>
-                            </w:r>
-                            <w:r>
-                              <w:instrText xml:space="preserve"> SEQ Figuur \* ARABIC </w:instrText>
-                            </w:r>
-                            <w:r>
-                              <w:fldChar w:fldCharType="separate"/>
-                            </w:r>
-                            <w:r>
-                              <w:rPr>
-                                <w:noProof/>
-                              </w:rPr>
-                              <w:t>5</w:t>
-                            </w:r>
-                            <w:r>
-                              <w:rPr>
-                                <w:noProof/>
-                              </w:rPr>
-                              <w:fldChar w:fldCharType="end"/>
-                            </w:r>
+                            <w:fldSimple w:instr=" SEQ Figuur \* ARABIC ">
+                              <w:r>
+                                <w:rPr>
+                                  <w:noProof/>
+                                </w:rPr>
+                                <w:t>5</w:t>
+                              </w:r>
+                            </w:fldSimple>
                             <w:r>
                               <w:t>: Django MVT</w:t>
                             </w:r>
@@ -11345,27 +11218,14 @@
                       <w:r>
                         <w:t xml:space="preserve">Figuur </w:t>
                       </w:r>
-                      <w:r>
-                        <w:fldChar w:fldCharType="begin"/>
-                      </w:r>
-                      <w:r>
-                        <w:instrText xml:space="preserve"> SEQ Figuur \* ARABIC </w:instrText>
-                      </w:r>
-                      <w:r>
-                        <w:fldChar w:fldCharType="separate"/>
-                      </w:r>
-                      <w:r>
-                        <w:rPr>
-                          <w:noProof/>
-                        </w:rPr>
-                        <w:t>5</w:t>
-                      </w:r>
-                      <w:r>
-                        <w:rPr>
-                          <w:noProof/>
-                        </w:rPr>
-                        <w:fldChar w:fldCharType="end"/>
-                      </w:r>
+                      <w:fldSimple w:instr=" SEQ Figuur \* ARABIC ">
+                        <w:r>
+                          <w:rPr>
+                            <w:noProof/>
+                          </w:rPr>
+                          <w:t>5</w:t>
+                        </w:r>
+                      </w:fldSimple>
                       <w:r>
                         <w:t>: Django MVT</w:t>
                       </w:r>
@@ -11698,7 +11558,7 @@
         <w:rPr>
           <w:noProof/>
         </w:rPr>
-        <w:object w:dxaOrig="9260" w:dyaOrig="1780" w14:anchorId="3DDF49BA">
+        <w:object w:dxaOrig="9260" w:dyaOrig="1780" w14:anchorId="7AAAFC04">
           <v:shapetype id="_x0000_t75" coordsize="21600,21600" o:spt="75" o:preferrelative="t" path="m@4@5l@4@11@9@11@9@5xe" filled="f" stroked="f">
             <v:stroke joinstyle="miter"/>
             <v:formulas>
@@ -11718,10 +11578,10 @@
             <v:path o:extrusionok="f" gradientshapeok="t" o:connecttype="rect"/>
             <o:lock v:ext="edit" aspectratio="t"/>
           </v:shapetype>
-          <v:shape id="_x0000_i1030" type="#_x0000_t75" alt="" style="width:463pt;height:88.8pt;mso-width-percent:0;mso-height-percent:0;mso-width-percent:0;mso-height-percent:0" o:ole="">
+          <v:shape id="_x0000_i1030" type="#_x0000_t75" alt="" style="width:463pt;height:89pt;mso-width-percent:0;mso-height-percent:0;mso-width-percent:0;mso-height-percent:0" o:ole="">
             <v:imagedata r:id="rId37" o:title=""/>
           </v:shape>
-          <o:OLEObject Type="Embed" ProgID="Word.Document.12" ShapeID="_x0000_i1030" DrawAspect="Content" ObjectID="_1715024206" r:id="rId38">
+          <o:OLEObject Type="Embed" ProgID="Word.Document.12" ShapeID="_x0000_i1030" DrawAspect="Content" ObjectID="_1715062664" r:id="rId38">
             <o:FieldCodes>\s</o:FieldCodes>
           </o:OLEObject>
         </w:object>
@@ -11910,27 +11770,14 @@
                             <w:r>
                               <w:t xml:space="preserve">Figuur </w:t>
                             </w:r>
-                            <w:r>
-                              <w:fldChar w:fldCharType="begin"/>
-                            </w:r>
-                            <w:r>
-                              <w:instrText xml:space="preserve"> SEQ Figuur \* ARABIC </w:instrText>
-                            </w:r>
-                            <w:r>
-                              <w:fldChar w:fldCharType="separate"/>
-                            </w:r>
-                            <w:r>
-                              <w:rPr>
-                                <w:noProof/>
-                              </w:rPr>
-                              <w:t>6</w:t>
-                            </w:r>
-                            <w:r>
-                              <w:rPr>
-                                <w:noProof/>
-                              </w:rPr>
-                              <w:fldChar w:fldCharType="end"/>
-                            </w:r>
+                            <w:fldSimple w:instr=" SEQ Figuur \* ARABIC ">
+                              <w:r>
+                                <w:rPr>
+                                  <w:noProof/>
+                                </w:rPr>
+                                <w:t>6</w:t>
+                              </w:r>
+                            </w:fldSimple>
                             <w:r>
                               <w:t xml:space="preserve">: </w:t>
                             </w:r>
@@ -12006,27 +11853,14 @@
                       <w:r>
                         <w:t xml:space="preserve">Figuur </w:t>
                       </w:r>
-                      <w:r>
-                        <w:fldChar w:fldCharType="begin"/>
-                      </w:r>
-                      <w:r>
-                        <w:instrText xml:space="preserve"> SEQ Figuur \* ARABIC </w:instrText>
-                      </w:r>
-                      <w:r>
-                        <w:fldChar w:fldCharType="separate"/>
-                      </w:r>
-                      <w:r>
-                        <w:rPr>
-                          <w:noProof/>
-                        </w:rPr>
-                        <w:t>6</w:t>
-                      </w:r>
-                      <w:r>
-                        <w:rPr>
-                          <w:noProof/>
-                        </w:rPr>
-                        <w:fldChar w:fldCharType="end"/>
-                      </w:r>
+                      <w:fldSimple w:instr=" SEQ Figuur \* ARABIC ">
+                        <w:r>
+                          <w:rPr>
+                            <w:noProof/>
+                          </w:rPr>
+                          <w:t>6</w:t>
+                        </w:r>
+                      </w:fldSimple>
                       <w:r>
                         <w:t xml:space="preserve">: </w:t>
                       </w:r>
@@ -12797,27 +12631,14 @@
                             <w:r>
                               <w:t xml:space="preserve">Codefragment </w:t>
                             </w:r>
-                            <w:r>
-                              <w:fldChar w:fldCharType="begin"/>
-                            </w:r>
-                            <w:r>
-                              <w:instrText xml:space="preserve"> SEQ Codefragment \* ARABIC </w:instrText>
-                            </w:r>
-                            <w:r>
-                              <w:fldChar w:fldCharType="separate"/>
-                            </w:r>
-                            <w:r>
-                              <w:rPr>
-                                <w:noProof/>
-                              </w:rPr>
-                              <w:t>2</w:t>
-                            </w:r>
-                            <w:r>
-                              <w:rPr>
-                                <w:noProof/>
-                              </w:rPr>
-                              <w:fldChar w:fldCharType="end"/>
-                            </w:r>
+                            <w:fldSimple w:instr=" SEQ Codefragment \* ARABIC ">
+                              <w:r>
+                                <w:rPr>
+                                  <w:noProof/>
+                                </w:rPr>
+                                <w:t>2</w:t>
+                              </w:r>
+                            </w:fldSimple>
                             <w:r>
                               <w:t>: Voorbeeld inhoud views.py (datetime functie)</w:t>
                             </w:r>
@@ -12896,27 +12717,14 @@
                       <w:r>
                         <w:t xml:space="preserve">Codefragment </w:t>
                       </w:r>
-                      <w:r>
-                        <w:fldChar w:fldCharType="begin"/>
-                      </w:r>
-                      <w:r>
-                        <w:instrText xml:space="preserve"> SEQ Codefragment \* ARABIC </w:instrText>
-                      </w:r>
-                      <w:r>
-                        <w:fldChar w:fldCharType="separate"/>
-                      </w:r>
-                      <w:r>
-                        <w:rPr>
-                          <w:noProof/>
-                        </w:rPr>
-                        <w:t>2</w:t>
-                      </w:r>
-                      <w:r>
-                        <w:rPr>
-                          <w:noProof/>
-                        </w:rPr>
-                        <w:fldChar w:fldCharType="end"/>
-                      </w:r>
+                      <w:fldSimple w:instr=" SEQ Codefragment \* ARABIC ">
+                        <w:r>
+                          <w:rPr>
+                            <w:noProof/>
+                          </w:rPr>
+                          <w:t>2</w:t>
+                        </w:r>
+                      </w:fldSimple>
                       <w:r>
                         <w:t>: Voorbeeld inhoud views.py (datetime functie)</w:t>
                       </w:r>
@@ -12967,12 +12775,12 @@
         <w:rPr>
           <w:noProof/>
         </w:rPr>
-        <w:object w:dxaOrig="1440" w:dyaOrig="1440" w14:anchorId="5E3EBF5E">
+        <w:object w:dxaOrig="1440" w:dyaOrig="1440" w14:anchorId="68CB4DC4">
           <v:shape id="_x0000_s2050" type="#_x0000_t75" alt="" style="position:absolute;margin-left:-.75pt;margin-top:61.95pt;width:463pt;height:192pt;z-index:251830272;mso-wrap-edited:f;mso-width-percent:0;mso-height-percent:0;mso-position-horizontal-relative:text;mso-position-vertical-relative:text;mso-width-percent:0;mso-height-percent:0">
             <v:imagedata r:id="rId41" o:title=""/>
             <w10:wrap type="topAndBottom"/>
           </v:shape>
-          <o:OLEObject Type="Embed" ProgID="Word.Document.12" ShapeID="_x0000_s2050" DrawAspect="Content" ObjectID="_1715024211" r:id="rId42">
+          <o:OLEObject Type="Embed" ProgID="Word.Document.12" ShapeID="_x0000_s2050" DrawAspect="Content" ObjectID="_1715062669" r:id="rId42">
             <o:FieldCodes>\s</o:FieldCodes>
           </o:OLEObject>
         </w:object>
@@ -13054,11 +12862,11 @@
           <w:szCs w:val="48"/>
           <w:lang w:val="en-BE" w:eastAsia="en-GB"/>
         </w:rPr>
-        <w:object w:dxaOrig="9260" w:dyaOrig="2660" w14:anchorId="26BF5E1E">
-          <v:shape id="_x0000_i1028" type="#_x0000_t75" alt="" style="width:463pt;height:133.25pt;mso-width-percent:0;mso-height-percent:0;mso-width-percent:0;mso-height-percent:0" o:ole="">
+        <w:object w:dxaOrig="9260" w:dyaOrig="2660" w14:anchorId="12714523">
+          <v:shape id="_x0000_i1028" type="#_x0000_t75" alt="" style="width:463pt;height:133pt;mso-width-percent:0;mso-height-percent:0;mso-width-percent:0;mso-height-percent:0" o:ole="">
             <v:imagedata r:id="rId43" o:title=""/>
           </v:shape>
-          <o:OLEObject Type="Embed" ProgID="Word.Document.12" ShapeID="_x0000_i1028" DrawAspect="Content" ObjectID="_1715024207" r:id="rId44">
+          <o:OLEObject Type="Embed" ProgID="Word.Document.12" ShapeID="_x0000_i1028" DrawAspect="Content" ObjectID="_1715062665" r:id="rId44">
             <o:FieldCodes>\s</o:FieldCodes>
           </o:OLEObject>
         </w:object>
@@ -13609,11 +13417,11 @@
           <w:szCs w:val="48"/>
           <w:lang w:val="en-BE" w:eastAsia="en-GB"/>
         </w:rPr>
-        <w:object w:dxaOrig="9260" w:dyaOrig="3520" w14:anchorId="00B0EABD">
-          <v:shape id="_x0000_i1027" type="#_x0000_t75" alt="" style="width:463pt;height:176.35pt;mso-width-percent:0;mso-height-percent:0;mso-width-percent:0;mso-height-percent:0" o:ole="">
+        <w:object w:dxaOrig="9260" w:dyaOrig="3520" w14:anchorId="0C800329">
+          <v:shape id="_x0000_i1027" type="#_x0000_t75" alt="" style="width:463pt;height:176pt;mso-width-percent:0;mso-height-percent:0;mso-width-percent:0;mso-height-percent:0" o:ole="">
             <v:imagedata r:id="rId46" o:title=""/>
           </v:shape>
-          <o:OLEObject Type="Embed" ProgID="Word.Document.12" ShapeID="_x0000_i1027" DrawAspect="Content" ObjectID="_1715024208" r:id="rId47">
+          <o:OLEObject Type="Embed" ProgID="Word.Document.12" ShapeID="_x0000_i1027" DrawAspect="Content" ObjectID="_1715062666" r:id="rId47">
             <o:FieldCodes>\s</o:FieldCodes>
           </o:OLEObject>
         </w:object>
@@ -13747,11 +13555,11 @@
           <w:szCs w:val="48"/>
           <w:lang w:val="en-BE" w:eastAsia="en-GB"/>
         </w:rPr>
-        <w:object w:dxaOrig="9260" w:dyaOrig="4060" w14:anchorId="366754CE">
-          <v:shape id="_x0000_i1026" type="#_x0000_t75" alt="" style="width:463pt;height:203.2pt;mso-width-percent:0;mso-height-percent:0;mso-width-percent:0;mso-height-percent:0" o:ole="">
+        <w:object w:dxaOrig="9260" w:dyaOrig="4060" w14:anchorId="60AE60BD">
+          <v:shape id="_x0000_i1026" type="#_x0000_t75" alt="" style="width:463pt;height:203pt;mso-width-percent:0;mso-height-percent:0;mso-width-percent:0;mso-height-percent:0" o:ole="">
             <v:imagedata r:id="rId48" o:title=""/>
           </v:shape>
-          <o:OLEObject Type="Embed" ProgID="Word.Document.12" ShapeID="_x0000_i1026" DrawAspect="Content" ObjectID="_1715024209" r:id="rId49">
+          <o:OLEObject Type="Embed" ProgID="Word.Document.12" ShapeID="_x0000_i1026" DrawAspect="Content" ObjectID="_1715062667" r:id="rId49">
             <o:FieldCodes>\s</o:FieldCodes>
           </o:OLEObject>
         </w:object>
@@ -16004,27 +15812,14 @@
                             <w:r>
                               <w:t xml:space="preserve">Figuur </w:t>
                             </w:r>
-                            <w:r>
-                              <w:fldChar w:fldCharType="begin"/>
-                            </w:r>
-                            <w:r>
-                              <w:instrText xml:space="preserve"> SEQ Figuur \* ARABIC </w:instrText>
-                            </w:r>
-                            <w:r>
-                              <w:fldChar w:fldCharType="separate"/>
-                            </w:r>
-                            <w:r>
-                              <w:rPr>
-                                <w:noProof/>
-                              </w:rPr>
-                              <w:t>11</w:t>
-                            </w:r>
-                            <w:r>
-                              <w:rPr>
-                                <w:noProof/>
-                              </w:rPr>
-                              <w:fldChar w:fldCharType="end"/>
-                            </w:r>
+                            <w:fldSimple w:instr=" SEQ Figuur \* ARABIC ">
+                              <w:r>
+                                <w:rPr>
+                                  <w:noProof/>
+                                </w:rPr>
+                                <w:t>11</w:t>
+                              </w:r>
+                            </w:fldSimple>
                             <w:r>
                               <w:t>: Ansible stage levenscyclus</w:t>
                             </w:r>
@@ -16095,27 +15890,14 @@
                       <w:r>
                         <w:t xml:space="preserve">Figuur </w:t>
                       </w:r>
-                      <w:r>
-                        <w:fldChar w:fldCharType="begin"/>
-                      </w:r>
-                      <w:r>
-                        <w:instrText xml:space="preserve"> SEQ Figuur \* ARABIC </w:instrText>
-                      </w:r>
-                      <w:r>
-                        <w:fldChar w:fldCharType="separate"/>
-                      </w:r>
-                      <w:r>
-                        <w:rPr>
-                          <w:noProof/>
-                        </w:rPr>
-                        <w:t>11</w:t>
-                      </w:r>
-                      <w:r>
-                        <w:rPr>
-                          <w:noProof/>
-                        </w:rPr>
-                        <w:fldChar w:fldCharType="end"/>
-                      </w:r>
+                      <w:fldSimple w:instr=" SEQ Figuur \* ARABIC ">
+                        <w:r>
+                          <w:rPr>
+                            <w:noProof/>
+                          </w:rPr>
+                          <w:t>11</w:t>
+                        </w:r>
+                      </w:fldSimple>
                       <w:r>
                         <w:t>: Ansible stage levenscyclus</w:t>
                       </w:r>
@@ -16822,27 +16604,14 @@
                             <w:r>
                               <w:t xml:space="preserve">Figuur </w:t>
                             </w:r>
-                            <w:r>
-                              <w:fldChar w:fldCharType="begin"/>
-                            </w:r>
-                            <w:r>
-                              <w:instrText xml:space="preserve"> SEQ Figuur \* ARABIC </w:instrText>
-                            </w:r>
-                            <w:r>
-                              <w:fldChar w:fldCharType="separate"/>
-                            </w:r>
-                            <w:r>
-                              <w:rPr>
-                                <w:noProof/>
-                              </w:rPr>
-                              <w:t>12</w:t>
-                            </w:r>
-                            <w:r>
-                              <w:rPr>
-                                <w:noProof/>
-                              </w:rPr>
-                              <w:fldChar w:fldCharType="end"/>
-                            </w:r>
+                            <w:fldSimple w:instr=" SEQ Figuur \* ARABIC ">
+                              <w:r>
+                                <w:rPr>
+                                  <w:noProof/>
+                                </w:rPr>
+                                <w:t>12</w:t>
+                              </w:r>
+                            </w:fldSimple>
                             <w:bookmarkEnd w:id="85"/>
                             <w:r>
                               <w:t xml:space="preserve">: </w:t>
@@ -16926,27 +16695,14 @@
                       <w:r>
                         <w:t xml:space="preserve">Figuur </w:t>
                       </w:r>
-                      <w:r>
-                        <w:fldChar w:fldCharType="begin"/>
-                      </w:r>
-                      <w:r>
-                        <w:instrText xml:space="preserve"> SEQ Figuur \* ARABIC </w:instrText>
-                      </w:r>
-                      <w:r>
-                        <w:fldChar w:fldCharType="separate"/>
-                      </w:r>
-                      <w:r>
-                        <w:rPr>
-                          <w:noProof/>
-                        </w:rPr>
-                        <w:t>12</w:t>
-                      </w:r>
-                      <w:r>
-                        <w:rPr>
-                          <w:noProof/>
-                        </w:rPr>
-                        <w:fldChar w:fldCharType="end"/>
-                      </w:r>
+                      <w:fldSimple w:instr=" SEQ Figuur \* ARABIC ">
+                        <w:r>
+                          <w:rPr>
+                            <w:noProof/>
+                          </w:rPr>
+                          <w:t>12</w:t>
+                        </w:r>
+                      </w:fldSimple>
                       <w:bookmarkEnd w:id="88"/>
                       <w:r>
                         <w:t xml:space="preserve">: </w:t>
@@ -17759,7 +17515,25 @@
         <w:rPr>
           <w:szCs w:val="20"/>
         </w:rPr>
-        <w:t xml:space="preserve">Ansible het kan ingezet worden voor het configureren/onderhouden van virtuele en fisyke firewalls maar ook voor applicatie deployment. </w:t>
+        <w:t xml:space="preserve">Ansible het kan ingezet worden voor het configureren/onderhouden van virtuele en </w:t>
+      </w:r>
+      <w:r>
+        <w:rPr>
+          <w:szCs w:val="20"/>
+        </w:rPr>
+        <w:t>fysieke</w:t>
+      </w:r>
+      <w:r>
+        <w:rPr>
+          <w:szCs w:val="20"/>
+        </w:rPr>
+        <w:t xml:space="preserve"> </w:t>
+      </w:r>
+      <w:r>
+        <w:rPr>
+          <w:szCs w:val="20"/>
+        </w:rPr>
+        <w:t xml:space="preserve">firewalls maar ook voor applicatie deployment. </w:t>
       </w:r>
     </w:p>
     <w:p>
@@ -18247,16 +18021,7 @@
         <w:t xml:space="preserve"> maar wordt niet in gebruik genomen gewoonweg omdat het de opstelling enorm complex zou maken, waardoor de tijd van ontwikkeling en ingebruikname van het platform enorm zou achteruit geschoven worden.</w:t>
       </w:r>
       <w:r>
-        <w:t xml:space="preserve"> </w:t>
-      </w:r>
-      <w:r>
-        <w:t>Eenmaal het platform operationeel is kan er eventueel worden uitgebreid met Fortimanager, Ansible of een ander alternatief</w:t>
-      </w:r>
-      <w:r>
-        <w:t xml:space="preserve"> om extra functionaliteit toe te voegen</w:t>
-      </w:r>
-      <w:r>
-        <w:t>.</w:t>
+        <w:t xml:space="preserve"> Eenmaal het platform operationeel is kan er eventueel worden uitgebreid met Fortimanager, Ansible of een ander alternatief om extra functionaliteit toe te voegen.</w:t>
       </w:r>
     </w:p>
     <w:p>
@@ -18308,10 +18073,94 @@
         <w:t>) geeft een illustratie van de basis opstelling in het labo</w:t>
       </w:r>
       <w:r>
-        <w:t xml:space="preserve"> voor ontwikkeling en testen van het Django platform</w:t>
+        <w:t xml:space="preserve">, </w:t>
+      </w:r>
+      <w:r>
+        <w:t>voor ontwikkeling en testen van het Django platform</w:t>
       </w:r>
       <w:r>
         <w:t xml:space="preserve">. </w:t>
+      </w:r>
+      <w:r>
+        <w:t xml:space="preserve">Vanop de ESXI-server worden minimum vier </w:t>
+      </w:r>
+      <w:r>
+        <w:t xml:space="preserve">virtuele </w:t>
+      </w:r>
+      <w:r>
+        <w:t>machines opgesteld, die machines bestaan uit een Ubuntu</w:t>
+      </w:r>
+      <w:r>
+        <w:t xml:space="preserve"> </w:t>
+      </w:r>
+      <w:r>
+        <w:t>server en drie firewalls. De Ubuntu</w:t>
+      </w:r>
+      <w:r>
+        <w:t xml:space="preserve"> </w:t>
+      </w:r>
+      <w:r>
+        <w:t>server zal het Django platform hosten en de firewalls</w:t>
+      </w:r>
+      <w:r>
+        <w:t xml:space="preserve"> met API-calls aanspreken. Zoals eerder vermeld (</w:t>
+      </w:r>
+      <w:r>
+        <w:fldChar w:fldCharType="begin"/>
+      </w:r>
+      <w:r>
+        <w:instrText xml:space="preserve"> REF _Ref104012106 \h </w:instrText>
+      </w:r>
+      <w:r>
+        <w:fldChar w:fldCharType="separate"/>
+      </w:r>
+      <w:r>
+        <w:t xml:space="preserve">Figuur </w:t>
+      </w:r>
+      <w:r>
+        <w:rPr>
+          <w:noProof/>
+        </w:rPr>
+        <w:t>3</w:t>
+      </w:r>
+      <w:r>
+        <w:t>: Django platform pagina structuur</w:t>
+      </w:r>
+      <w:r>
+        <w:fldChar w:fldCharType="end"/>
+      </w:r>
+      <w:r>
+        <w:t xml:space="preserve">) zal </w:t>
+      </w:r>
+      <w:r>
+        <w:t>het</w:t>
+      </w:r>
+      <w:r>
+        <w:t xml:space="preserve"> aan de h</w:t>
+      </w:r>
+      <w:r>
+        <w:t>and van API-calls mogelijk zijn om firewalls te updaten en configureren.</w:t>
+      </w:r>
+      <w:r>
+        <w:t xml:space="preserve"> Niet zichtbaar op onderstaande diagram is een </w:t>
+      </w:r>
+      <w:r>
+        <w:t>fysieke</w:t>
+      </w:r>
+      <w:r>
+        <w:t xml:space="preserve"> </w:t>
+      </w:r>
+      <w:r>
+        <w:t>firewall, deze wordt enkel toegevoegd volgens</w:t>
+      </w:r>
+      <w:r>
+        <w:t xml:space="preserve"> </w:t>
+      </w:r>
+      <w:r>
+        <w:t>beschikbaarheid</w:t>
+      </w:r>
+      <w:r>
+        <w:t>.</w:t>
       </w:r>
     </w:p>
     <w:p/>
@@ -18324,35 +18173,29 @@
     <w:p/>
     <w:p/>
     <w:p/>
-    <w:p/>
-    <w:p/>
-    <w:p/>
-    <w:p/>
-    <w:p/>
-    <w:p/>
-    <w:p/>
-    <w:p/>
-    <w:p/>
     <w:p>
       <w:pPr>
         <w:rPr>
           <w:color w:val="FF0000"/>
         </w:rPr>
       </w:pPr>
+    </w:p>
+    <w:p>
       <w:r>
         <w:rPr>
           <w:noProof/>
         </w:rPr>
+        <w:lastRenderedPageBreak/>
         <mc:AlternateContent>
           <mc:Choice Requires="wps">
             <w:drawing>
-              <wp:anchor distT="0" distB="0" distL="114300" distR="114300" simplePos="0" relativeHeight="251847680" behindDoc="0" locked="0" layoutInCell="1" allowOverlap="1" wp14:anchorId="2B64FBE8" wp14:editId="6D26569F">
+              <wp:anchor distT="0" distB="0" distL="114300" distR="114300" simplePos="0" relativeHeight="251847680" behindDoc="0" locked="0" layoutInCell="1" allowOverlap="1" wp14:anchorId="2B64FBE8" wp14:editId="46549BE8">
                 <wp:simplePos x="0" y="0"/>
                 <wp:positionH relativeFrom="column">
-                  <wp:posOffset>1149350</wp:posOffset>
+                  <wp:posOffset>1140804</wp:posOffset>
                 </wp:positionH>
                 <wp:positionV relativeFrom="paragraph">
-                  <wp:posOffset>5420995</wp:posOffset>
+                  <wp:posOffset>4939973</wp:posOffset>
                 </wp:positionV>
                 <wp:extent cx="3725545" cy="635"/>
                 <wp:effectExtent l="0" t="0" r="0" b="12065"/>
@@ -18393,14 +18236,27 @@
                             <w:r>
                               <w:t xml:space="preserve">Figuur </w:t>
                             </w:r>
-                            <w:fldSimple w:instr=" SEQ Figuur \* ARABIC ">
-                              <w:r>
-                                <w:rPr>
-                                  <w:noProof/>
-                                </w:rPr>
-                                <w:t>13</w:t>
-                              </w:r>
-                            </w:fldSimple>
+                            <w:r>
+                              <w:fldChar w:fldCharType="begin"/>
+                            </w:r>
+                            <w:r>
+                              <w:instrText xml:space="preserve"> SEQ Figuur \* ARABIC </w:instrText>
+                            </w:r>
+                            <w:r>
+                              <w:fldChar w:fldCharType="separate"/>
+                            </w:r>
+                            <w:r>
+                              <w:rPr>
+                                <w:noProof/>
+                              </w:rPr>
+                              <w:t>13</w:t>
+                            </w:r>
+                            <w:r>
+                              <w:rPr>
+                                <w:noProof/>
+                              </w:rPr>
+                              <w:fldChar w:fldCharType="end"/>
+                            </w:r>
                             <w:r>
                               <w:t xml:space="preserve">: Basis opstelling </w:t>
                             </w:r>
@@ -18432,7 +18288,7 @@
           </mc:Choice>
           <mc:Fallback>
             <w:pict>
-              <v:shape w14:anchorId="2B64FBE8" id="Text Box 50" o:spid="_x0000_s1043" type="#_x0000_t202" style="position:absolute;margin-left:90.5pt;margin-top:426.85pt;width:293.35pt;height:.05pt;z-index:251847680;visibility:visible;mso-wrap-style:square;mso-wrap-distance-left:9pt;mso-wrap-distance-top:0;mso-wrap-distance-right:9pt;mso-wrap-distance-bottom:0;mso-position-horizontal:absolute;mso-position-horizontal-relative:text;mso-position-vertical:absolute;mso-position-vertical-relative:text;v-text-anchor:top" o:gfxdata="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" stroked="f">
+              <v:shape w14:anchorId="2B64FBE8" id="Text Box 50" o:spid="_x0000_s1043" type="#_x0000_t202" style="position:absolute;margin-left:89.85pt;margin-top:388.95pt;width:293.35pt;height:.05pt;z-index:251847680;visibility:visible;mso-wrap-style:square;mso-wrap-distance-left:9pt;mso-wrap-distance-top:0;mso-wrap-distance-right:9pt;mso-wrap-distance-bottom:0;mso-position-horizontal:absolute;mso-position-horizontal-relative:text;mso-position-vertical:absolute;mso-position-vertical-relative:text;v-text-anchor:top" o:gfxdata="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" stroked="f">
                 <v:textbox style="mso-fit-shape-to-text:t" inset="0,0,0,0">
                   <w:txbxContent>
                     <w:p>
@@ -18448,14 +18304,27 @@
                       <w:r>
                         <w:t xml:space="preserve">Figuur </w:t>
                       </w:r>
-                      <w:fldSimple w:instr=" SEQ Figuur \* ARABIC ">
-                        <w:r>
-                          <w:rPr>
-                            <w:noProof/>
-                          </w:rPr>
-                          <w:t>13</w:t>
-                        </w:r>
-                      </w:fldSimple>
+                      <w:r>
+                        <w:fldChar w:fldCharType="begin"/>
+                      </w:r>
+                      <w:r>
+                        <w:instrText xml:space="preserve"> SEQ Figuur \* ARABIC </w:instrText>
+                      </w:r>
+                      <w:r>
+                        <w:fldChar w:fldCharType="separate"/>
+                      </w:r>
+                      <w:r>
+                        <w:rPr>
+                          <w:noProof/>
+                        </w:rPr>
+                        <w:t>13</w:t>
+                      </w:r>
+                      <w:r>
+                        <w:rPr>
+                          <w:noProof/>
+                        </w:rPr>
+                        <w:fldChar w:fldCharType="end"/>
+                      </w:r>
                       <w:r>
                         <w:t xml:space="preserve">: Basis opstelling </w:t>
                       </w:r>
@@ -18481,24 +18350,17 @@
       </w:r>
       <w:r>
         <w:rPr>
+          <w:noProof/>
           <w:color w:val="FF0000"/>
         </w:rPr>
-        <w:t>Opstelling werking met API-calls in diagram weergeven</w:t>
-      </w:r>
-    </w:p>
-    <w:p>
-      <w:r>
-        <w:rPr>
-          <w:color w:val="FF0000"/>
-        </w:rPr>
         <w:drawing>
-          <wp:anchor distT="0" distB="0" distL="114300" distR="114300" simplePos="0" relativeHeight="251848704" behindDoc="0" locked="0" layoutInCell="1" allowOverlap="1" wp14:anchorId="0DD523A2" wp14:editId="1811D2C6">
+          <wp:anchor distT="0" distB="0" distL="114300" distR="114300" simplePos="0" relativeHeight="251848704" behindDoc="0" locked="0" layoutInCell="1" allowOverlap="1" wp14:anchorId="0DD523A2" wp14:editId="3F5267CC">
             <wp:simplePos x="0" y="0"/>
             <wp:positionH relativeFrom="column">
               <wp:posOffset>1144905</wp:posOffset>
             </wp:positionH>
             <wp:positionV relativeFrom="paragraph">
-              <wp:posOffset>209550</wp:posOffset>
+              <wp:posOffset>12</wp:posOffset>
             </wp:positionV>
             <wp:extent cx="3733800" cy="4940300"/>
             <wp:effectExtent l="0" t="0" r="0" b="0"/>
@@ -18560,13 +18422,13 @@
     <w:p/>
     <w:p/>
     <w:p/>
-    <w:p/>
     <w:p>
       <w:pPr>
         <w:pStyle w:val="Heading1"/>
       </w:pPr>
       <w:bookmarkStart w:id="99" w:name="_Toc104411366"/>
       <w:r>
+        <w:lastRenderedPageBreak/>
         <w:t>10</w:t>
       </w:r>
       <w:r>
@@ -18886,27 +18748,14 @@
                             <w:r>
                               <w:t xml:space="preserve">Figuur </w:t>
                             </w:r>
-                            <w:r>
-                              <w:fldChar w:fldCharType="begin"/>
-                            </w:r>
-                            <w:r>
-                              <w:instrText xml:space="preserve"> SEQ Figuur \* ARABIC </w:instrText>
-                            </w:r>
-                            <w:r>
-                              <w:fldChar w:fldCharType="separate"/>
-                            </w:r>
-                            <w:r>
-                              <w:rPr>
-                                <w:noProof/>
-                              </w:rPr>
-                              <w:t>14</w:t>
-                            </w:r>
-                            <w:r>
-                              <w:rPr>
-                                <w:noProof/>
-                              </w:rPr>
-                              <w:fldChar w:fldCharType="end"/>
-                            </w:r>
+                            <w:fldSimple w:instr=" SEQ Figuur \* ARABIC ">
+                              <w:r>
+                                <w:rPr>
+                                  <w:noProof/>
+                                </w:rPr>
+                                <w:t>14</w:t>
+                              </w:r>
+                            </w:fldSimple>
                             <w:r>
                               <w:t>: Jenkins master-slave architectuur</w:t>
                             </w:r>
@@ -18978,27 +18827,14 @@
                       <w:r>
                         <w:t xml:space="preserve">Figuur </w:t>
                       </w:r>
-                      <w:r>
-                        <w:fldChar w:fldCharType="begin"/>
-                      </w:r>
-                      <w:r>
-                        <w:instrText xml:space="preserve"> SEQ Figuur \* ARABIC </w:instrText>
-                      </w:r>
-                      <w:r>
-                        <w:fldChar w:fldCharType="separate"/>
-                      </w:r>
-                      <w:r>
-                        <w:rPr>
-                          <w:noProof/>
-                        </w:rPr>
-                        <w:t>14</w:t>
-                      </w:r>
-                      <w:r>
-                        <w:rPr>
-                          <w:noProof/>
-                        </w:rPr>
-                        <w:fldChar w:fldCharType="end"/>
-                      </w:r>
+                      <w:fldSimple w:instr=" SEQ Figuur \* ARABIC ">
+                        <w:r>
+                          <w:rPr>
+                            <w:noProof/>
+                          </w:rPr>
+                          <w:t>14</w:t>
+                        </w:r>
+                      </w:fldSimple>
                       <w:r>
                         <w:t>: Jenkins master-slave architectuur</w:t>
                       </w:r>
@@ -19200,11 +19036,7 @@
         <w:t xml:space="preserve">de “Master”, waarna </w:t>
       </w:r>
       <w:r>
-        <w:t xml:space="preserve">het </w:t>
-      </w:r>
-      <w:r>
-        <w:lastRenderedPageBreak/>
-        <w:t>mogelijk is om werklast te verdelen over meerdere “slave” servers</w:t>
+        <w:t>het mogelijk is om werklast te verdelen over meerdere “slave” servers</w:t>
       </w:r>
       <w:r>
         <w:t xml:space="preserve">. Afhankelijk van hoe Jenkins is geconfigureerd is het mogelijk om op deze “slave” servers </w:t>
@@ -19335,6 +19167,7 @@
     </w:p>
     <w:p>
       <w:r>
+        <w:lastRenderedPageBreak/>
         <w:t xml:space="preserve">De reden achter het gebruik van Jenkins in plaats van </w:t>
       </w:r>
       <w:r>
@@ -19503,27 +19336,14 @@
                             <w:r>
                               <w:t xml:space="preserve">Figuur </w:t>
                             </w:r>
-                            <w:r>
-                              <w:fldChar w:fldCharType="begin"/>
-                            </w:r>
-                            <w:r>
-                              <w:instrText xml:space="preserve"> SEQ Figuur \* ARABIC </w:instrText>
-                            </w:r>
-                            <w:r>
-                              <w:fldChar w:fldCharType="separate"/>
-                            </w:r>
-                            <w:r>
-                              <w:rPr>
-                                <w:noProof/>
-                              </w:rPr>
-                              <w:t>15</w:t>
-                            </w:r>
-                            <w:r>
-                              <w:rPr>
-                                <w:noProof/>
-                              </w:rPr>
-                              <w:fldChar w:fldCharType="end"/>
-                            </w:r>
+                            <w:fldSimple w:instr=" SEQ Figuur \* ARABIC ">
+                              <w:r>
+                                <w:rPr>
+                                  <w:noProof/>
+                                </w:rPr>
+                                <w:t>15</w:t>
+                              </w:r>
+                            </w:fldSimple>
                             <w:r>
                               <w:t>: Jenkins visuele werking</w:t>
                             </w:r>
@@ -19596,27 +19416,14 @@
                       <w:r>
                         <w:t xml:space="preserve">Figuur </w:t>
                       </w:r>
-                      <w:r>
-                        <w:fldChar w:fldCharType="begin"/>
-                      </w:r>
-                      <w:r>
-                        <w:instrText xml:space="preserve"> SEQ Figuur \* ARABIC </w:instrText>
-                      </w:r>
-                      <w:r>
-                        <w:fldChar w:fldCharType="separate"/>
-                      </w:r>
-                      <w:r>
-                        <w:rPr>
-                          <w:noProof/>
-                        </w:rPr>
-                        <w:t>15</w:t>
-                      </w:r>
-                      <w:r>
-                        <w:rPr>
-                          <w:noProof/>
-                        </w:rPr>
-                        <w:fldChar w:fldCharType="end"/>
-                      </w:r>
+                      <w:fldSimple w:instr=" SEQ Figuur \* ARABIC ">
+                        <w:r>
+                          <w:rPr>
+                            <w:noProof/>
+                          </w:rPr>
+                          <w:t>15</w:t>
+                        </w:r>
+                      </w:fldSimple>
                       <w:r>
                         <w:t>: Jenkins visuele werking</w:t>
                       </w:r>
@@ -19875,27 +19682,14 @@
       <w:r>
         <w:t xml:space="preserve">Tabel </w:t>
       </w:r>
-      <w:r>
-        <w:fldChar w:fldCharType="begin"/>
-      </w:r>
-      <w:r>
-        <w:instrText xml:space="preserve"> SEQ Tabel \* ARABIC </w:instrText>
-      </w:r>
-      <w:r>
-        <w:fldChar w:fldCharType="separate"/>
-      </w:r>
-      <w:r>
-        <w:rPr>
-          <w:noProof/>
-        </w:rPr>
-        <w:t>1</w:t>
-      </w:r>
-      <w:r>
-        <w:rPr>
-          <w:noProof/>
-        </w:rPr>
-        <w:fldChar w:fldCharType="end"/>
-      </w:r>
+      <w:fldSimple w:instr=" SEQ Tabel \* ARABIC ">
+        <w:r>
+          <w:rPr>
+            <w:noProof/>
+          </w:rPr>
+          <w:t>1</w:t>
+        </w:r>
+      </w:fldSimple>
       <w:r>
         <w:t xml:space="preserve">: </w:t>
       </w:r>
@@ -19908,75 +19702,75 @@
     <w:p/>
     <w:p>
       <w:r>
+        <w:t>De hardware voorwaarden van bovenstaande tabel (</w:t>
+      </w:r>
+      <w:r>
+        <w:fldChar w:fldCharType="begin"/>
+      </w:r>
+      <w:r>
+        <w:instrText xml:space="preserve"> REF _Ref103437174 \h </w:instrText>
+      </w:r>
+      <w:r>
+        <w:fldChar w:fldCharType="separate"/>
+      </w:r>
+      <w:r>
+        <w:t xml:space="preserve">Tabel </w:t>
+      </w:r>
+      <w:r>
+        <w:rPr>
+          <w:noProof/>
+        </w:rPr>
+        <w:t>6</w:t>
+      </w:r>
+      <w:r>
+        <w:t>: Jenkins minimum hardware voorwaarden</w:t>
+      </w:r>
+      <w:r>
+        <w:fldChar w:fldCharType="end"/>
+      </w:r>
+      <w:r>
+        <w:t xml:space="preserve">) zijn vaak niet genoeg wanneer meerdere </w:t>
+      </w:r>
+      <w:r>
+        <w:t xml:space="preserve">jobs tegelijk </w:t>
+      </w:r>
+      <w:r>
+        <w:t xml:space="preserve">moeten kunnen draaien. Ook wanneer wordt gewerkt met een team van mensen zijn bovenstaande </w:t>
+      </w:r>
+      <w:r>
+        <w:t>minimumaantallen</w:t>
+      </w:r>
+      <w:r>
+        <w:t xml:space="preserve"> niet voldoende. </w:t>
+      </w:r>
+      <w:r>
+        <w:t xml:space="preserve">Voor een klein team wordt al sneller </w:t>
+      </w:r>
+      <w:r>
+        <w:t xml:space="preserve">één Gigabyte </w:t>
+      </w:r>
+      <w:r>
+        <w:t xml:space="preserve">aan RAM </w:t>
+      </w:r>
+      <w:r>
+        <w:t>en vijftig Gigabytes aan opslag</w:t>
+      </w:r>
+      <w:r>
+        <w:t xml:space="preserve"> aangeraden. </w:t>
+      </w:r>
+      <w:r>
+        <w:t>Hoe dan ook verschillen de minimumvoorwaarden van team tot team</w:t>
+      </w:r>
+      <w:r>
+        <w:t xml:space="preserve"> en van project tot project</w:t>
+      </w:r>
+      <w:r>
+        <w:t xml:space="preserve">. </w:t>
+      </w:r>
+    </w:p>
+    <w:p>
+      <w:r>
         <w:lastRenderedPageBreak/>
-        <w:t>De hardware voorwaarden van bovenstaande tabel (</w:t>
-      </w:r>
-      <w:r>
-        <w:fldChar w:fldCharType="begin"/>
-      </w:r>
-      <w:r>
-        <w:instrText xml:space="preserve"> REF _Ref103437174 \h </w:instrText>
-      </w:r>
-      <w:r>
-        <w:fldChar w:fldCharType="separate"/>
-      </w:r>
-      <w:r>
-        <w:t xml:space="preserve">Tabel </w:t>
-      </w:r>
-      <w:r>
-        <w:rPr>
-          <w:noProof/>
-        </w:rPr>
-        <w:t>6</w:t>
-      </w:r>
-      <w:r>
-        <w:t>: Jenkins minimum hardware voorwaarden</w:t>
-      </w:r>
-      <w:r>
-        <w:fldChar w:fldCharType="end"/>
-      </w:r>
-      <w:r>
-        <w:t xml:space="preserve">) zijn vaak niet genoeg wanneer meerdere </w:t>
-      </w:r>
-      <w:r>
-        <w:t xml:space="preserve">jobs tegelijk </w:t>
-      </w:r>
-      <w:r>
-        <w:t xml:space="preserve">moeten kunnen draaien. Ook wanneer wordt gewerkt met een team van mensen zijn bovenstaande </w:t>
-      </w:r>
-      <w:r>
-        <w:t>minimumaantallen</w:t>
-      </w:r>
-      <w:r>
-        <w:t xml:space="preserve"> niet voldoende. </w:t>
-      </w:r>
-      <w:r>
-        <w:t xml:space="preserve">Voor een klein team wordt al sneller </w:t>
-      </w:r>
-      <w:r>
-        <w:t xml:space="preserve">één Gigabyte </w:t>
-      </w:r>
-      <w:r>
-        <w:t xml:space="preserve">aan RAM </w:t>
-      </w:r>
-      <w:r>
-        <w:t>en vijftig Gigabytes aan opslag</w:t>
-      </w:r>
-      <w:r>
-        <w:t xml:space="preserve"> aangeraden. </w:t>
-      </w:r>
-      <w:r>
-        <w:t>Hoe dan ook verschillen de minimumvoorwaarden van team tot team</w:t>
-      </w:r>
-      <w:r>
-        <w:t xml:space="preserve"> en van project tot project</w:t>
-      </w:r>
-      <w:r>
-        <w:t xml:space="preserve">. </w:t>
-      </w:r>
-    </w:p>
-    <w:p>
-      <w:r>
         <w:t xml:space="preserve">Naast hardware voorwaarden </w:t>
       </w:r>
       <w:r>
@@ -21341,14 +21135,27 @@
                             <w:r>
                               <w:t xml:space="preserve">Figuur </w:t>
                             </w:r>
-                            <w:fldSimple w:instr=" SEQ Figuur \* ARABIC ">
-                              <w:r>
-                                <w:rPr>
-                                  <w:noProof/>
-                                </w:rPr>
-                                <w:t>16</w:t>
-                              </w:r>
-                            </w:fldSimple>
+                            <w:r>
+                              <w:fldChar w:fldCharType="begin"/>
+                            </w:r>
+                            <w:r>
+                              <w:instrText xml:space="preserve"> SEQ Figuur \* ARABIC </w:instrText>
+                            </w:r>
+                            <w:r>
+                              <w:fldChar w:fldCharType="separate"/>
+                            </w:r>
+                            <w:r>
+                              <w:rPr>
+                                <w:noProof/>
+                              </w:rPr>
+                              <w:t>16</w:t>
+                            </w:r>
+                            <w:r>
+                              <w:rPr>
+                                <w:noProof/>
+                              </w:rPr>
+                              <w:fldChar w:fldCharType="end"/>
+                            </w:r>
                             <w:r>
                               <w:t>: Python virtuele omgevingen visueel voorbeeld</w:t>
                             </w:r>
@@ -21422,14 +21229,27 @@
                       <w:r>
                         <w:t xml:space="preserve">Figuur </w:t>
                       </w:r>
-                      <w:fldSimple w:instr=" SEQ Figuur \* ARABIC ">
-                        <w:r>
-                          <w:rPr>
-                            <w:noProof/>
-                          </w:rPr>
-                          <w:t>16</w:t>
-                        </w:r>
-                      </w:fldSimple>
+                      <w:r>
+                        <w:fldChar w:fldCharType="begin"/>
+                      </w:r>
+                      <w:r>
+                        <w:instrText xml:space="preserve"> SEQ Figuur \* ARABIC </w:instrText>
+                      </w:r>
+                      <w:r>
+                        <w:fldChar w:fldCharType="separate"/>
+                      </w:r>
+                      <w:r>
+                        <w:rPr>
+                          <w:noProof/>
+                        </w:rPr>
+                        <w:t>16</w:t>
+                      </w:r>
+                      <w:r>
+                        <w:rPr>
+                          <w:noProof/>
+                        </w:rPr>
+                        <w:fldChar w:fldCharType="end"/>
+                      </w:r>
                       <w:r>
                         <w:t>: Python virtuele omgevingen visueel voorbeeld</w:t>
                       </w:r>
@@ -21833,11 +21653,11 @@
         <w:rPr>
           <w:noProof/>
         </w:rPr>
-        <w:object w:dxaOrig="9026" w:dyaOrig="10513" w14:anchorId="7531BF11">
+        <w:object w:dxaOrig="9026" w:dyaOrig="10513" w14:anchorId="7185C35C">
           <v:shape id="_x0000_i1025" type="#_x0000_t75" alt="" style="width:231.95pt;height:271.25pt;mso-width-percent:0;mso-height-percent:0;mso-width-percent:0;mso-height-percent:0" o:ole="">
             <v:imagedata r:id="rId65" o:title=""/>
           </v:shape>
-          <o:OLEObject Type="Embed" ProgID="Word.OpenDocumentText.12" ShapeID="_x0000_i1025" DrawAspect="Content" ObjectID="_1715024210" r:id="rId66"/>
+          <o:OLEObject Type="Embed" ProgID="Word.OpenDocumentText.12" ShapeID="_x0000_i1025" DrawAspect="Content" ObjectID="_1715062668" r:id="rId66"/>
         </w:object>
       </w:r>
     </w:p>
@@ -21851,14 +21671,27 @@
       <w:r>
         <w:t xml:space="preserve">Codefragment </w:t>
       </w:r>
-      <w:fldSimple w:instr=" SEQ Codefragment \* ARABIC ">
-        <w:r>
-          <w:rPr>
-            <w:noProof/>
-          </w:rPr>
-          <w:t>6</w:t>
-        </w:r>
-      </w:fldSimple>
+      <w:r>
+        <w:fldChar w:fldCharType="begin"/>
+      </w:r>
+      <w:r>
+        <w:instrText xml:space="preserve"> SEQ Codefragment \* ARABIC </w:instrText>
+      </w:r>
+      <w:r>
+        <w:fldChar w:fldCharType="separate"/>
+      </w:r>
+      <w:r>
+        <w:rPr>
+          <w:noProof/>
+        </w:rPr>
+        <w:t>6</w:t>
+      </w:r>
+      <w:r>
+        <w:rPr>
+          <w:noProof/>
+        </w:rPr>
+        <w:fldChar w:fldCharType="end"/>
+      </w:r>
       <w:r>
         <w:t>: Folder structuur virtuele omgeving</w:t>
       </w:r>
@@ -22357,7 +22190,7 @@
               </w:tblGrid>
               <w:tr>
                 <w:trPr>
-                  <w:divId w:val="1386874246"/>
+                  <w:divId w:val="116685061"/>
                   <w:tblCellSpacing w:w="15" w:type="dxa"/>
                 </w:trPr>
                 <w:tc>
@@ -22412,7 +22245,7 @@
               </w:tr>
               <w:tr>
                 <w:trPr>
-                  <w:divId w:val="1386874246"/>
+                  <w:divId w:val="116685061"/>
                   <w:tblCellSpacing w:w="15" w:type="dxa"/>
                 </w:trPr>
                 <w:tc>
@@ -22465,7 +22298,7 @@
               </w:tr>
               <w:tr>
                 <w:trPr>
-                  <w:divId w:val="1386874246"/>
+                  <w:divId w:val="116685061"/>
                   <w:tblCellSpacing w:w="15" w:type="dxa"/>
                 </w:trPr>
                 <w:tc>
@@ -22518,7 +22351,7 @@
               </w:tr>
               <w:tr>
                 <w:trPr>
-                  <w:divId w:val="1386874246"/>
+                  <w:divId w:val="116685061"/>
                   <w:tblCellSpacing w:w="15" w:type="dxa"/>
                 </w:trPr>
                 <w:tc>
@@ -22566,7 +22399,7 @@
               </w:tr>
               <w:tr>
                 <w:trPr>
-                  <w:divId w:val="1386874246"/>
+                  <w:divId w:val="116685061"/>
                   <w:tblCellSpacing w:w="15" w:type="dxa"/>
                 </w:trPr>
                 <w:tc>
@@ -22619,7 +22452,7 @@
               </w:tr>
               <w:tr>
                 <w:trPr>
-                  <w:divId w:val="1386874246"/>
+                  <w:divId w:val="116685061"/>
                   <w:tblCellSpacing w:w="15" w:type="dxa"/>
                 </w:trPr>
                 <w:tc>
@@ -22672,7 +22505,7 @@
               </w:tr>
               <w:tr>
                 <w:trPr>
-                  <w:divId w:val="1386874246"/>
+                  <w:divId w:val="116685061"/>
                   <w:tblCellSpacing w:w="15" w:type="dxa"/>
                 </w:trPr>
                 <w:tc>
@@ -22725,7 +22558,7 @@
               </w:tr>
               <w:tr>
                 <w:trPr>
-                  <w:divId w:val="1386874246"/>
+                  <w:divId w:val="116685061"/>
                   <w:tblCellSpacing w:w="15" w:type="dxa"/>
                 </w:trPr>
                 <w:tc>
@@ -22778,7 +22611,7 @@
               </w:tr>
               <w:tr>
                 <w:trPr>
-                  <w:divId w:val="1386874246"/>
+                  <w:divId w:val="116685061"/>
                   <w:tblCellSpacing w:w="15" w:type="dxa"/>
                 </w:trPr>
                 <w:tc>
@@ -22831,7 +22664,7 @@
               </w:tr>
               <w:tr>
                 <w:trPr>
-                  <w:divId w:val="1386874246"/>
+                  <w:divId w:val="116685061"/>
                   <w:tblCellSpacing w:w="15" w:type="dxa"/>
                 </w:trPr>
                 <w:tc>
@@ -22884,7 +22717,7 @@
               </w:tr>
               <w:tr>
                 <w:trPr>
-                  <w:divId w:val="1386874246"/>
+                  <w:divId w:val="116685061"/>
                   <w:tblCellSpacing w:w="15" w:type="dxa"/>
                 </w:trPr>
                 <w:tc>
@@ -22932,7 +22765,7 @@
               </w:tr>
               <w:tr>
                 <w:trPr>
-                  <w:divId w:val="1386874246"/>
+                  <w:divId w:val="116685061"/>
                   <w:tblCellSpacing w:w="15" w:type="dxa"/>
                 </w:trPr>
                 <w:tc>
@@ -22985,7 +22818,7 @@
               </w:tr>
               <w:tr>
                 <w:trPr>
-                  <w:divId w:val="1386874246"/>
+                  <w:divId w:val="116685061"/>
                   <w:tblCellSpacing w:w="15" w:type="dxa"/>
                 </w:trPr>
                 <w:tc>
@@ -23038,7 +22871,7 @@
               </w:tr>
               <w:tr>
                 <w:trPr>
-                  <w:divId w:val="1386874246"/>
+                  <w:divId w:val="116685061"/>
                   <w:tblCellSpacing w:w="15" w:type="dxa"/>
                 </w:trPr>
                 <w:tc>
@@ -23078,7 +22911,7 @@
                         <w:noProof/>
                         <w:lang w:val="en-US"/>
                       </w:rPr>
-                      <w:t xml:space="preserve">R.H. Ansible, „Ansible For Continuous Delivery,” [Online]. Available: https://www.ansible.com/use-cases/continuous-delivery. </w:t>
+                      <w:t xml:space="preserve">R.H. Ansible, „Ansible for application deployment,” [Online]. Available: https://www.ansible.com/use-cases/application-deployment. </w:t>
                     </w:r>
                     <w:r>
                       <w:rPr>
@@ -23091,7 +22924,7 @@
               </w:tr>
               <w:tr>
                 <w:trPr>
-                  <w:divId w:val="1386874246"/>
+                  <w:divId w:val="116685061"/>
                   <w:tblCellSpacing w:w="15" w:type="dxa"/>
                 </w:trPr>
                 <w:tc>
@@ -23131,28 +22964,20 @@
                         <w:noProof/>
                         <w:lang w:val="en-US"/>
                       </w:rPr>
-                      <w:t>J. McAllister, „packtpub - Mastering Jenkins,” [Online]. Available: https://subscription.packtpub.com/book/application-</w:t>
-                    </w:r>
-                    <w:r>
-                      <w:rPr>
-                        <w:noProof/>
-                        <w:lang w:val="en-US"/>
-                      </w:rPr>
-                      <w:lastRenderedPageBreak/>
-                      <w:t xml:space="preserve">testing/9781784390891/2/ch02lvl1sec15/understanding-the-master-and-slave-architecture. </w:t>
+                      <w:t xml:space="preserve">R.H. Ansible, „Ansible For Continuous Delivery,” [Online]. Available: https://www.ansible.com/use-cases/continuous-delivery. </w:t>
                     </w:r>
                     <w:r>
                       <w:rPr>
                         <w:noProof/>
                       </w:rPr>
-                      <w:t>[Geopend 15 05 2022].</w:t>
+                      <w:t>[Geopend 03 11 2021].</w:t>
                     </w:r>
                   </w:p>
                 </w:tc>
               </w:tr>
               <w:tr>
                 <w:trPr>
-                  <w:divId w:val="1386874246"/>
+                  <w:divId w:val="116685061"/>
                   <w:tblCellSpacing w:w="15" w:type="dxa"/>
                 </w:trPr>
                 <w:tc>
@@ -23193,20 +23018,20 @@
                         <w:noProof/>
                         <w:lang w:val="en-US"/>
                       </w:rPr>
-                      <w:t xml:space="preserve">S. Mino, „Jobsity - What is Jenkins and Why Should You Use It?,” [Online]. Available: https://www.jobsity.com/blog/what-is-jenkins-and-why-should-you-use-it. </w:t>
+                      <w:t xml:space="preserve">J. McAllister, „packtpub - Mastering Jenkins,” [Online]. Available: https://subscription.packtpub.com/book/application-testing/9781784390891/2/ch02lvl1sec15/understanding-the-master-and-slave-architecture. </w:t>
                     </w:r>
                     <w:r>
                       <w:rPr>
                         <w:noProof/>
                       </w:rPr>
-                      <w:t>[Geopend v 05 2022].</w:t>
+                      <w:t>[Geopend 15 05 2022].</w:t>
                     </w:r>
                   </w:p>
                 </w:tc>
               </w:tr>
               <w:tr>
                 <w:trPr>
-                  <w:divId w:val="1386874246"/>
+                  <w:divId w:val="116685061"/>
                   <w:tblCellSpacing w:w="15" w:type="dxa"/>
                 </w:trPr>
                 <w:tc>
@@ -23239,7 +23064,6 @@
                       <w:pStyle w:val="Bibliography"/>
                       <w:rPr>
                         <w:noProof/>
-                        <w:lang w:val="en-US"/>
                       </w:rPr>
                     </w:pPr>
                     <w:r>
@@ -23247,14 +23071,20 @@
                         <w:noProof/>
                         <w:lang w:val="en-US"/>
                       </w:rPr>
-                      <w:t>J., „TOOLSQA - Jenkins What are the pre- requisites and procedure,” 14 05 2022. [Online]. Available: https://www.toolsqa.com/jenkins/install-jenkins/. [Geopend 14 05 2022].</w:t>
+                      <w:t xml:space="preserve">S. Mino, „Jobsity - What is Jenkins and Why Should You Use It?,” [Online]. Available: https://www.jobsity.com/blog/what-is-jenkins-and-why-should-you-use-it. </w:t>
+                    </w:r>
+                    <w:r>
+                      <w:rPr>
+                        <w:noProof/>
+                      </w:rPr>
+                      <w:t>[Geopend v 05 2022].</w:t>
                     </w:r>
                   </w:p>
                 </w:tc>
               </w:tr>
               <w:tr>
                 <w:trPr>
-                  <w:divId w:val="1386874246"/>
+                  <w:divId w:val="116685061"/>
                   <w:tblCellSpacing w:w="15" w:type="dxa"/>
                 </w:trPr>
                 <w:tc>
@@ -23295,14 +23125,14 @@
                         <w:noProof/>
                         <w:lang w:val="en-US"/>
                       </w:rPr>
-                      <w:t>J. Patel, „Django Alternatives: Top 5 Python Frameworks To Use in 2022,” 02 03 2022. [Online]. Available: https://www.monocubed.com/blog/django-alternatives/. [Geopend 22 03 2022].</w:t>
+                      <w:t>J., „TOOLSQA - Jenkins What are the pre- requisites and procedure,” 14 05 2022. [Online]. Available: https://www.toolsqa.com/jenkins/install-jenkins/. [Geopend 14 05 2022].</w:t>
                     </w:r>
                   </w:p>
                 </w:tc>
               </w:tr>
               <w:tr>
                 <w:trPr>
-                  <w:divId w:val="1386874246"/>
+                  <w:divId w:val="116685061"/>
                   <w:tblCellSpacing w:w="15" w:type="dxa"/>
                 </w:trPr>
                 <w:tc>
@@ -23335,6 +23165,7 @@
                       <w:pStyle w:val="Bibliography"/>
                       <w:rPr>
                         <w:noProof/>
+                        <w:lang w:val="en-US"/>
                       </w:rPr>
                     </w:pPr>
                     <w:r>
@@ -23342,20 +23173,14 @@
                         <w:noProof/>
                         <w:lang w:val="en-US"/>
                       </w:rPr>
-                      <w:t xml:space="preserve">M. Lotfinejad, „Dataquest - A Complete Guide to Python Virtual Environments,” 09 03 2022. [Online]. Available: https://www.dataquest.io/blog/a-complete-guide-to-python-virtual-environments/. </w:t>
-                    </w:r>
-                    <w:r>
-                      <w:rPr>
-                        <w:noProof/>
-                      </w:rPr>
-                      <w:t>[Geopend 14 05 2022].</w:t>
+                      <w:t>J. Patel, „Django Alternatives: Top 5 Python Frameworks To Use in 2022,” 02 03 2022. [Online]. Available: https://www.monocubed.com/blog/django-alternatives/. [Geopend 22 03 2022].</w:t>
                     </w:r>
                   </w:p>
                 </w:tc>
               </w:tr>
               <w:tr>
                 <w:trPr>
-                  <w:divId w:val="1386874246"/>
+                  <w:divId w:val="116685061"/>
                   <w:tblCellSpacing w:w="15" w:type="dxa"/>
                 </w:trPr>
                 <w:tc>
@@ -23395,20 +23220,20 @@
                         <w:noProof/>
                         <w:lang w:val="en-US"/>
                       </w:rPr>
-                      <w:t xml:space="preserve">A. Technologies, „Django timeline – Skillsets, Budget and Benefits,” 05 01 2021. [Online]. Available: https://www.agiratech.com/django-web-development-skillsets-budget-and-benefits. </w:t>
+                      <w:t xml:space="preserve">M. Lotfinejad, „Dataquest - A Complete Guide to Python Virtual Environments,” 09 03 2022. [Online]. Available: https://www.dataquest.io/blog/a-complete-guide-to-python-virtual-environments/. </w:t>
                     </w:r>
                     <w:r>
                       <w:rPr>
                         <w:noProof/>
                       </w:rPr>
-                      <w:t>[Geopend 21 03 2022].</w:t>
+                      <w:t>[Geopend 14 05 2022].</w:t>
                     </w:r>
                   </w:p>
                 </w:tc>
               </w:tr>
               <w:tr>
                 <w:trPr>
-                  <w:divId w:val="1386874246"/>
+                  <w:divId w:val="116685061"/>
                   <w:tblCellSpacing w:w="15" w:type="dxa"/>
                 </w:trPr>
                 <w:tc>
@@ -23448,20 +23273,20 @@
                         <w:noProof/>
                         <w:lang w:val="en-US"/>
                       </w:rPr>
-                      <w:t xml:space="preserve">A. Martin, „Django logo,” 03 08 2021. [Online]. Available: https://njkhanh.com/flask-django-or-pyramid-choose-the-right-python-framework-for-your-project-p5f33363134. </w:t>
+                      <w:t xml:space="preserve">A. Technologies, „Django timeline – Skillsets, Budget and Benefits,” 05 01 2021. [Online]. Available: https://www.agiratech.com/django-web-development-skillsets-budget-and-benefits. </w:t>
                     </w:r>
                     <w:r>
                       <w:rPr>
                         <w:noProof/>
                       </w:rPr>
-                      <w:t>[Geopend 24 03 2022].</w:t>
+                      <w:t>[Geopend 21 03 2022].</w:t>
                     </w:r>
                   </w:p>
                 </w:tc>
               </w:tr>
               <w:tr>
                 <w:trPr>
-                  <w:divId w:val="1386874246"/>
+                  <w:divId w:val="116685061"/>
                   <w:tblCellSpacing w:w="15" w:type="dxa"/>
                 </w:trPr>
                 <w:tc>
@@ -23501,20 +23326,20 @@
                         <w:noProof/>
                         <w:lang w:val="en-US"/>
                       </w:rPr>
-                      <w:t xml:space="preserve">R.H. Ansible, „Ansible for application deployment,” [Online]. Available: https://www.ansible.com/use-cases/application-deployment. </w:t>
+                      <w:t xml:space="preserve">A. Martin, „Django logo,” 03 08 2021. [Online]. Available: https://njkhanh.com/flask-django-or-pyramid-choose-the-right-python-framework-for-your-project-p5f33363134. </w:t>
                     </w:r>
                     <w:r>
                       <w:rPr>
                         <w:noProof/>
                       </w:rPr>
-                      <w:t>[Geopend 03 11 2021].</w:t>
+                      <w:t>[Geopend 24 03 2022].</w:t>
                     </w:r>
                   </w:p>
                 </w:tc>
               </w:tr>
               <w:tr>
                 <w:trPr>
-                  <w:divId w:val="1386874246"/>
+                  <w:divId w:val="116685061"/>
                   <w:tblCellSpacing w:w="15" w:type="dxa"/>
                 </w:trPr>
                 <w:tc>
@@ -23567,7 +23392,7 @@
               </w:tr>
               <w:tr>
                 <w:trPr>
-                  <w:divId w:val="1386874246"/>
+                  <w:divId w:val="116685061"/>
                   <w:tblCellSpacing w:w="15" w:type="dxa"/>
                 </w:trPr>
                 <w:tc>
@@ -23620,7 +23445,7 @@
               </w:tr>
               <w:tr>
                 <w:trPr>
-                  <w:divId w:val="1386874246"/>
+                  <w:divId w:val="116685061"/>
                   <w:tblCellSpacing w:w="15" w:type="dxa"/>
                 </w:trPr>
                 <w:tc>
@@ -23673,7 +23498,7 @@
               </w:tr>
               <w:tr>
                 <w:trPr>
-                  <w:divId w:val="1386874246"/>
+                  <w:divId w:val="116685061"/>
                   <w:tblCellSpacing w:w="15" w:type="dxa"/>
                 </w:trPr>
                 <w:tc>
@@ -23726,7 +23551,7 @@
               </w:tr>
               <w:tr>
                 <w:trPr>
-                  <w:divId w:val="1386874246"/>
+                  <w:divId w:val="116685061"/>
                   <w:tblCellSpacing w:w="15" w:type="dxa"/>
                 </w:trPr>
                 <w:tc>
@@ -23774,7 +23599,7 @@
               </w:tr>
               <w:tr>
                 <w:trPr>
-                  <w:divId w:val="1386874246"/>
+                  <w:divId w:val="116685061"/>
                   <w:tblCellSpacing w:w="15" w:type="dxa"/>
                 </w:trPr>
                 <w:tc>
@@ -23827,7 +23652,7 @@
               </w:tr>
               <w:tr>
                 <w:trPr>
-                  <w:divId w:val="1386874246"/>
+                  <w:divId w:val="116685061"/>
                   <w:tblCellSpacing w:w="15" w:type="dxa"/>
                 </w:trPr>
                 <w:tc>
@@ -23882,7 +23707,7 @@
             </w:tbl>
             <w:p>
               <w:pPr>
-                <w:divId w:val="1386874246"/>
+                <w:divId w:val="116685061"/>
                 <w:rPr>
                   <w:rFonts w:eastAsia="Times New Roman"/>
                   <w:noProof/>
@@ -23897,7 +23722,6 @@
                   <w:bCs/>
                   <w:noProof/>
                 </w:rPr>
-                <w:lastRenderedPageBreak/>
                 <w:fldChar w:fldCharType="end"/>
               </w:r>
             </w:p>
@@ -23911,6 +23735,7 @@
       </w:pPr>
       <w:bookmarkStart w:id="132" w:name="_Toc104411379"/>
       <w:r>
+        <w:lastRenderedPageBreak/>
         <w:t>Bijlagen</w:t>
       </w:r>
       <w:r>
@@ -23933,7 +23758,18 @@
     </w:p>
     <w:p>
       <w:r>
-        <w:t>Bijlage 3: Netwerk/hosting diagram</w:t>
+        <w:t>Bijlage 3: Basis labo opstelling</w:t>
+      </w:r>
+    </w:p>
+    <w:p>
+      <w:r>
+        <w:t xml:space="preserve">Bijlage </w:t>
+      </w:r>
+      <w:r>
+        <w:t>4</w:t>
+      </w:r>
+      <w:r>
+        <w:t>: Netwerk/hosting diagram</w:t>
       </w:r>
     </w:p>
     <w:p>
@@ -24103,8 +23939,94 @@
       </w:pPr>
       <w:bookmarkStart w:id="135" w:name="_Toc104411382"/>
       <w:r>
+        <w:rPr>
+          <w:noProof/>
+          <w:color w:val="FF0000"/>
+        </w:rPr>
         <w:lastRenderedPageBreak/>
-        <w:t>Bijlage 3: Netwerk diagram</w:t>
+        <w:drawing>
+          <wp:anchor distT="0" distB="0" distL="114300" distR="114300" simplePos="0" relativeHeight="251850752" behindDoc="0" locked="0" layoutInCell="1" allowOverlap="1" wp14:anchorId="4C193D68" wp14:editId="0F9AA48B">
+            <wp:simplePos x="0" y="0"/>
+            <wp:positionH relativeFrom="column">
+              <wp:posOffset>82550</wp:posOffset>
+            </wp:positionH>
+            <wp:positionV relativeFrom="paragraph">
+              <wp:posOffset>347826</wp:posOffset>
+            </wp:positionV>
+            <wp:extent cx="5567045" cy="7366000"/>
+            <wp:effectExtent l="0" t="0" r="0" b="0"/>
+            <wp:wrapTopAndBottom/>
+            <wp:docPr id="72" name="Picture 72" descr="Diagram&#10;&#10;Description automatically generated"/>
+            <wp:cNvGraphicFramePr>
+              <a:graphicFrameLocks xmlns:a="http://schemas.openxmlformats.org/drawingml/2006/main" noChangeAspect="1"/>
+            </wp:cNvGraphicFramePr>
+            <a:graphic xmlns:a="http://schemas.openxmlformats.org/drawingml/2006/main">
+              <a:graphicData uri="http://schemas.openxmlformats.org/drawingml/2006/picture">
+                <pic:pic xmlns:pic="http://schemas.openxmlformats.org/drawingml/2006/picture">
+                  <pic:nvPicPr>
+                    <pic:cNvPr id="51" name="Picture 51" descr="Diagram&#10;&#10;Description automatically generated"/>
+                    <pic:cNvPicPr/>
+                  </pic:nvPicPr>
+                  <pic:blipFill>
+                    <a:blip r:embed="rId55">
+                      <a:extLst>
+                        <a:ext uri="{28A0092B-C50C-407E-A947-70E740481C1C}">
+                          <a14:useLocalDpi xmlns:a14="http://schemas.microsoft.com/office/drawing/2010/main" val="0"/>
+                        </a:ext>
+                      </a:extLst>
+                    </a:blip>
+                    <a:stretch>
+                      <a:fillRect/>
+                    </a:stretch>
+                  </pic:blipFill>
+                  <pic:spPr>
+                    <a:xfrm>
+                      <a:off x="0" y="0"/>
+                      <a:ext cx="5567045" cy="7366000"/>
+                    </a:xfrm>
+                    <a:prstGeom prst="rect">
+                      <a:avLst/>
+                    </a:prstGeom>
+                  </pic:spPr>
+                </pic:pic>
+              </a:graphicData>
+            </a:graphic>
+            <wp14:sizeRelH relativeFrom="page">
+              <wp14:pctWidth>0</wp14:pctWidth>
+            </wp14:sizeRelH>
+            <wp14:sizeRelV relativeFrom="page">
+              <wp14:pctHeight>0</wp14:pctHeight>
+            </wp14:sizeRelV>
+          </wp:anchor>
+        </w:drawing>
+      </w:r>
+      <w:r>
+        <w:t xml:space="preserve">Bijlage </w:t>
+      </w:r>
+      <w:r>
+        <w:t>3</w:t>
+      </w:r>
+      <w:r>
+        <w:t xml:space="preserve">: </w:t>
+      </w:r>
+      <w:r>
+        <w:t>Basis opstelling</w:t>
+      </w:r>
+    </w:p>
+    <w:p/>
+    <w:p>
+      <w:pPr>
+        <w:pStyle w:val="Heading2"/>
+      </w:pPr>
+      <w:r>
+        <w:lastRenderedPageBreak/>
+        <w:t xml:space="preserve">Bijlage </w:t>
+      </w:r>
+      <w:r>
+        <w:t>4</w:t>
+      </w:r>
+      <w:r>
+        <w:t>: Netwerk diagram</w:t>
       </w:r>
       <w:bookmarkEnd w:id="135"/>
     </w:p>
@@ -24737,7 +24659,7 @@
               <v:stroke joinstyle="miter"/>
               <v:path gradientshapeok="t" o:connecttype="rect"/>
             </v:shapetype>
-            <v:shape id="Text Box 2" o:spid="_x0000_s1046" type="#_x0000_t202" style="position:absolute;margin-left:236.75pt;margin-top:-46.55pt;width:287.95pt;height:53.85pt;z-index:251664384;visibility:visible;mso-wrap-style:square;mso-width-percent:0;mso-height-percent:0;mso-wrap-distance-left:9pt;mso-wrap-distance-top:0;mso-wrap-distance-right:9pt;mso-wrap-distance-bottom:0;mso-position-horizontal:right;mso-position-horizontal-relative:margin;mso-position-vertical:absolute;mso-position-vertical-relative:text;mso-width-percent:0;mso-height-percent:0;mso-width-relative:margin;mso-height-relative:margin;v-text-anchor:top" o:gfxdata="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" filled="f" stroked="f">
+            <v:shape id="Text Box 2" o:spid="_x0000_s1047" type="#_x0000_t202" style="position:absolute;margin-left:236.75pt;margin-top:-46.55pt;width:287.95pt;height:53.85pt;z-index:251664384;visibility:visible;mso-wrap-style:square;mso-width-percent:0;mso-height-percent:0;mso-wrap-distance-left:9pt;mso-wrap-distance-top:0;mso-wrap-distance-right:9pt;mso-wrap-distance-bottom:0;mso-position-horizontal:right;mso-position-horizontal-relative:margin;mso-position-vertical:absolute;mso-position-vertical-relative:text;mso-width-percent:0;mso-height-percent:0;mso-width-relative:margin;mso-height-relative:margin;v-text-anchor:top" o:gfxdata="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" filled="f" stroked="f">
               <v:textbox>
                 <w:txbxContent>
                   <w:p>
@@ -25007,7 +24929,7 @@
               <v:stroke joinstyle="miter"/>
               <v:path gradientshapeok="t" o:connecttype="rect"/>
             </v:shapetype>
-            <v:shape id="_x0000_s1047" type="#_x0000_t202" style="position:absolute;margin-left:236.75pt;margin-top:-46.55pt;width:287.95pt;height:53.85pt;z-index:251659264;visibility:visible;mso-wrap-style:square;mso-width-percent:0;mso-height-percent:0;mso-wrap-distance-left:9pt;mso-wrap-distance-top:0;mso-wrap-distance-right:9pt;mso-wrap-distance-bottom:0;mso-position-horizontal:right;mso-position-horizontal-relative:margin;mso-position-vertical:absolute;mso-position-vertical-relative:text;mso-width-percent:0;mso-height-percent:0;mso-width-relative:margin;mso-height-relative:margin;v-text-anchor:top" o:gfxdata="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" filled="f" stroked="f">
+            <v:shape id="_x0000_s1048" type="#_x0000_t202" style="position:absolute;margin-left:236.75pt;margin-top:-46.55pt;width:287.95pt;height:53.85pt;z-index:251659264;visibility:visible;mso-wrap-style:square;mso-width-percent:0;mso-height-percent:0;mso-wrap-distance-left:9pt;mso-wrap-distance-top:0;mso-wrap-distance-right:9pt;mso-wrap-distance-bottom:0;mso-position-horizontal:right;mso-position-horizontal-relative:margin;mso-position-vertical:absolute;mso-position-vertical-relative:text;mso-width-percent:0;mso-height-percent:0;mso-width-relative:margin;mso-height-relative:margin;v-text-anchor:top" o:gfxdata="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" filled="f" stroked="f">
               <v:textbox>
                 <w:txbxContent>
                   <w:p>
@@ -27185,7 +27107,7 @@
     <b:MonthAccessed>03</b:MonthAccessed>
     <b:DayAccessed>21</b:DayAccessed>
     <b:URL>https://www.agiratech.com/django-web-development-skillsets-budget-and-benefits</b:URL>
-    <b:RefOrder>20</b:RefOrder>
+    <b:RefOrder>21</b:RefOrder>
   </b:Source>
   <b:Source>
     <b:Tag>AMa21</b:Tag>
@@ -27209,7 +27131,7 @@
     <b:MonthAccessed>03</b:MonthAccessed>
     <b:DayAccessed>24</b:DayAccessed>
     <b:URL>https://njkhanh.com/flask-django-or-pyramid-choose-the-right-python-framework-for-your-project-p5f33363134</b:URL>
-    <b:RefOrder>21</b:RefOrder>
+    <b:RefOrder>22</b:RefOrder>
   </b:Source>
   <b:Source>
     <b:Tag>Jav22</b:Tag>
@@ -27249,7 +27171,7 @@
     <b:MonthAccessed>03</b:MonthAccessed>
     <b:DayAccessed>22</b:DayAccessed>
     <b:URL>https://www.monocubed.com/blog/django-alternatives/</b:URL>
-    <b:RefOrder>18</b:RefOrder>
+    <b:RefOrder>19</b:RefOrder>
   </b:Source>
   <b:Source>
     <b:Tag>Abo21</b:Tag>
@@ -27313,7 +27235,7 @@
     <b:MonthAccessed>11</b:MonthAccessed>
     <b:DayAccessed>03</b:DayAccessed>
     <b:URL>https://www.ansible.com/use-cases/application-deployment</b:URL>
-    <b:RefOrder>22</b:RefOrder>
+    <b:RefOrder>14</b:RefOrder>
   </b:Source>
   <b:Source>
     <b:Tag>CI_Ansible</b:Tag>
@@ -27329,7 +27251,7 @@
     <b:MonthAccessed>11</b:MonthAccessed>
     <b:DayAccessed>03</b:DayAccessed>
     <b:URL>https://www.ansible.com/use-cases/continuous-delivery</b:URL>
-    <b:RefOrder>14</b:RefOrder>
+    <b:RefOrder>15</b:RefOrder>
   </b:Source>
   <b:Source>
     <b:Tag>Wik22</b:Tag>
@@ -27483,7 +27405,7 @@
     <b:MonthAccessed>05</b:MonthAccessed>
     <b:DayAccessed>14</b:DayAccessed>
     <b:URL>https://www.dataquest.io/blog/a-complete-guide-to-python-virtual-environments/</b:URL>
-    <b:RefOrder>19</b:RefOrder>
+    <b:RefOrder>20</b:RefOrder>
   </b:Source>
   <b:Source>
     <b:Tag>J22</b:Tag>
@@ -27506,7 +27428,7 @@
     <b:MonthAccessed>05</b:MonthAccessed>
     <b:DayAccessed>14</b:DayAccessed>
     <b:URL>https://www.toolsqa.com/jenkins/install-jenkins/</b:URL>
-    <b:RefOrder>17</b:RefOrder>
+    <b:RefOrder>18</b:RefOrder>
   </b:Source>
   <b:Source>
     <b:Tag>Edu22</b:Tag>
@@ -27538,7 +27460,7 @@
     <b:MonthAccessed>05</b:MonthAccessed>
     <b:DayAccessed>15</b:DayAccessed>
     <b:URL>https://subscription.packtpub.com/book/application-testing/9781784390891/2/ch02lvl1sec15/understanding-the-master-and-slave-architecture</b:URL>
-    <b:RefOrder>15</b:RefOrder>
+    <b:RefOrder>16</b:RefOrder>
   </b:Source>
   <b:Source>
     <b:Tag>SMi22</b:Tag>
@@ -27559,7 +27481,7 @@
     <b:MonthAccessed>05</b:MonthAccessed>
     <b:DayAccessed>v</b:DayAccessed>
     <b:URL>https://www.jobsity.com/blog/what-is-jenkins-and-why-should-you-use-it</b:URL>
-    <b:RefOrder>16</b:RefOrder>
+    <b:RefOrder>17</b:RefOrder>
   </b:Source>
   <b:Source>
     <b:Tag>FAQDja22</b:Tag>
@@ -27666,7 +27588,7 @@
 </file>
 
 <file path=customXml/itemProps1.xml><?xml version="1.0" encoding="utf-8"?>
-<ds:datastoreItem xmlns:ds="http://schemas.openxmlformats.org/officeDocument/2006/customXml" ds:itemID="{0F239B4C-14B0-3349-ABD5-9BA2B0176313}">
+<ds:datastoreItem xmlns:ds="http://schemas.openxmlformats.org/officeDocument/2006/customXml" ds:itemID="{1FEB6670-06C1-D541-8A53-67BAF06A9A11}">
   <ds:schemaRefs>
     <ds:schemaRef ds:uri="http://schemas.openxmlformats.org/officeDocument/2006/bibliography"/>
   </ds:schemaRefs>

</xml_diff>